<commit_message>
Work on styling the outputs
</commit_message>
<xml_diff>
--- a/Quarto_report/Energy_Report_Summer.docx
+++ b/Quarto_report/Energy_Report_Summer.docx
@@ -2,10 +2,10 @@
 <file path=word/document.xml><?xml version="1.0" encoding="utf-8"?>
 <w:document xmlns:w="http://schemas.openxmlformats.org/wordprocessingml/2006/main" xmlns:m="http://schemas.openxmlformats.org/officeDocument/2006/math" xmlns:r="http://schemas.openxmlformats.org/officeDocument/2006/relationships" xmlns:o="urn:schemas-microsoft-com:office:office" xmlns:v="urn:schemas-microsoft-com:vml" xmlns:w10="urn:schemas-microsoft-com:office:word" xmlns:a="http://schemas.openxmlformats.org/drawingml/2006/main" xmlns:pic="http://schemas.openxmlformats.org/drawingml/2006/picture" xmlns:wp="http://schemas.openxmlformats.org/drawingml/2006/wordprocessingDrawing">
   <w:body>
-    <w:bookmarkStart w:id="23" w:name="energy-audit-report"/>
-    <w:p>
-      <w:pPr>
-        <w:pStyle w:val="Heading3"/>
+    <w:bookmarkStart w:id="30" w:name="energy-audit-report"/>
+    <w:p>
+      <w:pPr>
+        <w:pStyle w:val="Heading1"/>
       </w:pPr>
       <w:r>
         <w:t xml:space="preserve">Energy Audit Report</w:t>
@@ -48,7 +48,7 @@
         <w:pStyle w:val="BodyText"/>
       </w:pPr>
       <w:r>
-        <w:t xml:space="preserve">Date: 16 July 2024</w:t>
+        <w:t xml:space="preserve">Date: 17 July 2024</w:t>
       </w:r>
     </w:p>
     <w:p>
@@ -120,14 +120,40 @@
         </w:drawing>
       </w:r>
     </w:p>
+    <w:bookmarkStart w:id="23" w:name="table-of-contents"/>
+    <w:p>
+      <w:pPr>
+        <w:pStyle w:val="Heading2"/>
+      </w:pPr>
+      <w:r>
+        <w:t xml:space="preserve">Table of Contents</w:t>
+      </w:r>
+    </w:p>
+    <w:p>
+      <w:pPr>
+        <w:pStyle w:val="FirstParagraph"/>
+      </w:pPr>
+      <w:r>
+        <w:t xml:space="preserve">Here will be the table of contents</w:t>
+      </w:r>
+    </w:p>
     <w:bookmarkEnd w:id="23"/>
-    <w:bookmarkStart w:id="24" w:name="table-of-contents"/>
+    <w:bookmarkStart w:id="28" w:name="summary-of-your-audit"/>
     <w:p>
       <w:pPr>
         <w:pStyle w:val="Heading2"/>
       </w:pPr>
       <w:r>
-        <w:t xml:space="preserve">Table of Contents</w:t>
+        <w:t xml:space="preserve">1. Summary of your Audit</w:t>
+      </w:r>
+    </w:p>
+    <w:bookmarkStart w:id="24" w:name="visual-inspection-and-measurements"/>
+    <w:p>
+      <w:pPr>
+        <w:pStyle w:val="Heading3"/>
+      </w:pPr>
+      <w:r>
+        <w:t xml:space="preserve">1.1 Visual Inspection and Measurements</w:t>
       </w:r>
     </w:p>
     <w:p>
@@ -135,17 +161,17 @@
         <w:pStyle w:val="FirstParagraph"/>
       </w:pPr>
       <w:r>
-        <w:t xml:space="preserve">Here will be the table of contents</w:t>
+        <w:t xml:space="preserve">We started with a tour and visual inspection of the inside and outside of the home. We identified any visible damage to the building, moisture control strategies, major appliances, and insulation. We measured square footage and volume of the home, as well as the area of all exterior windows and doors. We used a kill-a-watt meter to measure the electricity use of some appliances. During your audit, we used a carbon monoxide meter to measure the ambient carbon monoxide levels throughout the home.</w:t>
       </w:r>
     </w:p>
     <w:bookmarkEnd w:id="24"/>
-    <w:bookmarkStart w:id="25" w:name="summary-of-your-audit"/>
-    <w:p>
-      <w:pPr>
-        <w:pStyle w:val="Heading2"/>
-      </w:pPr>
-      <w:r>
-        <w:t xml:space="preserve">1. Summary of your Audit</w:t>
+    <w:bookmarkStart w:id="25" w:name="attic"/>
+    <w:p>
+      <w:pPr>
+        <w:pStyle w:val="Heading3"/>
+      </w:pPr>
+      <w:r>
+        <w:t xml:space="preserve">1.2 Attic</w:t>
       </w:r>
     </w:p>
     <w:p>
@@ -153,44 +179,22 @@
         <w:pStyle w:val="FirstParagraph"/>
       </w:pPr>
       <w:r>
-        <w:t xml:space="preserve">#1.1 Visual Inspection and Measurements</w:t>
-      </w:r>
-    </w:p>
-    <w:p>
-      <w:pPr>
-        <w:pStyle w:val="BodyText"/>
-      </w:pPr>
-      <w:r>
-        <w:t xml:space="preserve">We started with a tour and visual inspection of the inside and outside of the home. We identified any visible damage to the building, moisture control strategies, major appliances, and insulation. We measured square footage and volume of the home, as well as the area of all exterior windows and doors. We used a kill-a-watt meter to measure the electricity use of some appliances. During your audit, we used a carbon monoxide meter to measure the ambient carbon monoxide levels throughout the home.</w:t>
-      </w:r>
-    </w:p>
-    <w:p>
-      <w:pPr>
-        <w:pStyle w:val="BodyText"/>
-      </w:pPr>
-      <w:r>
-        <w:t xml:space="preserve">#1.2 Attic</w:t>
-      </w:r>
-    </w:p>
-    <w:p>
-      <w:pPr>
-        <w:pStyle w:val="BodyText"/>
-      </w:pPr>
-      <w:r>
         <w:t xml:space="preserve">We entered the attic to check for insulation, air sealing, ventilation, and potential hazards such as mold. Additionally, we visually inspected the attic ventilation and any duct and pipework passing through the attic.</w:t>
       </w:r>
     </w:p>
-    <w:p>
-      <w:pPr>
-        <w:pStyle w:val="BodyText"/>
-      </w:pPr>
-      <w:r>
-        <w:t xml:space="preserve">#1.3 Basement</w:t>
-      </w:r>
-    </w:p>
-    <w:p>
-      <w:pPr>
-        <w:pStyle w:val="BodyText"/>
+    <w:bookmarkEnd w:id="25"/>
+    <w:bookmarkStart w:id="26" w:name="basement"/>
+    <w:p>
+      <w:pPr>
+        <w:pStyle w:val="Heading3"/>
+      </w:pPr>
+      <w:r>
+        <w:t xml:space="preserve">1.3 Basement</w:t>
+      </w:r>
+    </w:p>
+    <w:p>
+      <w:pPr>
+        <w:pStyle w:val="FirstParagraph"/>
       </w:pPr>
       <w:r>
         <w:t xml:space="preserve">We visually inspected any appliances in the basement and noted insulation levels, moisture, rodents, and any other concerns.</w:t>
@@ -204,7 +208,28 @@
         <w:rPr>
           <w:rStyle w:val="VerbatimChar"/>
         </w:rPr>
-        <w:t xml:space="preserve">[1] "#1.4 Combustion Appliance Safety \nWe assessed combustion appliances that burn fossil fuels such as propane, heating oil, or kerosene. These include furnaces, boilers, water heaters, and gas ovens."</w:t>
+        <w:t xml:space="preserve"># 1.4 Combustion Appliance Safety1</w:t>
+      </w:r>
+    </w:p>
+    <w:p>
+      <w:pPr>
+        <w:pStyle w:val="SourceCode"/>
+      </w:pPr>
+      <w:r>
+        <w:rPr>
+          <w:rStyle w:val="VerbatimChar"/>
+        </w:rPr>
+        <w:t xml:space="preserve">We assessed combustion appliances that burn fossil fuels such as propane, heating oil, or kerosene. These include furnaces, boilers, water heaters, and gas ovens.</w:t>
+      </w:r>
+    </w:p>
+    <w:bookmarkEnd w:id="26"/>
+    <w:bookmarkStart w:id="27" w:name="blower-door-air-leakage-test"/>
+    <w:p>
+      <w:pPr>
+        <w:pStyle w:val="Heading3"/>
+      </w:pPr>
+      <w:r>
+        <w:t xml:space="preserve">1.5 Blower Door / Air Leakage Test</w:t>
       </w:r>
     </w:p>
     <w:p>
@@ -212,21 +237,26 @@
         <w:pStyle w:val="FirstParagraph"/>
       </w:pPr>
       <w:r>
-        <w:t xml:space="preserve">#1.5 Blower Door / Air Leakage Test</w:t>
-      </w:r>
-    </w:p>
-    <w:p>
-      <w:pPr>
-        <w:pStyle w:val="BodyText"/>
-      </w:pPr>
-      <w:r>
         <w:t xml:space="preserve">We used a large fan in an exterior door to depressurize your house. This allows us to determine the volume of air leakage into the house and to locate bigger air leaks. To find leaks, we used an infrared camera to check for unusually hot and cold spots. We also checked the pressure differences of the rooms to help determine major air leak locations.</w:t>
       </w:r>
-      <w:r>
-        <w:t xml:space="preserve"> </w:t>
-      </w:r>
-      <w:r>
-        <w:t xml:space="preserve">## 2. Summary of Recommendations</w:t>
+    </w:p>
+    <w:bookmarkEnd w:id="27"/>
+    <w:bookmarkEnd w:id="28"/>
+    <w:bookmarkStart w:id="29" w:name="summary-of-recommendations"/>
+    <w:p>
+      <w:pPr>
+        <w:pStyle w:val="Heading2"/>
+      </w:pPr>
+      <w:r>
+        <w:t xml:space="preserve">2. Summary of Recommendations</w:t>
+      </w:r>
+    </w:p>
+    <w:p>
+      <w:pPr>
+        <w:pStyle w:val="FirstParagraph"/>
+      </w:pPr>
+      <w:r>
+        <w:t xml:space="preserve">We recommend the following upgrades for your home. Detailed information about these recommendations and financial resources can be found in other sections of this report.</w:t>
       </w:r>
     </w:p>
     <w:tbl xmlns:w="http://schemas.openxmlformats.org/wordprocessingml/2006/main" xmlns:wp="http://schemas.openxmlformats.org/drawingml/2006/wordprocessingDrawing" xmlns:r="http://schemas.openxmlformats.org/officeDocument/2006/relationships" xmlns:w14="http://schemas.microsoft.com/office/word/2010/wordml">
@@ -274,28 +304,6 @@
             <w:tcBorders>
               <w:top w:val="single" w:sz="16" w:space="0" w:color="D3D3D3"/>
               <w:bottom w:val="single" w:sz="16" w:space="0" w:color="D3D3D3"/>
-            </w:tcBorders>
-          </w:tcPr>
-          <w:p>
-            <w:pPr>
-              <w:spacing w:before="0" w:after="60"/>
-              <w:keepNext/>
-              <w:jc w:val="end"/>
-            </w:pPr>
-            <w:r>
-              <w:rPr>
-                <w:rFonts w:ascii="Calibri" w:hAnsi="Calibri"/>
-                <w:sz w:val="20"/>
-              </w:rPr>
-              <w:t xml:space="default">Rank</w:t>
-            </w:r>
-          </w:p>
-        </w:tc>
-        <w:tc>
-          <w:tcPr>
-            <w:tcBorders>
-              <w:top w:val="single" w:sz="16" w:space="0" w:color="D3D3D3"/>
-              <w:bottom w:val="single" w:sz="16" w:space="0" w:color="D3D3D3"/>
               <w:end w:val="single" w:space="0" w:color="D3D3D3"/>
             </w:tcBorders>
           </w:tcPr>
@@ -356,30 +364,6 @@
             <w:pPr>
               <w:spacing w:before="0" w:after="60"/>
               <w:keepNext/>
-              <w:jc w:val="end"/>
-            </w:pPr>
-            <w:r>
-              <w:rPr>
-                <w:rFonts w:ascii="Calibri" w:hAnsi="Calibri"/>
-                <w:sz w:val="20"/>
-              </w:rPr>
-              <w:t xml:space="default">1</w:t>
-            </w:r>
-          </w:p>
-        </w:tc>
-        <w:tc>
-          <w:tcPr>
-            <w:tcBorders>
-              <w:top w:val="single" w:space="0" w:color="D3D3D3"/>
-              <w:bottom w:val="single" w:space="0" w:color="D3D3D3"/>
-              <w:start w:val="single" w:space="0" w:color="D3D3D3"/>
-              <w:end w:val="single" w:space="0" w:color="D3D3D3"/>
-            </w:tcBorders>
-          </w:tcPr>
-          <w:p>
-            <w:pPr>
-              <w:spacing w:before="0" w:after="60"/>
-              <w:keepNext/>
               <w:jc w:val="start"/>
             </w:pPr>
             <w:r>
@@ -433,30 +417,6 @@
             <w:pPr>
               <w:spacing w:before="0" w:after="60"/>
               <w:keepNext/>
-              <w:jc w:val="end"/>
-            </w:pPr>
-            <w:r>
-              <w:rPr>
-                <w:rFonts w:ascii="Calibri" w:hAnsi="Calibri"/>
-                <w:sz w:val="20"/>
-              </w:rPr>
-              <w:t xml:space="default">2</w:t>
-            </w:r>
-          </w:p>
-        </w:tc>
-        <w:tc>
-          <w:tcPr>
-            <w:tcBorders>
-              <w:top w:val="single" w:space="0" w:color="D3D3D3"/>
-              <w:bottom w:val="single" w:space="0" w:color="D3D3D3"/>
-              <w:start w:val="single" w:space="0" w:color="D3D3D3"/>
-              <w:end w:val="single" w:space="0" w:color="D3D3D3"/>
-            </w:tcBorders>
-          </w:tcPr>
-          <w:p>
-            <w:pPr>
-              <w:spacing w:before="0" w:after="60"/>
-              <w:keepNext/>
               <w:jc w:val="start"/>
             </w:pPr>
             <w:r>
@@ -510,30 +470,6 @@
             <w:pPr>
               <w:spacing w:before="0" w:after="60"/>
               <w:keepNext/>
-              <w:jc w:val="end"/>
-            </w:pPr>
-            <w:r>
-              <w:rPr>
-                <w:rFonts w:ascii="Calibri" w:hAnsi="Calibri"/>
-                <w:sz w:val="20"/>
-              </w:rPr>
-              <w:t xml:space="default">3</w:t>
-            </w:r>
-          </w:p>
-        </w:tc>
-        <w:tc>
-          <w:tcPr>
-            <w:tcBorders>
-              <w:top w:val="single" w:space="0" w:color="D3D3D3"/>
-              <w:bottom w:val="single" w:space="0" w:color="D3D3D3"/>
-              <w:start w:val="single" w:space="0" w:color="D3D3D3"/>
-              <w:end w:val="single" w:space="0" w:color="D3D3D3"/>
-            </w:tcBorders>
-          </w:tcPr>
-          <w:p>
-            <w:pPr>
-              <w:spacing w:before="0" w:after="60"/>
-              <w:keepNext/>
               <w:jc w:val="start"/>
             </w:pPr>
             <w:r>
@@ -587,30 +523,6 @@
             <w:pPr>
               <w:spacing w:before="0" w:after="60"/>
               <w:keepNext/>
-              <w:jc w:val="end"/>
-            </w:pPr>
-            <w:r>
-              <w:rPr>
-                <w:rFonts w:ascii="Calibri" w:hAnsi="Calibri"/>
-                <w:sz w:val="20"/>
-              </w:rPr>
-              <w:t xml:space="default">4</w:t>
-            </w:r>
-          </w:p>
-        </w:tc>
-        <w:tc>
-          <w:tcPr>
-            <w:tcBorders>
-              <w:top w:val="single" w:space="0" w:color="D3D3D3"/>
-              <w:bottom w:val="single" w:space="0" w:color="D3D3D3"/>
-              <w:start w:val="single" w:space="0" w:color="D3D3D3"/>
-              <w:end w:val="single" w:space="0" w:color="D3D3D3"/>
-            </w:tcBorders>
-          </w:tcPr>
-          <w:p>
-            <w:pPr>
-              <w:spacing w:before="0" w:after="60"/>
-              <w:keepNext/>
               <w:jc w:val="start"/>
             </w:pPr>
             <w:r>
@@ -664,30 +576,6 @@
             <w:pPr>
               <w:spacing w:before="0" w:after="60"/>
               <w:keepNext/>
-              <w:jc w:val="end"/>
-            </w:pPr>
-            <w:r>
-              <w:rPr>
-                <w:rFonts w:ascii="Calibri" w:hAnsi="Calibri"/>
-                <w:sz w:val="20"/>
-              </w:rPr>
-              <w:t xml:space="default">5</w:t>
-            </w:r>
-          </w:p>
-        </w:tc>
-        <w:tc>
-          <w:tcPr>
-            <w:tcBorders>
-              <w:top w:val="single" w:space="0" w:color="D3D3D3"/>
-              <w:bottom w:val="single" w:space="0" w:color="D3D3D3"/>
-              <w:start w:val="single" w:space="0" w:color="D3D3D3"/>
-              <w:end w:val="single" w:space="0" w:color="D3D3D3"/>
-            </w:tcBorders>
-          </w:tcPr>
-          <w:p>
-            <w:pPr>
-              <w:spacing w:before="0" w:after="60"/>
-              <w:keepNext/>
               <w:jc w:val="start"/>
             </w:pPr>
             <w:r>
@@ -741,30 +629,6 @@
             <w:pPr>
               <w:spacing w:before="0" w:after="60"/>
               <w:keepNext/>
-              <w:jc w:val="end"/>
-            </w:pPr>
-            <w:r>
-              <w:rPr>
-                <w:rFonts w:ascii="Calibri" w:hAnsi="Calibri"/>
-                <w:sz w:val="20"/>
-              </w:rPr>
-              <w:t xml:space="default">6</w:t>
-            </w:r>
-          </w:p>
-        </w:tc>
-        <w:tc>
-          <w:tcPr>
-            <w:tcBorders>
-              <w:top w:val="single" w:space="0" w:color="D3D3D3"/>
-              <w:bottom w:val="single" w:space="0" w:color="D3D3D3"/>
-              <w:start w:val="single" w:space="0" w:color="D3D3D3"/>
-              <w:end w:val="single" w:space="0" w:color="D3D3D3"/>
-            </w:tcBorders>
-          </w:tcPr>
-          <w:p>
-            <w:pPr>
-              <w:spacing w:before="0" w:after="60"/>
-              <w:keepNext/>
               <w:jc w:val="start"/>
             </w:pPr>
             <w:r>
@@ -818,30 +682,6 @@
             <w:pPr>
               <w:spacing w:before="0" w:after="60"/>
               <w:keepNext/>
-              <w:jc w:val="end"/>
-            </w:pPr>
-            <w:r>
-              <w:rPr>
-                <w:rFonts w:ascii="Calibri" w:hAnsi="Calibri"/>
-                <w:sz w:val="20"/>
-              </w:rPr>
-              <w:t xml:space="default">7</w:t>
-            </w:r>
-          </w:p>
-        </w:tc>
-        <w:tc>
-          <w:tcPr>
-            <w:tcBorders>
-              <w:top w:val="single" w:space="0" w:color="D3D3D3"/>
-              <w:bottom w:val="single" w:space="0" w:color="D3D3D3"/>
-              <w:start w:val="single" w:space="0" w:color="D3D3D3"/>
-              <w:end w:val="single" w:space="0" w:color="D3D3D3"/>
-            </w:tcBorders>
-          </w:tcPr>
-          <w:p>
-            <w:pPr>
-              <w:spacing w:before="0" w:after="60"/>
-              <w:keepNext/>
               <w:jc w:val="start"/>
             </w:pPr>
             <w:r>
@@ -895,30 +735,6 @@
             <w:pPr>
               <w:spacing w:before="0" w:after="60"/>
               <w:keepNext/>
-              <w:jc w:val="end"/>
-            </w:pPr>
-            <w:r>
-              <w:rPr>
-                <w:rFonts w:ascii="Calibri" w:hAnsi="Calibri"/>
-                <w:sz w:val="20"/>
-              </w:rPr>
-              <w:t xml:space="default">8</w:t>
-            </w:r>
-          </w:p>
-        </w:tc>
-        <w:tc>
-          <w:tcPr>
-            <w:tcBorders>
-              <w:top w:val="single" w:space="0" w:color="D3D3D3"/>
-              <w:bottom w:val="single" w:space="0" w:color="D3D3D3"/>
-              <w:start w:val="single" w:space="0" w:color="D3D3D3"/>
-              <w:end w:val="single" w:space="0" w:color="D3D3D3"/>
-            </w:tcBorders>
-          </w:tcPr>
-          <w:p>
-            <w:pPr>
-              <w:spacing w:before="0" w:after="60"/>
-              <w:keepNext/>
               <w:jc w:val="start"/>
             </w:pPr>
             <w:r>
@@ -972,30 +788,6 @@
             <w:pPr>
               <w:spacing w:before="0" w:after="60"/>
               <w:keepNext/>
-              <w:jc w:val="end"/>
-            </w:pPr>
-            <w:r>
-              <w:rPr>
-                <w:rFonts w:ascii="Calibri" w:hAnsi="Calibri"/>
-                <w:sz w:val="20"/>
-              </w:rPr>
-              <w:t xml:space="default">9</w:t>
-            </w:r>
-          </w:p>
-        </w:tc>
-        <w:tc>
-          <w:tcPr>
-            <w:tcBorders>
-              <w:top w:val="single" w:space="0" w:color="D3D3D3"/>
-              <w:bottom w:val="single" w:space="0" w:color="D3D3D3"/>
-              <w:start w:val="single" w:space="0" w:color="D3D3D3"/>
-              <w:end w:val="single" w:space="0" w:color="D3D3D3"/>
-            </w:tcBorders>
-          </w:tcPr>
-          <w:p>
-            <w:pPr>
-              <w:spacing w:before="0" w:after="60"/>
-              <w:keepNext/>
               <w:jc w:val="start"/>
             </w:pPr>
             <w:r>
@@ -1049,30 +841,6 @@
             <w:pPr>
               <w:spacing w:before="0" w:after="60"/>
               <w:keepNext/>
-              <w:jc w:val="end"/>
-            </w:pPr>
-            <w:r>
-              <w:rPr>
-                <w:rFonts w:ascii="Calibri" w:hAnsi="Calibri"/>
-                <w:sz w:val="20"/>
-              </w:rPr>
-              <w:t xml:space="default">10</w:t>
-            </w:r>
-          </w:p>
-        </w:tc>
-        <w:tc>
-          <w:tcPr>
-            <w:tcBorders>
-              <w:top w:val="single" w:space="0" w:color="D3D3D3"/>
-              <w:bottom w:val="single" w:space="0" w:color="D3D3D3"/>
-              <w:start w:val="single" w:space="0" w:color="D3D3D3"/>
-              <w:end w:val="single" w:space="0" w:color="D3D3D3"/>
-            </w:tcBorders>
-          </w:tcPr>
-          <w:p>
-            <w:pPr>
-              <w:spacing w:before="0" w:after="60"/>
-              <w:keepNext/>
               <w:jc w:val="start"/>
             </w:pPr>
             <w:r>
@@ -1126,30 +894,6 @@
             <w:pPr>
               <w:spacing w:before="0" w:after="60"/>
               <w:keepNext/>
-              <w:jc w:val="end"/>
-            </w:pPr>
-            <w:r>
-              <w:rPr>
-                <w:rFonts w:ascii="Calibri" w:hAnsi="Calibri"/>
-                <w:sz w:val="20"/>
-              </w:rPr>
-              <w:t xml:space="default">11</w:t>
-            </w:r>
-          </w:p>
-        </w:tc>
-        <w:tc>
-          <w:tcPr>
-            <w:tcBorders>
-              <w:top w:val="single" w:space="0" w:color="D3D3D3"/>
-              <w:bottom w:val="single" w:space="0" w:color="D3D3D3"/>
-              <w:start w:val="single" w:space="0" w:color="D3D3D3"/>
-              <w:end w:val="single" w:space="0" w:color="D3D3D3"/>
-            </w:tcBorders>
-          </w:tcPr>
-          <w:p>
-            <w:pPr>
-              <w:spacing w:before="0" w:after="60"/>
-              <w:keepNext/>
               <w:jc w:val="start"/>
             </w:pPr>
             <w:r>
@@ -1203,30 +947,6 @@
             <w:pPr>
               <w:spacing w:before="0" w:after="60"/>
               <w:keepNext/>
-              <w:jc w:val="end"/>
-            </w:pPr>
-            <w:r>
-              <w:rPr>
-                <w:rFonts w:ascii="Calibri" w:hAnsi="Calibri"/>
-                <w:sz w:val="20"/>
-              </w:rPr>
-              <w:t xml:space="default">12</w:t>
-            </w:r>
-          </w:p>
-        </w:tc>
-        <w:tc>
-          <w:tcPr>
-            <w:tcBorders>
-              <w:top w:val="single" w:space="0" w:color="D3D3D3"/>
-              <w:bottom w:val="single" w:space="0" w:color="D3D3D3"/>
-              <w:start w:val="single" w:space="0" w:color="D3D3D3"/>
-              <w:end w:val="single" w:space="0" w:color="D3D3D3"/>
-            </w:tcBorders>
-          </w:tcPr>
-          <w:p>
-            <w:pPr>
-              <w:spacing w:before="0" w:after="60"/>
-              <w:keepNext/>
               <w:jc w:val="start"/>
             </w:pPr>
             <w:r>
@@ -1280,30 +1000,6 @@
             <w:pPr>
               <w:spacing w:before="0" w:after="60"/>
               <w:keepNext/>
-              <w:jc w:val="end"/>
-            </w:pPr>
-            <w:r>
-              <w:rPr>
-                <w:rFonts w:ascii="Calibri" w:hAnsi="Calibri"/>
-                <w:sz w:val="20"/>
-              </w:rPr>
-              <w:t xml:space="default">13</w:t>
-            </w:r>
-          </w:p>
-        </w:tc>
-        <w:tc>
-          <w:tcPr>
-            <w:tcBorders>
-              <w:top w:val="single" w:space="0" w:color="D3D3D3"/>
-              <w:bottom w:val="single" w:space="0" w:color="D3D3D3"/>
-              <w:start w:val="single" w:space="0" w:color="D3D3D3"/>
-              <w:end w:val="single" w:space="0" w:color="D3D3D3"/>
-            </w:tcBorders>
-          </w:tcPr>
-          <w:p>
-            <w:pPr>
-              <w:spacing w:before="0" w:after="60"/>
-              <w:keepNext/>
               <w:jc w:val="start"/>
             </w:pPr>
             <w:r>
@@ -1357,30 +1053,6 @@
             <w:pPr>
               <w:spacing w:before="0" w:after="60"/>
               <w:keepNext/>
-              <w:jc w:val="end"/>
-            </w:pPr>
-            <w:r>
-              <w:rPr>
-                <w:rFonts w:ascii="Calibri" w:hAnsi="Calibri"/>
-                <w:sz w:val="20"/>
-              </w:rPr>
-              <w:t xml:space="default">14</w:t>
-            </w:r>
-          </w:p>
-        </w:tc>
-        <w:tc>
-          <w:tcPr>
-            <w:tcBorders>
-              <w:top w:val="single" w:space="0" w:color="D3D3D3"/>
-              <w:bottom w:val="single" w:space="0" w:color="D3D3D3"/>
-              <w:start w:val="single" w:space="0" w:color="D3D3D3"/>
-              <w:end w:val="single" w:space="0" w:color="D3D3D3"/>
-            </w:tcBorders>
-          </w:tcPr>
-          <w:p>
-            <w:pPr>
-              <w:spacing w:before="0" w:after="60"/>
-              <w:keepNext/>
               <w:jc w:val="start"/>
             </w:pPr>
             <w:r>
@@ -1434,30 +1106,6 @@
             <w:pPr>
               <w:spacing w:before="0" w:after="60"/>
               <w:keepNext/>
-              <w:jc w:val="end"/>
-            </w:pPr>
-            <w:r>
-              <w:rPr>
-                <w:rFonts w:ascii="Calibri" w:hAnsi="Calibri"/>
-                <w:sz w:val="20"/>
-              </w:rPr>
-              <w:t xml:space="default">15</w:t>
-            </w:r>
-          </w:p>
-        </w:tc>
-        <w:tc>
-          <w:tcPr>
-            <w:tcBorders>
-              <w:top w:val="single" w:space="0" w:color="D3D3D3"/>
-              <w:bottom w:val="single" w:space="0" w:color="D3D3D3"/>
-              <w:start w:val="single" w:space="0" w:color="D3D3D3"/>
-              <w:end w:val="single" w:space="0" w:color="D3D3D3"/>
-            </w:tcBorders>
-          </w:tcPr>
-          <w:p>
-            <w:pPr>
-              <w:spacing w:before="0" w:after="60"/>
-              <w:keepNext/>
               <w:jc w:val="start"/>
             </w:pPr>
             <w:r>
@@ -1511,30 +1159,6 @@
             <w:pPr>
               <w:spacing w:before="0" w:after="60"/>
               <w:keepNext/>
-              <w:jc w:val="end"/>
-            </w:pPr>
-            <w:r>
-              <w:rPr>
-                <w:rFonts w:ascii="Calibri" w:hAnsi="Calibri"/>
-                <w:sz w:val="20"/>
-              </w:rPr>
-              <w:t xml:space="default">16</w:t>
-            </w:r>
-          </w:p>
-        </w:tc>
-        <w:tc>
-          <w:tcPr>
-            <w:tcBorders>
-              <w:top w:val="single" w:space="0" w:color="D3D3D3"/>
-              <w:bottom w:val="single" w:space="0" w:color="D3D3D3"/>
-              <w:start w:val="single" w:space="0" w:color="D3D3D3"/>
-              <w:end w:val="single" w:space="0" w:color="D3D3D3"/>
-            </w:tcBorders>
-          </w:tcPr>
-          <w:p>
-            <w:pPr>
-              <w:spacing w:before="0" w:after="60"/>
-              <w:keepNext/>
               <w:jc w:val="start"/>
             </w:pPr>
             <w:r>
@@ -1588,30 +1212,6 @@
             <w:pPr>
               <w:spacing w:before="0" w:after="60"/>
               <w:keepNext/>
-              <w:jc w:val="end"/>
-            </w:pPr>
-            <w:r>
-              <w:rPr>
-                <w:rFonts w:ascii="Calibri" w:hAnsi="Calibri"/>
-                <w:sz w:val="20"/>
-              </w:rPr>
-              <w:t xml:space="default">17</w:t>
-            </w:r>
-          </w:p>
-        </w:tc>
-        <w:tc>
-          <w:tcPr>
-            <w:tcBorders>
-              <w:top w:val="single" w:space="0" w:color="D3D3D3"/>
-              <w:bottom w:val="single" w:space="0" w:color="D3D3D3"/>
-              <w:start w:val="single" w:space="0" w:color="D3D3D3"/>
-              <w:end w:val="single" w:space="0" w:color="D3D3D3"/>
-            </w:tcBorders>
-          </w:tcPr>
-          <w:p>
-            <w:pPr>
-              <w:spacing w:before="0" w:after="60"/>
-              <w:keepNext/>
               <w:jc w:val="start"/>
             </w:pPr>
             <w:r>
@@ -1665,30 +1265,6 @@
             <w:pPr>
               <w:spacing w:before="0" w:after="60"/>
               <w:keepNext/>
-              <w:jc w:val="end"/>
-            </w:pPr>
-            <w:r>
-              <w:rPr>
-                <w:rFonts w:ascii="Calibri" w:hAnsi="Calibri"/>
-                <w:sz w:val="20"/>
-              </w:rPr>
-              <w:t xml:space="default">18</w:t>
-            </w:r>
-          </w:p>
-        </w:tc>
-        <w:tc>
-          <w:tcPr>
-            <w:tcBorders>
-              <w:top w:val="single" w:space="0" w:color="D3D3D3"/>
-              <w:bottom w:val="single" w:space="0" w:color="D3D3D3"/>
-              <w:start w:val="single" w:space="0" w:color="D3D3D3"/>
-              <w:end w:val="single" w:space="0" w:color="D3D3D3"/>
-            </w:tcBorders>
-          </w:tcPr>
-          <w:p>
-            <w:pPr>
-              <w:spacing w:before="0" w:after="60"/>
-              <w:keepNext/>
               <w:jc w:val="start"/>
             </w:pPr>
             <w:r>
@@ -1742,30 +1318,6 @@
             <w:pPr>
               <w:spacing w:before="0" w:after="60"/>
               <w:keepNext/>
-              <w:jc w:val="end"/>
-            </w:pPr>
-            <w:r>
-              <w:rPr>
-                <w:rFonts w:ascii="Calibri" w:hAnsi="Calibri"/>
-                <w:sz w:val="20"/>
-              </w:rPr>
-              <w:t xml:space="default">19</w:t>
-            </w:r>
-          </w:p>
-        </w:tc>
-        <w:tc>
-          <w:tcPr>
-            <w:tcBorders>
-              <w:top w:val="single" w:space="0" w:color="D3D3D3"/>
-              <w:bottom w:val="single" w:space="0" w:color="D3D3D3"/>
-              <w:start w:val="single" w:space="0" w:color="D3D3D3"/>
-              <w:end w:val="single" w:space="0" w:color="D3D3D3"/>
-            </w:tcBorders>
-          </w:tcPr>
-          <w:p>
-            <w:pPr>
-              <w:spacing w:before="0" w:after="60"/>
-              <w:keepNext/>
               <w:jc w:val="start"/>
             </w:pPr>
             <w:r>
@@ -1779,7 +1331,8 @@
         </w:tc>
       </w:tr>
     </w:tbl>
-    <w:bookmarkEnd w:id="25"/>
+    <w:bookmarkEnd w:id="29"/>
+    <w:bookmarkEnd w:id="30"/>
     <w:sectPr/>
   </w:body>
 </w:document>

</xml_diff>

<commit_message>
Fix chapter 1.4 header
</commit_message>
<xml_diff>
--- a/Quarto_report/Energy_Report_Summer.docx
+++ b/Quarto_report/Energy_Report_Summer.docx
@@ -2,10 +2,10 @@
 <file path=word/document.xml><?xml version="1.0" encoding="utf-8"?>
 <w:document xmlns:w="http://schemas.openxmlformats.org/wordprocessingml/2006/main" xmlns:m="http://schemas.openxmlformats.org/officeDocument/2006/math" xmlns:r="http://schemas.openxmlformats.org/officeDocument/2006/relationships" xmlns:o="urn:schemas-microsoft-com:office:office" xmlns:v="urn:schemas-microsoft-com:vml" xmlns:w10="urn:schemas-microsoft-com:office:word" xmlns:a="http://schemas.openxmlformats.org/drawingml/2006/main" xmlns:pic="http://schemas.openxmlformats.org/drawingml/2006/picture" xmlns:wp="http://schemas.openxmlformats.org/drawingml/2006/wordprocessingDrawing">
   <w:body>
-    <w:bookmarkStart w:id="30" w:name="energy-audit-report"/>
-    <w:p>
-      <w:pPr>
-        <w:pStyle w:val="Heading1"/>
+    <w:bookmarkStart w:id="23" w:name="energy-audit-report"/>
+    <w:p>
+      <w:pPr>
+        <w:pStyle w:val="Heading3"/>
       </w:pPr>
       <w:r>
         <w:t xml:space="preserve">Energy Audit Report</w:t>
@@ -48,7 +48,7 @@
         <w:pStyle w:val="BodyText"/>
       </w:pPr>
       <w:r>
-        <w:t xml:space="preserve">Date: 17 July 2024</w:t>
+        <w:t xml:space="preserve">Date: 23 July 2024</w:t>
       </w:r>
     </w:p>
     <w:p>
@@ -120,7 +120,8 @@
         </w:drawing>
       </w:r>
     </w:p>
-    <w:bookmarkStart w:id="23" w:name="table-of-contents"/>
+    <w:bookmarkEnd w:id="23"/>
+    <w:bookmarkStart w:id="24" w:name="table-of-contents"/>
     <w:p>
       <w:pPr>
         <w:pStyle w:val="Heading2"/>
@@ -137,8 +138,8 @@
         <w:t xml:space="preserve">Here will be the table of contents</w:t>
       </w:r>
     </w:p>
-    <w:bookmarkEnd w:id="23"/>
-    <w:bookmarkStart w:id="28" w:name="summary-of-your-audit"/>
+    <w:bookmarkEnd w:id="24"/>
+    <w:bookmarkStart w:id="30" w:name="summary-of-your-audit"/>
     <w:p>
       <w:pPr>
         <w:pStyle w:val="Heading2"/>
@@ -147,7 +148,7 @@
         <w:t xml:space="preserve">1. Summary of your Audit</w:t>
       </w:r>
     </w:p>
-    <w:bookmarkStart w:id="24" w:name="visual-inspection-and-measurements"/>
+    <w:bookmarkStart w:id="25" w:name="visual-inspection-and-measurements"/>
     <w:p>
       <w:pPr>
         <w:pStyle w:val="Heading3"/>
@@ -164,8 +165,8 @@
         <w:t xml:space="preserve">We started with a tour and visual inspection of the inside and outside of the home. We identified any visible damage to the building, moisture control strategies, major appliances, and insulation. We measured square footage and volume of the home, as well as the area of all exterior windows and doors. We used a kill-a-watt meter to measure the electricity use of some appliances. During your audit, we used a carbon monoxide meter to measure the ambient carbon monoxide levels throughout the home.</w:t>
       </w:r>
     </w:p>
-    <w:bookmarkEnd w:id="24"/>
-    <w:bookmarkStart w:id="25" w:name="attic"/>
+    <w:bookmarkEnd w:id="25"/>
+    <w:bookmarkStart w:id="26" w:name="attic"/>
     <w:p>
       <w:pPr>
         <w:pStyle w:val="Heading3"/>
@@ -182,8 +183,8 @@
         <w:t xml:space="preserve">We entered the attic to check for insulation, air sealing, ventilation, and potential hazards such as mold. Additionally, we visually inspected the attic ventilation and any duct and pipework passing through the attic.</w:t>
       </w:r>
     </w:p>
-    <w:bookmarkEnd w:id="25"/>
-    <w:bookmarkStart w:id="26" w:name="basement"/>
+    <w:bookmarkEnd w:id="26"/>
+    <w:bookmarkStart w:id="27" w:name="basement"/>
     <w:p>
       <w:pPr>
         <w:pStyle w:val="Heading3"/>
@@ -200,30 +201,26 @@
         <w:t xml:space="preserve">We visually inspected any appliances in the basement and noted insulation levels, moisture, rodents, and any other concerns.</w:t>
       </w:r>
     </w:p>
-    <w:p>
-      <w:pPr>
-        <w:pStyle w:val="SourceCode"/>
-      </w:pPr>
-      <w:r>
-        <w:rPr>
-          <w:rStyle w:val="VerbatimChar"/>
-        </w:rPr>
-        <w:t xml:space="preserve"># 1.4 Combustion Appliance Safety1</w:t>
-      </w:r>
-    </w:p>
-    <w:p>
-      <w:pPr>
-        <w:pStyle w:val="SourceCode"/>
-      </w:pPr>
-      <w:r>
-        <w:rPr>
-          <w:rStyle w:val="VerbatimChar"/>
-        </w:rPr>
+    <w:bookmarkEnd w:id="27"/>
+    <w:bookmarkStart w:id="28" w:name="combustion-appliance-safety"/>
+    <w:p>
+      <w:pPr>
+        <w:pStyle w:val="Heading3"/>
+      </w:pPr>
+      <w:r>
+        <w:t xml:space="preserve">1.4 Combustion Appliance Safety</w:t>
+      </w:r>
+    </w:p>
+    <w:p>
+      <w:pPr>
+        <w:pStyle w:val="FirstParagraph"/>
+      </w:pPr>
+      <w:r>
         <w:t xml:space="preserve">We assessed combustion appliances that burn fossil fuels such as propane, heating oil, or kerosene. These include furnaces, boilers, water heaters, and gas ovens.</w:t>
       </w:r>
     </w:p>
-    <w:bookmarkEnd w:id="26"/>
-    <w:bookmarkStart w:id="27" w:name="blower-door-air-leakage-test"/>
+    <w:bookmarkEnd w:id="28"/>
+    <w:bookmarkStart w:id="29" w:name="blower-door-air-leakage-test"/>
     <w:p>
       <w:pPr>
         <w:pStyle w:val="Heading3"/>
@@ -240,9 +237,9 @@
         <w:t xml:space="preserve">We used a large fan in an exterior door to depressurize your house. This allows us to determine the volume of air leakage into the house and to locate bigger air leaks. To find leaks, we used an infrared camera to check for unusually hot and cold spots. We also checked the pressure differences of the rooms to help determine major air leak locations.</w:t>
       </w:r>
     </w:p>
-    <w:bookmarkEnd w:id="27"/>
-    <w:bookmarkEnd w:id="28"/>
-    <w:bookmarkStart w:id="29" w:name="summary-of-recommendations"/>
+    <w:bookmarkEnd w:id="29"/>
+    <w:bookmarkEnd w:id="30"/>
+    <w:bookmarkStart w:id="31" w:name="summary-of-recommendations"/>
     <w:p>
       <w:pPr>
         <w:pStyle w:val="Heading2"/>
@@ -347,7 +344,7 @@
                 <w:rFonts w:ascii="Calibri" w:hAnsi="Calibri"/>
                 <w:sz w:val="20"/>
               </w:rPr>
-              <w:t xml:space="default">EV+charger</w:t>
+              <w:t xml:space="default">Furnace tune-up</w:t>
             </w:r>
           </w:p>
         </w:tc>
@@ -400,7 +397,7 @@
                 <w:rFonts w:ascii="Calibri" w:hAnsi="Calibri"/>
                 <w:sz w:val="20"/>
               </w:rPr>
-              <w:t xml:space="default">Kitchen exhaust fan</w:t>
+              <w:t xml:space="default">Low-flow showerhead(s)</w:t>
             </w:r>
           </w:p>
         </w:tc>
@@ -453,7 +450,7 @@
                 <w:rFonts w:ascii="Calibri" w:hAnsi="Calibri"/>
                 <w:sz w:val="20"/>
               </w:rPr>
-              <w:t xml:space="default">Electrical Panel Upgrade</w:t>
+              <w:t xml:space="default">LEDs</w:t>
             </w:r>
           </w:p>
         </w:tc>
@@ -506,7 +503,7 @@
                 <w:rFonts w:ascii="Calibri" w:hAnsi="Calibri"/>
                 <w:sz w:val="20"/>
               </w:rPr>
-              <w:t xml:space="default">Solar</w:t>
+              <w:t xml:space="default">Window Dressers</w:t>
             </w:r>
           </w:p>
         </w:tc>
@@ -559,431 +556,7 @@
                 <w:rFonts w:ascii="Calibri" w:hAnsi="Calibri"/>
                 <w:sz w:val="20"/>
               </w:rPr>
-              <w:t xml:space="default">Spray Foam</w:t>
-            </w:r>
-          </w:p>
-        </w:tc>
-        <w:tc>
-          <w:tcPr>
-            <w:tcBorders>
-              <w:top w:val="single" w:space="0" w:color="D3D3D3"/>
-              <w:bottom w:val="single" w:space="0" w:color="D3D3D3"/>
-              <w:start w:val="single" w:space="0" w:color="D3D3D3"/>
-              <w:end w:val="single" w:space="0" w:color="D3D3D3"/>
-            </w:tcBorders>
-          </w:tcPr>
-          <w:p>
-            <w:pPr>
-              <w:spacing w:before="0" w:after="60"/>
-              <w:keepNext/>
-              <w:jc w:val="start"/>
-            </w:pPr>
-            <w:r>
-              <w:rPr>
-                <w:rFonts w:ascii="Calibri" w:hAnsi="Calibri"/>
-                <w:sz w:val="20"/>
-              </w:rPr>
-              <w:t xml:space="default">Description of Recommendation</w:t>
-            </w:r>
-          </w:p>
-        </w:tc>
-      </w:tr>
-      <w:tr>
-        <w:trPr>
-          <w:cantSplit/>
-        </w:trPr>
-        <w:tc>
-          <w:tcPr>
-            <w:tcBorders>
-              <w:top w:val="single" w:space="0" w:color="D3D3D3"/>
-              <w:bottom w:val="single" w:space="0" w:color="D3D3D3"/>
-              <w:start w:val="single" w:space="0" w:color="D3D3D3"/>
-              <w:end w:val="single" w:space="0" w:color="D3D3D3"/>
-            </w:tcBorders>
-          </w:tcPr>
-          <w:p>
-            <w:pPr>
-              <w:spacing w:before="0" w:after="60"/>
-              <w:keepNext/>
-              <w:jc w:val="start"/>
-            </w:pPr>
-            <w:r>
-              <w:rPr>
-                <w:rFonts w:ascii="Calibri" w:hAnsi="Calibri"/>
-                <w:sz w:val="20"/>
-              </w:rPr>
-              <w:t xml:space="default">Gutters</w:t>
-            </w:r>
-          </w:p>
-        </w:tc>
-        <w:tc>
-          <w:tcPr>
-            <w:tcBorders>
-              <w:top w:val="single" w:space="0" w:color="D3D3D3"/>
-              <w:bottom w:val="single" w:space="0" w:color="D3D3D3"/>
-              <w:start w:val="single" w:space="0" w:color="D3D3D3"/>
-              <w:end w:val="single" w:space="0" w:color="D3D3D3"/>
-            </w:tcBorders>
-          </w:tcPr>
-          <w:p>
-            <w:pPr>
-              <w:spacing w:before="0" w:after="60"/>
-              <w:keepNext/>
-              <w:jc w:val="start"/>
-            </w:pPr>
-            <w:r>
-              <w:rPr>
-                <w:rFonts w:ascii="Calibri" w:hAnsi="Calibri"/>
-                <w:sz w:val="20"/>
-              </w:rPr>
-              <w:t xml:space="default">Description of Recommendation</w:t>
-            </w:r>
-          </w:p>
-        </w:tc>
-      </w:tr>
-      <w:tr>
-        <w:trPr>
-          <w:cantSplit/>
-        </w:trPr>
-        <w:tc>
-          <w:tcPr>
-            <w:tcBorders>
-              <w:top w:val="single" w:space="0" w:color="D3D3D3"/>
-              <w:bottom w:val="single" w:space="0" w:color="D3D3D3"/>
-              <w:start w:val="single" w:space="0" w:color="D3D3D3"/>
-              <w:end w:val="single" w:space="0" w:color="D3D3D3"/>
-            </w:tcBorders>
-          </w:tcPr>
-          <w:p>
-            <w:pPr>
-              <w:spacing w:before="0" w:after="60"/>
-              <w:keepNext/>
-              <w:jc w:val="start"/>
-            </w:pPr>
-            <w:r>
-              <w:rPr>
-                <w:rFonts w:ascii="Calibri" w:hAnsi="Calibri"/>
-                <w:sz w:val="20"/>
-              </w:rPr>
-              <w:t xml:space="default">Wall Insulation</w:t>
-            </w:r>
-          </w:p>
-        </w:tc>
-        <w:tc>
-          <w:tcPr>
-            <w:tcBorders>
-              <w:top w:val="single" w:space="0" w:color="D3D3D3"/>
-              <w:bottom w:val="single" w:space="0" w:color="D3D3D3"/>
-              <w:start w:val="single" w:space="0" w:color="D3D3D3"/>
-              <w:end w:val="single" w:space="0" w:color="D3D3D3"/>
-            </w:tcBorders>
-          </w:tcPr>
-          <w:p>
-            <w:pPr>
-              <w:spacing w:before="0" w:after="60"/>
-              <w:keepNext/>
-              <w:jc w:val="start"/>
-            </w:pPr>
-            <w:r>
-              <w:rPr>
-                <w:rFonts w:ascii="Calibri" w:hAnsi="Calibri"/>
-                <w:sz w:val="20"/>
-              </w:rPr>
-              <w:t xml:space="default">Description of Recommendation</w:t>
-            </w:r>
-          </w:p>
-        </w:tc>
-      </w:tr>
-      <w:tr>
-        <w:trPr>
-          <w:cantSplit/>
-        </w:trPr>
-        <w:tc>
-          <w:tcPr>
-            <w:tcBorders>
-              <w:top w:val="single" w:space="0" w:color="D3D3D3"/>
-              <w:bottom w:val="single" w:space="0" w:color="D3D3D3"/>
-              <w:start w:val="single" w:space="0" w:color="D3D3D3"/>
-              <w:end w:val="single" w:space="0" w:color="D3D3D3"/>
-            </w:tcBorders>
-          </w:tcPr>
-          <w:p>
-            <w:pPr>
-              <w:spacing w:before="0" w:after="60"/>
-              <w:keepNext/>
-              <w:jc w:val="start"/>
-            </w:pPr>
-            <w:r>
-              <w:rPr>
-                <w:rFonts w:ascii="Calibri" w:hAnsi="Calibri"/>
-                <w:sz w:val="20"/>
-              </w:rPr>
-              <w:t xml:space="default">Other</w:t>
-            </w:r>
-          </w:p>
-        </w:tc>
-        <w:tc>
-          <w:tcPr>
-            <w:tcBorders>
-              <w:top w:val="single" w:space="0" w:color="D3D3D3"/>
-              <w:bottom w:val="single" w:space="0" w:color="D3D3D3"/>
-              <w:start w:val="single" w:space="0" w:color="D3D3D3"/>
-              <w:end w:val="single" w:space="0" w:color="D3D3D3"/>
-            </w:tcBorders>
-          </w:tcPr>
-          <w:p>
-            <w:pPr>
-              <w:spacing w:before="0" w:after="60"/>
-              <w:keepNext/>
-              <w:jc w:val="start"/>
-            </w:pPr>
-            <w:r>
-              <w:rPr>
-                <w:rFonts w:ascii="Calibri" w:hAnsi="Calibri"/>
-                <w:sz w:val="20"/>
-              </w:rPr>
-              <w:t xml:space="default">Description of Recommendation</w:t>
-            </w:r>
-          </w:p>
-        </w:tc>
-      </w:tr>
-      <w:tr>
-        <w:trPr>
-          <w:cantSplit/>
-        </w:trPr>
-        <w:tc>
-          <w:tcPr>
-            <w:tcBorders>
-              <w:top w:val="single" w:space="0" w:color="D3D3D3"/>
-              <w:bottom w:val="single" w:space="0" w:color="D3D3D3"/>
-              <w:start w:val="single" w:space="0" w:color="D3D3D3"/>
-              <w:end w:val="single" w:space="0" w:color="D3D3D3"/>
-            </w:tcBorders>
-          </w:tcPr>
-          <w:p>
-            <w:pPr>
-              <w:spacing w:before="0" w:after="60"/>
-              <w:keepNext/>
-              <w:jc w:val="start"/>
-            </w:pPr>
-            <w:r>
-              <w:rPr>
-                <w:rFonts w:ascii="Calibri" w:hAnsi="Calibri"/>
-                <w:sz w:val="20"/>
-              </w:rPr>
-              <w:t xml:space="default">Air Source Heat Pump</w:t>
-            </w:r>
-          </w:p>
-        </w:tc>
-        <w:tc>
-          <w:tcPr>
-            <w:tcBorders>
-              <w:top w:val="single" w:space="0" w:color="D3D3D3"/>
-              <w:bottom w:val="single" w:space="0" w:color="D3D3D3"/>
-              <w:start w:val="single" w:space="0" w:color="D3D3D3"/>
-              <w:end w:val="single" w:space="0" w:color="D3D3D3"/>
-            </w:tcBorders>
-          </w:tcPr>
-          <w:p>
-            <w:pPr>
-              <w:spacing w:before="0" w:after="60"/>
-              <w:keepNext/>
-              <w:jc w:val="start"/>
-            </w:pPr>
-            <w:r>
-              <w:rPr>
-                <w:rFonts w:ascii="Calibri" w:hAnsi="Calibri"/>
-                <w:sz w:val="20"/>
-              </w:rPr>
-              <w:t xml:space="default">Description of Recommendation</w:t>
-            </w:r>
-          </w:p>
-        </w:tc>
-      </w:tr>
-      <w:tr>
-        <w:trPr>
-          <w:cantSplit/>
-        </w:trPr>
-        <w:tc>
-          <w:tcPr>
-            <w:tcBorders>
-              <w:top w:val="single" w:space="0" w:color="D3D3D3"/>
-              <w:bottom w:val="single" w:space="0" w:color="D3D3D3"/>
-              <w:start w:val="single" w:space="0" w:color="D3D3D3"/>
-              <w:end w:val="single" w:space="0" w:color="D3D3D3"/>
-            </w:tcBorders>
-          </w:tcPr>
-          <w:p>
-            <w:pPr>
-              <w:spacing w:before="0" w:after="60"/>
-              <w:keepNext/>
-              <w:jc w:val="start"/>
-            </w:pPr>
-            <w:r>
-              <w:rPr>
-                <w:rFonts w:ascii="Calibri" w:hAnsi="Calibri"/>
-                <w:sz w:val="20"/>
-              </w:rPr>
-              <w:t xml:space="default">Attic Insulation</w:t>
-            </w:r>
-          </w:p>
-        </w:tc>
-        <w:tc>
-          <w:tcPr>
-            <w:tcBorders>
-              <w:top w:val="single" w:space="0" w:color="D3D3D3"/>
-              <w:bottom w:val="single" w:space="0" w:color="D3D3D3"/>
-              <w:start w:val="single" w:space="0" w:color="D3D3D3"/>
-              <w:end w:val="single" w:space="0" w:color="D3D3D3"/>
-            </w:tcBorders>
-          </w:tcPr>
-          <w:p>
-            <w:pPr>
-              <w:spacing w:before="0" w:after="60"/>
-              <w:keepNext/>
-              <w:jc w:val="start"/>
-            </w:pPr>
-            <w:r>
-              <w:rPr>
-                <w:rFonts w:ascii="Calibri" w:hAnsi="Calibri"/>
-                <w:sz w:val="20"/>
-              </w:rPr>
-              <w:t xml:space="default">Description of Recommendation</w:t>
-            </w:r>
-          </w:p>
-        </w:tc>
-      </w:tr>
-      <w:tr>
-        <w:trPr>
-          <w:cantSplit/>
-        </w:trPr>
-        <w:tc>
-          <w:tcPr>
-            <w:tcBorders>
-              <w:top w:val="single" w:space="0" w:color="D3D3D3"/>
-              <w:bottom w:val="single" w:space="0" w:color="D3D3D3"/>
-              <w:start w:val="single" w:space="0" w:color="D3D3D3"/>
-              <w:end w:val="single" w:space="0" w:color="D3D3D3"/>
-            </w:tcBorders>
-          </w:tcPr>
-          <w:p>
-            <w:pPr>
-              <w:spacing w:before="0" w:after="60"/>
-              <w:keepNext/>
-              <w:jc w:val="start"/>
-            </w:pPr>
-            <w:r>
-              <w:rPr>
-                <w:rFonts w:ascii="Calibri" w:hAnsi="Calibri"/>
-                <w:sz w:val="20"/>
-              </w:rPr>
-              <w:t xml:space="default">Vapor Barrier</w:t>
-            </w:r>
-          </w:p>
-        </w:tc>
-        <w:tc>
-          <w:tcPr>
-            <w:tcBorders>
-              <w:top w:val="single" w:space="0" w:color="D3D3D3"/>
-              <w:bottom w:val="single" w:space="0" w:color="D3D3D3"/>
-              <w:start w:val="single" w:space="0" w:color="D3D3D3"/>
-              <w:end w:val="single" w:space="0" w:color="D3D3D3"/>
-            </w:tcBorders>
-          </w:tcPr>
-          <w:p>
-            <w:pPr>
-              <w:spacing w:before="0" w:after="60"/>
-              <w:keepNext/>
-              <w:jc w:val="start"/>
-            </w:pPr>
-            <w:r>
-              <w:rPr>
-                <w:rFonts w:ascii="Calibri" w:hAnsi="Calibri"/>
-                <w:sz w:val="20"/>
-              </w:rPr>
-              <w:t xml:space="default">Description of Recommendation</w:t>
-            </w:r>
-          </w:p>
-        </w:tc>
-      </w:tr>
-      <w:tr>
-        <w:trPr>
-          <w:cantSplit/>
-        </w:trPr>
-        <w:tc>
-          <w:tcPr>
-            <w:tcBorders>
-              <w:top w:val="single" w:space="0" w:color="D3D3D3"/>
-              <w:bottom w:val="single" w:space="0" w:color="D3D3D3"/>
-              <w:start w:val="single" w:space="0" w:color="D3D3D3"/>
-              <w:end w:val="single" w:space="0" w:color="D3D3D3"/>
-            </w:tcBorders>
-          </w:tcPr>
-          <w:p>
-            <w:pPr>
-              <w:spacing w:before="0" w:after="60"/>
-              <w:keepNext/>
-              <w:jc w:val="start"/>
-            </w:pPr>
-            <w:r>
-              <w:rPr>
-                <w:rFonts w:ascii="Calibri" w:hAnsi="Calibri"/>
-                <w:sz w:val="20"/>
-              </w:rPr>
-              <w:t xml:space="default">Bathroom exhaust fan</w:t>
-            </w:r>
-          </w:p>
-        </w:tc>
-        <w:tc>
-          <w:tcPr>
-            <w:tcBorders>
-              <w:top w:val="single" w:space="0" w:color="D3D3D3"/>
-              <w:bottom w:val="single" w:space="0" w:color="D3D3D3"/>
-              <w:start w:val="single" w:space="0" w:color="D3D3D3"/>
-              <w:end w:val="single" w:space="0" w:color="D3D3D3"/>
-            </w:tcBorders>
-          </w:tcPr>
-          <w:p>
-            <w:pPr>
-              <w:spacing w:before="0" w:after="60"/>
-              <w:keepNext/>
-              <w:jc w:val="start"/>
-            </w:pPr>
-            <w:r>
-              <w:rPr>
-                <w:rFonts w:ascii="Calibri" w:hAnsi="Calibri"/>
-                <w:sz w:val="20"/>
-              </w:rPr>
-              <w:t xml:space="default">Description of Recommendation</w:t>
-            </w:r>
-          </w:p>
-        </w:tc>
-      </w:tr>
-      <w:tr>
-        <w:trPr>
-          <w:cantSplit/>
-        </w:trPr>
-        <w:tc>
-          <w:tcPr>
-            <w:tcBorders>
-              <w:top w:val="single" w:space="0" w:color="D3D3D3"/>
-              <w:bottom w:val="single" w:space="0" w:color="D3D3D3"/>
-              <w:start w:val="single" w:space="0" w:color="D3D3D3"/>
-              <w:end w:val="single" w:space="0" w:color="D3D3D3"/>
-            </w:tcBorders>
-          </w:tcPr>
-          <w:p>
-            <w:pPr>
-              <w:spacing w:before="0" w:after="60"/>
-              <w:keepNext/>
-              <w:jc w:val="start"/>
-            </w:pPr>
-            <w:r>
-              <w:rPr>
-                <w:rFonts w:ascii="Calibri" w:hAnsi="Calibri"/>
-                <w:sz w:val="20"/>
-              </w:rPr>
-              <w:t xml:space="default">Induction Stove</w:t>
+              <w:t xml:space="default">Refrigerator</w:t>
             </w:r>
           </w:p>
         </w:tc>
@@ -1089,219 +662,7 @@
                 <w:rFonts w:ascii="Calibri" w:hAnsi="Calibri"/>
                 <w:sz w:val="20"/>
               </w:rPr>
-              <w:t xml:space="default">Window Dressers</w:t>
-            </w:r>
-          </w:p>
-        </w:tc>
-        <w:tc>
-          <w:tcPr>
-            <w:tcBorders>
-              <w:top w:val="single" w:space="0" w:color="D3D3D3"/>
-              <w:bottom w:val="single" w:space="0" w:color="D3D3D3"/>
-              <w:start w:val="single" w:space="0" w:color="D3D3D3"/>
-              <w:end w:val="single" w:space="0" w:color="D3D3D3"/>
-            </w:tcBorders>
-          </w:tcPr>
-          <w:p>
-            <w:pPr>
-              <w:spacing w:before="0" w:after="60"/>
-              <w:keepNext/>
-              <w:jc w:val="start"/>
-            </w:pPr>
-            <w:r>
-              <w:rPr>
-                <w:rFonts w:ascii="Calibri" w:hAnsi="Calibri"/>
-                <w:sz w:val="20"/>
-              </w:rPr>
-              <w:t xml:space="default">Description of Recommendation</w:t>
-            </w:r>
-          </w:p>
-        </w:tc>
-      </w:tr>
-      <w:tr>
-        <w:trPr>
-          <w:cantSplit/>
-        </w:trPr>
-        <w:tc>
-          <w:tcPr>
-            <w:tcBorders>
-              <w:top w:val="single" w:space="0" w:color="D3D3D3"/>
-              <w:bottom w:val="single" w:space="0" w:color="D3D3D3"/>
-              <w:start w:val="single" w:space="0" w:color="D3D3D3"/>
-              <w:end w:val="single" w:space="0" w:color="D3D3D3"/>
-            </w:tcBorders>
-          </w:tcPr>
-          <w:p>
-            <w:pPr>
-              <w:spacing w:before="0" w:after="60"/>
-              <w:keepNext/>
-              <w:jc w:val="start"/>
-            </w:pPr>
-            <w:r>
-              <w:rPr>
-                <w:rFonts w:ascii="Calibri" w:hAnsi="Calibri"/>
-                <w:sz w:val="20"/>
-              </w:rPr>
-              <w:t xml:space="default">Low-flow showerhead(s)</w:t>
-            </w:r>
-          </w:p>
-        </w:tc>
-        <w:tc>
-          <w:tcPr>
-            <w:tcBorders>
-              <w:top w:val="single" w:space="0" w:color="D3D3D3"/>
-              <w:bottom w:val="single" w:space="0" w:color="D3D3D3"/>
-              <w:start w:val="single" w:space="0" w:color="D3D3D3"/>
-              <w:end w:val="single" w:space="0" w:color="D3D3D3"/>
-            </w:tcBorders>
-          </w:tcPr>
-          <w:p>
-            <w:pPr>
-              <w:spacing w:before="0" w:after="60"/>
-              <w:keepNext/>
-              <w:jc w:val="start"/>
-            </w:pPr>
-            <w:r>
-              <w:rPr>
-                <w:rFonts w:ascii="Calibri" w:hAnsi="Calibri"/>
-                <w:sz w:val="20"/>
-              </w:rPr>
-              <w:t xml:space="default">Description of Recommendation</w:t>
-            </w:r>
-          </w:p>
-        </w:tc>
-      </w:tr>
-      <w:tr>
-        <w:trPr>
-          <w:cantSplit/>
-        </w:trPr>
-        <w:tc>
-          <w:tcPr>
-            <w:tcBorders>
-              <w:top w:val="single" w:space="0" w:color="D3D3D3"/>
-              <w:bottom w:val="single" w:space="0" w:color="D3D3D3"/>
-              <w:start w:val="single" w:space="0" w:color="D3D3D3"/>
-              <w:end w:val="single" w:space="0" w:color="D3D3D3"/>
-            </w:tcBorders>
-          </w:tcPr>
-          <w:p>
-            <w:pPr>
-              <w:spacing w:before="0" w:after="60"/>
-              <w:keepNext/>
-              <w:jc w:val="start"/>
-            </w:pPr>
-            <w:r>
-              <w:rPr>
-                <w:rFonts w:ascii="Calibri" w:hAnsi="Calibri"/>
-                <w:sz w:val="20"/>
-              </w:rPr>
-              <w:t xml:space="default">Heat Pump Water Heater</w:t>
-            </w:r>
-          </w:p>
-        </w:tc>
-        <w:tc>
-          <w:tcPr>
-            <w:tcBorders>
-              <w:top w:val="single" w:space="0" w:color="D3D3D3"/>
-              <w:bottom w:val="single" w:space="0" w:color="D3D3D3"/>
-              <w:start w:val="single" w:space="0" w:color="D3D3D3"/>
-              <w:end w:val="single" w:space="0" w:color="D3D3D3"/>
-            </w:tcBorders>
-          </w:tcPr>
-          <w:p>
-            <w:pPr>
-              <w:spacing w:before="0" w:after="60"/>
-              <w:keepNext/>
-              <w:jc w:val="start"/>
-            </w:pPr>
-            <w:r>
-              <w:rPr>
-                <w:rFonts w:ascii="Calibri" w:hAnsi="Calibri"/>
-                <w:sz w:val="20"/>
-              </w:rPr>
-              <w:t xml:space="default">Description of Recommendation</w:t>
-            </w:r>
-          </w:p>
-        </w:tc>
-      </w:tr>
-      <w:tr>
-        <w:trPr>
-          <w:cantSplit/>
-        </w:trPr>
-        <w:tc>
-          <w:tcPr>
-            <w:tcBorders>
-              <w:top w:val="single" w:space="0" w:color="D3D3D3"/>
-              <w:bottom w:val="single" w:space="0" w:color="D3D3D3"/>
-              <w:start w:val="single" w:space="0" w:color="D3D3D3"/>
-              <w:end w:val="single" w:space="0" w:color="D3D3D3"/>
-            </w:tcBorders>
-          </w:tcPr>
-          <w:p>
-            <w:pPr>
-              <w:spacing w:before="0" w:after="60"/>
-              <w:keepNext/>
-              <w:jc w:val="start"/>
-            </w:pPr>
-            <w:r>
-              <w:rPr>
-                <w:rFonts w:ascii="Calibri" w:hAnsi="Calibri"/>
-                <w:sz w:val="20"/>
-              </w:rPr>
-              <w:t xml:space="default">Refrigerator</w:t>
-            </w:r>
-          </w:p>
-        </w:tc>
-        <w:tc>
-          <w:tcPr>
-            <w:tcBorders>
-              <w:top w:val="single" w:space="0" w:color="D3D3D3"/>
-              <w:bottom w:val="single" w:space="0" w:color="D3D3D3"/>
-              <w:start w:val="single" w:space="0" w:color="D3D3D3"/>
-              <w:end w:val="single" w:space="0" w:color="D3D3D3"/>
-            </w:tcBorders>
-          </w:tcPr>
-          <w:p>
-            <w:pPr>
-              <w:spacing w:before="0" w:after="60"/>
-              <w:keepNext/>
-              <w:jc w:val="start"/>
-            </w:pPr>
-            <w:r>
-              <w:rPr>
-                <w:rFonts w:ascii="Calibri" w:hAnsi="Calibri"/>
-                <w:sz w:val="20"/>
-              </w:rPr>
-              <w:t xml:space="default">Description of Recommendation</w:t>
-            </w:r>
-          </w:p>
-        </w:tc>
-      </w:tr>
-      <w:tr>
-        <w:trPr>
-          <w:cantSplit/>
-        </w:trPr>
-        <w:tc>
-          <w:tcPr>
-            <w:tcBorders>
-              <w:top w:val="single" w:space="0" w:color="D3D3D3"/>
-              <w:bottom w:val="single" w:space="0" w:color="D3D3D3"/>
-              <w:start w:val="single" w:space="0" w:color="D3D3D3"/>
-              <w:end w:val="single" w:space="0" w:color="D3D3D3"/>
-            </w:tcBorders>
-          </w:tcPr>
-          <w:p>
-            <w:pPr>
-              <w:spacing w:before="0" w:after="60"/>
-              <w:keepNext/>
-              <w:jc w:val="start"/>
-            </w:pPr>
-            <w:r>
-              <w:rPr>
-                <w:rFonts w:ascii="Calibri" w:hAnsi="Calibri"/>
-                <w:sz w:val="20"/>
-              </w:rPr>
-              <w:t xml:space="default">LEDs</w:t>
+              <w:t xml:space="default">Induction Stove</w:t>
             </w:r>
           </w:p>
         </w:tc>
@@ -1331,8 +692,109 @@
         </w:tc>
       </w:tr>
     </w:tbl>
-    <w:bookmarkEnd w:id="29"/>
-    <w:bookmarkEnd w:id="30"/>
+    <w:bookmarkEnd w:id="31"/>
+    <w:bookmarkStart w:id="36" w:name="what-we-found"/>
+    <w:p>
+      <w:pPr>
+        <w:pStyle w:val="Heading2"/>
+      </w:pPr>
+      <w:r>
+        <w:t xml:space="preserve">3. What We Found</w:t>
+      </w:r>
+    </w:p>
+    <w:bookmarkStart w:id="32" w:name="basics"/>
+    <w:p>
+      <w:pPr>
+        <w:pStyle w:val="Heading3"/>
+      </w:pPr>
+      <w:r>
+        <w:t xml:space="preserve">3.1 Basics</w:t>
+      </w:r>
+    </w:p>
+    <w:bookmarkEnd w:id="32"/>
+    <w:bookmarkStart w:id="33" w:name="exterior"/>
+    <w:p>
+      <w:pPr>
+        <w:pStyle w:val="Heading3"/>
+      </w:pPr>
+      <w:r>
+        <w:t xml:space="preserve">3.2 Exterior</w:t>
+      </w:r>
+    </w:p>
+    <w:bookmarkEnd w:id="33"/>
+    <w:bookmarkStart w:id="34" w:name="interiorliving-space"/>
+    <w:p>
+      <w:pPr>
+        <w:pStyle w:val="Heading3"/>
+      </w:pPr>
+      <w:r>
+        <w:t xml:space="preserve">3.3 Interior/Living space</w:t>
+      </w:r>
+    </w:p>
+    <w:bookmarkEnd w:id="34"/>
+    <w:bookmarkStart w:id="35" w:name="blower-door-air-leakage-test-1"/>
+    <w:p>
+      <w:pPr>
+        <w:pStyle w:val="Heading3"/>
+      </w:pPr>
+      <w:r>
+        <w:t xml:space="preserve">3.4 Blower Door / Air Leakage Test</w:t>
+      </w:r>
+    </w:p>
+    <w:p>
+      <w:pPr>
+        <w:pStyle w:val="FirstParagraph"/>
+      </w:pPr>
+      <w:r>
+        <w:t xml:space="preserve">A blower door test simulates a 20mph wind hitting your house. To run the test, we used a large fan in an exterior door to depressurize your house. This allows us to determine the volume of air leakage into the house and to locate bigger air leaks. To find leaks, we used an infrared camera to check for unusually hot and cold spots. We also checked the pressure differences of the rooms to help determine major air leak locations.Air leaks are a big source of heat gain in warm weather and heat loss in cold weather. They also allow moisture to get into the home. Below are some numbers, pictures, and descriptions explaining what we found.</w:t>
+      </w:r>
+    </w:p>
+    <w:p>
+      <w:pPr>
+        <w:pStyle w:val="BodyText"/>
+      </w:pPr>
+      <w:r>
+        <w:t xml:space="preserve">Using a thermal imaging camera, we looked for major air leakage locations and thermal bridging, where heat is bypassesing the insulation.</w:t>
+      </w:r>
+      <w:r>
+        <w:t xml:space="preserve"> </w:t>
+      </w:r>
+      <w:r>
+        <w:t xml:space="preserve">There was evidence of ….</w:t>
+      </w:r>
+      <w:r>
+        <w:t xml:space="preserve"> </w:t>
+      </w:r>
+      <w:r>
+        <w:t xml:space="preserve">### 3.5 Attic</w:t>
+      </w:r>
+      <w:r>
+        <w:t xml:space="preserve"> </w:t>
+      </w:r>
+      <w:r>
+        <w:t xml:space="preserve">### 3.6 Basement</w:t>
+      </w:r>
+      <w:r>
+        <w:t xml:space="preserve"> </w:t>
+      </w:r>
+      <w:r>
+        <w:t xml:space="preserve">### 3.7 Electrical and Mechanical Systems</w:t>
+      </w:r>
+      <w:r>
+        <w:t xml:space="preserve"> </w:t>
+      </w:r>
+      <w:r>
+        <w:t xml:space="preserve">### 3.8 Energy Bills</w:t>
+      </w:r>
+      <w:r>
+        <w:t xml:space="preserve"> </w:t>
+      </w:r>
+      <w:r>
+        <w:t xml:space="preserve">## 4. Recommendations</w:t>
+      </w:r>
+    </w:p>
+    <w:bookmarkEnd w:id="35"/>
+    <w:bookmarkEnd w:id="36"/>
     <w:sectPr/>
   </w:body>
 </w:document>

</xml_diff>

<commit_message>
Edit layout of the basics table
</commit_message>
<xml_diff>
--- a/Quarto_report/Energy_Report_Summer.docx
+++ b/Quarto_report/Energy_Report_Summer.docx
@@ -48,7 +48,7 @@
         <w:pStyle w:val="BodyText"/>
       </w:pPr>
       <w:r>
-        <w:t xml:space="preserve">Date: 23 July 2024</w:t>
+        <w:t xml:space="preserve">Date: 24 July 2024</w:t>
       </w:r>
     </w:p>
     <w:p>
@@ -139,7 +139,7 @@
       </w:r>
     </w:p>
     <w:bookmarkEnd w:id="24"/>
-    <w:bookmarkStart w:id="30" w:name="summary-of-your-audit"/>
+    <w:bookmarkStart w:id="29" w:name="summary-of-your-audit"/>
     <w:p>
       <w:pPr>
         <w:pStyle w:val="Heading2"/>
@@ -201,14 +201,39 @@
         <w:t xml:space="preserve">We visually inspected any appliances in the basement and noted insulation levels, moisture, rodents, and any other concerns.</w:t>
       </w:r>
     </w:p>
+    <w:p>
+      <w:pPr>
+        <w:pStyle w:val="SourceCode"/>
+      </w:pPr>
+      <w:r>
+        <w:rPr>
+          <w:rStyle w:val="VerbatimChar"/>
+        </w:rPr>
+        <w:t xml:space="preserve"># 1.4 Combustion Appliance Safety</w:t>
+      </w:r>
+    </w:p>
+    <w:p>
+      <w:pPr>
+        <w:pStyle w:val="FirstParagraph"/>
+      </w:pPr>
+      <w:r>
+        <w:t xml:space="preserve">`</w:t>
+      </w:r>
+      <w:r>
+        <w:rPr>
+          <w:rStyle w:val="VerbatimChar"/>
+        </w:rPr>
+        <w:t xml:space="preserve">r if(energy_test_googlesheets$combustion_fuels == TRUE){"We assessed combustion appliances that burn fossil fuels such as propane, heating oil, or kerosene. These include furnaces, boilers, water heaters, and gas ovens."}else{""}`La LA laWe also performed gas leak detection tests on your propane appliance(s).</w:t>
+      </w:r>
+    </w:p>
     <w:bookmarkEnd w:id="27"/>
-    <w:bookmarkStart w:id="28" w:name="combustion-appliance-safety"/>
+    <w:bookmarkStart w:id="28" w:name="blower-door-air-leakage-test"/>
     <w:p>
       <w:pPr>
         <w:pStyle w:val="Heading3"/>
       </w:pPr>
       <w:r>
-        <w:t xml:space="preserve">1.4 Combustion Appliance Safety</w:t>
+        <w:t xml:space="preserve">1.5 Blower Door / Air Leakage Test</w:t>
       </w:r>
     </w:p>
     <w:p>
@@ -216,30 +241,12 @@
         <w:pStyle w:val="FirstParagraph"/>
       </w:pPr>
       <w:r>
-        <w:t xml:space="preserve">We assessed combustion appliances that burn fossil fuels such as propane, heating oil, or kerosene. These include furnaces, boilers, water heaters, and gas ovens.</w:t>
+        <w:t xml:space="preserve">We used a large fan in an exterior door to depressurize your house. This allows us to determine the volume of air leakage into the house and to locate bigger air leaks. To find leaks, we used an infrared camera to check for unusually hot and cold spots. We also checked the pressure differences of the rooms to help determine major air leak locations.</w:t>
       </w:r>
     </w:p>
     <w:bookmarkEnd w:id="28"/>
-    <w:bookmarkStart w:id="29" w:name="blower-door-air-leakage-test"/>
-    <w:p>
-      <w:pPr>
-        <w:pStyle w:val="Heading3"/>
-      </w:pPr>
-      <w:r>
-        <w:t xml:space="preserve">1.5 Blower Door / Air Leakage Test</w:t>
-      </w:r>
-    </w:p>
-    <w:p>
-      <w:pPr>
-        <w:pStyle w:val="FirstParagraph"/>
-      </w:pPr>
-      <w:r>
-        <w:t xml:space="preserve">We used a large fan in an exterior door to depressurize your house. This allows us to determine the volume of air leakage into the house and to locate bigger air leaks. To find leaks, we used an infrared camera to check for unusually hot and cold spots. We also checked the pressure differences of the rooms to help determine major air leak locations.</w:t>
-      </w:r>
-    </w:p>
     <w:bookmarkEnd w:id="29"/>
-    <w:bookmarkEnd w:id="30"/>
-    <w:bookmarkStart w:id="31" w:name="summary-of-recommendations"/>
+    <w:bookmarkStart w:id="30" w:name="summary-of-recommendations"/>
     <w:p>
       <w:pPr>
         <w:pStyle w:val="Heading2"/>
@@ -344,7 +351,7 @@
                 <w:rFonts w:ascii="Calibri" w:hAnsi="Calibri"/>
                 <w:sz w:val="20"/>
               </w:rPr>
-              <w:t xml:space="default">Furnace tune-up</w:t>
+              <w:t xml:space="default">Furnace Tune-up</w:t>
             </w:r>
           </w:p>
         </w:tc>
@@ -397,7 +404,7 @@
                 <w:rFonts w:ascii="Calibri" w:hAnsi="Calibri"/>
                 <w:sz w:val="20"/>
               </w:rPr>
-              <w:t xml:space="default">Low-flow showerhead(s)</w:t>
+              <w:t xml:space="default">Recommendations ranking [Low-flow Showerhead(s)]</w:t>
             </w:r>
           </w:p>
         </w:tc>
@@ -692,109 +699,73 @@
         </w:tc>
       </w:tr>
     </w:tbl>
+    <w:bookmarkEnd w:id="30"/>
+    <w:bookmarkStart w:id="35" w:name="what-we-found"/>
+    <w:p>
+      <w:pPr>
+        <w:pStyle w:val="Heading2"/>
+      </w:pPr>
+      <w:r>
+        <w:t xml:space="preserve">3. What We Found</w:t>
+      </w:r>
+    </w:p>
+    <w:bookmarkStart w:id="31" w:name="basics"/>
+    <w:p>
+      <w:pPr>
+        <w:pStyle w:val="Heading3"/>
+      </w:pPr>
+      <w:r>
+        <w:t xml:space="preserve">3.1 Basics</w:t>
+      </w:r>
+    </w:p>
     <w:bookmarkEnd w:id="31"/>
-    <w:bookmarkStart w:id="36" w:name="what-we-found"/>
-    <w:p>
-      <w:pPr>
-        <w:pStyle w:val="Heading2"/>
-      </w:pPr>
-      <w:r>
-        <w:t xml:space="preserve">3. What We Found</w:t>
-      </w:r>
-    </w:p>
-    <w:bookmarkStart w:id="32" w:name="basics"/>
+    <w:bookmarkStart w:id="32" w:name="exterior"/>
     <w:p>
       <w:pPr>
         <w:pStyle w:val="Heading3"/>
       </w:pPr>
       <w:r>
-        <w:t xml:space="preserve">3.1 Basics</w:t>
+        <w:t xml:space="preserve">3.2 Exterior</w:t>
       </w:r>
     </w:p>
     <w:bookmarkEnd w:id="32"/>
-    <w:bookmarkStart w:id="33" w:name="exterior"/>
+    <w:bookmarkStart w:id="33" w:name="interiorliving-space"/>
     <w:p>
       <w:pPr>
         <w:pStyle w:val="Heading3"/>
       </w:pPr>
       <w:r>
-        <w:t xml:space="preserve">3.2 Exterior</w:t>
+        <w:t xml:space="preserve">3.3 Interior/Living space</w:t>
       </w:r>
     </w:p>
     <w:bookmarkEnd w:id="33"/>
-    <w:bookmarkStart w:id="34" w:name="interiorliving-space"/>
+    <w:bookmarkStart w:id="34" w:name="blower-door-air-leakage-test-1"/>
     <w:p>
       <w:pPr>
         <w:pStyle w:val="Heading3"/>
       </w:pPr>
       <w:r>
-        <w:t xml:space="preserve">3.3 Interior/Living space</w:t>
+        <w:t xml:space="preserve">3.4 Blower Door / Air Leakage Test</w:t>
+      </w:r>
+    </w:p>
+    <w:p>
+      <w:pPr>
+        <w:pStyle w:val="FirstParagraph"/>
+      </w:pPr>
+      <w:r>
+        <w:t xml:space="preserve">A blower door test simulates a 20mph wind hitting your house. To run the test, we used a large fan in an exterior door to depressurize your house. This allows us to determine the volume of air leakage into the house and to locate bigger air leaks. To find leaks, we used an infrared camera to check for unusually hot and cold spots. We also checked the pressure differences of the rooms to help determine major air leak locations.Air leaks are a big source of heat gain in warm weather and heat loss in cold weather. They also allow moisture to get into the home. Below are some numbers, pictures, and descriptions explaining what we found.</w:t>
+      </w:r>
+    </w:p>
+    <w:p>
+      <w:pPr>
+        <w:pStyle w:val="BodyText"/>
+      </w:pPr>
+      <w:r>
+        <w:t xml:space="preserve">Using a thermal imaging camera, we looked for major air leakage locations and thermal bridging, where heat is bypassesing the insulation. There was evidence of …. ### 3.5 Attic ### 3.6 Basement ### 3.7 Electrical and Mechanical Systems ### 3.8 Energy Bills ## 4. Recommendations</w:t>
       </w:r>
     </w:p>
     <w:bookmarkEnd w:id="34"/>
-    <w:bookmarkStart w:id="35" w:name="blower-door-air-leakage-test-1"/>
-    <w:p>
-      <w:pPr>
-        <w:pStyle w:val="Heading3"/>
-      </w:pPr>
-      <w:r>
-        <w:t xml:space="preserve">3.4 Blower Door / Air Leakage Test</w:t>
-      </w:r>
-    </w:p>
-    <w:p>
-      <w:pPr>
-        <w:pStyle w:val="FirstParagraph"/>
-      </w:pPr>
-      <w:r>
-        <w:t xml:space="preserve">A blower door test simulates a 20mph wind hitting your house. To run the test, we used a large fan in an exterior door to depressurize your house. This allows us to determine the volume of air leakage into the house and to locate bigger air leaks. To find leaks, we used an infrared camera to check for unusually hot and cold spots. We also checked the pressure differences of the rooms to help determine major air leak locations.Air leaks are a big source of heat gain in warm weather and heat loss in cold weather. They also allow moisture to get into the home. Below are some numbers, pictures, and descriptions explaining what we found.</w:t>
-      </w:r>
-    </w:p>
-    <w:p>
-      <w:pPr>
-        <w:pStyle w:val="BodyText"/>
-      </w:pPr>
-      <w:r>
-        <w:t xml:space="preserve">Using a thermal imaging camera, we looked for major air leakage locations and thermal bridging, where heat is bypassesing the insulation.</w:t>
-      </w:r>
-      <w:r>
-        <w:t xml:space="preserve"> </w:t>
-      </w:r>
-      <w:r>
-        <w:t xml:space="preserve">There was evidence of ….</w:t>
-      </w:r>
-      <w:r>
-        <w:t xml:space="preserve"> </w:t>
-      </w:r>
-      <w:r>
-        <w:t xml:space="preserve">### 3.5 Attic</w:t>
-      </w:r>
-      <w:r>
-        <w:t xml:space="preserve"> </w:t>
-      </w:r>
-      <w:r>
-        <w:t xml:space="preserve">### 3.6 Basement</w:t>
-      </w:r>
-      <w:r>
-        <w:t xml:space="preserve"> </w:t>
-      </w:r>
-      <w:r>
-        <w:t xml:space="preserve">### 3.7 Electrical and Mechanical Systems</w:t>
-      </w:r>
-      <w:r>
-        <w:t xml:space="preserve"> </w:t>
-      </w:r>
-      <w:r>
-        <w:t xml:space="preserve">### 3.8 Energy Bills</w:t>
-      </w:r>
-      <w:r>
-        <w:t xml:space="preserve"> </w:t>
-      </w:r>
-      <w:r>
-        <w:t xml:space="preserve">## 4. Recommendations</w:t>
-      </w:r>
-    </w:p>
     <w:bookmarkEnd w:id="35"/>
-    <w:bookmarkEnd w:id="36"/>
     <w:sectPr/>
   </w:body>
 </w:document>

</xml_diff>

<commit_message>
Write code for roof type in 3.2 table
</commit_message>
<xml_diff>
--- a/Quarto_report/Energy_Report_Summer.docx
+++ b/Quarto_report/Energy_Report_Summer.docx
@@ -48,7 +48,7 @@
         <w:pStyle w:val="BodyText"/>
       </w:pPr>
       <w:r>
-        <w:t xml:space="preserve">Date: 24 July 2024</w:t>
+        <w:t xml:space="preserve">Date: 25 July 2024</w:t>
       </w:r>
     </w:p>
     <w:p>
@@ -217,13 +217,7 @@
         <w:pStyle w:val="FirstParagraph"/>
       </w:pPr>
       <w:r>
-        <w:t xml:space="preserve">`</w:t>
-      </w:r>
-      <w:r>
-        <w:rPr>
-          <w:rStyle w:val="VerbatimChar"/>
-        </w:rPr>
-        <w:t xml:space="preserve">r if(energy_test_googlesheets$combustion_fuels == TRUE){"We assessed combustion appliances that burn fossil fuels such as propane, heating oil, or kerosene. These include furnaces, boilers, water heaters, and gas ovens."}else{""}`La LA laWe also performed gas leak detection tests on your propane appliance(s).</w:t>
+        <w:t xml:space="preserve">We assessed combustion appliances that burn fossil fuels such as propane, heating oil, or kerosene. These include furnaces, boilers, water heaters, and gas ovens. We visually inspected the combustion appliance(s) in your home. La LA la We also performed gas leak detection tests on your propane appliance(s).</w:t>
       </w:r>
     </w:p>
     <w:bookmarkEnd w:id="27"/>
@@ -404,7 +398,7 @@
                 <w:rFonts w:ascii="Calibri" w:hAnsi="Calibri"/>
                 <w:sz w:val="20"/>
               </w:rPr>
-              <w:t xml:space="default">Recommendations ranking [Low-flow Showerhead(s)]</w:t>
+              <w:t xml:space="default">Low-flow showerhead(s)</w:t>
             </w:r>
           </w:p>
         </w:tc>
@@ -718,6 +712,601 @@
         <w:t xml:space="preserve">3.1 Basics</w:t>
       </w:r>
     </w:p>
+    <w:tbl xmlns:w="http://schemas.openxmlformats.org/wordprocessingml/2006/main" xmlns:wp="http://schemas.openxmlformats.org/drawingml/2006/wordprocessingDrawing" xmlns:r="http://schemas.openxmlformats.org/officeDocument/2006/relationships" xmlns:w14="http://schemas.microsoft.com/office/word/2010/wordml">
+      <w:tblPr>
+        <w:tblCellMar>
+          <w:top w:w="0" w:type="dxa"/>
+          <w:bottom w:w="0" w:type="dxa"/>
+          <w:start w:w="60" w:type="dxa"/>
+          <w:end w:w="60" w:type="dxa"/>
+        </w:tblCellMar>
+        <w:tblW w:type="auto" w:w="0"/>
+        <w:tblLook w:firstRow="0" w:lastRow="0" w:firstColumn="0" w:lastColumn="0" w:noHBand="0" w:noVBand="0"/>
+        <w:jc w:val="center"/>
+      </w:tblPr>
+      <w:tr>
+        <w:trPr>
+          <w:cantSplit/>
+          <w:tblHeader/>
+        </w:trPr>
+        <w:tc>
+          <w:tcPr>
+            <w:tcBorders>
+              <w:top w:val="single" w:sz="16" w:space="0" w:color="D3D3D3"/>
+              <w:bottom w:val="single" w:sz="16" w:space="0" w:color="D3D3D3"/>
+              <w:start w:val="single" w:space="0" w:color="D3D3D3"/>
+            </w:tcBorders>
+          </w:tcPr>
+          <w:p>
+            <w:pPr>
+              <w:spacing w:before="0" w:after="60"/>
+              <w:keepNext/>
+              <w:jc w:val="start"/>
+            </w:pPr>
+            <w:r>
+              <w:rPr>
+                <w:rFonts w:ascii="Calibri" w:hAnsi="Calibri"/>
+                <w:sz w:val="20"/>
+              </w:rPr>
+              <w:t xml:space="default">Info</w:t>
+            </w:r>
+          </w:p>
+        </w:tc>
+        <w:tc>
+          <w:tcPr>
+            <w:tcBorders>
+              <w:top w:val="single" w:sz="16" w:space="0" w:color="D3D3D3"/>
+              <w:bottom w:val="single" w:sz="16" w:space="0" w:color="D3D3D3"/>
+              <w:end w:val="single" w:space="0" w:color="D3D3D3"/>
+            </w:tcBorders>
+          </w:tcPr>
+          <w:p>
+            <w:pPr>
+              <w:spacing w:before="0" w:after="60"/>
+              <w:keepNext/>
+              <w:jc w:val="start"/>
+            </w:pPr>
+            <w:r>
+              <w:rPr>
+                <w:rFonts w:ascii="Calibri" w:hAnsi="Calibri"/>
+                <w:sz w:val="20"/>
+              </w:rPr>
+              <w:t xml:space="default">Values</w:t>
+            </w:r>
+          </w:p>
+        </w:tc>
+      </w:tr>
+      <w:tr>
+        <w:trPr>
+          <w:cantSplit/>
+        </w:trPr>
+        <w:tc>
+          <w:tcPr>
+            <w:tcBorders>
+              <w:top w:val="single" w:space="0" w:color="D3D3D3"/>
+              <w:bottom w:val="single" w:space="0" w:color="D3D3D3"/>
+              <w:start w:val="single" w:space="0" w:color="D3D3D3"/>
+              <w:end w:val="single" w:space="0" w:color="D3D3D3"/>
+            </w:tcBorders>
+          </w:tcPr>
+          <w:p>
+            <w:pPr>
+              <w:spacing w:before="0" w:after="60"/>
+              <w:keepNext/>
+              <w:jc w:val="start"/>
+            </w:pPr>
+            <w:r>
+              <w:rPr>
+                <w:rFonts w:ascii="Calibri" w:hAnsi="Calibri"/>
+                <w:sz w:val="20"/>
+              </w:rPr>
+              <w:t xml:space="default">Date Built</w:t>
+            </w:r>
+          </w:p>
+        </w:tc>
+        <w:tc>
+          <w:tcPr>
+            <w:tcBorders>
+              <w:top w:val="single" w:space="0" w:color="D3D3D3"/>
+              <w:bottom w:val="single" w:space="0" w:color="D3D3D3"/>
+              <w:start w:val="single" w:space="0" w:color="D3D3D3"/>
+              <w:end w:val="single" w:space="0" w:color="D3D3D3"/>
+            </w:tcBorders>
+          </w:tcPr>
+          <w:p>
+            <w:pPr>
+              <w:spacing w:before="0" w:after="60"/>
+              <w:keepNext/>
+              <w:jc w:val="start"/>
+            </w:pPr>
+            <w:r>
+              <w:rPr>
+                <w:rFonts w:ascii="Calibri" w:hAnsi="Calibri"/>
+                <w:sz w:val="20"/>
+              </w:rPr>
+              <w:t xml:space="default">2023</w:t>
+            </w:r>
+          </w:p>
+        </w:tc>
+      </w:tr>
+      <w:tr>
+        <w:trPr>
+          <w:cantSplit/>
+        </w:trPr>
+        <w:tc>
+          <w:tcPr>
+            <w:tcBorders>
+              <w:top w:val="single" w:space="0" w:color="D3D3D3"/>
+              <w:bottom w:val="single" w:space="0" w:color="D3D3D3"/>
+              <w:start w:val="single" w:space="0" w:color="D3D3D3"/>
+              <w:end w:val="single" w:space="0" w:color="D3D3D3"/>
+            </w:tcBorders>
+          </w:tcPr>
+          <w:p>
+            <w:pPr>
+              <w:spacing w:before="0" w:after="60"/>
+              <w:keepNext/>
+              <w:jc w:val="start"/>
+            </w:pPr>
+            <w:r>
+              <w:rPr>
+                <w:rFonts w:ascii="Calibri" w:hAnsi="Calibri"/>
+                <w:sz w:val="20"/>
+              </w:rPr>
+              <w:t xml:space="default">Foundation Type</w:t>
+            </w:r>
+          </w:p>
+        </w:tc>
+        <w:tc>
+          <w:tcPr>
+            <w:tcBorders>
+              <w:top w:val="single" w:space="0" w:color="D3D3D3"/>
+              <w:bottom w:val="single" w:space="0" w:color="D3D3D3"/>
+              <w:start w:val="single" w:space="0" w:color="D3D3D3"/>
+              <w:end w:val="single" w:space="0" w:color="D3D3D3"/>
+            </w:tcBorders>
+          </w:tcPr>
+          <w:p>
+            <w:pPr>
+              <w:spacing w:before="0" w:after="60"/>
+              <w:keepNext/>
+              <w:jc w:val="start"/>
+            </w:pPr>
+            <w:r>
+              <w:rPr>
+                <w:rFonts w:ascii="Calibri" w:hAnsi="Calibri"/>
+                <w:sz w:val="20"/>
+              </w:rPr>
+              <w:t xml:space="default">Walk in</w:t>
+            </w:r>
+          </w:p>
+        </w:tc>
+      </w:tr>
+      <w:tr>
+        <w:trPr>
+          <w:cantSplit/>
+        </w:trPr>
+        <w:tc>
+          <w:tcPr>
+            <w:tcBorders>
+              <w:top w:val="single" w:space="0" w:color="D3D3D3"/>
+              <w:bottom w:val="single" w:space="0" w:color="D3D3D3"/>
+              <w:start w:val="single" w:space="0" w:color="D3D3D3"/>
+              <w:end w:val="single" w:space="0" w:color="D3D3D3"/>
+            </w:tcBorders>
+          </w:tcPr>
+          <w:p>
+            <w:pPr>
+              <w:spacing w:before="0" w:after="60"/>
+              <w:keepNext/>
+              <w:jc w:val="start"/>
+            </w:pPr>
+            <w:r>
+              <w:rPr>
+                <w:rFonts w:ascii="Calibri" w:hAnsi="Calibri"/>
+                <w:sz w:val="20"/>
+              </w:rPr>
+              <w:t xml:space="default">Attic</w:t>
+            </w:r>
+          </w:p>
+        </w:tc>
+        <w:tc>
+          <w:tcPr>
+            <w:tcBorders>
+              <w:top w:val="single" w:space="0" w:color="D3D3D3"/>
+              <w:bottom w:val="single" w:space="0" w:color="D3D3D3"/>
+              <w:start w:val="single" w:space="0" w:color="D3D3D3"/>
+              <w:end w:val="single" w:space="0" w:color="D3D3D3"/>
+            </w:tcBorders>
+          </w:tcPr>
+          <w:p>
+            <w:pPr>
+              <w:spacing w:before="0" w:after="60"/>
+              <w:keepNext/>
+              <w:jc w:val="start"/>
+            </w:pPr>
+            <w:r>
+              <w:rPr>
+                <w:rFonts w:ascii="Calibri" w:hAnsi="Calibri"/>
+                <w:sz w:val="20"/>
+              </w:rPr>
+              <w:t xml:space="default">Loose Cellulose , Poor instullation, 45 inches</w:t>
+            </w:r>
+          </w:p>
+        </w:tc>
+      </w:tr>
+      <w:tr>
+        <w:trPr>
+          <w:cantSplit/>
+        </w:trPr>
+        <w:tc>
+          <w:tcPr>
+            <w:tcBorders>
+              <w:top w:val="single" w:space="0" w:color="D3D3D3"/>
+              <w:bottom w:val="single" w:space="0" w:color="D3D3D3"/>
+              <w:start w:val="single" w:space="0" w:color="D3D3D3"/>
+              <w:end w:val="single" w:space="0" w:color="D3D3D3"/>
+            </w:tcBorders>
+          </w:tcPr>
+          <w:p>
+            <w:pPr>
+              <w:spacing w:before="0" w:after="60"/>
+              <w:keepNext/>
+              <w:jc w:val="start"/>
+            </w:pPr>
+            <w:r>
+              <w:rPr>
+                <w:rFonts w:ascii="Calibri" w:hAnsi="Calibri"/>
+                <w:sz w:val="20"/>
+              </w:rPr>
+              <w:t xml:space="default">Number of floors</w:t>
+            </w:r>
+          </w:p>
+        </w:tc>
+        <w:tc>
+          <w:tcPr>
+            <w:tcBorders>
+              <w:top w:val="single" w:space="0" w:color="D3D3D3"/>
+              <w:bottom w:val="single" w:space="0" w:color="D3D3D3"/>
+              <w:start w:val="single" w:space="0" w:color="D3D3D3"/>
+              <w:end w:val="single" w:space="0" w:color="D3D3D3"/>
+            </w:tcBorders>
+          </w:tcPr>
+          <w:p>
+            <w:pPr>
+              <w:spacing w:before="0" w:after="60"/>
+              <w:keepNext/>
+              <w:jc w:val="start"/>
+            </w:pPr>
+            <w:r>
+              <w:rPr>
+                <w:rFonts w:ascii="Calibri" w:hAnsi="Calibri"/>
+                <w:sz w:val="20"/>
+              </w:rPr>
+              <w:t xml:space="default">2</w:t>
+            </w:r>
+          </w:p>
+        </w:tc>
+      </w:tr>
+      <w:tr>
+        <w:trPr>
+          <w:cantSplit/>
+        </w:trPr>
+        <w:tc>
+          <w:tcPr>
+            <w:tcBorders>
+              <w:top w:val="single" w:space="0" w:color="D3D3D3"/>
+              <w:bottom w:val="single" w:space="0" w:color="D3D3D3"/>
+              <w:start w:val="single" w:space="0" w:color="D3D3D3"/>
+              <w:end w:val="single" w:space="0" w:color="D3D3D3"/>
+            </w:tcBorders>
+          </w:tcPr>
+          <w:p>
+            <w:pPr>
+              <w:spacing w:before="0" w:after="60"/>
+              <w:keepNext/>
+              <w:jc w:val="start"/>
+            </w:pPr>
+            <w:r>
+              <w:rPr>
+                <w:rFonts w:ascii="Calibri" w:hAnsi="Calibri"/>
+                <w:sz w:val="20"/>
+              </w:rPr>
+              <w:t xml:space="default">Square footage of conditioned space</w:t>
+            </w:r>
+          </w:p>
+        </w:tc>
+        <w:tc>
+          <w:tcPr>
+            <w:tcBorders>
+              <w:top w:val="single" w:space="0" w:color="D3D3D3"/>
+              <w:bottom w:val="single" w:space="0" w:color="D3D3D3"/>
+              <w:start w:val="single" w:space="0" w:color="D3D3D3"/>
+              <w:end w:val="single" w:space="0" w:color="D3D3D3"/>
+            </w:tcBorders>
+          </w:tcPr>
+          <w:p>
+            <w:pPr>
+              <w:spacing w:before="0" w:after="60"/>
+              <w:keepNext/>
+              <w:jc w:val="start"/>
+            </w:pPr>
+            <w:r>
+              <w:rPr>
+                <w:rFonts w:ascii="Calibri" w:hAnsi="Calibri"/>
+                <w:sz w:val="20"/>
+              </w:rPr>
+              <w:t xml:space="default">76868</w:t>
+            </w:r>
+          </w:p>
+        </w:tc>
+      </w:tr>
+      <w:tr>
+        <w:trPr>
+          <w:cantSplit/>
+        </w:trPr>
+        <w:tc>
+          <w:tcPr>
+            <w:tcBorders>
+              <w:top w:val="single" w:space="0" w:color="D3D3D3"/>
+              <w:bottom w:val="single" w:space="0" w:color="D3D3D3"/>
+              <w:start w:val="single" w:space="0" w:color="D3D3D3"/>
+              <w:end w:val="single" w:space="0" w:color="D3D3D3"/>
+            </w:tcBorders>
+          </w:tcPr>
+          <w:p>
+            <w:pPr>
+              <w:spacing w:before="0" w:after="60"/>
+              <w:keepNext/>
+              <w:jc w:val="start"/>
+            </w:pPr>
+            <w:r>
+              <w:rPr>
+                <w:rFonts w:ascii="Calibri" w:hAnsi="Calibri"/>
+                <w:sz w:val="20"/>
+              </w:rPr>
+              <w:t xml:space="default">Volume of conditioned space (cubic feet)</w:t>
+            </w:r>
+          </w:p>
+        </w:tc>
+        <w:tc>
+          <w:tcPr>
+            <w:tcBorders>
+              <w:top w:val="single" w:space="0" w:color="D3D3D3"/>
+              <w:bottom w:val="single" w:space="0" w:color="D3D3D3"/>
+              <w:start w:val="single" w:space="0" w:color="D3D3D3"/>
+              <w:end w:val="single" w:space="0" w:color="D3D3D3"/>
+            </w:tcBorders>
+          </w:tcPr>
+          <w:p>
+            <w:pPr>
+              <w:spacing w:before="0" w:after="60"/>
+              <w:keepNext/>
+              <w:jc w:val="start"/>
+            </w:pPr>
+            <w:r>
+              <w:rPr>
+                <w:rFonts w:ascii="Calibri" w:hAnsi="Calibri"/>
+                <w:sz w:val="20"/>
+              </w:rPr>
+              <w:t xml:space="default">78764</w:t>
+            </w:r>
+          </w:p>
+        </w:tc>
+      </w:tr>
+      <w:tr>
+        <w:trPr>
+          <w:cantSplit/>
+        </w:trPr>
+        <w:tc>
+          <w:tcPr>
+            <w:tcBorders>
+              <w:top w:val="single" w:space="0" w:color="D3D3D3"/>
+              <w:bottom w:val="single" w:space="0" w:color="D3D3D3"/>
+              <w:start w:val="single" w:space="0" w:color="D3D3D3"/>
+              <w:end w:val="single" w:space="0" w:color="D3D3D3"/>
+            </w:tcBorders>
+          </w:tcPr>
+          <w:p>
+            <w:pPr>
+              <w:spacing w:before="0" w:after="60"/>
+              <w:keepNext/>
+              <w:jc w:val="start"/>
+            </w:pPr>
+            <w:r>
+              <w:rPr>
+                <w:rFonts w:ascii="Calibri" w:hAnsi="Calibri"/>
+                <w:sz w:val="20"/>
+              </w:rPr>
+              <w:t xml:space="default">Ambient Carbon Monoxide reading</w:t>
+            </w:r>
+          </w:p>
+        </w:tc>
+        <w:tc>
+          <w:tcPr>
+            <w:tcBorders>
+              <w:top w:val="single" w:space="0" w:color="D3D3D3"/>
+              <w:bottom w:val="single" w:space="0" w:color="D3D3D3"/>
+              <w:start w:val="single" w:space="0" w:color="D3D3D3"/>
+              <w:end w:val="single" w:space="0" w:color="D3D3D3"/>
+            </w:tcBorders>
+          </w:tcPr>
+          <w:p>
+            <w:pPr>
+              <w:spacing w:before="0" w:after="60"/>
+              <w:keepNext/>
+              <w:jc w:val="start"/>
+            </w:pPr>
+            <w:r>
+              <w:rPr>
+                <w:rFonts w:ascii="Calibri" w:hAnsi="Calibri"/>
+                <w:sz w:val="20"/>
+              </w:rPr>
+              <w:t xml:space="default">45, kitchen</w:t>
+            </w:r>
+          </w:p>
+        </w:tc>
+      </w:tr>
+      <w:tr>
+        <w:trPr>
+          <w:cantSplit/>
+        </w:trPr>
+        <w:tc>
+          <w:tcPr>
+            <w:tcBorders>
+              <w:top w:val="single" w:space="0" w:color="D3D3D3"/>
+              <w:bottom w:val="single" w:space="0" w:color="D3D3D3"/>
+              <w:start w:val="single" w:space="0" w:color="D3D3D3"/>
+              <w:end w:val="single" w:space="0" w:color="D3D3D3"/>
+            </w:tcBorders>
+          </w:tcPr>
+          <w:p>
+            <w:pPr>
+              <w:spacing w:before="0" w:after="60"/>
+              <w:keepNext/>
+              <w:jc w:val="start"/>
+            </w:pPr>
+            <w:r>
+              <w:rPr>
+                <w:rFonts w:ascii="Calibri" w:hAnsi="Calibri"/>
+                <w:sz w:val="20"/>
+              </w:rPr>
+              <w:t xml:space="default">Annual heating oil usage from bills</w:t>
+            </w:r>
+          </w:p>
+        </w:tc>
+        <w:tc>
+          <w:tcPr>
+            <w:tcBorders>
+              <w:top w:val="single" w:space="0" w:color="D3D3D3"/>
+              <w:bottom w:val="single" w:space="0" w:color="D3D3D3"/>
+              <w:start w:val="single" w:space="0" w:color="D3D3D3"/>
+              <w:end w:val="single" w:space="0" w:color="D3D3D3"/>
+            </w:tcBorders>
+          </w:tcPr>
+          <w:p>
+            <w:pPr>
+              <w:spacing w:before="0" w:after="60"/>
+              <w:keepNext/>
+              <w:jc w:val="start"/>
+            </w:pPr>
+            <w:r>
+              <w:rPr>
+                <w:rFonts w:ascii="Calibri" w:hAnsi="Calibri"/>
+                <w:sz w:val="20"/>
+              </w:rPr>
+              <w:t xml:space="default">6543 Gallons, 97554 USD</w:t>
+            </w:r>
+          </w:p>
+        </w:tc>
+      </w:tr>
+      <w:tr>
+        <w:trPr>
+          <w:cantSplit/>
+        </w:trPr>
+        <w:tc>
+          <w:tcPr>
+            <w:tcBorders>
+              <w:top w:val="single" w:space="0" w:color="D3D3D3"/>
+              <w:bottom w:val="single" w:space="0" w:color="D3D3D3"/>
+              <w:start w:val="single" w:space="0" w:color="D3D3D3"/>
+              <w:end w:val="single" w:space="0" w:color="D3D3D3"/>
+            </w:tcBorders>
+          </w:tcPr>
+          <w:p>
+            <w:pPr>
+              <w:spacing w:before="0" w:after="60"/>
+              <w:keepNext/>
+              <w:jc w:val="start"/>
+            </w:pPr>
+            <w:r>
+              <w:rPr>
+                <w:rFonts w:ascii="Calibri" w:hAnsi="Calibri"/>
+                <w:sz w:val="20"/>
+              </w:rPr>
+              <w:t xml:space="default">Annual propane usage from bills</w:t>
+            </w:r>
+          </w:p>
+        </w:tc>
+        <w:tc>
+          <w:tcPr>
+            <w:tcBorders>
+              <w:top w:val="single" w:space="0" w:color="D3D3D3"/>
+              <w:bottom w:val="single" w:space="0" w:color="D3D3D3"/>
+              <w:start w:val="single" w:space="0" w:color="D3D3D3"/>
+              <w:end w:val="single" w:space="0" w:color="D3D3D3"/>
+            </w:tcBorders>
+          </w:tcPr>
+          <w:p>
+            <w:pPr>
+              <w:spacing w:before="0" w:after="60"/>
+              <w:keepNext/>
+              <w:jc w:val="start"/>
+            </w:pPr>
+            <w:r>
+              <w:rPr>
+                <w:rFonts w:ascii="Calibri" w:hAnsi="Calibri"/>
+                <w:sz w:val="20"/>
+              </w:rPr>
+              <w:t xml:space="default">67 Gallons, 6432 USD</w:t>
+            </w:r>
+          </w:p>
+        </w:tc>
+      </w:tr>
+      <w:tr>
+        <w:trPr>
+          <w:cantSplit/>
+        </w:trPr>
+        <w:tc>
+          <w:tcPr>
+            <w:tcBorders>
+              <w:top w:val="single" w:space="0" w:color="D3D3D3"/>
+              <w:bottom w:val="single" w:space="0" w:color="D3D3D3"/>
+              <w:start w:val="single" w:space="0" w:color="D3D3D3"/>
+              <w:end w:val="single" w:space="0" w:color="D3D3D3"/>
+            </w:tcBorders>
+          </w:tcPr>
+          <w:p>
+            <w:pPr>
+              <w:spacing w:before="0" w:after="60"/>
+              <w:keepNext/>
+              <w:jc w:val="start"/>
+            </w:pPr>
+            <w:r>
+              <w:rPr>
+                <w:rFonts w:ascii="Calibri" w:hAnsi="Calibri"/>
+                <w:sz w:val="20"/>
+              </w:rPr>
+              <w:t xml:space="default">Annual kerosene usage from the bills</w:t>
+            </w:r>
+          </w:p>
+        </w:tc>
+        <w:tc>
+          <w:tcPr>
+            <w:tcBorders>
+              <w:top w:val="single" w:space="0" w:color="D3D3D3"/>
+              <w:bottom w:val="single" w:space="0" w:color="D3D3D3"/>
+              <w:start w:val="single" w:space="0" w:color="D3D3D3"/>
+              <w:end w:val="single" w:space="0" w:color="D3D3D3"/>
+            </w:tcBorders>
+          </w:tcPr>
+          <w:p>
+            <w:pPr>
+              <w:spacing w:before="0" w:after="60"/>
+              <w:keepNext/>
+              <w:jc w:val="start"/>
+            </w:pPr>
+            <w:r>
+              <w:rPr>
+                <w:rFonts w:ascii="Calibri" w:hAnsi="Calibri"/>
+                <w:sz w:val="20"/>
+              </w:rPr>
+              <w:t xml:space="default">865 Gallons, 5868 USD</w:t>
+            </w:r>
+          </w:p>
+        </w:tc>
+      </w:tr>
+    </w:tbl>
     <w:bookmarkEnd w:id="31"/>
     <w:bookmarkStart w:id="32" w:name="exterior"/>
     <w:p>
@@ -761,7 +1350,37 @@
         <w:pStyle w:val="BodyText"/>
       </w:pPr>
       <w:r>
-        <w:t xml:space="preserve">Using a thermal imaging camera, we looked for major air leakage locations and thermal bridging, where heat is bypassesing the insulation. There was evidence of …. ### 3.5 Attic ### 3.6 Basement ### 3.7 Electrical and Mechanical Systems ### 3.8 Energy Bills ## 4. Recommendations</w:t>
+        <w:t xml:space="preserve">Using a thermal imaging camera, we looked for major air leakage locations and thermal bridging, where heat is bypassesing the insulation. There was evidence of ….</w:t>
+      </w:r>
+      <w:r>
+        <w:t xml:space="preserve"> </w:t>
+      </w:r>
+      <w:r>
+        <w:t xml:space="preserve">### 3.5 Attic</w:t>
+      </w:r>
+      <w:r>
+        <w:t xml:space="preserve"> </w:t>
+      </w:r>
+      <w:r>
+        <w:t xml:space="preserve">### 3.6 Basement</w:t>
+      </w:r>
+      <w:r>
+        <w:t xml:space="preserve"> </w:t>
+      </w:r>
+      <w:r>
+        <w:t xml:space="preserve">### 3.7 Electrical and Mechanical Systems</w:t>
+      </w:r>
+      <w:r>
+        <w:t xml:space="preserve"> </w:t>
+      </w:r>
+      <w:r>
+        <w:t xml:space="preserve">### 3.8 Energy Bills</w:t>
+      </w:r>
+      <w:r>
+        <w:t xml:space="preserve"> </w:t>
+      </w:r>
+      <w:r>
+        <w:t xml:space="preserve">## 4. Recommendations</w:t>
       </w:r>
     </w:p>
     <w:bookmarkEnd w:id="34"/>

</xml_diff>

<commit_message>
Add more text to the table of content instructions
</commit_message>
<xml_diff>
--- a/Quarto_report/Energy_Report_Summer.docx
+++ b/Quarto_report/Energy_Report_Summer.docx
@@ -27,7 +27,7 @@
         <w:pStyle w:val="FirstParagraph"/>
       </w:pPr>
       <w:r>
-        <w:t xml:space="preserve">Homeowner(s): Wendy Todd, Micheal Todd</w:t>
+        <w:t xml:space="preserve">Homeowner(s): Ken Schmidt</w:t>
       </w:r>
     </w:p>
     <w:p>
@@ -35,7 +35,7 @@
         <w:pStyle w:val="BodyText"/>
       </w:pPr>
       <w:r>
-        <w:t xml:space="preserve">Address: 26 The Lane</w:t>
+        <w:t xml:space="preserve">Address: 51 The Lane, Cranberry Isles, Maine, 04625</w:t>
       </w:r>
     </w:p>
     <w:p>
@@ -43,7 +43,7 @@
         <w:pStyle w:val="BodyText"/>
       </w:pPr>
       <w:r>
-        <w:t xml:space="preserve">Auditors: Adler Garner, Uriel Orozco Brenes</w:t>
+        <w:t xml:space="preserve">Auditors: Rebecca Tarczy, Zoe Duni</w:t>
       </w:r>
     </w:p>
     <w:p>
@@ -74,7 +74,7 @@
         <w:pStyle w:val="FirstParagraph"/>
       </w:pPr>
       <w:r>
-        <w:t xml:space="preserve">We conducted an energy assessment of your home on 6/25/2024. This report will tell you what we did, what we found, and what we suggest for your home. These suggestions include information on incentives and financing to make improvements more affordable.</w:t>
+        <w:t xml:space="preserve">We conducted an energy assessment of your home on 6/26/2024. This report will tell you what we did, what we found, and what we suggest for your home. These suggestions include information on incentives and financing to make improvements more affordable.</w:t>
       </w:r>
     </w:p>
     <w:p>
@@ -136,7 +136,7 @@
         <w:pStyle w:val="BodyText"/>
       </w:pPr>
       <w:r>
-        <w:t xml:space="preserve">Here will be the table of contents</w:t>
+        <w:t xml:space="preserve">Here will be the table of contents (after deleting 1.5 if not needed in Word go to references and add table of content in Docs go to the insert and on the bottom is table of context)</w:t>
       </w:r>
     </w:p>
     <w:bookmarkStart w:id="28" w:name="summary-of-your-audit"/>
@@ -360,6 +360,165 @@
                 <w:rFonts w:ascii="Calibri" w:hAnsi="Calibri"/>
                 <w:sz w:val="20"/>
               </w:rPr>
+              <w:t xml:space="default">LEDs</w:t>
+            </w:r>
+          </w:p>
+        </w:tc>
+        <w:tc>
+          <w:tcPr>
+            <w:tcBorders>
+              <w:top w:val="single" w:space="0" w:color="D3D3D3"/>
+              <w:bottom w:val="single" w:space="0" w:color="D3D3D3"/>
+              <w:start w:val="single" w:space="0" w:color="D3D3D3"/>
+              <w:end w:val="single" w:space="0" w:color="D3D3D3"/>
+            </w:tcBorders>
+          </w:tcPr>
+          <w:p>
+            <w:pPr>
+              <w:spacing w:before="0" w:after="60"/>
+              <w:keepNext/>
+              <w:jc w:val="start"/>
+            </w:pPr>
+            <w:r>
+              <w:rPr>
+                <w:rFonts w:ascii="Calibri" w:hAnsi="Calibri"/>
+                <w:sz w:val="20"/>
+              </w:rPr>
+              <w:t xml:space="default">Switch your light bulbs to LED light bulbs. LEDs use 80% less energy than incandescent light bulbs which can significantly reduce your electricity bill. We provide free LED light bulbs, contact us for some if we did not give you any during the audit.</w:t>
+            </w:r>
+          </w:p>
+        </w:tc>
+      </w:tr>
+      <w:tr>
+        <w:trPr>
+          <w:cantSplit/>
+        </w:trPr>
+        <w:tc>
+          <w:tcPr>
+            <w:tcBorders>
+              <w:top w:val="single" w:space="0" w:color="D3D3D3"/>
+              <w:bottom w:val="single" w:space="0" w:color="D3D3D3"/>
+              <w:start w:val="single" w:space="0" w:color="D3D3D3"/>
+              <w:end w:val="single" w:space="0" w:color="D3D3D3"/>
+            </w:tcBorders>
+          </w:tcPr>
+          <w:p>
+            <w:pPr>
+              <w:spacing w:before="0" w:after="60"/>
+              <w:keepNext/>
+              <w:jc w:val="start"/>
+            </w:pPr>
+            <w:r>
+              <w:rPr>
+                <w:rFonts w:ascii="Calibri" w:hAnsi="Calibri"/>
+                <w:sz w:val="20"/>
+              </w:rPr>
+              <w:t xml:space="default">Window Dressers</w:t>
+            </w:r>
+          </w:p>
+        </w:tc>
+        <w:tc>
+          <w:tcPr>
+            <w:tcBorders>
+              <w:top w:val="single" w:space="0" w:color="D3D3D3"/>
+              <w:bottom w:val="single" w:space="0" w:color="D3D3D3"/>
+              <w:start w:val="single" w:space="0" w:color="D3D3D3"/>
+              <w:end w:val="single" w:space="0" w:color="D3D3D3"/>
+            </w:tcBorders>
+          </w:tcPr>
+          <w:p>
+            <w:pPr>
+              <w:spacing w:before="0" w:after="60"/>
+              <w:keepNext/>
+              <w:jc w:val="start"/>
+            </w:pPr>
+            <w:r>
+              <w:rPr>
+                <w:rFonts w:ascii="Calibri" w:hAnsi="Calibri"/>
+                <w:sz w:val="20"/>
+              </w:rPr>
+              <w:t xml:space="default">Getting insulating window inserts that help air-seal windows and reduce heat loss and gain. There will be a Window Dresser build on Great Cranberry Island September 28th-October 2nd. Sign up at https://windowdressers.org/sign-up-for-inserts/ There will be a Window Dressers build in Eastport November 18 to 25. Contact Pete to sign up: 207-214-4751 or EastportMEEnergy@gmail.com</w:t>
+            </w:r>
+          </w:p>
+        </w:tc>
+      </w:tr>
+      <w:tr>
+        <w:trPr>
+          <w:cantSplit/>
+        </w:trPr>
+        <w:tc>
+          <w:tcPr>
+            <w:tcBorders>
+              <w:top w:val="single" w:space="0" w:color="D3D3D3"/>
+              <w:bottom w:val="single" w:space="0" w:color="D3D3D3"/>
+              <w:start w:val="single" w:space="0" w:color="D3D3D3"/>
+              <w:end w:val="single" w:space="0" w:color="D3D3D3"/>
+            </w:tcBorders>
+          </w:tcPr>
+          <w:p>
+            <w:pPr>
+              <w:spacing w:before="0" w:after="60"/>
+              <w:keepNext/>
+              <w:jc w:val="start"/>
+            </w:pPr>
+            <w:r>
+              <w:rPr>
+                <w:rFonts w:ascii="Calibri" w:hAnsi="Calibri"/>
+                <w:sz w:val="20"/>
+              </w:rPr>
+              <w:t xml:space="default">Attic Insulation</w:t>
+            </w:r>
+          </w:p>
+        </w:tc>
+        <w:tc>
+          <w:tcPr>
+            <w:tcBorders>
+              <w:top w:val="single" w:space="0" w:color="D3D3D3"/>
+              <w:bottom w:val="single" w:space="0" w:color="D3D3D3"/>
+              <w:start w:val="single" w:space="0" w:color="D3D3D3"/>
+              <w:end w:val="single" w:space="0" w:color="D3D3D3"/>
+            </w:tcBorders>
+          </w:tcPr>
+          <w:p>
+            <w:pPr>
+              <w:spacing w:before="0" w:after="60"/>
+              <w:keepNext/>
+              <w:jc w:val="start"/>
+            </w:pPr>
+            <w:r>
+              <w:rPr>
+                <w:rFonts w:ascii="Calibri" w:hAnsi="Calibri"/>
+                <w:sz w:val="20"/>
+              </w:rPr>
+              <w:t xml:space="default">Air seal the attic and insulate it to at least R-60 (18” of loose-fill cellulose insulation).</w:t>
+            </w:r>
+          </w:p>
+        </w:tc>
+      </w:tr>
+      <w:tr>
+        <w:trPr>
+          <w:cantSplit/>
+        </w:trPr>
+        <w:tc>
+          <w:tcPr>
+            <w:tcBorders>
+              <w:top w:val="single" w:space="0" w:color="D3D3D3"/>
+              <w:bottom w:val="single" w:space="0" w:color="D3D3D3"/>
+              <w:start w:val="single" w:space="0" w:color="D3D3D3"/>
+              <w:end w:val="single" w:space="0" w:color="D3D3D3"/>
+            </w:tcBorders>
+          </w:tcPr>
+          <w:p>
+            <w:pPr>
+              <w:spacing w:before="0" w:after="60"/>
+              <w:keepNext/>
+              <w:jc w:val="start"/>
+            </w:pPr>
+            <w:r>
+              <w:rPr>
+                <w:rFonts w:ascii="Calibri" w:hAnsi="Calibri"/>
+                <w:sz w:val="20"/>
+              </w:rPr>
               <w:t xml:space="default">Vapor Barrier</w:t>
             </w:r>
           </w:p>
@@ -413,6 +572,218 @@
                 <w:rFonts w:ascii="Calibri" w:hAnsi="Calibri"/>
                 <w:sz w:val="20"/>
               </w:rPr>
+              <w:t xml:space="default">Induction Stove</w:t>
+            </w:r>
+          </w:p>
+        </w:tc>
+        <w:tc>
+          <w:tcPr>
+            <w:tcBorders>
+              <w:top w:val="single" w:space="0" w:color="D3D3D3"/>
+              <w:bottom w:val="single" w:space="0" w:color="D3D3D3"/>
+              <w:start w:val="single" w:space="0" w:color="D3D3D3"/>
+              <w:end w:val="single" w:space="0" w:color="D3D3D3"/>
+            </w:tcBorders>
+          </w:tcPr>
+          <w:p>
+            <w:pPr>
+              <w:spacing w:before="0" w:after="60"/>
+              <w:keepNext/>
+              <w:jc w:val="start"/>
+            </w:pPr>
+            <w:r>
+              <w:rPr>
+                <w:rFonts w:ascii="Calibri" w:hAnsi="Calibri"/>
+                <w:sz w:val="20"/>
+              </w:rPr>
+              <w:t xml:space="default">Induction stoves are more efficient and safer than electric or gas stoves. There is no risk of carbon monoxide or other harmful combustion gases</w:t>
+            </w:r>
+          </w:p>
+        </w:tc>
+      </w:tr>
+      <w:tr>
+        <w:trPr>
+          <w:cantSplit/>
+        </w:trPr>
+        <w:tc>
+          <w:tcPr>
+            <w:tcBorders>
+              <w:top w:val="single" w:space="0" w:color="D3D3D3"/>
+              <w:bottom w:val="single" w:space="0" w:color="D3D3D3"/>
+              <w:start w:val="single" w:space="0" w:color="D3D3D3"/>
+              <w:end w:val="single" w:space="0" w:color="D3D3D3"/>
+            </w:tcBorders>
+          </w:tcPr>
+          <w:p>
+            <w:pPr>
+              <w:spacing w:before="0" w:after="60"/>
+              <w:keepNext/>
+              <w:jc w:val="start"/>
+            </w:pPr>
+            <w:r>
+              <w:rPr>
+                <w:rFonts w:ascii="Calibri" w:hAnsi="Calibri"/>
+                <w:sz w:val="20"/>
+              </w:rPr>
+              <w:t xml:space="default">Bathroom exhaust fan(s)</w:t>
+            </w:r>
+          </w:p>
+        </w:tc>
+        <w:tc>
+          <w:tcPr>
+            <w:tcBorders>
+              <w:top w:val="single" w:space="0" w:color="D3D3D3"/>
+              <w:bottom w:val="single" w:space="0" w:color="D3D3D3"/>
+              <w:start w:val="single" w:space="0" w:color="D3D3D3"/>
+              <w:end w:val="single" w:space="0" w:color="D3D3D3"/>
+            </w:tcBorders>
+          </w:tcPr>
+          <w:p>
+            <w:pPr>
+              <w:spacing w:before="0" w:after="60"/>
+              <w:keepNext/>
+              <w:jc w:val="start"/>
+            </w:pPr>
+            <w:r>
+              <w:rPr>
+                <w:rFonts w:ascii="Calibri" w:hAnsi="Calibri"/>
+                <w:sz w:val="20"/>
+              </w:rPr>
+              <w:t xml:space="default">Replace bathroom exhaust fans with new exhaust fans rated at least 50 CFM. We recommend Panasonic WhisperQuiet or similar fans that don’t create excess noise.</w:t>
+            </w:r>
+          </w:p>
+        </w:tc>
+      </w:tr>
+      <w:tr>
+        <w:trPr>
+          <w:cantSplit/>
+        </w:trPr>
+        <w:tc>
+          <w:tcPr>
+            <w:tcBorders>
+              <w:top w:val="single" w:space="0" w:color="D3D3D3"/>
+              <w:bottom w:val="single" w:space="0" w:color="D3D3D3"/>
+              <w:start w:val="single" w:space="0" w:color="D3D3D3"/>
+              <w:end w:val="single" w:space="0" w:color="D3D3D3"/>
+            </w:tcBorders>
+          </w:tcPr>
+          <w:p>
+            <w:pPr>
+              <w:spacing w:before="0" w:after="60"/>
+              <w:keepNext/>
+              <w:jc w:val="start"/>
+            </w:pPr>
+            <w:r>
+              <w:rPr>
+                <w:rFonts w:ascii="Calibri" w:hAnsi="Calibri"/>
+                <w:sz w:val="20"/>
+              </w:rPr>
+              <w:t xml:space="default">Kitchen exhaust fan</w:t>
+            </w:r>
+          </w:p>
+        </w:tc>
+        <w:tc>
+          <w:tcPr>
+            <w:tcBorders>
+              <w:top w:val="single" w:space="0" w:color="D3D3D3"/>
+              <w:bottom w:val="single" w:space="0" w:color="D3D3D3"/>
+              <w:start w:val="single" w:space="0" w:color="D3D3D3"/>
+              <w:end w:val="single" w:space="0" w:color="D3D3D3"/>
+            </w:tcBorders>
+          </w:tcPr>
+          <w:p>
+            <w:pPr>
+              <w:spacing w:before="0" w:after="60"/>
+              <w:keepNext/>
+              <w:jc w:val="start"/>
+            </w:pPr>
+            <w:r>
+              <w:rPr>
+                <w:rFonts w:ascii="Calibri" w:hAnsi="Calibri"/>
+                <w:sz w:val="20"/>
+              </w:rPr>
+              <w:t xml:space="default">We recommend a kitchen exhaust fan to remove harmful combustion gases from your home.</w:t>
+            </w:r>
+          </w:p>
+        </w:tc>
+      </w:tr>
+      <w:tr>
+        <w:trPr>
+          <w:cantSplit/>
+        </w:trPr>
+        <w:tc>
+          <w:tcPr>
+            <w:tcBorders>
+              <w:top w:val="single" w:space="0" w:color="D3D3D3"/>
+              <w:bottom w:val="single" w:space="0" w:color="D3D3D3"/>
+              <w:start w:val="single" w:space="0" w:color="D3D3D3"/>
+              <w:end w:val="single" w:space="0" w:color="D3D3D3"/>
+            </w:tcBorders>
+          </w:tcPr>
+          <w:p>
+            <w:pPr>
+              <w:spacing w:before="0" w:after="60"/>
+              <w:keepNext/>
+              <w:jc w:val="start"/>
+            </w:pPr>
+            <w:r>
+              <w:rPr>
+                <w:rFonts w:ascii="Calibri" w:hAnsi="Calibri"/>
+                <w:sz w:val="20"/>
+              </w:rPr>
+              <w:t xml:space="default">Gutters</w:t>
+            </w:r>
+          </w:p>
+        </w:tc>
+        <w:tc>
+          <w:tcPr>
+            <w:tcBorders>
+              <w:top w:val="single" w:space="0" w:color="D3D3D3"/>
+              <w:bottom w:val="single" w:space="0" w:color="D3D3D3"/>
+              <w:start w:val="single" w:space="0" w:color="D3D3D3"/>
+              <w:end w:val="single" w:space="0" w:color="D3D3D3"/>
+            </w:tcBorders>
+          </w:tcPr>
+          <w:p>
+            <w:pPr>
+              <w:spacing w:before="0" w:after="60"/>
+              <w:keepNext/>
+              <w:jc w:val="start"/>
+            </w:pPr>
+            <w:r>
+              <w:rPr>
+                <w:rFonts w:ascii="Calibri" w:hAnsi="Calibri"/>
+                <w:sz w:val="20"/>
+              </w:rPr>
+              <w:t xml:space="default">Install gutters and downspouts that divert water at least six feet away from the foundation and to where the ground slopes away from the house.</w:t>
+            </w:r>
+          </w:p>
+        </w:tc>
+      </w:tr>
+      <w:tr>
+        <w:trPr>
+          <w:cantSplit/>
+        </w:trPr>
+        <w:tc>
+          <w:tcPr>
+            <w:tcBorders>
+              <w:top w:val="single" w:space="0" w:color="D3D3D3"/>
+              <w:bottom w:val="single" w:space="0" w:color="D3D3D3"/>
+              <w:start w:val="single" w:space="0" w:color="D3D3D3"/>
+              <w:end w:val="single" w:space="0" w:color="D3D3D3"/>
+            </w:tcBorders>
+          </w:tcPr>
+          <w:p>
+            <w:pPr>
+              <w:spacing w:before="0" w:after="60"/>
+              <w:keepNext/>
+              <w:jc w:val="start"/>
+            </w:pPr>
+            <w:r>
+              <w:rPr>
+                <w:rFonts w:ascii="Calibri" w:hAnsi="Calibri"/>
+                <w:sz w:val="20"/>
+              </w:rPr>
               <w:t xml:space="default">Spray Foam Basement Walls</w:t>
             </w:r>
           </w:p>
@@ -466,508 +837,31 @@
                 <w:rFonts w:ascii="Calibri" w:hAnsi="Calibri"/>
                 <w:sz w:val="20"/>
               </w:rPr>
-              <w:t xml:space="default">Gutters</w:t>
-            </w:r>
-          </w:p>
-        </w:tc>
-        <w:tc>
-          <w:tcPr>
-            <w:tcBorders>
-              <w:top w:val="single" w:space="0" w:color="D3D3D3"/>
-              <w:bottom w:val="single" w:space="0" w:color="D3D3D3"/>
-              <w:start w:val="single" w:space="0" w:color="D3D3D3"/>
-              <w:end w:val="single" w:space="0" w:color="D3D3D3"/>
-            </w:tcBorders>
-          </w:tcPr>
-          <w:p>
-            <w:pPr>
-              <w:spacing w:before="0" w:after="60"/>
-              <w:keepNext/>
-              <w:jc w:val="start"/>
-            </w:pPr>
-            <w:r>
-              <w:rPr>
-                <w:rFonts w:ascii="Calibri" w:hAnsi="Calibri"/>
-                <w:sz w:val="20"/>
-              </w:rPr>
-              <w:t xml:space="default">Install gutters and downspouts that divert water at least six feet away from the foundation and to where the ground slopes away from the house.</w:t>
-            </w:r>
-          </w:p>
-        </w:tc>
-      </w:tr>
-      <w:tr>
-        <w:trPr>
-          <w:cantSplit/>
-        </w:trPr>
-        <w:tc>
-          <w:tcPr>
-            <w:tcBorders>
-              <w:top w:val="single" w:space="0" w:color="D3D3D3"/>
-              <w:bottom w:val="single" w:space="0" w:color="D3D3D3"/>
-              <w:start w:val="single" w:space="0" w:color="D3D3D3"/>
-              <w:end w:val="single" w:space="0" w:color="D3D3D3"/>
-            </w:tcBorders>
-          </w:tcPr>
-          <w:p>
-            <w:pPr>
-              <w:spacing w:before="0" w:after="60"/>
-              <w:keepNext/>
-              <w:jc w:val="start"/>
-            </w:pPr>
-            <w:r>
-              <w:rPr>
-                <w:rFonts w:ascii="Calibri" w:hAnsi="Calibri"/>
-                <w:sz w:val="20"/>
-              </w:rPr>
-              <w:t xml:space="default">Window Dressers</w:t>
-            </w:r>
-          </w:p>
-        </w:tc>
-        <w:tc>
-          <w:tcPr>
-            <w:tcBorders>
-              <w:top w:val="single" w:space="0" w:color="D3D3D3"/>
-              <w:bottom w:val="single" w:space="0" w:color="D3D3D3"/>
-              <w:start w:val="single" w:space="0" w:color="D3D3D3"/>
-              <w:end w:val="single" w:space="0" w:color="D3D3D3"/>
-            </w:tcBorders>
-          </w:tcPr>
-          <w:p>
-            <w:pPr>
-              <w:spacing w:before="0" w:after="60"/>
-              <w:keepNext/>
-              <w:jc w:val="start"/>
-            </w:pPr>
-            <w:r>
-              <w:rPr>
-                <w:rFonts w:ascii="Calibri" w:hAnsi="Calibri"/>
-                <w:sz w:val="20"/>
-              </w:rPr>
-              <w:t xml:space="default">Getting insulating window inserts that help air-seal windows and reduce heat loss and gain. There will be a Window Dresser build on Great Cranberry Island September 28th-October 2nd. Sign up at https://windowdressers.org/sign-up-for-inserts/ There will be a Window Dressers build in Eastport November 18 to 25. Contact Pete to sign up: 207-214-4751 or EastportMEEnergy@gmail.com</w:t>
-            </w:r>
-          </w:p>
-        </w:tc>
-      </w:tr>
-      <w:tr>
-        <w:trPr>
-          <w:cantSplit/>
-        </w:trPr>
-        <w:tc>
-          <w:tcPr>
-            <w:tcBorders>
-              <w:top w:val="single" w:space="0" w:color="D3D3D3"/>
-              <w:bottom w:val="single" w:space="0" w:color="D3D3D3"/>
-              <w:start w:val="single" w:space="0" w:color="D3D3D3"/>
-              <w:end w:val="single" w:space="0" w:color="D3D3D3"/>
-            </w:tcBorders>
-          </w:tcPr>
-          <w:p>
-            <w:pPr>
-              <w:spacing w:before="0" w:after="60"/>
-              <w:keepNext/>
-              <w:jc w:val="start"/>
-            </w:pPr>
-            <w:r>
-              <w:rPr>
-                <w:rFonts w:ascii="Calibri" w:hAnsi="Calibri"/>
-                <w:sz w:val="20"/>
-              </w:rPr>
-              <w:t xml:space="default">High efficiency shower head(s)</w:t>
-            </w:r>
-          </w:p>
-        </w:tc>
-        <w:tc>
-          <w:tcPr>
-            <w:tcBorders>
-              <w:top w:val="single" w:space="0" w:color="D3D3D3"/>
-              <w:bottom w:val="single" w:space="0" w:color="D3D3D3"/>
-              <w:start w:val="single" w:space="0" w:color="D3D3D3"/>
-              <w:end w:val="single" w:space="0" w:color="D3D3D3"/>
-            </w:tcBorders>
-          </w:tcPr>
-          <w:p>
-            <w:pPr>
-              <w:spacing w:before="0" w:after="60"/>
-              <w:keepNext/>
-              <w:jc w:val="start"/>
-            </w:pPr>
-            <w:r>
-              <w:rPr>
-                <w:rFonts w:ascii="Calibri" w:hAnsi="Calibri"/>
-                <w:sz w:val="20"/>
-              </w:rPr>
-              <w:t xml:space="default">Install high efficiency low flow shower heads to reduce the amount of water and energy to heat this water used when showering. This will save a typical home more than $200/year.</w:t>
-            </w:r>
-          </w:p>
-        </w:tc>
-      </w:tr>
-      <w:tr>
-        <w:trPr>
-          <w:cantSplit/>
-        </w:trPr>
-        <w:tc>
-          <w:tcPr>
-            <w:tcBorders>
-              <w:top w:val="single" w:space="0" w:color="D3D3D3"/>
-              <w:bottom w:val="single" w:space="0" w:color="D3D3D3"/>
-              <w:start w:val="single" w:space="0" w:color="D3D3D3"/>
-              <w:end w:val="single" w:space="0" w:color="D3D3D3"/>
-            </w:tcBorders>
-          </w:tcPr>
-          <w:p>
-            <w:pPr>
-              <w:spacing w:before="0" w:after="60"/>
-              <w:keepNext/>
-              <w:jc w:val="start"/>
-            </w:pPr>
-            <w:r>
-              <w:rPr>
-                <w:rFonts w:ascii="Calibri" w:hAnsi="Calibri"/>
-                <w:sz w:val="20"/>
-              </w:rPr>
-              <w:t xml:space="default">LEDs</w:t>
-            </w:r>
-          </w:p>
-        </w:tc>
-        <w:tc>
-          <w:tcPr>
-            <w:tcBorders>
-              <w:top w:val="single" w:space="0" w:color="D3D3D3"/>
-              <w:bottom w:val="single" w:space="0" w:color="D3D3D3"/>
-              <w:start w:val="single" w:space="0" w:color="D3D3D3"/>
-              <w:end w:val="single" w:space="0" w:color="D3D3D3"/>
-            </w:tcBorders>
-          </w:tcPr>
-          <w:p>
-            <w:pPr>
-              <w:spacing w:before="0" w:after="60"/>
-              <w:keepNext/>
-              <w:jc w:val="start"/>
-            </w:pPr>
-            <w:r>
-              <w:rPr>
-                <w:rFonts w:ascii="Calibri" w:hAnsi="Calibri"/>
-                <w:sz w:val="20"/>
-              </w:rPr>
-              <w:t xml:space="default">Switch your light bulbs to LED light bulbs. LEDs use 80% less energy than incandescent light bulbs which can significantly reduce your electricity bill. We provide free LED light bulbs, contact us for some if we did not give you any during the audit.</w:t>
-            </w:r>
-          </w:p>
-        </w:tc>
-      </w:tr>
-      <w:tr>
-        <w:trPr>
-          <w:cantSplit/>
-        </w:trPr>
-        <w:tc>
-          <w:tcPr>
-            <w:tcBorders>
-              <w:top w:val="single" w:space="0" w:color="D3D3D3"/>
-              <w:bottom w:val="single" w:space="0" w:color="D3D3D3"/>
-              <w:start w:val="single" w:space="0" w:color="D3D3D3"/>
-              <w:end w:val="single" w:space="0" w:color="D3D3D3"/>
-            </w:tcBorders>
-          </w:tcPr>
-          <w:p>
-            <w:pPr>
-              <w:spacing w:before="0" w:after="60"/>
-              <w:keepNext/>
-              <w:jc w:val="start"/>
-            </w:pPr>
-            <w:r>
-              <w:rPr>
-                <w:rFonts w:ascii="Calibri" w:hAnsi="Calibri"/>
-                <w:sz w:val="20"/>
-              </w:rPr>
-              <w:t xml:space="default">Bathroom exhaust fan(s)</w:t>
-            </w:r>
-          </w:p>
-        </w:tc>
-        <w:tc>
-          <w:tcPr>
-            <w:tcBorders>
-              <w:top w:val="single" w:space="0" w:color="D3D3D3"/>
-              <w:bottom w:val="single" w:space="0" w:color="D3D3D3"/>
-              <w:start w:val="single" w:space="0" w:color="D3D3D3"/>
-              <w:end w:val="single" w:space="0" w:color="D3D3D3"/>
-            </w:tcBorders>
-          </w:tcPr>
-          <w:p>
-            <w:pPr>
-              <w:spacing w:before="0" w:after="60"/>
-              <w:keepNext/>
-              <w:jc w:val="start"/>
-            </w:pPr>
-            <w:r>
-              <w:rPr>
-                <w:rFonts w:ascii="Calibri" w:hAnsi="Calibri"/>
-                <w:sz w:val="20"/>
-              </w:rPr>
-              <w:t xml:space="default">Replace bathroom exhaust fans with new exhaust fans rated at least 50 CFM. We recommend Panasonic WhisperQuiet or similar fans that don’t create excess noise.</w:t>
-            </w:r>
-          </w:p>
-        </w:tc>
-      </w:tr>
-      <w:tr>
-        <w:trPr>
-          <w:cantSplit/>
-        </w:trPr>
-        <w:tc>
-          <w:tcPr>
-            <w:tcBorders>
-              <w:top w:val="single" w:space="0" w:color="D3D3D3"/>
-              <w:bottom w:val="single" w:space="0" w:color="D3D3D3"/>
-              <w:start w:val="single" w:space="0" w:color="D3D3D3"/>
-              <w:end w:val="single" w:space="0" w:color="D3D3D3"/>
-            </w:tcBorders>
-          </w:tcPr>
-          <w:p>
-            <w:pPr>
-              <w:spacing w:before="0" w:after="60"/>
-              <w:keepNext/>
-              <w:jc w:val="start"/>
-            </w:pPr>
-            <w:r>
-              <w:rPr>
-                <w:rFonts w:ascii="Calibri" w:hAnsi="Calibri"/>
-                <w:sz w:val="20"/>
-              </w:rPr>
-              <w:t xml:space="default">Kitchen exhaust fan</w:t>
-            </w:r>
-          </w:p>
-        </w:tc>
-        <w:tc>
-          <w:tcPr>
-            <w:tcBorders>
-              <w:top w:val="single" w:space="0" w:color="D3D3D3"/>
-              <w:bottom w:val="single" w:space="0" w:color="D3D3D3"/>
-              <w:start w:val="single" w:space="0" w:color="D3D3D3"/>
-              <w:end w:val="single" w:space="0" w:color="D3D3D3"/>
-            </w:tcBorders>
-          </w:tcPr>
-          <w:p>
-            <w:pPr>
-              <w:spacing w:before="0" w:after="60"/>
-              <w:keepNext/>
-              <w:jc w:val="start"/>
-            </w:pPr>
-            <w:r>
-              <w:rPr>
-                <w:rFonts w:ascii="Calibri" w:hAnsi="Calibri"/>
-                <w:sz w:val="20"/>
-              </w:rPr>
-              <w:t xml:space="default">We recommend a kitchen exhaust fan to remove harmful combustion gases from your home.</w:t>
-            </w:r>
-          </w:p>
-        </w:tc>
-      </w:tr>
-      <w:tr>
-        <w:trPr>
-          <w:cantSplit/>
-        </w:trPr>
-        <w:tc>
-          <w:tcPr>
-            <w:tcBorders>
-              <w:top w:val="single" w:space="0" w:color="D3D3D3"/>
-              <w:bottom w:val="single" w:space="0" w:color="D3D3D3"/>
-              <w:start w:val="single" w:space="0" w:color="D3D3D3"/>
-              <w:end w:val="single" w:space="0" w:color="D3D3D3"/>
-            </w:tcBorders>
-          </w:tcPr>
-          <w:p>
-            <w:pPr>
-              <w:spacing w:before="0" w:after="60"/>
-              <w:keepNext/>
-              <w:jc w:val="start"/>
-            </w:pPr>
-            <w:r>
-              <w:rPr>
-                <w:rFonts w:ascii="Calibri" w:hAnsi="Calibri"/>
-                <w:sz w:val="20"/>
-              </w:rPr>
-              <w:t xml:space="default">Air Source Heat Pump</w:t>
-            </w:r>
-          </w:p>
-        </w:tc>
-        <w:tc>
-          <w:tcPr>
-            <w:tcBorders>
-              <w:top w:val="single" w:space="0" w:color="D3D3D3"/>
-              <w:bottom w:val="single" w:space="0" w:color="D3D3D3"/>
-              <w:start w:val="single" w:space="0" w:color="D3D3D3"/>
-              <w:end w:val="single" w:space="0" w:color="D3D3D3"/>
-            </w:tcBorders>
-          </w:tcPr>
-          <w:p>
-            <w:pPr>
-              <w:spacing w:before="0" w:after="60"/>
-              <w:keepNext/>
-              <w:jc w:val="start"/>
-            </w:pPr>
-            <w:r>
-              <w:rPr>
-                <w:rFonts w:ascii="Calibri" w:hAnsi="Calibri"/>
-                <w:sz w:val="20"/>
-              </w:rPr>
-              <w:t xml:space="default">Install # air source heat pumps and whole-house surge protection.</w:t>
-            </w:r>
-          </w:p>
-        </w:tc>
-      </w:tr>
-      <w:tr>
-        <w:trPr>
-          <w:cantSplit/>
-        </w:trPr>
-        <w:tc>
-          <w:tcPr>
-            <w:tcBorders>
-              <w:top w:val="single" w:space="0" w:color="D3D3D3"/>
-              <w:bottom w:val="single" w:space="0" w:color="D3D3D3"/>
-              <w:start w:val="single" w:space="0" w:color="D3D3D3"/>
-              <w:end w:val="single" w:space="0" w:color="D3D3D3"/>
-            </w:tcBorders>
-          </w:tcPr>
-          <w:p>
-            <w:pPr>
-              <w:spacing w:before="0" w:after="60"/>
-              <w:keepNext/>
-              <w:jc w:val="start"/>
-            </w:pPr>
-            <w:r>
-              <w:rPr>
-                <w:rFonts w:ascii="Calibri" w:hAnsi="Calibri"/>
-                <w:sz w:val="20"/>
-              </w:rPr>
-              <w:t xml:space="default">Furnace/Boiler Tune-up</w:t>
-            </w:r>
-          </w:p>
-        </w:tc>
-        <w:tc>
-          <w:tcPr>
-            <w:tcBorders>
-              <w:top w:val="single" w:space="0" w:color="D3D3D3"/>
-              <w:bottom w:val="single" w:space="0" w:color="D3D3D3"/>
-              <w:start w:val="single" w:space="0" w:color="D3D3D3"/>
-              <w:end w:val="single" w:space="0" w:color="D3D3D3"/>
-            </w:tcBorders>
-          </w:tcPr>
-          <w:p>
-            <w:pPr>
-              <w:spacing w:before="0" w:after="60"/>
-              <w:keepNext/>
-              <w:jc w:val="start"/>
-            </w:pPr>
-            <w:r>
-              <w:rPr>
-                <w:rFonts w:ascii="Calibri" w:hAnsi="Calibri"/>
-                <w:sz w:val="20"/>
-              </w:rPr>
-              <w:t xml:space="default">Have the furnace and flue inspected and adjusted by a licensed professional. This should be available from your oil or propane delivery company.</w:t>
-            </w:r>
-          </w:p>
-        </w:tc>
-      </w:tr>
-      <w:tr>
-        <w:trPr>
-          <w:cantSplit/>
-        </w:trPr>
-        <w:tc>
-          <w:tcPr>
-            <w:tcBorders>
-              <w:top w:val="single" w:space="0" w:color="D3D3D3"/>
-              <w:bottom w:val="single" w:space="0" w:color="D3D3D3"/>
-              <w:start w:val="single" w:space="0" w:color="D3D3D3"/>
-              <w:end w:val="single" w:space="0" w:color="D3D3D3"/>
-            </w:tcBorders>
-          </w:tcPr>
-          <w:p>
-            <w:pPr>
-              <w:spacing w:before="0" w:after="60"/>
-              <w:keepNext/>
-              <w:jc w:val="start"/>
-            </w:pPr>
-            <w:r>
-              <w:rPr>
-                <w:rFonts w:ascii="Calibri" w:hAnsi="Calibri"/>
-                <w:sz w:val="20"/>
-              </w:rPr>
-              <w:t xml:space="default">Attic Insulation</w:t>
-            </w:r>
-          </w:p>
-        </w:tc>
-        <w:tc>
-          <w:tcPr>
-            <w:tcBorders>
-              <w:top w:val="single" w:space="0" w:color="D3D3D3"/>
-              <w:bottom w:val="single" w:space="0" w:color="D3D3D3"/>
-              <w:start w:val="single" w:space="0" w:color="D3D3D3"/>
-              <w:end w:val="single" w:space="0" w:color="D3D3D3"/>
-            </w:tcBorders>
-          </w:tcPr>
-          <w:p>
-            <w:pPr>
-              <w:spacing w:before="0" w:after="60"/>
-              <w:keepNext/>
-              <w:jc w:val="start"/>
-            </w:pPr>
-            <w:r>
-              <w:rPr>
-                <w:rFonts w:ascii="Calibri" w:hAnsi="Calibri"/>
-                <w:sz w:val="20"/>
-              </w:rPr>
-              <w:t xml:space="default">Air seal the attic and insulate it to at least R-60 (18” of loose-fill cellulose insulation).</w:t>
-            </w:r>
-          </w:p>
-        </w:tc>
-      </w:tr>
-      <w:tr>
-        <w:trPr>
-          <w:cantSplit/>
-        </w:trPr>
-        <w:tc>
-          <w:tcPr>
-            <w:tcBorders>
-              <w:top w:val="single" w:space="0" w:color="D3D3D3"/>
-              <w:bottom w:val="single" w:space="0" w:color="D3D3D3"/>
-              <w:start w:val="single" w:space="0" w:color="D3D3D3"/>
-              <w:end w:val="single" w:space="0" w:color="D3D3D3"/>
-            </w:tcBorders>
-          </w:tcPr>
-          <w:p>
-            <w:pPr>
-              <w:spacing w:before="0" w:after="60"/>
-              <w:keepNext/>
-              <w:jc w:val="start"/>
-            </w:pPr>
-            <w:r>
-              <w:rPr>
-                <w:rFonts w:ascii="Calibri" w:hAnsi="Calibri"/>
-                <w:sz w:val="20"/>
-              </w:rPr>
-              <w:t xml:space="default">Continuous exterior wall insulation</w:t>
-            </w:r>
-          </w:p>
-        </w:tc>
-        <w:tc>
-          <w:tcPr>
-            <w:tcBorders>
-              <w:top w:val="single" w:space="0" w:color="D3D3D3"/>
-              <w:bottom w:val="single" w:space="0" w:color="D3D3D3"/>
-              <w:start w:val="single" w:space="0" w:color="D3D3D3"/>
-              <w:end w:val="single" w:space="0" w:color="D3D3D3"/>
-            </w:tcBorders>
-          </w:tcPr>
-          <w:p>
-            <w:pPr>
-              <w:spacing w:before="0" w:after="60"/>
-              <w:keepNext/>
-              <w:jc w:val="start"/>
-            </w:pPr>
-            <w:r>
-              <w:rPr>
-                <w:rFonts w:ascii="Calibri" w:hAnsi="Calibri"/>
-                <w:sz w:val="20"/>
-              </w:rPr>
-              <w:t xml:space="default">Add a continuous layer of insulation and potentially replace the air and moisture barrier once it becomes time to replace the siding.</w:t>
+              <w:t xml:space="default">Blow-in cellulose wall insulation</w:t>
+            </w:r>
+          </w:p>
+        </w:tc>
+        <w:tc>
+          <w:tcPr>
+            <w:tcBorders>
+              <w:top w:val="single" w:space="0" w:color="D3D3D3"/>
+              <w:bottom w:val="single" w:space="0" w:color="D3D3D3"/>
+              <w:start w:val="single" w:space="0" w:color="D3D3D3"/>
+              <w:end w:val="single" w:space="0" w:color="D3D3D3"/>
+            </w:tcBorders>
+          </w:tcPr>
+          <w:p>
+            <w:pPr>
+              <w:spacing w:before="0" w:after="60"/>
+              <w:keepNext/>
+              <w:jc w:val="start"/>
+            </w:pPr>
+            <w:r>
+              <w:rPr>
+                <w:rFonts w:ascii="Calibri" w:hAnsi="Calibri"/>
+                <w:sz w:val="20"/>
+              </w:rPr>
+              <w:t xml:space="default">Insulate the wall stud cavities with dense packed, blown-in cellulose insulation.</w:t>
             </w:r>
           </w:p>
         </w:tc>
@@ -1104,7 +998,7 @@
                 <w:rFonts w:ascii="Calibri" w:hAnsi="Calibri"/>
                 <w:sz w:val="20"/>
               </w:rPr>
-              <w:t xml:space="default">1916</w:t>
+              <w:t xml:space="default">1917</w:t>
             </w:r>
           </w:p>
         </w:tc>
@@ -1157,7 +1051,7 @@
                 <w:rFonts w:ascii="Calibri" w:hAnsi="Calibri"/>
                 <w:sz w:val="20"/>
               </w:rPr>
-              <w:t xml:space="default">Loose Fiberglass , Fair instullation, 6 inches</w:t>
+              <w:t xml:space="default">Loose Fiberglass , Poor instullation, 12 inches</w:t>
             </w:r>
           </w:p>
         </w:tc>
@@ -1263,7 +1157,7 @@
                 <w:rFonts w:ascii="Calibri" w:hAnsi="Calibri"/>
                 <w:sz w:val="20"/>
               </w:rPr>
-              <w:t xml:space="default">1248</w:t>
+              <w:t xml:space="default">2012</w:t>
             </w:r>
           </w:p>
         </w:tc>
@@ -1316,60 +1210,7 @@
                 <w:rFonts w:ascii="Calibri" w:hAnsi="Calibri"/>
                 <w:sz w:val="20"/>
               </w:rPr>
-              <w:t xml:space="default">21216</w:t>
-            </w:r>
-          </w:p>
-        </w:tc>
-      </w:tr>
-      <w:tr>
-        <w:trPr>
-          <w:cantSplit/>
-        </w:trPr>
-        <w:tc>
-          <w:tcPr>
-            <w:tcBorders>
-              <w:top w:val="single" w:space="0" w:color="D3D3D3"/>
-              <w:bottom w:val="single" w:space="0" w:color="D3D3D3"/>
-              <w:start w:val="single" w:space="0" w:color="D3D3D3"/>
-              <w:end w:val="single" w:space="0" w:color="D3D3D3"/>
-            </w:tcBorders>
-          </w:tcPr>
-          <w:p>
-            <w:pPr>
-              <w:spacing w:before="0" w:after="60"/>
-              <w:keepNext/>
-              <w:jc w:val="start"/>
-            </w:pPr>
-            <w:r>
-              <w:rPr>
-                <w:rFonts w:ascii="Calibri" w:hAnsi="Calibri"/>
-                <w:sz w:val="20"/>
-              </w:rPr>
-              <w:t xml:space="default">Annual firewood usage from bills:</w:t>
-            </w:r>
-          </w:p>
-        </w:tc>
-        <w:tc>
-          <w:tcPr>
-            <w:tcBorders>
-              <w:top w:val="single" w:space="0" w:color="D3D3D3"/>
-              <w:bottom w:val="single" w:space="0" w:color="D3D3D3"/>
-              <w:start w:val="single" w:space="0" w:color="D3D3D3"/>
-              <w:end w:val="single" w:space="0" w:color="D3D3D3"/>
-            </w:tcBorders>
-          </w:tcPr>
-          <w:p>
-            <w:pPr>
-              <w:spacing w:before="0" w:after="60"/>
-              <w:keepNext/>
-              <w:jc w:val="start"/>
-            </w:pPr>
-            <w:r>
-              <w:rPr>
-                <w:rFonts w:ascii="Calibri" w:hAnsi="Calibri"/>
-                <w:sz w:val="20"/>
-              </w:rPr>
-              <w:t xml:space="default">1 Cords, 1 USD</w:t>
+              <w:t xml:space="default">16096</w:t>
             </w:r>
           </w:p>
         </w:tc>
@@ -1497,7 +1338,7 @@
                 <w:rFonts w:ascii="Calibri" w:hAnsi="Calibri"/>
                 <w:sz w:val="20"/>
               </w:rPr>
-              <w:t xml:space="default">20</w:t>
+              <w:t xml:space="default">10</w:t>
             </w:r>
           </w:p>
         </w:tc>
@@ -1603,7 +1444,7 @@
                 <w:rFonts w:ascii="Calibri" w:hAnsi="Calibri"/>
                 <w:sz w:val="20"/>
               </w:rPr>
-              <w:t xml:space="default">Asphalt Shinglesin faircondition. NA</w:t>
+              <w:t xml:space="default">Asphalt Shinglesin faircondition. The roof has many dormers and elevation changes.</w:t>
             </w:r>
           </w:p>
         </w:tc>
@@ -1656,7 +1497,7 @@
                 <w:rFonts w:ascii="Calibri" w:hAnsi="Calibri"/>
                 <w:sz w:val="20"/>
               </w:rPr>
-              <w:t xml:space="default">Current moisture control strategies: gutters, ground slopes away from foundation. These were in Poor condition .The gutters were full of debris and broken or nonexistent on much of the house, the ground slopes away in some spots but the water is splashed back onto the house.</w:t>
+              <w:t xml:space="default">Current moisture control strategies: sump pump; the homeowner is currently installing a positive drainage system.. These were in fair condition .NA</w:t>
             </w:r>
           </w:p>
         </w:tc>
@@ -1709,7 +1550,7 @@
                 <w:rFonts w:ascii="Calibri" w:hAnsi="Calibri"/>
                 <w:sz w:val="20"/>
               </w:rPr>
-              <w:t xml:space="default">wood shingles in fair condition. moss growing on back of house.</w:t>
+              <w:t xml:space="default">wood shingles in fair condition. NA</w:t>
             </w:r>
           </w:p>
         </w:tc>
@@ -1837,7 +1678,7 @@
                 <w:rFonts w:ascii="Calibri" w:hAnsi="Calibri"/>
                 <w:sz w:val="20"/>
               </w:rPr>
-              <w:t xml:space="default">Walls framing is Balloon type. There is Loose Fiberglass insulation 3 inches thick in Fair condition. NA</w:t>
+              <w:t xml:space="default">Walls framing is Balloon type. There is Uninsulated insulation NA inches thick in NA condition. There is no wall insulation in the home.</w:t>
             </w:r>
           </w:p>
         </w:tc>
@@ -1890,7 +1731,7 @@
                 <w:rFonts w:ascii="Calibri" w:hAnsi="Calibri"/>
                 <w:sz w:val="20"/>
               </w:rPr>
-              <w:t xml:space="default">NA</w:t>
+              <w:t xml:space="default">There is a bay window in the living room next to the front door.</w:t>
             </w:r>
           </w:p>
         </w:tc>
@@ -1943,7 +1784,7 @@
                 <w:rFonts w:ascii="Calibri" w:hAnsi="Calibri"/>
                 <w:sz w:val="20"/>
               </w:rPr>
-              <w:t xml:space="default">No bathroom exhaust fan, no low flow shower head or sink aerator, reports of condensation on the ceiling after a shower</w:t>
+              <w:t xml:space="default">There is no bathroom vent fan.</w:t>
             </w:r>
           </w:p>
         </w:tc>
@@ -1996,7 +1837,7 @@
                 <w:rFonts w:ascii="Calibri" w:hAnsi="Calibri"/>
                 <w:sz w:val="20"/>
               </w:rPr>
-              <w:t xml:space="default">No kitchen exhaust fan</w:t>
+              <w:t xml:space="default">There is a large air leak in the column to the right of the kitchen. There is also no vent fan.</w:t>
             </w:r>
           </w:p>
         </w:tc>
@@ -2154,7 +1995,7 @@
                 <w:rFonts w:ascii="Calibri" w:hAnsi="Calibri"/>
                 <w:sz w:val="20"/>
               </w:rPr>
-              <w:t xml:space="default">2883</w:t>
+              <w:t xml:space="default">4700</w:t>
             </w:r>
           </w:p>
         </w:tc>
@@ -2231,7 +2072,7 @@
                 <w:rFonts w:ascii="Calibri" w:hAnsi="Calibri"/>
                 <w:sz w:val="20"/>
               </w:rPr>
-              <w:t xml:space="default">8.15</w:t>
+              <w:t xml:space="default">17.5</w:t>
             </w:r>
           </w:p>
         </w:tc>
@@ -2308,7 +2149,7 @@
                 <w:rFonts w:ascii="Calibri" w:hAnsi="Calibri"/>
                 <w:sz w:val="20"/>
               </w:rPr>
-              <w:t xml:space="default">288.3 under natural conditions, NA under CFM50.</w:t>
+              <w:t xml:space="default">470under natural conditions.</w:t>
             </w:r>
           </w:p>
         </w:tc>
@@ -2385,7 +2226,7 @@
                 <w:rFonts w:ascii="Calibri" w:hAnsi="Calibri"/>
                 <w:sz w:val="20"/>
               </w:rPr>
-              <w:t xml:space="default">0.61</w:t>
+              <w:t xml:space="default">1.2</w:t>
             </w:r>
           </w:p>
         </w:tc>
@@ -2545,7 +2386,7 @@
                 <w:rFonts w:ascii="Calibri" w:hAnsi="Calibri"/>
                 <w:sz w:val="20"/>
               </w:rPr>
-              <w:t xml:space="default">550</w:t>
+              <w:t xml:space="default">NA</w:t>
             </w:r>
           </w:p>
         </w:tc>
@@ -2651,7 +2492,7 @@
                 <w:rFonts w:ascii="Calibri" w:hAnsi="Calibri"/>
                 <w:sz w:val="20"/>
               </w:rPr>
-              <w:t xml:space="default">Fair</w:t>
+              <w:t xml:space="default">Poor</w:t>
             </w:r>
           </w:p>
         </w:tc>
@@ -2704,7 +2545,7 @@
                 <w:rFonts w:ascii="Calibri" w:hAnsi="Calibri"/>
                 <w:sz w:val="20"/>
               </w:rPr>
-              <w:t xml:space="default">No NA</w:t>
+              <w:t xml:space="default">No There is a gap next to the chimney that connects down from the attic to the lower level of the home.</w:t>
             </w:r>
           </w:p>
         </w:tc>
@@ -2757,7 +2598,7 @@
                 <w:rFonts w:ascii="Calibri" w:hAnsi="Calibri"/>
                 <w:sz w:val="20"/>
               </w:rPr>
-              <w:t xml:space="default">insulation was only in the ceiling joists, there was none in the rafter bays. No NA</w:t>
+              <w:t xml:space="default">The attic is only insulated in certain sections. One side of the attic is not insulated at all, while the section with loose fiberglass is missing insulation. No NA</w:t>
             </w:r>
           </w:p>
         </w:tc>
@@ -2810,7 +2651,7 @@
                 <w:rFonts w:ascii="Calibri" w:hAnsi="Calibri"/>
                 <w:sz w:val="20"/>
               </w:rPr>
-              <w:t xml:space="default">No</w:t>
+              <w:t xml:space="default">There are no bathroom and kitchen exhaust fans.</w:t>
             </w:r>
           </w:p>
         </w:tc>
@@ -2991,7 +2832,7 @@
                 <w:rFonts w:ascii="Calibri" w:hAnsi="Calibri"/>
                 <w:sz w:val="20"/>
               </w:rPr>
-              <w:t xml:space="default">NA</w:t>
+              <w:t xml:space="default">1006</w:t>
             </w:r>
           </w:p>
         </w:tc>
@@ -3044,7 +2885,7 @@
                 <w:rFonts w:ascii="Calibri" w:hAnsi="Calibri"/>
                 <w:sz w:val="20"/>
               </w:rPr>
-              <w:t xml:space="default">Batts of Fiberglass</w:t>
+              <w:t xml:space="default">Uninsulated</w:t>
             </w:r>
           </w:p>
         </w:tc>
@@ -3097,7 +2938,7 @@
                 <w:rFonts w:ascii="Calibri" w:hAnsi="Calibri"/>
                 <w:sz w:val="20"/>
               </w:rPr>
-              <w:t xml:space="default">PoorA third of the floor joist was insulated and the rest wasn't, the batts that were shoved into the end caps of the floor joist are effectively nonexistent.</w:t>
+              <w:t xml:space="default">NANA</w:t>
             </w:r>
           </w:p>
         </w:tc>
@@ -3150,7 +2991,7 @@
                 <w:rFonts w:ascii="Calibri" w:hAnsi="Calibri"/>
                 <w:sz w:val="20"/>
               </w:rPr>
-              <w:t xml:space="default">Appliances not insulated</w:t>
+              <w:t xml:space="default">Ducts/pipes insulated, Ducts/pipes not insulated, The cold water pipes are not insulated and other pipes are missing insulation in some sections.</w:t>
             </w:r>
           </w:p>
         </w:tc>
@@ -3203,7 +3044,7 @@
                 <w:rFonts w:ascii="Calibri" w:hAnsi="Calibri"/>
                 <w:sz w:val="20"/>
               </w:rPr>
-              <w:t xml:space="default">dehumidifierin NAcondition. The gutters were full of debris and broken or nonexistent on much of the house, the ground slopes away in some spots but the water is splashed back onto the house.</w:t>
+              <w:t xml:space="default">sump pumpin NAcondition. NA</w:t>
             </w:r>
           </w:p>
         </w:tc>
@@ -3309,7 +3150,7 @@
                 <w:rFonts w:ascii="Calibri" w:hAnsi="Calibri"/>
                 <w:sz w:val="20"/>
               </w:rPr>
-              <w:t xml:space="default">There is NANA</w:t>
+              <w:t xml:space="default">There is moistureThere are cracks in the foundation walls and floor due to excess flooding and moisture problems.</w:t>
             </w:r>
           </w:p>
         </w:tc>
@@ -3344,113 +3185,6 @@
       </w:pPr>
       <w:r>
         <w:t xml:space="preserve">4 Recommendations</w:t>
-      </w:r>
-    </w:p>
-    <w:p>
-      <w:pPr>
-        <w:pStyle w:val="SourceCode"/>
-      </w:pPr>
-      <w:r>
-        <w:rPr>
-          <w:rStyle w:val="NormalTok"/>
-        </w:rPr>
-        <w:t xml:space="preserve">recommendations_4</w:t>
-      </w:r>
-      <w:r>
-        <w:rPr>
-          <w:rStyle w:val="FloatTok"/>
-        </w:rPr>
-        <w:t xml:space="preserve">.0</w:t>
-      </w:r>
-      <w:r>
-        <w:rPr>
-          <w:rStyle w:val="NormalTok"/>
-        </w:rPr>
-        <w:t xml:space="preserve"> </w:t>
-      </w:r>
-      <w:r>
-        <w:rPr>
-          <w:rStyle w:val="OtherTok"/>
-        </w:rPr>
-        <w:t xml:space="preserve">&lt;-</w:t>
-      </w:r>
-      <w:r>
-        <w:rPr>
-          <w:rStyle w:val="NormalTok"/>
-        </w:rPr>
-        <w:t xml:space="preserve"> ranked_recommendations</w:t>
-      </w:r>
-      <w:r>
-        <w:rPr>
-          <w:rStyle w:val="SpecialCharTok"/>
-        </w:rPr>
-        <w:t xml:space="preserve">|&gt;</w:t>
-      </w:r>
-      <w:r>
-        <w:br/>
-      </w:r>
-      <w:r>
-        <w:rPr>
-          <w:rStyle w:val="NormalTok"/>
-        </w:rPr>
-        <w:t xml:space="preserve">   </w:t>
-      </w:r>
-      <w:r>
-        <w:rPr>
-          <w:rStyle w:val="FunctionTok"/>
-        </w:rPr>
-        <w:t xml:space="preserve">filter</w:t>
-      </w:r>
-      <w:r>
-        <w:rPr>
-          <w:rStyle w:val="NormalTok"/>
-        </w:rPr>
-        <w:t xml:space="preserve">(Rank </w:t>
-      </w:r>
-      <w:r>
-        <w:rPr>
-          <w:rStyle w:val="SpecialCharTok"/>
-        </w:rPr>
-        <w:t xml:space="preserve">!=</w:t>
-      </w:r>
-      <w:r>
-        <w:rPr>
-          <w:rStyle w:val="NormalTok"/>
-        </w:rPr>
-        <w:t xml:space="preserve"> </w:t>
-      </w:r>
-      <w:r>
-        <w:rPr>
-          <w:rStyle w:val="DecValTok"/>
-        </w:rPr>
-        <w:t xml:space="preserve">0</w:t>
-      </w:r>
-      <w:r>
-        <w:rPr>
-          <w:rStyle w:val="NormalTok"/>
-        </w:rPr>
-        <w:t xml:space="preserve">)</w:t>
-      </w:r>
-      <w:r>
-        <w:rPr>
-          <w:rStyle w:val="CommentTok"/>
-        </w:rPr>
-        <w:t xml:space="preserve">#|&gt;</w:t>
-      </w:r>
-      <w:r>
-        <w:br/>
-      </w:r>
-      <w:r>
-        <w:rPr>
-          <w:rStyle w:val="NormalTok"/>
-        </w:rPr>
-        <w:t xml:space="preserve">   </w:t>
-      </w:r>
-      <w:r>
-        <w:rPr>
-          <w:rStyle w:val="CommentTok"/>
-        </w:rPr>
-        <w:t xml:space="preserve">#select(-Rank)</w:t>
       </w:r>
     </w:p>
     <w:bookmarkEnd w:id="39"/>

</xml_diff>

<commit_message>
Edit 1.5 chapter and set up data for 4.0 chaper
</commit_message>
<xml_diff>
--- a/Quarto_report/Energy_Report_Summer.docx
+++ b/Quarto_report/Energy_Report_Summer.docx
@@ -59,7 +59,7 @@
         <w:pStyle w:val="BodyText"/>
       </w:pPr>
       <w:r>
-        <w:t xml:space="preserve">Date: 5 August 2024</w:t>
+        <w:t xml:space="preserve">Date: 7 August 2024</w:t>
       </w:r>
     </w:p>
     <w:p>
@@ -234,23 +234,15 @@
         <w:pStyle w:val="FirstParagraph"/>
       </w:pPr>
       <w:r>
-        <w:t xml:space="preserve">We assessed combustion appliances that burn fossil fuels such as propane, heating oil, or kerosene. These include furnaces, boilers, water heaters, and gas ovens.</w:t>
-      </w:r>
-      <w:r>
-        <w:t xml:space="preserve"> </w:t>
-      </w:r>
-      <w:r>
-        <w:rPr>
-          <w:bCs/>
-          <w:b/>
-        </w:rPr>
-        <w:t xml:space="preserve">DELETE UNWANTED</w:t>
-      </w:r>
-      <w:r>
-        <w:t xml:space="preserve"> </w:t>
-      </w:r>
-      <w:r>
-        <w:t xml:space="preserve">We visually inspected the combustion appliance(s) in your home, as well as conducted combustion safety tests. This included measuring for carbon monoxide and testing that flue gases are properly exhausting from the home. but we were unable to perform combustion safety tests.</w:t>
+        <w:t xml:space="preserve">We assessed combustion appliances that burn fossil fuels such as propane, heating oil, or kerosene. These include furnaces, boilers, water heaters, and gas ovens. We visually inspected the combustion appliance(s) in your home, as well as conducted combustion safety tests. This included measuring for carbon monoxide and testing that flue gases are properly exhausting from the home.</w:t>
+      </w:r>
+    </w:p>
+    <w:p>
+      <w:pPr>
+        <w:pStyle w:val="BodyText"/>
+      </w:pPr>
+      <w:r>
+        <w:t xml:space="preserve">We also performed gas leak detection tests on your propane appliance(s).</w:t>
       </w:r>
     </w:p>
     <w:bookmarkEnd w:id="27"/>
@@ -3188,6 +3180,24 @@
       </w:r>
     </w:p>
     <w:bookmarkEnd w:id="39"/>
+    <w:bookmarkStart w:id="40" w:name="hey-look-a-heading"/>
+    <w:p>
+      <w:pPr>
+        <w:pStyle w:val="Heading2"/>
+      </w:pPr>
+      <w:r>
+        <w:t xml:space="preserve">5 Hey look, a heading!</w:t>
+      </w:r>
+    </w:p>
+    <w:p>
+      <w:pPr>
+        <w:pStyle w:val="FirstParagraph"/>
+      </w:pPr>
+      <w:r>
+        <w:t xml:space="preserve">lorem ipsum dolor emet…</w:t>
+      </w:r>
+    </w:p>
+    <w:bookmarkEnd w:id="40"/>
     <w:sectPr/>
   </w:body>
 </w:document>

</xml_diff>

<commit_message>
Finish 3.7 and 4.0
</commit_message>
<xml_diff>
--- a/Quarto_report/Energy_Report_Summer.docx
+++ b/Quarto_report/Energy_Report_Summer.docx
@@ -234,15 +234,7 @@
         <w:pStyle w:val="FirstParagraph"/>
       </w:pPr>
       <w:r>
-        <w:t xml:space="preserve">We assessed combustion appliances that burn fossil fuels such as propane, heating oil, or kerosene. These include furnaces, boilers, water heaters, and gas ovens. We visually inspected the combustion appliance(s) in your home, as well as conducted combustion safety tests. This included measuring for carbon monoxide and testing that flue gases are properly exhausting from the home.</w:t>
-      </w:r>
-    </w:p>
-    <w:p>
-      <w:pPr>
-        <w:pStyle w:val="BodyText"/>
-      </w:pPr>
-      <w:r>
-        <w:t xml:space="preserve">We also performed gas leak detection tests on your propane appliance(s).</w:t>
+        <w:t xml:space="preserve">We assessed combustion appliances that burn fossil fuels such as propane, heating oil, or kerosene. These include furnaces, boilers, water heaters, and gas ovens. We visually inspected the combustion appliance(s) in your home, as well as conducted combustion safety tests. This included measuring for carbon monoxide and testing that flue gases are properly exhausting from the home. We also performed gas leak detection tests on your propane appliance(s).</w:t>
       </w:r>
     </w:p>
     <w:bookmarkEnd w:id="27"/>
@@ -1829,7 +1821,7 @@
                 <w:rFonts w:ascii="Calibri" w:hAnsi="Calibri"/>
                 <w:sz w:val="20"/>
               </w:rPr>
-              <w:t xml:space="default">There is a large air leak in the column to the right of the kitchen. There is also no vent fan.</w:t>
+              <w:t xml:space="default">Refrigerator used 0.05 kWh in 75 minutes. NA used NA kWh in NA minutes. There is a large air leak in the column to the right of the kitchen. There is also no vent fan.</w:t>
             </w:r>
           </w:p>
         </w:tc>
@@ -2141,7 +2133,7 @@
                 <w:rFonts w:ascii="Calibri" w:hAnsi="Calibri"/>
                 <w:sz w:val="20"/>
               </w:rPr>
-              <w:t xml:space="default">470under natural conditions.</w:t>
+              <w:t xml:space="default">470 under natural conditions.</w:t>
             </w:r>
           </w:p>
         </w:tc>
@@ -3158,6 +3150,124 @@
         <w:t xml:space="preserve">3.7 Electrical and Mechanical Systems</w:t>
       </w:r>
     </w:p>
+    <w:tbl xmlns:w="http://schemas.openxmlformats.org/wordprocessingml/2006/main" xmlns:wp="http://schemas.openxmlformats.org/drawingml/2006/wordprocessingDrawing" xmlns:r="http://schemas.openxmlformats.org/officeDocument/2006/relationships" xmlns:w14="http://schemas.microsoft.com/office/word/2010/wordml">
+      <w:tblPr>
+        <w:tblCellMar>
+          <w:top w:w="0" w:type="dxa"/>
+          <w:bottom w:w="0" w:type="dxa"/>
+          <w:start w:w="60" w:type="dxa"/>
+          <w:end w:w="60" w:type="dxa"/>
+        </w:tblCellMar>
+        <w:tblW w:type="auto" w:w="0"/>
+        <w:tblLook w:firstRow="0" w:lastRow="0" w:firstColumn="0" w:lastColumn="0" w:noHBand="0" w:noVBand="0"/>
+        <w:jc w:val="center"/>
+      </w:tblPr>
+      <w:tr>
+        <w:trPr>
+          <w:cantSplit/>
+          <w:tblHeader/>
+        </w:trPr>
+        <w:tc>
+          <w:tcPr>
+            <w:tcBorders>
+              <w:top w:val="single" w:sz="16" w:space="0" w:color="D3D3D3"/>
+              <w:bottom w:val="single" w:sz="16" w:space="0" w:color="D3D3D3"/>
+              <w:start w:val="single" w:space="0" w:color="D3D3D3"/>
+            </w:tcBorders>
+          </w:tcPr>
+          <w:p>
+            <w:pPr>
+              <w:spacing w:before="0" w:after="60"/>
+              <w:keepNext/>
+              <w:jc w:val="start"/>
+            </w:pPr>
+            <w:r>
+              <w:rPr>
+                <w:rFonts w:ascii="Calibri" w:hAnsi="Calibri"/>
+                <w:sz w:val="20"/>
+              </w:rPr>
+              <w:t xml:space="default"/>
+            </w:r>
+          </w:p>
+        </w:tc>
+        <w:tc>
+          <w:tcPr>
+            <w:tcBorders>
+              <w:top w:val="single" w:sz="16" w:space="0" w:color="D3D3D3"/>
+              <w:bottom w:val="single" w:sz="16" w:space="0" w:color="D3D3D3"/>
+              <w:end w:val="single" w:space="0" w:color="D3D3D3"/>
+            </w:tcBorders>
+          </w:tcPr>
+          <w:p>
+            <w:pPr>
+              <w:spacing w:before="0" w:after="60"/>
+              <w:keepNext/>
+              <w:jc w:val="start"/>
+            </w:pPr>
+            <w:r>
+              <w:rPr>
+                <w:rFonts w:ascii="Calibri" w:hAnsi="Calibri"/>
+                <w:sz w:val="20"/>
+              </w:rPr>
+              <w:t xml:space="default"/>
+            </w:r>
+          </w:p>
+        </w:tc>
+      </w:tr>
+      <w:tr>
+        <w:trPr>
+          <w:cantSplit/>
+        </w:trPr>
+        <w:tc>
+          <w:tcPr>
+            <w:tcBorders>
+              <w:top w:val="single" w:space="0" w:color="D3D3D3"/>
+              <w:bottom w:val="single" w:space="0" w:color="D3D3D3"/>
+              <w:start w:val="single" w:space="0" w:color="D3D3D3"/>
+              <w:end w:val="single" w:space="0" w:color="D3D3D3"/>
+            </w:tcBorders>
+          </w:tcPr>
+          <w:p>
+            <w:pPr>
+              <w:spacing w:before="0" w:after="60"/>
+              <w:keepNext/>
+              <w:jc w:val="start"/>
+            </w:pPr>
+            <w:r>
+              <w:rPr>
+                <w:rFonts w:ascii="Calibri" w:hAnsi="Calibri"/>
+                <w:sz w:val="20"/>
+              </w:rPr>
+              <w:t xml:space="default">Electrical panel:</w:t>
+            </w:r>
+          </w:p>
+        </w:tc>
+        <w:tc>
+          <w:tcPr>
+            <w:tcBorders>
+              <w:top w:val="single" w:space="0" w:color="D3D3D3"/>
+              <w:bottom w:val="single" w:space="0" w:color="D3D3D3"/>
+              <w:start w:val="single" w:space="0" w:color="D3D3D3"/>
+              <w:end w:val="single" w:space="0" w:color="D3D3D3"/>
+            </w:tcBorders>
+          </w:tcPr>
+          <w:p>
+            <w:pPr>
+              <w:spacing w:before="0" w:after="60"/>
+              <w:keepNext/>
+              <w:jc w:val="start"/>
+            </w:pPr>
+            <w:r>
+              <w:rPr>
+                <w:rFonts w:ascii="Calibri" w:hAnsi="Calibri"/>
+                <w:sz w:val="20"/>
+              </w:rPr>
+              <w:t xml:space="default">The electrical panel has 100 amperage. There are 6 unused breaker spaces. NA</w:t>
+            </w:r>
+          </w:p>
+        </w:tc>
+      </w:tr>
+    </w:tbl>
     <w:bookmarkEnd w:id="36"/>
     <w:bookmarkStart w:id="37" w:name="energy-bills"/>
     <w:p>
@@ -3170,7 +3280,7 @@
     </w:p>
     <w:bookmarkEnd w:id="37"/>
     <w:bookmarkEnd w:id="38"/>
-    <w:bookmarkStart w:id="39" w:name="recommendations"/>
+    <w:bookmarkStart w:id="49" w:name="recommendations"/>
     <w:p>
       <w:pPr>
         <w:pStyle w:val="Heading2"/>
@@ -3179,14 +3289,59 @@
         <w:t xml:space="preserve">4 Recommendations</w:t>
       </w:r>
     </w:p>
+    <w:bookmarkStart w:id="39" w:name="leds"/>
+    <w:p>
+      <w:pPr>
+        <w:pStyle w:val="Heading3"/>
+      </w:pPr>
+      <w:r>
+        <w:t xml:space="preserve">4.1 LEDs</w:t>
+      </w:r>
+    </w:p>
+    <w:p>
+      <w:pPr>
+        <w:pStyle w:val="FirstParagraph"/>
+      </w:pPr>
+      <w:r>
+        <w:rPr>
+          <w:iCs/>
+          <w:i/>
+        </w:rPr>
+        <w:t xml:space="preserve">Problem</w:t>
+      </w:r>
+    </w:p>
+    <w:p>
+      <w:pPr>
+        <w:pStyle w:val="BodyText"/>
+      </w:pPr>
+      <w:r>
+        <w:rPr>
+          <w:iCs/>
+          <w:i/>
+        </w:rPr>
+        <w:t xml:space="preserve">Recommendation</w:t>
+      </w:r>
+    </w:p>
+    <w:p>
+      <w:pPr>
+        <w:pStyle w:val="BodyText"/>
+      </w:pPr>
+      <w:r>
+        <w:rPr>
+          <w:iCs/>
+          <w:i/>
+        </w:rPr>
+        <w:t xml:space="preserve">Estimated Cost</w:t>
+      </w:r>
+    </w:p>
     <w:bookmarkEnd w:id="39"/>
-    <w:bookmarkStart w:id="40" w:name="hey-look-a-heading"/>
-    <w:p>
-      <w:pPr>
-        <w:pStyle w:val="Heading2"/>
-      </w:pPr>
-      <w:r>
-        <w:t xml:space="preserve">5 Hey look, a heading!</w:t>
+    <w:bookmarkStart w:id="40" w:name="window-dressers"/>
+    <w:p>
+      <w:pPr>
+        <w:pStyle w:val="Heading3"/>
+      </w:pPr>
+      <w:r>
+        <w:t xml:space="preserve">4.2 Window Dressers</w:t>
       </w:r>
     </w:p>
     <w:p>
@@ -3194,10 +3349,407 @@
         <w:pStyle w:val="FirstParagraph"/>
       </w:pPr>
       <w:r>
-        <w:t xml:space="preserve">lorem ipsum dolor emet…</w:t>
+        <w:rPr>
+          <w:iCs/>
+          <w:i/>
+        </w:rPr>
+        <w:t xml:space="preserve">Problem</w:t>
+      </w:r>
+    </w:p>
+    <w:p>
+      <w:pPr>
+        <w:pStyle w:val="BodyText"/>
+      </w:pPr>
+      <w:r>
+        <w:rPr>
+          <w:iCs/>
+          <w:i/>
+        </w:rPr>
+        <w:t xml:space="preserve">Recommendation</w:t>
+      </w:r>
+    </w:p>
+    <w:p>
+      <w:pPr>
+        <w:pStyle w:val="BodyText"/>
+      </w:pPr>
+      <w:r>
+        <w:rPr>
+          <w:iCs/>
+          <w:i/>
+        </w:rPr>
+        <w:t xml:space="preserve">Estimated Cost</w:t>
       </w:r>
     </w:p>
     <w:bookmarkEnd w:id="40"/>
+    <w:bookmarkStart w:id="41" w:name="induction-stove"/>
+    <w:p>
+      <w:pPr>
+        <w:pStyle w:val="Heading3"/>
+      </w:pPr>
+      <w:r>
+        <w:t xml:space="preserve">4.3 Induction Stove</w:t>
+      </w:r>
+    </w:p>
+    <w:p>
+      <w:pPr>
+        <w:pStyle w:val="FirstParagraph"/>
+      </w:pPr>
+      <w:r>
+        <w:rPr>
+          <w:iCs/>
+          <w:i/>
+        </w:rPr>
+        <w:t xml:space="preserve">Problem</w:t>
+      </w:r>
+    </w:p>
+    <w:p>
+      <w:pPr>
+        <w:pStyle w:val="BodyText"/>
+      </w:pPr>
+      <w:r>
+        <w:rPr>
+          <w:iCs/>
+          <w:i/>
+        </w:rPr>
+        <w:t xml:space="preserve">Recommendation</w:t>
+      </w:r>
+    </w:p>
+    <w:p>
+      <w:pPr>
+        <w:pStyle w:val="BodyText"/>
+      </w:pPr>
+      <w:r>
+        <w:rPr>
+          <w:iCs/>
+          <w:i/>
+        </w:rPr>
+        <w:t xml:space="preserve">Estimated Cost</w:t>
+      </w:r>
+    </w:p>
+    <w:bookmarkEnd w:id="41"/>
+    <w:bookmarkStart w:id="42" w:name="gutters"/>
+    <w:p>
+      <w:pPr>
+        <w:pStyle w:val="Heading3"/>
+      </w:pPr>
+      <w:r>
+        <w:t xml:space="preserve">4.4 Gutters</w:t>
+      </w:r>
+    </w:p>
+    <w:p>
+      <w:pPr>
+        <w:pStyle w:val="FirstParagraph"/>
+      </w:pPr>
+      <w:r>
+        <w:rPr>
+          <w:iCs/>
+          <w:i/>
+        </w:rPr>
+        <w:t xml:space="preserve">Problem</w:t>
+      </w:r>
+    </w:p>
+    <w:p>
+      <w:pPr>
+        <w:pStyle w:val="BodyText"/>
+      </w:pPr>
+      <w:r>
+        <w:rPr>
+          <w:iCs/>
+          <w:i/>
+        </w:rPr>
+        <w:t xml:space="preserve">Recommendation</w:t>
+      </w:r>
+    </w:p>
+    <w:p>
+      <w:pPr>
+        <w:pStyle w:val="BodyText"/>
+      </w:pPr>
+      <w:r>
+        <w:rPr>
+          <w:iCs/>
+          <w:i/>
+        </w:rPr>
+        <w:t xml:space="preserve">Estimated Cost</w:t>
+      </w:r>
+    </w:p>
+    <w:bookmarkEnd w:id="42"/>
+    <w:bookmarkStart w:id="43" w:name="bathroom-exhaust-fans"/>
+    <w:p>
+      <w:pPr>
+        <w:pStyle w:val="Heading3"/>
+      </w:pPr>
+      <w:r>
+        <w:t xml:space="preserve">4.5 Bathroom exhaust fan(s)</w:t>
+      </w:r>
+    </w:p>
+    <w:p>
+      <w:pPr>
+        <w:pStyle w:val="FirstParagraph"/>
+      </w:pPr>
+      <w:r>
+        <w:rPr>
+          <w:iCs/>
+          <w:i/>
+        </w:rPr>
+        <w:t xml:space="preserve">Problem</w:t>
+      </w:r>
+    </w:p>
+    <w:p>
+      <w:pPr>
+        <w:pStyle w:val="BodyText"/>
+      </w:pPr>
+      <w:r>
+        <w:rPr>
+          <w:iCs/>
+          <w:i/>
+        </w:rPr>
+        <w:t xml:space="preserve">Recommendation</w:t>
+      </w:r>
+    </w:p>
+    <w:p>
+      <w:pPr>
+        <w:pStyle w:val="BodyText"/>
+      </w:pPr>
+      <w:r>
+        <w:rPr>
+          <w:iCs/>
+          <w:i/>
+        </w:rPr>
+        <w:t xml:space="preserve">Estimated Cost</w:t>
+      </w:r>
+    </w:p>
+    <w:bookmarkEnd w:id="43"/>
+    <w:bookmarkStart w:id="44" w:name="kitchen-exhaust-fans"/>
+    <w:p>
+      <w:pPr>
+        <w:pStyle w:val="Heading3"/>
+      </w:pPr>
+      <w:r>
+        <w:t xml:space="preserve">4.6 Kitchen exhaust fan(s)</w:t>
+      </w:r>
+    </w:p>
+    <w:p>
+      <w:pPr>
+        <w:pStyle w:val="FirstParagraph"/>
+      </w:pPr>
+      <w:r>
+        <w:rPr>
+          <w:iCs/>
+          <w:i/>
+        </w:rPr>
+        <w:t xml:space="preserve">Problem</w:t>
+      </w:r>
+    </w:p>
+    <w:p>
+      <w:pPr>
+        <w:pStyle w:val="BodyText"/>
+      </w:pPr>
+      <w:r>
+        <w:rPr>
+          <w:iCs/>
+          <w:i/>
+        </w:rPr>
+        <w:t xml:space="preserve">Recommendation</w:t>
+      </w:r>
+    </w:p>
+    <w:p>
+      <w:pPr>
+        <w:pStyle w:val="BodyText"/>
+      </w:pPr>
+      <w:r>
+        <w:rPr>
+          <w:iCs/>
+          <w:i/>
+        </w:rPr>
+        <w:t xml:space="preserve">Estimated Cost</w:t>
+      </w:r>
+    </w:p>
+    <w:bookmarkEnd w:id="44"/>
+    <w:bookmarkStart w:id="45" w:name="vapor-barrier"/>
+    <w:p>
+      <w:pPr>
+        <w:pStyle w:val="Heading3"/>
+      </w:pPr>
+      <w:r>
+        <w:t xml:space="preserve">4.7 Vapor Barrier</w:t>
+      </w:r>
+    </w:p>
+    <w:p>
+      <w:pPr>
+        <w:pStyle w:val="FirstParagraph"/>
+      </w:pPr>
+      <w:r>
+        <w:rPr>
+          <w:iCs/>
+          <w:i/>
+        </w:rPr>
+        <w:t xml:space="preserve">Problem</w:t>
+      </w:r>
+    </w:p>
+    <w:p>
+      <w:pPr>
+        <w:pStyle w:val="BodyText"/>
+      </w:pPr>
+      <w:r>
+        <w:rPr>
+          <w:iCs/>
+          <w:i/>
+        </w:rPr>
+        <w:t xml:space="preserve">Recommendation</w:t>
+      </w:r>
+    </w:p>
+    <w:p>
+      <w:pPr>
+        <w:pStyle w:val="BodyText"/>
+      </w:pPr>
+      <w:r>
+        <w:rPr>
+          <w:iCs/>
+          <w:i/>
+        </w:rPr>
+        <w:t xml:space="preserve">Estimated Cost</w:t>
+      </w:r>
+    </w:p>
+    <w:bookmarkEnd w:id="45"/>
+    <w:bookmarkStart w:id="46" w:name="spray-foam-basement-walls"/>
+    <w:p>
+      <w:pPr>
+        <w:pStyle w:val="Heading3"/>
+      </w:pPr>
+      <w:r>
+        <w:t xml:space="preserve">4.8 Spray foam basement walls</w:t>
+      </w:r>
+    </w:p>
+    <w:p>
+      <w:pPr>
+        <w:pStyle w:val="FirstParagraph"/>
+      </w:pPr>
+      <w:r>
+        <w:rPr>
+          <w:iCs/>
+          <w:i/>
+        </w:rPr>
+        <w:t xml:space="preserve">Problem</w:t>
+      </w:r>
+    </w:p>
+    <w:p>
+      <w:pPr>
+        <w:pStyle w:val="BodyText"/>
+      </w:pPr>
+      <w:r>
+        <w:rPr>
+          <w:iCs/>
+          <w:i/>
+        </w:rPr>
+        <w:t xml:space="preserve">Recommendation</w:t>
+      </w:r>
+    </w:p>
+    <w:p>
+      <w:pPr>
+        <w:pStyle w:val="BodyText"/>
+      </w:pPr>
+      <w:r>
+        <w:rPr>
+          <w:iCs/>
+          <w:i/>
+        </w:rPr>
+        <w:t xml:space="preserve">Estimated Cost</w:t>
+      </w:r>
+    </w:p>
+    <w:bookmarkEnd w:id="46"/>
+    <w:bookmarkStart w:id="47" w:name="attic-air-sealing-and-insulation"/>
+    <w:p>
+      <w:pPr>
+        <w:pStyle w:val="Heading3"/>
+      </w:pPr>
+      <w:r>
+        <w:t xml:space="preserve">4.9 Attic air sealing and insulation</w:t>
+      </w:r>
+    </w:p>
+    <w:p>
+      <w:pPr>
+        <w:pStyle w:val="FirstParagraph"/>
+      </w:pPr>
+      <w:r>
+        <w:rPr>
+          <w:iCs/>
+          <w:i/>
+        </w:rPr>
+        <w:t xml:space="preserve">Problem</w:t>
+      </w:r>
+    </w:p>
+    <w:p>
+      <w:pPr>
+        <w:pStyle w:val="BodyText"/>
+      </w:pPr>
+      <w:r>
+        <w:rPr>
+          <w:iCs/>
+          <w:i/>
+        </w:rPr>
+        <w:t xml:space="preserve">Recommendation</w:t>
+      </w:r>
+    </w:p>
+    <w:p>
+      <w:pPr>
+        <w:pStyle w:val="BodyText"/>
+      </w:pPr>
+      <w:r>
+        <w:rPr>
+          <w:iCs/>
+          <w:i/>
+        </w:rPr>
+        <w:t xml:space="preserve">Estimated Cost</w:t>
+      </w:r>
+    </w:p>
+    <w:bookmarkEnd w:id="47"/>
+    <w:bookmarkStart w:id="48" w:name="wall-stud-insulation"/>
+    <w:p>
+      <w:pPr>
+        <w:pStyle w:val="Heading3"/>
+      </w:pPr>
+      <w:r>
+        <w:t xml:space="preserve">4.10 Wall stud insulation</w:t>
+      </w:r>
+    </w:p>
+    <w:p>
+      <w:pPr>
+        <w:pStyle w:val="FirstParagraph"/>
+      </w:pPr>
+      <w:r>
+        <w:rPr>
+          <w:iCs/>
+          <w:i/>
+        </w:rPr>
+        <w:t xml:space="preserve">Problem</w:t>
+      </w:r>
+    </w:p>
+    <w:p>
+      <w:pPr>
+        <w:pStyle w:val="BodyText"/>
+      </w:pPr>
+      <w:r>
+        <w:rPr>
+          <w:iCs/>
+          <w:i/>
+        </w:rPr>
+        <w:t xml:space="preserve">Recommendation</w:t>
+      </w:r>
+    </w:p>
+    <w:p>
+      <w:pPr>
+        <w:pStyle w:val="BodyText"/>
+      </w:pPr>
+      <w:r>
+        <w:rPr>
+          <w:iCs/>
+          <w:i/>
+        </w:rPr>
+        <w:t xml:space="preserve">Estimated Cost</w:t>
+      </w:r>
+    </w:p>
+    <w:bookmarkEnd w:id="48"/>
+    <w:bookmarkEnd w:id="49"/>
     <w:sectPr/>
   </w:body>
 </w:document>

</xml_diff>

<commit_message>
Edit text 1.5 chapter
</commit_message>
<xml_diff>
--- a/Quarto_report/Energy_Report_Summer.docx
+++ b/Quarto_report/Energy_Report_Summer.docx
@@ -27,7 +27,7 @@
         <w:pStyle w:val="FirstParagraph"/>
       </w:pPr>
       <w:r>
-        <w:t xml:space="preserve">Homeowner(s): Ken Schmidt</w:t>
+        <w:t xml:space="preserve">Homeowner(s): Wendy Todd, Micheal Todd</w:t>
       </w:r>
     </w:p>
     <w:p>
@@ -35,7 +35,7 @@
         <w:pStyle w:val="BodyText"/>
       </w:pPr>
       <w:r>
-        <w:t xml:space="preserve">Address: 51 The Lane, Cranberry Isles, Maine, 04625</w:t>
+        <w:t xml:space="preserve">Address: 26 The Lane</w:t>
       </w:r>
     </w:p>
     <w:p>
@@ -43,7 +43,7 @@
         <w:pStyle w:val="BodyText"/>
       </w:pPr>
       <w:r>
-        <w:t xml:space="preserve">Auditors: Rebecca Tarczy, Zoe Duni</w:t>
+        <w:t xml:space="preserve">Auditors: Adler Garner, Uriel Orozco Brenes</w:t>
       </w:r>
     </w:p>
     <w:p>
@@ -59,7 +59,7 @@
         <w:pStyle w:val="BodyText"/>
       </w:pPr>
       <w:r>
-        <w:t xml:space="preserve">Date: 7 August 2024</w:t>
+        <w:t xml:space="preserve">Date: 14 August 2024</w:t>
       </w:r>
     </w:p>
     <w:p>
@@ -74,7 +74,7 @@
         <w:pStyle w:val="FirstParagraph"/>
       </w:pPr>
       <w:r>
-        <w:t xml:space="preserve">We conducted an energy assessment of your home on 6/26/2024. This report will tell you what we did, what we found, and what we suggest for your home. These suggestions include information on incentives and financing to make improvements more affordable.</w:t>
+        <w:t xml:space="preserve">We conducted an energy assessment of your home on 6/25/2024. This report will tell you what we did, what we found, and what we suggest for your home. These suggestions include information on incentives and financing to make improvements more affordable.</w:t>
       </w:r>
     </w:p>
     <w:p>
@@ -234,7 +234,7 @@
         <w:pStyle w:val="FirstParagraph"/>
       </w:pPr>
       <w:r>
-        <w:t xml:space="preserve">We assessed combustion appliances that burn fossil fuels such as propane, heating oil, or kerosene. These include furnaces, boilers, water heaters, and gas ovens. We visually inspected the combustion appliance(s) in your home, as well as conducted combustion safety tests. This included measuring for carbon monoxide and testing that flue gases are properly exhausting from the home. We also performed gas leak detection tests on your propane appliance(s).</w:t>
+        <w:t xml:space="preserve">We assessed combustion appliances that burn fossil fuels such as propane, heating oil, or kerosene. These include furnaces, boilers, water heaters, and gas ovens. We visually inspected the combustion appliance(s) in your home, but we were unable to perform combustion safety tests.</w:t>
       </w:r>
     </w:p>
     <w:bookmarkEnd w:id="27"/>
@@ -344,31 +344,31 @@
                 <w:rFonts w:ascii="Calibri" w:hAnsi="Calibri"/>
                 <w:sz w:val="20"/>
               </w:rPr>
-              <w:t xml:space="default">LEDs</w:t>
-            </w:r>
-          </w:p>
-        </w:tc>
-        <w:tc>
-          <w:tcPr>
-            <w:tcBorders>
-              <w:top w:val="single" w:space="0" w:color="D3D3D3"/>
-              <w:bottom w:val="single" w:space="0" w:color="D3D3D3"/>
-              <w:start w:val="single" w:space="0" w:color="D3D3D3"/>
-              <w:end w:val="single" w:space="0" w:color="D3D3D3"/>
-            </w:tcBorders>
-          </w:tcPr>
-          <w:p>
-            <w:pPr>
-              <w:spacing w:before="0" w:after="60"/>
-              <w:keepNext/>
-              <w:jc w:val="start"/>
-            </w:pPr>
-            <w:r>
-              <w:rPr>
-                <w:rFonts w:ascii="Calibri" w:hAnsi="Calibri"/>
-                <w:sz w:val="20"/>
-              </w:rPr>
-              <w:t xml:space="default">Switch your light bulbs to LED light bulbs. LEDs use 80% less energy than incandescent light bulbs which can significantly reduce your electricity bill. We provide free LED light bulbs, contact us for some if we did not give you any during the audit.</w:t>
+              <w:t xml:space="default">Vapor Barrier</w:t>
+            </w:r>
+          </w:p>
+        </w:tc>
+        <w:tc>
+          <w:tcPr>
+            <w:tcBorders>
+              <w:top w:val="single" w:space="0" w:color="D3D3D3"/>
+              <w:bottom w:val="single" w:space="0" w:color="D3D3D3"/>
+              <w:start w:val="single" w:space="0" w:color="D3D3D3"/>
+              <w:end w:val="single" w:space="0" w:color="D3D3D3"/>
+            </w:tcBorders>
+          </w:tcPr>
+          <w:p>
+            <w:pPr>
+              <w:spacing w:before="0" w:after="60"/>
+              <w:keepNext/>
+              <w:jc w:val="start"/>
+            </w:pPr>
+            <w:r>
+              <w:rPr>
+                <w:rFonts w:ascii="Calibri" w:hAnsi="Calibri"/>
+                <w:sz w:val="20"/>
+              </w:rPr>
+              <w:t xml:space="default">Install a vapor barrier on the basement floor to stop moisture from entering the basement and house.</w:t>
             </w:r>
           </w:p>
         </w:tc>
@@ -397,31 +397,31 @@
                 <w:rFonts w:ascii="Calibri" w:hAnsi="Calibri"/>
                 <w:sz w:val="20"/>
               </w:rPr>
-              <w:t xml:space="default">Window Dressers</w:t>
-            </w:r>
-          </w:p>
-        </w:tc>
-        <w:tc>
-          <w:tcPr>
-            <w:tcBorders>
-              <w:top w:val="single" w:space="0" w:color="D3D3D3"/>
-              <w:bottom w:val="single" w:space="0" w:color="D3D3D3"/>
-              <w:start w:val="single" w:space="0" w:color="D3D3D3"/>
-              <w:end w:val="single" w:space="0" w:color="D3D3D3"/>
-            </w:tcBorders>
-          </w:tcPr>
-          <w:p>
-            <w:pPr>
-              <w:spacing w:before="0" w:after="60"/>
-              <w:keepNext/>
-              <w:jc w:val="start"/>
-            </w:pPr>
-            <w:r>
-              <w:rPr>
-                <w:rFonts w:ascii="Calibri" w:hAnsi="Calibri"/>
-                <w:sz w:val="20"/>
-              </w:rPr>
-              <w:t xml:space="default">Getting insulating window inserts that help air-seal windows and reduce heat loss and gain. There will be a Window Dresser build on Great Cranberry Island September 28th-October 2nd. Sign up at https://windowdressers.org/sign-up-for-inserts/ There will be a Window Dressers build in Eastport November 18 to 25. Contact Pete to sign up: 207-214-4751 or EastportMEEnergy@gmail.com</w:t>
+              <w:t xml:space="default">Spray Foam Basement Walls</w:t>
+            </w:r>
+          </w:p>
+        </w:tc>
+        <w:tc>
+          <w:tcPr>
+            <w:tcBorders>
+              <w:top w:val="single" w:space="0" w:color="D3D3D3"/>
+              <w:bottom w:val="single" w:space="0" w:color="D3D3D3"/>
+              <w:start w:val="single" w:space="0" w:color="D3D3D3"/>
+              <w:end w:val="single" w:space="0" w:color="D3D3D3"/>
+            </w:tcBorders>
+          </w:tcPr>
+          <w:p>
+            <w:pPr>
+              <w:spacing w:before="0" w:after="60"/>
+              <w:keepNext/>
+              <w:jc w:val="start"/>
+            </w:pPr>
+            <w:r>
+              <w:rPr>
+                <w:rFonts w:ascii="Calibri" w:hAnsi="Calibri"/>
+                <w:sz w:val="20"/>
+              </w:rPr>
+              <w:t xml:space="default">Install spray foam on the basement walls.</w:t>
             </w:r>
           </w:p>
         </w:tc>
@@ -450,31 +450,31 @@
                 <w:rFonts w:ascii="Calibri" w:hAnsi="Calibri"/>
                 <w:sz w:val="20"/>
               </w:rPr>
-              <w:t xml:space="default">Attic Insulation</w:t>
-            </w:r>
-          </w:p>
-        </w:tc>
-        <w:tc>
-          <w:tcPr>
-            <w:tcBorders>
-              <w:top w:val="single" w:space="0" w:color="D3D3D3"/>
-              <w:bottom w:val="single" w:space="0" w:color="D3D3D3"/>
-              <w:start w:val="single" w:space="0" w:color="D3D3D3"/>
-              <w:end w:val="single" w:space="0" w:color="D3D3D3"/>
-            </w:tcBorders>
-          </w:tcPr>
-          <w:p>
-            <w:pPr>
-              <w:spacing w:before="0" w:after="60"/>
-              <w:keepNext/>
-              <w:jc w:val="start"/>
-            </w:pPr>
-            <w:r>
-              <w:rPr>
-                <w:rFonts w:ascii="Calibri" w:hAnsi="Calibri"/>
-                <w:sz w:val="20"/>
-              </w:rPr>
-              <w:t xml:space="default">Air seal the attic and insulate it to at least R-60 (18” of loose-fill cellulose insulation).</w:t>
+              <w:t xml:space="default">Gutters</w:t>
+            </w:r>
+          </w:p>
+        </w:tc>
+        <w:tc>
+          <w:tcPr>
+            <w:tcBorders>
+              <w:top w:val="single" w:space="0" w:color="D3D3D3"/>
+              <w:bottom w:val="single" w:space="0" w:color="D3D3D3"/>
+              <w:start w:val="single" w:space="0" w:color="D3D3D3"/>
+              <w:end w:val="single" w:space="0" w:color="D3D3D3"/>
+            </w:tcBorders>
+          </w:tcPr>
+          <w:p>
+            <w:pPr>
+              <w:spacing w:before="0" w:after="60"/>
+              <w:keepNext/>
+              <w:jc w:val="start"/>
+            </w:pPr>
+            <w:r>
+              <w:rPr>
+                <w:rFonts w:ascii="Calibri" w:hAnsi="Calibri"/>
+                <w:sz w:val="20"/>
+              </w:rPr>
+              <w:t xml:space="default">Install gutters and downspouts that divert water at least six feet away from the foundation and to where the ground slopes away from the house.</w:t>
             </w:r>
           </w:p>
         </w:tc>
@@ -503,31 +503,31 @@
                 <w:rFonts w:ascii="Calibri" w:hAnsi="Calibri"/>
                 <w:sz w:val="20"/>
               </w:rPr>
-              <w:t xml:space="default">Vapor Barrier</w:t>
-            </w:r>
-          </w:p>
-        </w:tc>
-        <w:tc>
-          <w:tcPr>
-            <w:tcBorders>
-              <w:top w:val="single" w:space="0" w:color="D3D3D3"/>
-              <w:bottom w:val="single" w:space="0" w:color="D3D3D3"/>
-              <w:start w:val="single" w:space="0" w:color="D3D3D3"/>
-              <w:end w:val="single" w:space="0" w:color="D3D3D3"/>
-            </w:tcBorders>
-          </w:tcPr>
-          <w:p>
-            <w:pPr>
-              <w:spacing w:before="0" w:after="60"/>
-              <w:keepNext/>
-              <w:jc w:val="start"/>
-            </w:pPr>
-            <w:r>
-              <w:rPr>
-                <w:rFonts w:ascii="Calibri" w:hAnsi="Calibri"/>
-                <w:sz w:val="20"/>
-              </w:rPr>
-              <w:t xml:space="default">Install a vapor barrier on the basement floor to stop moisture from entering the basement and house.</w:t>
+              <w:t xml:space="default">Window Dressers</w:t>
+            </w:r>
+          </w:p>
+        </w:tc>
+        <w:tc>
+          <w:tcPr>
+            <w:tcBorders>
+              <w:top w:val="single" w:space="0" w:color="D3D3D3"/>
+              <w:bottom w:val="single" w:space="0" w:color="D3D3D3"/>
+              <w:start w:val="single" w:space="0" w:color="D3D3D3"/>
+              <w:end w:val="single" w:space="0" w:color="D3D3D3"/>
+            </w:tcBorders>
+          </w:tcPr>
+          <w:p>
+            <w:pPr>
+              <w:spacing w:before="0" w:after="60"/>
+              <w:keepNext/>
+              <w:jc w:val="start"/>
+            </w:pPr>
+            <w:r>
+              <w:rPr>
+                <w:rFonts w:ascii="Calibri" w:hAnsi="Calibri"/>
+                <w:sz w:val="20"/>
+              </w:rPr>
+              <w:t xml:space="default">Getting insulating window inserts that help air-seal windows and reduce heat loss and gain. There will be a Window Dresser build on Great Cranberry Island September 28th-October 2nd. Sign up at https://windowdressers.org/sign-up-for-inserts/ There will be a Window Dressers build in Eastport November 18 to 25. Contact Pete to sign up: 207-214-4751 or EastportMEEnergy@gmail.com</w:t>
             </w:r>
           </w:p>
         </w:tc>
@@ -556,31 +556,31 @@
                 <w:rFonts w:ascii="Calibri" w:hAnsi="Calibri"/>
                 <w:sz w:val="20"/>
               </w:rPr>
-              <w:t xml:space="default">Induction Stove</w:t>
-            </w:r>
-          </w:p>
-        </w:tc>
-        <w:tc>
-          <w:tcPr>
-            <w:tcBorders>
-              <w:top w:val="single" w:space="0" w:color="D3D3D3"/>
-              <w:bottom w:val="single" w:space="0" w:color="D3D3D3"/>
-              <w:start w:val="single" w:space="0" w:color="D3D3D3"/>
-              <w:end w:val="single" w:space="0" w:color="D3D3D3"/>
-            </w:tcBorders>
-          </w:tcPr>
-          <w:p>
-            <w:pPr>
-              <w:spacing w:before="0" w:after="60"/>
-              <w:keepNext/>
-              <w:jc w:val="start"/>
-            </w:pPr>
-            <w:r>
-              <w:rPr>
-                <w:rFonts w:ascii="Calibri" w:hAnsi="Calibri"/>
-                <w:sz w:val="20"/>
-              </w:rPr>
-              <w:t xml:space="default">Induction stoves are more efficient and safer than electric or gas stoves. There is no risk of carbon monoxide or other harmful combustion gases</w:t>
+              <w:t xml:space="default">High efficiency shower head(s)</w:t>
+            </w:r>
+          </w:p>
+        </w:tc>
+        <w:tc>
+          <w:tcPr>
+            <w:tcBorders>
+              <w:top w:val="single" w:space="0" w:color="D3D3D3"/>
+              <w:bottom w:val="single" w:space="0" w:color="D3D3D3"/>
+              <w:start w:val="single" w:space="0" w:color="D3D3D3"/>
+              <w:end w:val="single" w:space="0" w:color="D3D3D3"/>
+            </w:tcBorders>
+          </w:tcPr>
+          <w:p>
+            <w:pPr>
+              <w:spacing w:before="0" w:after="60"/>
+              <w:keepNext/>
+              <w:jc w:val="start"/>
+            </w:pPr>
+            <w:r>
+              <w:rPr>
+                <w:rFonts w:ascii="Calibri" w:hAnsi="Calibri"/>
+                <w:sz w:val="20"/>
+              </w:rPr>
+              <w:t xml:space="default">Install high efficiency low flow shower heads to reduce the amount of water and energy to heat this water used when showering. This will save a typical home more than $200/year.</w:t>
             </w:r>
           </w:p>
         </w:tc>
@@ -609,31 +609,31 @@
                 <w:rFonts w:ascii="Calibri" w:hAnsi="Calibri"/>
                 <w:sz w:val="20"/>
               </w:rPr>
-              <w:t xml:space="default">Bathroom exhaust fan(s)</w:t>
-            </w:r>
-          </w:p>
-        </w:tc>
-        <w:tc>
-          <w:tcPr>
-            <w:tcBorders>
-              <w:top w:val="single" w:space="0" w:color="D3D3D3"/>
-              <w:bottom w:val="single" w:space="0" w:color="D3D3D3"/>
-              <w:start w:val="single" w:space="0" w:color="D3D3D3"/>
-              <w:end w:val="single" w:space="0" w:color="D3D3D3"/>
-            </w:tcBorders>
-          </w:tcPr>
-          <w:p>
-            <w:pPr>
-              <w:spacing w:before="0" w:after="60"/>
-              <w:keepNext/>
-              <w:jc w:val="start"/>
-            </w:pPr>
-            <w:r>
-              <w:rPr>
-                <w:rFonts w:ascii="Calibri" w:hAnsi="Calibri"/>
-                <w:sz w:val="20"/>
-              </w:rPr>
-              <w:t xml:space="default">Bathroom exhaust fans should be rated for at least 50 cubic feet per minute (CFM). We recommend Panasonic WhisperQuiet or similar fans that don’t create excess noise.</w:t>
+              <w:t xml:space="default">LEDs</w:t>
+            </w:r>
+          </w:p>
+        </w:tc>
+        <w:tc>
+          <w:tcPr>
+            <w:tcBorders>
+              <w:top w:val="single" w:space="0" w:color="D3D3D3"/>
+              <w:bottom w:val="single" w:space="0" w:color="D3D3D3"/>
+              <w:start w:val="single" w:space="0" w:color="D3D3D3"/>
+              <w:end w:val="single" w:space="0" w:color="D3D3D3"/>
+            </w:tcBorders>
+          </w:tcPr>
+          <w:p>
+            <w:pPr>
+              <w:spacing w:before="0" w:after="60"/>
+              <w:keepNext/>
+              <w:jc w:val="start"/>
+            </w:pPr>
+            <w:r>
+              <w:rPr>
+                <w:rFonts w:ascii="Calibri" w:hAnsi="Calibri"/>
+                <w:sz w:val="20"/>
+              </w:rPr>
+              <w:t xml:space="default">Switch your light bulbs to LED light bulbs. LEDs use 80% less energy than incandescent light bulbs which can significantly reduce your electricity bill. We provide free LED light bulbs, contact us for some if we did not give you any during the audit.</w:t>
             </w:r>
           </w:p>
         </w:tc>
@@ -662,31 +662,31 @@
                 <w:rFonts w:ascii="Calibri" w:hAnsi="Calibri"/>
                 <w:sz w:val="20"/>
               </w:rPr>
-              <w:t xml:space="default">Kitchen exhaust fan</w:t>
-            </w:r>
-          </w:p>
-        </w:tc>
-        <w:tc>
-          <w:tcPr>
-            <w:tcBorders>
-              <w:top w:val="single" w:space="0" w:color="D3D3D3"/>
-              <w:bottom w:val="single" w:space="0" w:color="D3D3D3"/>
-              <w:start w:val="single" w:space="0" w:color="D3D3D3"/>
-              <w:end w:val="single" w:space="0" w:color="D3D3D3"/>
-            </w:tcBorders>
-          </w:tcPr>
-          <w:p>
-            <w:pPr>
-              <w:spacing w:before="0" w:after="60"/>
-              <w:keepNext/>
-              <w:jc w:val="start"/>
-            </w:pPr>
-            <w:r>
-              <w:rPr>
-                <w:rFonts w:ascii="Calibri" w:hAnsi="Calibri"/>
-                <w:sz w:val="20"/>
-              </w:rPr>
-              <w:t xml:space="default">We recommend a kitchen exhaust fan to remove harmful combustion gases from your home. A fan can also help with moisture concerns.</w:t>
+              <w:t xml:space="default">Bathroom exhaust fan(s)</w:t>
+            </w:r>
+          </w:p>
+        </w:tc>
+        <w:tc>
+          <w:tcPr>
+            <w:tcBorders>
+              <w:top w:val="single" w:space="0" w:color="D3D3D3"/>
+              <w:bottom w:val="single" w:space="0" w:color="D3D3D3"/>
+              <w:start w:val="single" w:space="0" w:color="D3D3D3"/>
+              <w:end w:val="single" w:space="0" w:color="D3D3D3"/>
+            </w:tcBorders>
+          </w:tcPr>
+          <w:p>
+            <w:pPr>
+              <w:spacing w:before="0" w:after="60"/>
+              <w:keepNext/>
+              <w:jc w:val="start"/>
+            </w:pPr>
+            <w:r>
+              <w:rPr>
+                <w:rFonts w:ascii="Calibri" w:hAnsi="Calibri"/>
+                <w:sz w:val="20"/>
+              </w:rPr>
+              <w:t xml:space="default">Bathroom exhaust fans should be rated for at least 50 cubic feet per minute (CFM). We recommend Panasonic WhisperQuiet or similar fans that don’t create excess noise.</w:t>
             </w:r>
           </w:p>
         </w:tc>
@@ -715,31 +715,31 @@
                 <w:rFonts w:ascii="Calibri" w:hAnsi="Calibri"/>
                 <w:sz w:val="20"/>
               </w:rPr>
-              <w:t xml:space="default">Gutters</w:t>
-            </w:r>
-          </w:p>
-        </w:tc>
-        <w:tc>
-          <w:tcPr>
-            <w:tcBorders>
-              <w:top w:val="single" w:space="0" w:color="D3D3D3"/>
-              <w:bottom w:val="single" w:space="0" w:color="D3D3D3"/>
-              <w:start w:val="single" w:space="0" w:color="D3D3D3"/>
-              <w:end w:val="single" w:space="0" w:color="D3D3D3"/>
-            </w:tcBorders>
-          </w:tcPr>
-          <w:p>
-            <w:pPr>
-              <w:spacing w:before="0" w:after="60"/>
-              <w:keepNext/>
-              <w:jc w:val="start"/>
-            </w:pPr>
-            <w:r>
-              <w:rPr>
-                <w:rFonts w:ascii="Calibri" w:hAnsi="Calibri"/>
-                <w:sz w:val="20"/>
-              </w:rPr>
-              <w:t xml:space="default">Install gutters and downspouts that divert water at least six feet away from the foundation and to where the ground slopes away from the house.</w:t>
+              <w:t xml:space="default">Kitchen exhaust fan</w:t>
+            </w:r>
+          </w:p>
+        </w:tc>
+        <w:tc>
+          <w:tcPr>
+            <w:tcBorders>
+              <w:top w:val="single" w:space="0" w:color="D3D3D3"/>
+              <w:bottom w:val="single" w:space="0" w:color="D3D3D3"/>
+              <w:start w:val="single" w:space="0" w:color="D3D3D3"/>
+              <w:end w:val="single" w:space="0" w:color="D3D3D3"/>
+            </w:tcBorders>
+          </w:tcPr>
+          <w:p>
+            <w:pPr>
+              <w:spacing w:before="0" w:after="60"/>
+              <w:keepNext/>
+              <w:jc w:val="start"/>
+            </w:pPr>
+            <w:r>
+              <w:rPr>
+                <w:rFonts w:ascii="Calibri" w:hAnsi="Calibri"/>
+                <w:sz w:val="20"/>
+              </w:rPr>
+              <w:t xml:space="default">We recommend a kitchen exhaust fan to remove harmful combustion gases from your home. A fan can also help with moisture concerns.</w:t>
             </w:r>
           </w:p>
         </w:tc>
@@ -768,31 +768,31 @@
                 <w:rFonts w:ascii="Calibri" w:hAnsi="Calibri"/>
                 <w:sz w:val="20"/>
               </w:rPr>
-              <w:t xml:space="default">Spray Foam Basement Walls</w:t>
-            </w:r>
-          </w:p>
-        </w:tc>
-        <w:tc>
-          <w:tcPr>
-            <w:tcBorders>
-              <w:top w:val="single" w:space="0" w:color="D3D3D3"/>
-              <w:bottom w:val="single" w:space="0" w:color="D3D3D3"/>
-              <w:start w:val="single" w:space="0" w:color="D3D3D3"/>
-              <w:end w:val="single" w:space="0" w:color="D3D3D3"/>
-            </w:tcBorders>
-          </w:tcPr>
-          <w:p>
-            <w:pPr>
-              <w:spacing w:before="0" w:after="60"/>
-              <w:keepNext/>
-              <w:jc w:val="start"/>
-            </w:pPr>
-            <w:r>
-              <w:rPr>
-                <w:rFonts w:ascii="Calibri" w:hAnsi="Calibri"/>
-                <w:sz w:val="20"/>
-              </w:rPr>
-              <w:t xml:space="default">Install spray foam on the basement walls.</w:t>
+              <w:t xml:space="default">Air Source Heat Pump</w:t>
+            </w:r>
+          </w:p>
+        </w:tc>
+        <w:tc>
+          <w:tcPr>
+            <w:tcBorders>
+              <w:top w:val="single" w:space="0" w:color="D3D3D3"/>
+              <w:bottom w:val="single" w:space="0" w:color="D3D3D3"/>
+              <w:start w:val="single" w:space="0" w:color="D3D3D3"/>
+              <w:end w:val="single" w:space="0" w:color="D3D3D3"/>
+            </w:tcBorders>
+          </w:tcPr>
+          <w:p>
+            <w:pPr>
+              <w:spacing w:before="0" w:after="60"/>
+              <w:keepNext/>
+              <w:jc w:val="start"/>
+            </w:pPr>
+            <w:r>
+              <w:rPr>
+                <w:rFonts w:ascii="Calibri" w:hAnsi="Calibri"/>
+                <w:sz w:val="20"/>
+              </w:rPr>
+              <w:t xml:space="default">Install # air source heat pumps and whole-house surge protection.</w:t>
             </w:r>
           </w:p>
         </w:tc>
@@ -821,31 +821,137 @@
                 <w:rFonts w:ascii="Calibri" w:hAnsi="Calibri"/>
                 <w:sz w:val="20"/>
               </w:rPr>
-              <w:t xml:space="default">Blow-in cellulose wall insulation</w:t>
-            </w:r>
-          </w:p>
-        </w:tc>
-        <w:tc>
-          <w:tcPr>
-            <w:tcBorders>
-              <w:top w:val="single" w:space="0" w:color="D3D3D3"/>
-              <w:bottom w:val="single" w:space="0" w:color="D3D3D3"/>
-              <w:start w:val="single" w:space="0" w:color="D3D3D3"/>
-              <w:end w:val="single" w:space="0" w:color="D3D3D3"/>
-            </w:tcBorders>
-          </w:tcPr>
-          <w:p>
-            <w:pPr>
-              <w:spacing w:before="0" w:after="60"/>
-              <w:keepNext/>
-              <w:jc w:val="start"/>
-            </w:pPr>
-            <w:r>
-              <w:rPr>
-                <w:rFonts w:ascii="Calibri" w:hAnsi="Calibri"/>
-                <w:sz w:val="20"/>
-              </w:rPr>
-              <w:t xml:space="default">Insulate the wall stud cavities with dense packed, blown-in cellulose insulation. This can often be done from the attic.</w:t>
+              <w:t xml:space="default">Furnace/Boiler Tune-up</w:t>
+            </w:r>
+          </w:p>
+        </w:tc>
+        <w:tc>
+          <w:tcPr>
+            <w:tcBorders>
+              <w:top w:val="single" w:space="0" w:color="D3D3D3"/>
+              <w:bottom w:val="single" w:space="0" w:color="D3D3D3"/>
+              <w:start w:val="single" w:space="0" w:color="D3D3D3"/>
+              <w:end w:val="single" w:space="0" w:color="D3D3D3"/>
+            </w:tcBorders>
+          </w:tcPr>
+          <w:p>
+            <w:pPr>
+              <w:spacing w:before="0" w:after="60"/>
+              <w:keepNext/>
+              <w:jc w:val="start"/>
+            </w:pPr>
+            <w:r>
+              <w:rPr>
+                <w:rFonts w:ascii="Calibri" w:hAnsi="Calibri"/>
+                <w:sz w:val="20"/>
+              </w:rPr>
+              <w:t xml:space="default">Have the furnace and flue inspected and adjusted by a licensed professional. This should be available from your oil or propane delivery company.</w:t>
+            </w:r>
+          </w:p>
+        </w:tc>
+      </w:tr>
+      <w:tr>
+        <w:trPr>
+          <w:cantSplit/>
+        </w:trPr>
+        <w:tc>
+          <w:tcPr>
+            <w:tcBorders>
+              <w:top w:val="single" w:space="0" w:color="D3D3D3"/>
+              <w:bottom w:val="single" w:space="0" w:color="D3D3D3"/>
+              <w:start w:val="single" w:space="0" w:color="D3D3D3"/>
+              <w:end w:val="single" w:space="0" w:color="D3D3D3"/>
+            </w:tcBorders>
+          </w:tcPr>
+          <w:p>
+            <w:pPr>
+              <w:spacing w:before="0" w:after="60"/>
+              <w:keepNext/>
+              <w:jc w:val="start"/>
+            </w:pPr>
+            <w:r>
+              <w:rPr>
+                <w:rFonts w:ascii="Calibri" w:hAnsi="Calibri"/>
+                <w:sz w:val="20"/>
+              </w:rPr>
+              <w:t xml:space="default">Attic Insulation</w:t>
+            </w:r>
+          </w:p>
+        </w:tc>
+        <w:tc>
+          <w:tcPr>
+            <w:tcBorders>
+              <w:top w:val="single" w:space="0" w:color="D3D3D3"/>
+              <w:bottom w:val="single" w:space="0" w:color="D3D3D3"/>
+              <w:start w:val="single" w:space="0" w:color="D3D3D3"/>
+              <w:end w:val="single" w:space="0" w:color="D3D3D3"/>
+            </w:tcBorders>
+          </w:tcPr>
+          <w:p>
+            <w:pPr>
+              <w:spacing w:before="0" w:after="60"/>
+              <w:keepNext/>
+              <w:jc w:val="start"/>
+            </w:pPr>
+            <w:r>
+              <w:rPr>
+                <w:rFonts w:ascii="Calibri" w:hAnsi="Calibri"/>
+                <w:sz w:val="20"/>
+              </w:rPr>
+              <w:t xml:space="default">Air seal the attic and insulate it to at least R-60 (18” of loose-fill cellulose insulation).</w:t>
+            </w:r>
+          </w:p>
+        </w:tc>
+      </w:tr>
+      <w:tr>
+        <w:trPr>
+          <w:cantSplit/>
+        </w:trPr>
+        <w:tc>
+          <w:tcPr>
+            <w:tcBorders>
+              <w:top w:val="single" w:space="0" w:color="D3D3D3"/>
+              <w:bottom w:val="single" w:space="0" w:color="D3D3D3"/>
+              <w:start w:val="single" w:space="0" w:color="D3D3D3"/>
+              <w:end w:val="single" w:space="0" w:color="D3D3D3"/>
+            </w:tcBorders>
+          </w:tcPr>
+          <w:p>
+            <w:pPr>
+              <w:spacing w:before="0" w:after="60"/>
+              <w:keepNext/>
+              <w:jc w:val="start"/>
+            </w:pPr>
+            <w:r>
+              <w:rPr>
+                <w:rFonts w:ascii="Calibri" w:hAnsi="Calibri"/>
+                <w:sz w:val="20"/>
+              </w:rPr>
+              <w:t xml:space="default">Continuous exterior wall insulation</w:t>
+            </w:r>
+          </w:p>
+        </w:tc>
+        <w:tc>
+          <w:tcPr>
+            <w:tcBorders>
+              <w:top w:val="single" w:space="0" w:color="D3D3D3"/>
+              <w:bottom w:val="single" w:space="0" w:color="D3D3D3"/>
+              <w:start w:val="single" w:space="0" w:color="D3D3D3"/>
+              <w:end w:val="single" w:space="0" w:color="D3D3D3"/>
+            </w:tcBorders>
+          </w:tcPr>
+          <w:p>
+            <w:pPr>
+              <w:spacing w:before="0" w:after="60"/>
+              <w:keepNext/>
+              <w:jc w:val="start"/>
+            </w:pPr>
+            <w:r>
+              <w:rPr>
+                <w:rFonts w:ascii="Calibri" w:hAnsi="Calibri"/>
+                <w:sz w:val="20"/>
+              </w:rPr>
+              <w:t xml:space="default">Add a continuous layer of insulation and potentially replace the air and moisture barrier once it becomes time to replace the siding.</w:t>
             </w:r>
           </w:p>
         </w:tc>
@@ -982,7 +1088,7 @@
                 <w:rFonts w:ascii="Calibri" w:hAnsi="Calibri"/>
                 <w:sz w:val="20"/>
               </w:rPr>
-              <w:t xml:space="default">1917</w:t>
+              <w:t xml:space="default">1916</w:t>
             </w:r>
           </w:p>
         </w:tc>
@@ -1035,7 +1141,7 @@
                 <w:rFonts w:ascii="Calibri" w:hAnsi="Calibri"/>
                 <w:sz w:val="20"/>
               </w:rPr>
-              <w:t xml:space="default">Loose Fiberglass , 12 inches</w:t>
+              <w:t xml:space="default">Loose Fiberglass , 6 inches</w:t>
             </w:r>
           </w:p>
         </w:tc>
@@ -1141,7 +1247,7 @@
                 <w:rFonts w:ascii="Calibri" w:hAnsi="Calibri"/>
                 <w:sz w:val="20"/>
               </w:rPr>
-              <w:t xml:space="default">2012</w:t>
+              <w:t xml:space="default">1248</w:t>
             </w:r>
           </w:p>
         </w:tc>
@@ -1194,7 +1300,60 @@
                 <w:rFonts w:ascii="Calibri" w:hAnsi="Calibri"/>
                 <w:sz w:val="20"/>
               </w:rPr>
-              <w:t xml:space="default">16096</w:t>
+              <w:t xml:space="default">21216</w:t>
+            </w:r>
+          </w:p>
+        </w:tc>
+      </w:tr>
+      <w:tr>
+        <w:trPr>
+          <w:cantSplit/>
+        </w:trPr>
+        <w:tc>
+          <w:tcPr>
+            <w:tcBorders>
+              <w:top w:val="single" w:space="0" w:color="D3D3D3"/>
+              <w:bottom w:val="single" w:space="0" w:color="D3D3D3"/>
+              <w:start w:val="single" w:space="0" w:color="D3D3D3"/>
+              <w:end w:val="single" w:space="0" w:color="D3D3D3"/>
+            </w:tcBorders>
+          </w:tcPr>
+          <w:p>
+            <w:pPr>
+              <w:spacing w:before="0" w:after="60"/>
+              <w:keepNext/>
+              <w:jc w:val="start"/>
+            </w:pPr>
+            <w:r>
+              <w:rPr>
+                <w:rFonts w:ascii="Calibri" w:hAnsi="Calibri"/>
+                <w:sz w:val="20"/>
+              </w:rPr>
+              <w:t xml:space="default">Annual firewood usage from bills:</w:t>
+            </w:r>
+          </w:p>
+        </w:tc>
+        <w:tc>
+          <w:tcPr>
+            <w:tcBorders>
+              <w:top w:val="single" w:space="0" w:color="D3D3D3"/>
+              <w:bottom w:val="single" w:space="0" w:color="D3D3D3"/>
+              <w:start w:val="single" w:space="0" w:color="D3D3D3"/>
+              <w:end w:val="single" w:space="0" w:color="D3D3D3"/>
+            </w:tcBorders>
+          </w:tcPr>
+          <w:p>
+            <w:pPr>
+              <w:spacing w:before="0" w:after="60"/>
+              <w:keepNext/>
+              <w:jc w:val="start"/>
+            </w:pPr>
+            <w:r>
+              <w:rPr>
+                <w:rFonts w:ascii="Calibri" w:hAnsi="Calibri"/>
+                <w:sz w:val="20"/>
+              </w:rPr>
+              <w:t xml:space="default">1 Cords, 1 USD</w:t>
             </w:r>
           </w:p>
         </w:tc>
@@ -1322,7 +1481,7 @@
                 <w:rFonts w:ascii="Calibri" w:hAnsi="Calibri"/>
                 <w:sz w:val="20"/>
               </w:rPr>
-              <w:t xml:space="default">10</w:t>
+              <w:t xml:space="default">20</w:t>
             </w:r>
           </w:p>
         </w:tc>
@@ -1428,7 +1587,7 @@
                 <w:rFonts w:ascii="Calibri" w:hAnsi="Calibri"/>
                 <w:sz w:val="20"/>
               </w:rPr>
-              <w:t xml:space="default">Asphalt Shinglesin faircondition. The roof has many dormers and elevation changes.</w:t>
+              <w:t xml:space="default">Asphalt Shinglesin faircondition. NA</w:t>
             </w:r>
           </w:p>
         </w:tc>
@@ -1481,7 +1640,7 @@
                 <w:rFonts w:ascii="Calibri" w:hAnsi="Calibri"/>
                 <w:sz w:val="20"/>
               </w:rPr>
-              <w:t xml:space="default">Current moisture control strategies: sump pump; the homeowner is currently installing a positive drainage system.. These were in fair condition .NA</w:t>
+              <w:t xml:space="default">Current moisture control strategies: gutters, ground slopes away from foundation. These were in Poor condition .The gutters were full of debris and broken or nonexistent on much of the house, the ground slopes away in some spots but the water is splashed back onto the house.</w:t>
             </w:r>
           </w:p>
         </w:tc>
@@ -1534,7 +1693,7 @@
                 <w:rFonts w:ascii="Calibri" w:hAnsi="Calibri"/>
                 <w:sz w:val="20"/>
               </w:rPr>
-              <w:t xml:space="default">wood shingles in fair condition. NA</w:t>
+              <w:t xml:space="default">wood shingles in fair condition. There is moss growing on back of house.</w:t>
             </w:r>
           </w:p>
         </w:tc>
@@ -1662,7 +1821,7 @@
                 <w:rFonts w:ascii="Calibri" w:hAnsi="Calibri"/>
                 <w:sz w:val="20"/>
               </w:rPr>
-              <w:t xml:space="default">Walls framing is Balloon type. There is Uninsulated insulation NA inches thick in NA condition. There is no wall insulation in the home.</w:t>
+              <w:t xml:space="default">Walls framing is Balloon type. There is Loose Fiberglass insulation 3 inches thick in Fair condition. NA</w:t>
             </w:r>
           </w:p>
         </w:tc>
@@ -1715,7 +1874,7 @@
                 <w:rFonts w:ascii="Calibri" w:hAnsi="Calibri"/>
                 <w:sz w:val="20"/>
               </w:rPr>
-              <w:t xml:space="default">There is a bay window in the living room next to the front door.</w:t>
+              <w:t xml:space="default">NA</w:t>
             </w:r>
           </w:p>
         </w:tc>
@@ -1768,7 +1927,7 @@
                 <w:rFonts w:ascii="Calibri" w:hAnsi="Calibri"/>
                 <w:sz w:val="20"/>
               </w:rPr>
-              <w:t xml:space="default">There is no bathroom vent fan.</w:t>
+              <w:t xml:space="default">No bathroom exhaust fan, no low flow shower head or sink aerator, reports of condensation on the ceiling after a shower</w:t>
             </w:r>
           </w:p>
         </w:tc>
@@ -1821,7 +1980,7 @@
                 <w:rFonts w:ascii="Calibri" w:hAnsi="Calibri"/>
                 <w:sz w:val="20"/>
               </w:rPr>
-              <w:t xml:space="default">Refrigerator used 0.05 kWh in 75 minutes. NA used NA kWh in NA minutes. There is a large air leak in the column to the right of the kitchen. There is also no vent fan.</w:t>
+              <w:t xml:space="default">Fridge used NA kWh in NA minutes. NA used NA kWh in NA minutes. No kitchen exhaust fan</w:t>
             </w:r>
           </w:p>
         </w:tc>
@@ -2003,7 +2162,7 @@
                 <w:rFonts w:ascii="Calibri" w:hAnsi="Calibri"/>
                 <w:sz w:val="20"/>
               </w:rPr>
-              <w:t xml:space="default">4700</w:t>
+              <w:t xml:space="default">2883</w:t>
             </w:r>
           </w:p>
         </w:tc>
@@ -2080,7 +2239,7 @@
                 <w:rFonts w:ascii="Calibri" w:hAnsi="Calibri"/>
                 <w:sz w:val="20"/>
               </w:rPr>
-              <w:t xml:space="default">17.5</w:t>
+              <w:t xml:space="default">8.15</w:t>
             </w:r>
           </w:p>
         </w:tc>
@@ -2157,7 +2316,7 @@
                 <w:rFonts w:ascii="Calibri" w:hAnsi="Calibri"/>
                 <w:sz w:val="20"/>
               </w:rPr>
-              <w:t xml:space="default">470 under natural conditions.</w:t>
+              <w:t xml:space="default">288.3 under natural conditions.</w:t>
             </w:r>
           </w:p>
         </w:tc>
@@ -2234,7 +2393,7 @@
                 <w:rFonts w:ascii="Calibri" w:hAnsi="Calibri"/>
                 <w:sz w:val="20"/>
               </w:rPr>
-              <w:t xml:space="default">1.2</w:t>
+              <w:t xml:space="default">0.61</w:t>
             </w:r>
           </w:p>
         </w:tc>
@@ -2394,7 +2553,7 @@
                 <w:rFonts w:ascii="Calibri" w:hAnsi="Calibri"/>
                 <w:sz w:val="20"/>
               </w:rPr>
-              <w:t xml:space="default">NA</w:t>
+              <w:t xml:space="default">550</w:t>
             </w:r>
           </w:p>
         </w:tc>
@@ -2500,7 +2659,7 @@
                 <w:rFonts w:ascii="Calibri" w:hAnsi="Calibri"/>
                 <w:sz w:val="20"/>
               </w:rPr>
-              <w:t xml:space="default">Poor</w:t>
+              <w:t xml:space="default">Fair</w:t>
             </w:r>
           </w:p>
         </w:tc>
@@ -2553,7 +2712,7 @@
                 <w:rFonts w:ascii="Calibri" w:hAnsi="Calibri"/>
                 <w:sz w:val="20"/>
               </w:rPr>
-              <w:t xml:space="default">There is Noair sealing. There is a gap next to the chimney that connects down from the attic to the lower level of the home.</w:t>
+              <w:t xml:space="default">There is Noair sealing. NA</w:t>
             </w:r>
           </w:p>
         </w:tc>
@@ -2606,7 +2765,7 @@
                 <w:rFonts w:ascii="Calibri" w:hAnsi="Calibri"/>
                 <w:sz w:val="20"/>
               </w:rPr>
-              <w:t xml:space="default">The attic is only insulated in certain sections. One side of the attic is not insulated at all, while the section with loose fiberglass is missing insulation. No NA</w:t>
+              <w:t xml:space="default">insulation was only in the ceiling joists, there was none in the rafter bays. No NA</w:t>
             </w:r>
           </w:p>
         </w:tc>
@@ -2659,7 +2818,7 @@
                 <w:rFonts w:ascii="Calibri" w:hAnsi="Calibri"/>
                 <w:sz w:val="20"/>
               </w:rPr>
-              <w:t xml:space="default">There are no bathroom and kitchen exhaust fans.</w:t>
+              <w:t xml:space="default">No</w:t>
             </w:r>
           </w:p>
         </w:tc>
@@ -2840,7 +2999,7 @@
                 <w:rFonts w:ascii="Calibri" w:hAnsi="Calibri"/>
                 <w:sz w:val="20"/>
               </w:rPr>
-              <w:t xml:space="default">1006</w:t>
+              <w:t xml:space="default">NA</w:t>
             </w:r>
           </w:p>
         </w:tc>
@@ -2893,7 +3052,7 @@
                 <w:rFonts w:ascii="Calibri" w:hAnsi="Calibri"/>
                 <w:sz w:val="20"/>
               </w:rPr>
-              <w:t xml:space="default">Uninsulated</w:t>
+              <w:t xml:space="default">Batts of Fiberglass</w:t>
             </w:r>
           </w:p>
         </w:tc>
@@ -2946,7 +3105,7 @@
                 <w:rFonts w:ascii="Calibri" w:hAnsi="Calibri"/>
                 <w:sz w:val="20"/>
               </w:rPr>
-              <w:t xml:space="default">NANA</w:t>
+              <w:t xml:space="default">PoorA third of the floor joist was insulated and the rest wasn't, the batts that were shoved into the end caps of the floor joist are effectively nonexistent.</w:t>
             </w:r>
           </w:p>
         </w:tc>
@@ -2999,7 +3158,7 @@
                 <w:rFonts w:ascii="Calibri" w:hAnsi="Calibri"/>
                 <w:sz w:val="20"/>
               </w:rPr>
-              <w:t xml:space="default">Ducts/pipes insulated, Ducts/pipes not insulated, The cold water pipes are not insulated and other pipes are missing insulation in some sections.</w:t>
+              <w:t xml:space="default">Appliances not insulated</w:t>
             </w:r>
           </w:p>
         </w:tc>
@@ -3052,7 +3211,7 @@
                 <w:rFonts w:ascii="Calibri" w:hAnsi="Calibri"/>
                 <w:sz w:val="20"/>
               </w:rPr>
-              <w:t xml:space="default">sump pumpin NAcondition. NA</w:t>
+              <w:t xml:space="default">dehumidifierin NAcondition. The gutters were full of debris and broken or nonexistent on much of the house, the ground slopes away in some spots but the water is splashed back onto the house.</w:t>
             </w:r>
           </w:p>
         </w:tc>
@@ -3158,7 +3317,7 @@
                 <w:rFonts w:ascii="Calibri" w:hAnsi="Calibri"/>
                 <w:sz w:val="20"/>
               </w:rPr>
-              <w:t xml:space="default">There is moistureThere are cracks in the foundation walls and floor due to excess flooding and moisture problems.</w:t>
+              <w:t xml:space="default">There is NANA</w:t>
             </w:r>
           </w:p>
         </w:tc>
@@ -3286,7 +3445,7 @@
                 <w:rFonts w:ascii="Calibri" w:hAnsi="Calibri"/>
                 <w:sz w:val="20"/>
               </w:rPr>
-              <w:t xml:space="default">The electrical panel has and amperage of 100. There are 6 unused breaker spaces. NA</w:t>
+              <w:t xml:space="default">The electrical panel has and amperage of 125. There are NA unused breaker spaces. NA</w:t>
             </w:r>
           </w:p>
         </w:tc>
@@ -3353,7 +3512,7 @@
             <w:pPr>
               <w:spacing w:before="0" w:after="60"/>
               <w:keepNext/>
-              <w:jc w:val="start"/>
+              <w:jc w:val="end"/>
             </w:pPr>
             <w:r>
               <w:rPr>
@@ -3412,31 +3571,7 @@
                 <w:rFonts w:ascii="Calibri" w:hAnsi="Calibri"/>
                 <w:sz w:val="20"/>
               </w:rPr>
-              <w:t xml:space="default">Propane</w:t>
-            </w:r>
-          </w:p>
-        </w:tc>
-        <w:tc>
-          <w:tcPr>
-            <w:tcBorders>
-              <w:top w:val="single" w:space="0" w:color="D3D3D3"/>
-              <w:bottom w:val="single" w:space="0" w:color="D3D3D3"/>
-              <w:start w:val="single" w:space="0" w:color="D3D3D3"/>
-              <w:end w:val="single" w:space="0" w:color="D3D3D3"/>
-            </w:tcBorders>
-          </w:tcPr>
-          <w:p>
-            <w:pPr>
-              <w:spacing w:before="0" w:after="60"/>
-              <w:keepNext/>
-              <w:jc w:val="start"/>
-            </w:pPr>
-            <w:r>
-              <w:rPr>
-                <w:rFonts w:ascii="Calibri" w:hAnsi="Calibri"/>
-                <w:sz w:val="20"/>
-              </w:rPr>
-              <w:t xml:space="default">NA</w:t>
+              <w:t xml:space="default">Firewood</w:t>
             </w:r>
           </w:p>
         </w:tc>
@@ -3460,60 +3595,7 @@
                 <w:rFonts w:ascii="Calibri" w:hAnsi="Calibri"/>
                 <w:sz w:val="20"/>
               </w:rPr>
-              <w:t xml:space="default">320</w:t>
-            </w:r>
-          </w:p>
-        </w:tc>
-      </w:tr>
-      <w:tr>
-        <w:trPr>
-          <w:cantSplit/>
-        </w:trPr>
-        <w:tc>
-          <w:tcPr>
-            <w:tcBorders>
-              <w:top w:val="single" w:space="0" w:color="D3D3D3"/>
-              <w:bottom w:val="single" w:space="0" w:color="D3D3D3"/>
-              <w:start w:val="single" w:space="0" w:color="D3D3D3"/>
-              <w:end w:val="single" w:space="0" w:color="D3D3D3"/>
-            </w:tcBorders>
-          </w:tcPr>
-          <w:p>
-            <w:pPr>
-              <w:spacing w:before="0" w:after="60"/>
-              <w:keepNext/>
-              <w:jc w:val="start"/>
-            </w:pPr>
-            <w:r>
-              <w:rPr>
-                <w:rFonts w:ascii="Calibri" w:hAnsi="Calibri"/>
-                <w:sz w:val="20"/>
-              </w:rPr>
-              <w:t xml:space="default">Electricity</w:t>
-            </w:r>
-          </w:p>
-        </w:tc>
-        <w:tc>
-          <w:tcPr>
-            <w:tcBorders>
-              <w:top w:val="single" w:space="0" w:color="D3D3D3"/>
-              <w:bottom w:val="single" w:space="0" w:color="D3D3D3"/>
-              <w:start w:val="single" w:space="0" w:color="D3D3D3"/>
-              <w:end w:val="single" w:space="0" w:color="D3D3D3"/>
-            </w:tcBorders>
-          </w:tcPr>
-          <w:p>
-            <w:pPr>
-              <w:spacing w:before="0" w:after="60"/>
-              <w:keepNext/>
-              <w:jc w:val="start"/>
-            </w:pPr>
-            <w:r>
-              <w:rPr>
-                <w:rFonts w:ascii="Calibri" w:hAnsi="Calibri"/>
-                <w:sz w:val="20"/>
-              </w:rPr>
-              <w:t xml:space="default">NA</w:t>
+              <w:t xml:space="default">1</w:t>
             </w:r>
           </w:p>
         </w:tc>
@@ -3537,84 +3619,7 @@
                 <w:rFonts w:ascii="Calibri" w:hAnsi="Calibri"/>
                 <w:sz w:val="20"/>
               </w:rPr>
-              <w:t xml:space="default">1016</w:t>
-            </w:r>
-          </w:p>
-        </w:tc>
-      </w:tr>
-      <w:tr>
-        <w:trPr>
-          <w:cantSplit/>
-        </w:trPr>
-        <w:tc>
-          <w:tcPr>
-            <w:tcBorders>
-              <w:top w:val="single" w:space="0" w:color="D3D3D3"/>
-              <w:bottom w:val="single" w:space="0" w:color="D3D3D3"/>
-              <w:start w:val="single" w:space="0" w:color="D3D3D3"/>
-              <w:end w:val="single" w:space="0" w:color="D3D3D3"/>
-            </w:tcBorders>
-          </w:tcPr>
-          <w:p>
-            <w:pPr>
-              <w:spacing w:before="0" w:after="60"/>
-              <w:keepNext/>
-              <w:jc w:val="start"/>
-            </w:pPr>
-            <w:r>
-              <w:rPr>
-                <w:rFonts w:ascii="Calibri" w:hAnsi="Calibri"/>
-                <w:sz w:val="20"/>
-              </w:rPr>
-              <w:t xml:space="default">Firewood</w:t>
-            </w:r>
-          </w:p>
-        </w:tc>
-        <w:tc>
-          <w:tcPr>
-            <w:tcBorders>
-              <w:top w:val="single" w:space="0" w:color="D3D3D3"/>
-              <w:bottom w:val="single" w:space="0" w:color="D3D3D3"/>
-              <w:start w:val="single" w:space="0" w:color="D3D3D3"/>
-              <w:end w:val="single" w:space="0" w:color="D3D3D3"/>
-            </w:tcBorders>
-          </w:tcPr>
-          <w:p>
-            <w:pPr>
-              <w:spacing w:before="0" w:after="60"/>
-              <w:keepNext/>
-              <w:jc w:val="start"/>
-            </w:pPr>
-            <w:r>
-              <w:rPr>
-                <w:rFonts w:ascii="Calibri" w:hAnsi="Calibri"/>
-                <w:sz w:val="20"/>
-              </w:rPr>
-              <w:t xml:space="default">NA</w:t>
-            </w:r>
-          </w:p>
-        </w:tc>
-        <w:tc>
-          <w:tcPr>
-            <w:tcBorders>
-              <w:top w:val="single" w:space="0" w:color="D3D3D3"/>
-              <w:bottom w:val="single" w:space="0" w:color="D3D3D3"/>
-              <w:start w:val="single" w:space="0" w:color="D3D3D3"/>
-              <w:end w:val="single" w:space="0" w:color="D3D3D3"/>
-            </w:tcBorders>
-          </w:tcPr>
-          <w:p>
-            <w:pPr>
-              <w:spacing w:before="0" w:after="60"/>
-              <w:keepNext/>
-              <w:jc w:val="end"/>
-            </w:pPr>
-            <w:r>
-              <w:rPr>
-                <w:rFonts w:ascii="Calibri" w:hAnsi="Calibri"/>
-                <w:sz w:val="20"/>
-              </w:rPr>
-              <w:t xml:space="default">500</w:t>
+              <w:t xml:space="default">400</w:t>
             </w:r>
           </w:p>
         </w:tc>
@@ -3622,7 +3627,7 @@
     </w:tbl>
     <w:bookmarkEnd w:id="37"/>
     <w:bookmarkEnd w:id="38"/>
-    <w:bookmarkStart w:id="49" w:name="recommendations"/>
+    <w:bookmarkStart w:id="51" w:name="recommendations"/>
     <w:p>
       <w:pPr>
         <w:pStyle w:val="Heading2"/>
@@ -3631,13 +3636,13 @@
         <w:t xml:space="preserve">4 Recommendations</w:t>
       </w:r>
     </w:p>
-    <w:bookmarkStart w:id="39" w:name="leds"/>
+    <w:bookmarkStart w:id="39" w:name="furniceboiler-tune-up"/>
     <w:p>
       <w:pPr>
         <w:pStyle w:val="Heading3"/>
       </w:pPr>
       <w:r>
-        <w:t xml:space="preserve">4.1 LEDs</w:t>
+        <w:t xml:space="preserve">4.1 Furnice/boiler tune up</w:t>
       </w:r>
     </w:p>
     <w:p>
@@ -3646,8 +3651,8 @@
       </w:pPr>
       <w:r>
         <w:rPr>
+          <w:i/>
           <w:iCs/>
-          <w:i/>
         </w:rPr>
         <w:t xml:space="preserve">Problem</w:t>
       </w:r>
@@ -3658,8 +3663,8 @@
       </w:pPr>
       <w:r>
         <w:rPr>
+          <w:i/>
           <w:iCs/>
-          <w:i/>
         </w:rPr>
         <w:t xml:space="preserve">Recommendation</w:t>
       </w:r>
@@ -3670,20 +3675,20 @@
       </w:pPr>
       <w:r>
         <w:rPr>
+          <w:i/>
           <w:iCs/>
-          <w:i/>
         </w:rPr>
         <w:t xml:space="preserve">Estimated Cost</w:t>
       </w:r>
     </w:p>
     <w:bookmarkEnd w:id="39"/>
-    <w:bookmarkStart w:id="40" w:name="window-dressers"/>
+    <w:bookmarkStart w:id="40" w:name="high-efficiency-shower-heads"/>
     <w:p>
       <w:pPr>
         <w:pStyle w:val="Heading3"/>
       </w:pPr>
       <w:r>
-        <w:t xml:space="preserve">4.2 Window Dressers</w:t>
+        <w:t xml:space="preserve">4.2 High efficiency shower head(s)</w:t>
       </w:r>
     </w:p>
     <w:p>
@@ -3692,8 +3697,8 @@
       </w:pPr>
       <w:r>
         <w:rPr>
+          <w:i/>
           <w:iCs/>
-          <w:i/>
         </w:rPr>
         <w:t xml:space="preserve">Problem</w:t>
       </w:r>
@@ -3704,8 +3709,8 @@
       </w:pPr>
       <w:r>
         <w:rPr>
+          <w:i/>
           <w:iCs/>
-          <w:i/>
         </w:rPr>
         <w:t xml:space="preserve">Recommendation</w:t>
       </w:r>
@@ -3716,20 +3721,20 @@
       </w:pPr>
       <w:r>
         <w:rPr>
+          <w:i/>
           <w:iCs/>
-          <w:i/>
         </w:rPr>
         <w:t xml:space="preserve">Estimated Cost</w:t>
       </w:r>
     </w:p>
     <w:bookmarkEnd w:id="40"/>
-    <w:bookmarkStart w:id="41" w:name="induction-stove"/>
+    <w:bookmarkStart w:id="41" w:name="leds"/>
     <w:p>
       <w:pPr>
         <w:pStyle w:val="Heading3"/>
       </w:pPr>
       <w:r>
-        <w:t xml:space="preserve">4.3 Induction Stove</w:t>
+        <w:t xml:space="preserve">4.3 LEDs</w:t>
       </w:r>
     </w:p>
     <w:p>
@@ -3738,8 +3743,8 @@
       </w:pPr>
       <w:r>
         <w:rPr>
+          <w:i/>
           <w:iCs/>
-          <w:i/>
         </w:rPr>
         <w:t xml:space="preserve">Problem</w:t>
       </w:r>
@@ -3750,8 +3755,8 @@
       </w:pPr>
       <w:r>
         <w:rPr>
+          <w:i/>
           <w:iCs/>
-          <w:i/>
         </w:rPr>
         <w:t xml:space="preserve">Recommendation</w:t>
       </w:r>
@@ -3762,20 +3767,20 @@
       </w:pPr>
       <w:r>
         <w:rPr>
+          <w:i/>
           <w:iCs/>
-          <w:i/>
         </w:rPr>
         <w:t xml:space="preserve">Estimated Cost</w:t>
       </w:r>
     </w:p>
     <w:bookmarkEnd w:id="41"/>
-    <w:bookmarkStart w:id="42" w:name="gutters"/>
+    <w:bookmarkStart w:id="42" w:name="window-dressers"/>
     <w:p>
       <w:pPr>
         <w:pStyle w:val="Heading3"/>
       </w:pPr>
       <w:r>
-        <w:t xml:space="preserve">4.4 Gutters</w:t>
+        <w:t xml:space="preserve">4.4 Window Dressers</w:t>
       </w:r>
     </w:p>
     <w:p>
@@ -3784,8 +3789,8 @@
       </w:pPr>
       <w:r>
         <w:rPr>
+          <w:i/>
           <w:iCs/>
-          <w:i/>
         </w:rPr>
         <w:t xml:space="preserve">Problem</w:t>
       </w:r>
@@ -3796,8 +3801,8 @@
       </w:pPr>
       <w:r>
         <w:rPr>
+          <w:i/>
           <w:iCs/>
-          <w:i/>
         </w:rPr>
         <w:t xml:space="preserve">Recommendation</w:t>
       </w:r>
@@ -3808,20 +3813,20 @@
       </w:pPr>
       <w:r>
         <w:rPr>
+          <w:i/>
           <w:iCs/>
-          <w:i/>
         </w:rPr>
         <w:t xml:space="preserve">Estimated Cost</w:t>
       </w:r>
     </w:p>
     <w:bookmarkEnd w:id="42"/>
-    <w:bookmarkStart w:id="43" w:name="bathroom-exhaust-fans"/>
+    <w:bookmarkStart w:id="43" w:name="gutters"/>
     <w:p>
       <w:pPr>
         <w:pStyle w:val="Heading3"/>
       </w:pPr>
       <w:r>
-        <w:t xml:space="preserve">4.5 Bathroom exhaust fan(s)</w:t>
+        <w:t xml:space="preserve">4.5 Gutters</w:t>
       </w:r>
     </w:p>
     <w:p>
@@ -3830,8 +3835,8 @@
       </w:pPr>
       <w:r>
         <w:rPr>
+          <w:i/>
           <w:iCs/>
-          <w:i/>
         </w:rPr>
         <w:t xml:space="preserve">Problem</w:t>
       </w:r>
@@ -3842,8 +3847,8 @@
       </w:pPr>
       <w:r>
         <w:rPr>
+          <w:i/>
           <w:iCs/>
-          <w:i/>
         </w:rPr>
         <w:t xml:space="preserve">Recommendation</w:t>
       </w:r>
@@ -3854,20 +3859,20 @@
       </w:pPr>
       <w:r>
         <w:rPr>
+          <w:i/>
           <w:iCs/>
-          <w:i/>
         </w:rPr>
         <w:t xml:space="preserve">Estimated Cost</w:t>
       </w:r>
     </w:p>
     <w:bookmarkEnd w:id="43"/>
-    <w:bookmarkStart w:id="44" w:name="kitchen-exhaust-fans"/>
+    <w:bookmarkStart w:id="44" w:name="bathroom-exhaust-fans"/>
     <w:p>
       <w:pPr>
         <w:pStyle w:val="Heading3"/>
       </w:pPr>
       <w:r>
-        <w:t xml:space="preserve">4.6 Kitchen exhaust fan(s)</w:t>
+        <w:t xml:space="preserve">4.6 Bathroom exhaust fan(s)</w:t>
       </w:r>
     </w:p>
     <w:p>
@@ -3876,8 +3881,8 @@
       </w:pPr>
       <w:r>
         <w:rPr>
+          <w:i/>
           <w:iCs/>
-          <w:i/>
         </w:rPr>
         <w:t xml:space="preserve">Problem</w:t>
       </w:r>
@@ -3888,8 +3893,8 @@
       </w:pPr>
       <w:r>
         <w:rPr>
+          <w:i/>
           <w:iCs/>
-          <w:i/>
         </w:rPr>
         <w:t xml:space="preserve">Recommendation</w:t>
       </w:r>
@@ -3900,20 +3905,20 @@
       </w:pPr>
       <w:r>
         <w:rPr>
+          <w:i/>
           <w:iCs/>
-          <w:i/>
         </w:rPr>
         <w:t xml:space="preserve">Estimated Cost</w:t>
       </w:r>
     </w:p>
     <w:bookmarkEnd w:id="44"/>
-    <w:bookmarkStart w:id="45" w:name="vapor-barrier"/>
+    <w:bookmarkStart w:id="45" w:name="kitchen-exhaust-fans"/>
     <w:p>
       <w:pPr>
         <w:pStyle w:val="Heading3"/>
       </w:pPr>
       <w:r>
-        <w:t xml:space="preserve">4.7 Vapor Barrier</w:t>
+        <w:t xml:space="preserve">4.7 Kitchen exhaust fan(s)</w:t>
       </w:r>
     </w:p>
     <w:p>
@@ -3922,8 +3927,8 @@
       </w:pPr>
       <w:r>
         <w:rPr>
+          <w:i/>
           <w:iCs/>
-          <w:i/>
         </w:rPr>
         <w:t xml:space="preserve">Problem</w:t>
       </w:r>
@@ -3934,8 +3939,8 @@
       </w:pPr>
       <w:r>
         <w:rPr>
+          <w:i/>
           <w:iCs/>
-          <w:i/>
         </w:rPr>
         <w:t xml:space="preserve">Recommendation</w:t>
       </w:r>
@@ -3946,20 +3951,20 @@
       </w:pPr>
       <w:r>
         <w:rPr>
+          <w:i/>
           <w:iCs/>
-          <w:i/>
         </w:rPr>
         <w:t xml:space="preserve">Estimated Cost</w:t>
       </w:r>
     </w:p>
     <w:bookmarkEnd w:id="45"/>
-    <w:bookmarkStart w:id="46" w:name="spray-foam-basement-walls"/>
+    <w:bookmarkStart w:id="46" w:name="vapor-barrier"/>
     <w:p>
       <w:pPr>
         <w:pStyle w:val="Heading3"/>
       </w:pPr>
       <w:r>
-        <w:t xml:space="preserve">4.8 Spray foam basement walls</w:t>
+        <w:t xml:space="preserve">4.8 Vapor Barrier</w:t>
       </w:r>
     </w:p>
     <w:p>
@@ -3968,8 +3973,8 @@
       </w:pPr>
       <w:r>
         <w:rPr>
+          <w:i/>
           <w:iCs/>
-          <w:i/>
         </w:rPr>
         <w:t xml:space="preserve">Problem</w:t>
       </w:r>
@@ -3980,8 +3985,8 @@
       </w:pPr>
       <w:r>
         <w:rPr>
+          <w:i/>
           <w:iCs/>
-          <w:i/>
         </w:rPr>
         <w:t xml:space="preserve">Recommendation</w:t>
       </w:r>
@@ -3992,20 +3997,20 @@
       </w:pPr>
       <w:r>
         <w:rPr>
+          <w:i/>
           <w:iCs/>
-          <w:i/>
         </w:rPr>
         <w:t xml:space="preserve">Estimated Cost</w:t>
       </w:r>
     </w:p>
     <w:bookmarkEnd w:id="46"/>
-    <w:bookmarkStart w:id="47" w:name="attic-air-sealing-and-insulation"/>
+    <w:bookmarkStart w:id="47" w:name="spray-foam-basement-walls"/>
     <w:p>
       <w:pPr>
         <w:pStyle w:val="Heading3"/>
       </w:pPr>
       <w:r>
-        <w:t xml:space="preserve">4.9 Attic air sealing and insulation</w:t>
+        <w:t xml:space="preserve">4.9 Spray foam basement walls</w:t>
       </w:r>
     </w:p>
     <w:p>
@@ -4014,8 +4019,8 @@
       </w:pPr>
       <w:r>
         <w:rPr>
+          <w:i/>
           <w:iCs/>
-          <w:i/>
         </w:rPr>
         <w:t xml:space="preserve">Problem</w:t>
       </w:r>
@@ -4026,8 +4031,8 @@
       </w:pPr>
       <w:r>
         <w:rPr>
+          <w:i/>
           <w:iCs/>
-          <w:i/>
         </w:rPr>
         <w:t xml:space="preserve">Recommendation</w:t>
       </w:r>
@@ -4038,20 +4043,20 @@
       </w:pPr>
       <w:r>
         <w:rPr>
+          <w:i/>
           <w:iCs/>
-          <w:i/>
         </w:rPr>
         <w:t xml:space="preserve">Estimated Cost</w:t>
       </w:r>
     </w:p>
     <w:bookmarkEnd w:id="47"/>
-    <w:bookmarkStart w:id="48" w:name="wall-stud-insulation"/>
+    <w:bookmarkStart w:id="48" w:name="attic-air-sealing-and-insulation"/>
     <w:p>
       <w:pPr>
         <w:pStyle w:val="Heading3"/>
       </w:pPr>
       <w:r>
-        <w:t xml:space="preserve">4.10 Wall stud insulation</w:t>
+        <w:t xml:space="preserve">4.10 Attic air sealing and insulation</w:t>
       </w:r>
     </w:p>
     <w:p>
@@ -4060,8 +4065,8 @@
       </w:pPr>
       <w:r>
         <w:rPr>
+          <w:i/>
           <w:iCs/>
-          <w:i/>
         </w:rPr>
         <w:t xml:space="preserve">Problem</w:t>
       </w:r>
@@ -4072,8 +4077,8 @@
       </w:pPr>
       <w:r>
         <w:rPr>
+          <w:i/>
           <w:iCs/>
-          <w:i/>
         </w:rPr>
         <w:t xml:space="preserve">Recommendation</w:t>
       </w:r>
@@ -4084,14 +4089,106 @@
       </w:pPr>
       <w:r>
         <w:rPr>
+          <w:i/>
           <w:iCs/>
-          <w:i/>
         </w:rPr>
         <w:t xml:space="preserve">Estimated Cost</w:t>
       </w:r>
     </w:p>
     <w:bookmarkEnd w:id="48"/>
+    <w:bookmarkStart w:id="49" w:name="continuous-wall-insulation"/>
+    <w:p>
+      <w:pPr>
+        <w:pStyle w:val="Heading3"/>
+      </w:pPr>
+      <w:r>
+        <w:t xml:space="preserve">4.11 Continuous wall insulation</w:t>
+      </w:r>
+    </w:p>
+    <w:p>
+      <w:pPr>
+        <w:pStyle w:val="FirstParagraph"/>
+      </w:pPr>
+      <w:r>
+        <w:rPr>
+          <w:i/>
+          <w:iCs/>
+        </w:rPr>
+        <w:t xml:space="preserve">Problem</w:t>
+      </w:r>
+    </w:p>
+    <w:p>
+      <w:pPr>
+        <w:pStyle w:val="BodyText"/>
+      </w:pPr>
+      <w:r>
+        <w:rPr>
+          <w:i/>
+          <w:iCs/>
+        </w:rPr>
+        <w:t xml:space="preserve">Recommendation</w:t>
+      </w:r>
+    </w:p>
+    <w:p>
+      <w:pPr>
+        <w:pStyle w:val="BodyText"/>
+      </w:pPr>
+      <w:r>
+        <w:rPr>
+          <w:i/>
+          <w:iCs/>
+        </w:rPr>
+        <w:t xml:space="preserve">Estimated Cost</w:t>
+      </w:r>
+    </w:p>
     <w:bookmarkEnd w:id="49"/>
+    <w:bookmarkStart w:id="50" w:name="air-source-heat-pumps"/>
+    <w:p>
+      <w:pPr>
+        <w:pStyle w:val="Heading3"/>
+      </w:pPr>
+      <w:r>
+        <w:t xml:space="preserve">4.12 Air source heat pump(s)</w:t>
+      </w:r>
+    </w:p>
+    <w:p>
+      <w:pPr>
+        <w:pStyle w:val="FirstParagraph"/>
+      </w:pPr>
+      <w:r>
+        <w:rPr>
+          <w:i/>
+          <w:iCs/>
+        </w:rPr>
+        <w:t xml:space="preserve">Problem</w:t>
+      </w:r>
+    </w:p>
+    <w:p>
+      <w:pPr>
+        <w:pStyle w:val="BodyText"/>
+      </w:pPr>
+      <w:r>
+        <w:rPr>
+          <w:i/>
+          <w:iCs/>
+        </w:rPr>
+        <w:t xml:space="preserve">Recommendation</w:t>
+      </w:r>
+    </w:p>
+    <w:p>
+      <w:pPr>
+        <w:pStyle w:val="BodyText"/>
+      </w:pPr>
+      <w:r>
+        <w:rPr>
+          <w:i/>
+          <w:iCs/>
+        </w:rPr>
+        <w:t xml:space="preserve">Estimated Cost</w:t>
+      </w:r>
+    </w:p>
+    <w:bookmarkEnd w:id="50"/>
+    <w:bookmarkEnd w:id="51"/>
     <w:sectPr/>
   </w:body>
 </w:document>
@@ -4123,14 +4220,14 @@
 <file path=word/numbering.xml><?xml version="1.0" encoding="utf-8"?>
 <w:numbering xmlns:w="http://schemas.openxmlformats.org/wordprocessingml/2006/main">
   <w:abstractNum w:abstractNumId="990">
-    <w:nsid w:val="A990"/>
+    <w:nsid w:val="0000A990"/>
     <w:multiLevelType w:val="multilevel"/>
     <w:lvl w:ilvl="0">
       <w:numFmt w:val="bullet"/>
       <w:lvlText w:val=" "/>
       <w:lvlJc w:val="left"/>
       <w:pPr>
-        <w:ind w:left="720" w:hanging="480"/>
+        <w:ind w:left="720" w:hanging="360"/>
       </w:pPr>
     </w:lvl>
     <w:lvl w:ilvl="1">
@@ -4138,7 +4235,7 @@
       <w:lvlText w:val=" "/>
       <w:lvlJc w:val="left"/>
       <w:pPr>
-        <w:ind w:left="1440" w:hanging="480"/>
+        <w:ind w:left="1440" w:hanging="360"/>
       </w:pPr>
     </w:lvl>
     <w:lvl w:ilvl="2">
@@ -4146,7 +4243,7 @@
       <w:lvlText w:val=" "/>
       <w:lvlJc w:val="left"/>
       <w:pPr>
-        <w:ind w:left="2160" w:hanging="480"/>
+        <w:ind w:left="2160" w:hanging="360"/>
       </w:pPr>
     </w:lvl>
     <w:lvl w:ilvl="3">
@@ -4154,7 +4251,7 @@
       <w:lvlText w:val=" "/>
       <w:lvlJc w:val="left"/>
       <w:pPr>
-        <w:ind w:left="2880" w:hanging="480"/>
+        <w:ind w:left="2880" w:hanging="360"/>
       </w:pPr>
     </w:lvl>
     <w:lvl w:ilvl="4">
@@ -4162,7 +4259,7 @@
       <w:lvlText w:val=" "/>
       <w:lvlJc w:val="left"/>
       <w:pPr>
-        <w:ind w:left="3600" w:hanging="480"/>
+        <w:ind w:left="3600" w:hanging="360"/>
       </w:pPr>
     </w:lvl>
     <w:lvl w:ilvl="5">
@@ -4170,7 +4267,7 @@
       <w:lvlText w:val=" "/>
       <w:lvlJc w:val="left"/>
       <w:pPr>
-        <w:ind w:left="4320" w:hanging="480"/>
+        <w:ind w:left="4320" w:hanging="360"/>
       </w:pPr>
     </w:lvl>
     <w:lvl w:ilvl="6">
@@ -4178,7 +4275,7 @@
       <w:lvlText w:val=" "/>
       <w:lvlJc w:val="left"/>
       <w:pPr>
-        <w:ind w:left="5040" w:hanging="480"/>
+        <w:ind w:left="5040" w:hanging="360"/>
       </w:pPr>
     </w:lvl>
     <w:lvl w:ilvl="7">
@@ -4186,7 +4283,7 @@
       <w:lvlText w:val=" "/>
       <w:lvlJc w:val="left"/>
       <w:pPr>
-        <w:ind w:left="5760" w:hanging="480"/>
+        <w:ind w:left="5760" w:hanging="360"/>
       </w:pPr>
     </w:lvl>
     <w:lvl w:ilvl="8">
@@ -4194,7 +4291,7 @@
       <w:lvlText w:val=" "/>
       <w:lvlJc w:val="left"/>
       <w:pPr>
-        <w:ind w:left="6480" w:hanging="480"/>
+        <w:ind w:left="6480" w:hanging="360"/>
       </w:pPr>
     </w:lvl>
   </w:abstractNum>
@@ -4230,10 +4327,10 @@
     <w:name w:val="Body Text"/>
     <w:basedOn w:val="Normal"/>
     <w:link w:val="BodyTextChar"/>
+    <w:qFormat/>
     <w:pPr>
       <w:spacing w:after="180" w:before="180"/>
     </w:pPr>
-    <w:qFormat/>
   </w:style>
   <w:style w:customStyle="1" w:styleId="FirstParagraph" w:type="paragraph">
     <w:name w:val="First Paragraph"/>
@@ -4253,36 +4350,70 @@
     <w:name w:val="Title"/>
     <w:basedOn w:val="Normal"/>
     <w:next w:val="BodyText"/>
+    <w:link w:val="TitleChar"/>
+    <w:uiPriority w:val="10"/>
     <w:qFormat/>
+    <w:rsid w:val="00A10FD9"/>
     <w:pPr>
-      <w:keepNext/>
-      <w:keepLines/>
-      <w:spacing w:after="240" w:before="480"/>
+      <w:spacing w:after="80" w:line="240" w:lineRule="auto"/>
+      <w:contextualSpacing/>
       <w:jc w:val="center"/>
     </w:pPr>
     <w:rPr>
       <w:rFonts w:asciiTheme="majorHAnsi" w:cstheme="majorBidi" w:eastAsiaTheme="majorEastAsia" w:hAnsiTheme="majorHAnsi"/>
-      <w:b/>
-      <w:bCs/>
-      <w:color w:themeColor="accent1" w:themeShade="B5" w:val="345A8A"/>
-      <w:sz w:val="36"/>
-      <w:szCs w:val="36"/>
+      <w:spacing w:val="-10"/>
+      <w:kern w:val="28"/>
+      <w:sz w:val="56"/>
+      <w:szCs w:val="56"/>
+    </w:rPr>
+  </w:style>
+  <w:style w:customStyle="1" w:styleId="TitleChar" w:type="character">
+    <w:name w:val="Title Char"/>
+    <w:basedOn w:val="DefaultParagraphFont"/>
+    <w:link w:val="Title"/>
+    <w:uiPriority w:val="10"/>
+    <w:rsid w:val="00A10FD9"/>
+    <w:rPr>
+      <w:rFonts w:asciiTheme="majorHAnsi" w:cstheme="majorBidi" w:eastAsiaTheme="majorEastAsia" w:hAnsiTheme="majorHAnsi"/>
+      <w:spacing w:val="-10"/>
+      <w:kern w:val="28"/>
+      <w:sz w:val="56"/>
+      <w:szCs w:val="56"/>
     </w:rPr>
   </w:style>
   <w:style w:styleId="Subtitle" w:type="paragraph">
     <w:name w:val="Subtitle"/>
-    <w:basedOn w:val="Title"/>
+    <w:basedOn w:val="Normal"/>
     <w:next w:val="BodyText"/>
+    <w:link w:val="SubtitleChar"/>
+    <w:uiPriority w:val="11"/>
     <w:qFormat/>
+    <w:rsid w:val="00A10FD9"/>
     <w:pPr>
-      <w:keepNext/>
-      <w:keepLines/>
-      <w:spacing w:after="240" w:before="240"/>
-      <w:jc w:val="center"/>
+      <w:numPr>
+        <w:ilvl w:val="1"/>
+      </w:numPr>
     </w:pPr>
     <w:rPr>
-      <w:sz w:val="30"/>
-      <w:szCs w:val="30"/>
+      <w:rFonts w:cstheme="majorBidi" w:eastAsiaTheme="majorEastAsia"/>
+      <w:color w:themeColor="text1" w:themeTint="A6" w:val="595959"/>
+      <w:spacing w:val="15"/>
+      <w:sz w:val="28"/>
+      <w:szCs w:val="28"/>
+    </w:rPr>
+  </w:style>
+  <w:style w:customStyle="1" w:styleId="SubtitleChar" w:type="character">
+    <w:name w:val="Subtitle Char"/>
+    <w:basedOn w:val="DefaultParagraphFont"/>
+    <w:link w:val="Subtitle"/>
+    <w:uiPriority w:val="11"/>
+    <w:rsid w:val="00A10FD9"/>
+    <w:rPr>
+      <w:rFonts w:cstheme="majorBidi" w:eastAsiaTheme="majorEastAsia"/>
+      <w:color w:themeColor="text1" w:themeTint="A6" w:val="595959"/>
+      <w:spacing w:val="15"/>
+      <w:sz w:val="28"/>
+      <w:szCs w:val="28"/>
     </w:rPr>
   </w:style>
   <w:style w:customStyle="1" w:styleId="Author" w:type="paragraph">
@@ -4313,15 +4444,14 @@
     <w:pPr>
       <w:keepNext/>
       <w:keepLines/>
+      <w:spacing w:after="0" w:before="300"/>
       <w:jc w:val="center"/>
-      <w:spacing w:after="0" w:before="300"/>
     </w:pPr>
     <w:rPr>
+      <w:b/>
+      <w:color w:val="345A8A"/>
       <w:sz w:val="20"/>
       <w:szCs w:val="20"/>
-      <w:b/>
-      <w:color w:val="345A8A"/>
-      &gt;
     </w:rPr>
   </w:style>
   <w:style w:customStyle="1" w:styleId="Abstract" w:type="paragraph">
@@ -4348,191 +4478,321 @@
     <w:rPr/>
   </w:style>
   <w:style w:styleId="Heading1" w:type="paragraph">
-    <w:name w:val="Heading 1"/>
+    <w:name w:val="heading 1"/>
     <w:basedOn w:val="Normal"/>
     <w:next w:val="BodyText"/>
+    <w:link w:val="Heading1Char"/>
     <w:uiPriority w:val="9"/>
     <w:qFormat/>
+    <w:rsid w:val="00A10FD9"/>
     <w:pPr>
       <w:keepNext/>
       <w:keepLines/>
-      <w:spacing w:after="0" w:before="480"/>
+      <w:spacing w:after="80" w:before="360"/>
       <w:outlineLvl w:val="0"/>
     </w:pPr>
     <w:rPr>
       <w:rFonts w:asciiTheme="majorHAnsi" w:cstheme="majorBidi" w:eastAsiaTheme="majorEastAsia" w:hAnsiTheme="majorHAnsi"/>
-      <w:b/>
-      <w:bCs/>
-      <w:color w:themeColor="accent1" w:val="4F81BD"/>
-      <w:sz w:val="32"/>
-      <w:szCs w:val="32"/>
+      <w:color w:themeColor="accent1" w:themeShade="BF" w:val="0F4761"/>
+      <w:sz w:val="40"/>
+      <w:szCs w:val="40"/>
     </w:rPr>
   </w:style>
   <w:style w:styleId="Heading2" w:type="paragraph">
-    <w:name w:val="Heading 2"/>
+    <w:name w:val="heading 2"/>
     <w:basedOn w:val="Normal"/>
     <w:next w:val="BodyText"/>
+    <w:link w:val="Heading2Char"/>
     <w:uiPriority w:val="9"/>
+    <w:semiHidden/>
     <w:unhideWhenUsed/>
     <w:qFormat/>
+    <w:rsid w:val="00A10FD9"/>
     <w:pPr>
       <w:keepNext/>
       <w:keepLines/>
-      <w:spacing w:after="0" w:before="200"/>
+      <w:spacing w:after="80" w:before="160"/>
       <w:outlineLvl w:val="1"/>
     </w:pPr>
     <w:rPr>
       <w:rFonts w:asciiTheme="majorHAnsi" w:cstheme="majorBidi" w:eastAsiaTheme="majorEastAsia" w:hAnsiTheme="majorHAnsi"/>
-      <w:b/>
-      <w:bCs/>
-      <w:color w:themeColor="accent1" w:val="4F81BD"/>
-      <w:sz w:val="28"/>
-      <w:szCs w:val="28"/>
+      <w:color w:themeColor="accent1" w:themeShade="BF" w:val="0F4761"/>
+      <w:sz w:val="32"/>
+      <w:szCs w:val="32"/>
     </w:rPr>
   </w:style>
   <w:style w:styleId="Heading3" w:type="paragraph">
-    <w:name w:val="Heading 3"/>
+    <w:name w:val="heading 3"/>
     <w:basedOn w:val="Normal"/>
     <w:next w:val="BodyText"/>
+    <w:link w:val="Heading3Char"/>
     <w:uiPriority w:val="9"/>
+    <w:semiHidden/>
     <w:unhideWhenUsed/>
     <w:qFormat/>
+    <w:rsid w:val="00A10FD9"/>
     <w:pPr>
       <w:keepNext/>
       <w:keepLines/>
-      <w:spacing w:after="0" w:before="200"/>
+      <w:spacing w:after="80" w:before="160"/>
       <w:outlineLvl w:val="2"/>
     </w:pPr>
     <w:rPr>
-      <w:rFonts w:asciiTheme="majorHAnsi" w:cstheme="majorBidi" w:eastAsiaTheme="majorEastAsia" w:hAnsiTheme="majorHAnsi"/>
-      <w:b/>
-      <w:bCs/>
-      <w:color w:themeColor="accent1" w:val="4F81BD"/>
-      <w:sz w:val="24"/>
-      <w:szCs w:val="24"/>
+      <w:rFonts w:cstheme="majorBidi" w:eastAsiaTheme="majorEastAsia"/>
+      <w:color w:themeColor="accent1" w:themeShade="BF" w:val="0F4761"/>
+      <w:sz w:val="28"/>
+      <w:szCs w:val="28"/>
     </w:rPr>
   </w:style>
   <w:style w:styleId="Heading4" w:type="paragraph">
-    <w:name w:val="Heading 4"/>
+    <w:name w:val="heading 4"/>
     <w:basedOn w:val="Normal"/>
     <w:next w:val="BodyText"/>
+    <w:link w:val="Heading4Char"/>
     <w:uiPriority w:val="9"/>
+    <w:semiHidden/>
     <w:unhideWhenUsed/>
     <w:qFormat/>
+    <w:rsid w:val="00A10FD9"/>
     <w:pPr>
       <w:keepNext/>
       <w:keepLines/>
-      <w:spacing w:after="0" w:before="200"/>
+      <w:spacing w:after="40" w:before="80"/>
       <w:outlineLvl w:val="3"/>
     </w:pPr>
     <w:rPr>
-      <w:rFonts w:asciiTheme="majorHAnsi" w:cstheme="majorBidi" w:eastAsiaTheme="majorEastAsia" w:hAnsiTheme="majorHAnsi"/>
+      <w:rFonts w:cstheme="majorBidi" w:eastAsiaTheme="majorEastAsia"/>
       <w:i/>
-      <w:bCs/>
-      <w:color w:themeColor="accent1" w:val="4F81BD"/>
-      <w:sz w:val="24"/>
-      <w:szCs w:val="24"/>
+      <w:iCs/>
+      <w:color w:themeColor="accent1" w:themeShade="BF" w:val="0F4761"/>
     </w:rPr>
   </w:style>
   <w:style w:styleId="Heading5" w:type="paragraph">
-    <w:name w:val="Heading 5"/>
+    <w:name w:val="heading 5"/>
     <w:basedOn w:val="Normal"/>
     <w:next w:val="BodyText"/>
+    <w:link w:val="Heading5Char"/>
     <w:uiPriority w:val="9"/>
+    <w:semiHidden/>
     <w:unhideWhenUsed/>
     <w:qFormat/>
+    <w:rsid w:val="00A10FD9"/>
     <w:pPr>
       <w:keepNext/>
       <w:keepLines/>
-      <w:spacing w:after="0" w:before="200"/>
+      <w:spacing w:after="40" w:before="80"/>
       <w:outlineLvl w:val="4"/>
     </w:pPr>
     <w:rPr>
-      <w:rFonts w:asciiTheme="majorHAnsi" w:cstheme="majorBidi" w:eastAsiaTheme="majorEastAsia" w:hAnsiTheme="majorHAnsi"/>
-      <w:iCs/>
-      <w:color w:themeColor="accent1" w:val="4F81BD"/>
-      <w:sz w:val="24"/>
-      <w:szCs w:val="24"/>
+      <w:rFonts w:cstheme="majorBidi" w:eastAsiaTheme="majorEastAsia"/>
+      <w:color w:themeColor="accent1" w:themeShade="BF" w:val="0F4761"/>
     </w:rPr>
   </w:style>
   <w:style w:styleId="Heading6" w:type="paragraph">
-    <w:name w:val="Heading 6"/>
+    <w:name w:val="heading 6"/>
     <w:basedOn w:val="Normal"/>
     <w:next w:val="BodyText"/>
+    <w:link w:val="Heading6Char"/>
     <w:uiPriority w:val="9"/>
+    <w:semiHidden/>
     <w:unhideWhenUsed/>
     <w:qFormat/>
+    <w:rsid w:val="00A10FD9"/>
     <w:pPr>
       <w:keepNext/>
       <w:keepLines/>
-      <w:spacing w:after="0" w:before="200"/>
+      <w:spacing w:after="0" w:before="40"/>
       <w:outlineLvl w:val="5"/>
     </w:pPr>
     <w:rPr>
-      <w:rFonts w:asciiTheme="majorHAnsi" w:cstheme="majorBidi" w:eastAsiaTheme="majorEastAsia" w:hAnsiTheme="majorHAnsi"/>
-      <w:color w:themeColor="accent1" w:val="4F81BD"/>
-      <w:sz w:val="24"/>
-      <w:szCs w:val="24"/>
+      <w:rFonts w:cstheme="majorBidi" w:eastAsiaTheme="majorEastAsia"/>
+      <w:i/>
+      <w:iCs/>
+      <w:color w:themeColor="text1" w:themeTint="A6" w:val="595959"/>
     </w:rPr>
   </w:style>
   <w:style w:styleId="Heading7" w:type="paragraph">
-    <w:name w:val="Heading 7"/>
+    <w:name w:val="heading 7"/>
     <w:basedOn w:val="Normal"/>
     <w:next w:val="BodyText"/>
+    <w:link w:val="Heading7Char"/>
     <w:uiPriority w:val="9"/>
+    <w:semiHidden/>
     <w:unhideWhenUsed/>
     <w:qFormat/>
+    <w:rsid w:val="00A10FD9"/>
     <w:pPr>
       <w:keepNext/>
       <w:keepLines/>
-      <w:spacing w:after="0" w:before="200"/>
+      <w:spacing w:after="0" w:before="40"/>
       <w:outlineLvl w:val="6"/>
     </w:pPr>
     <w:rPr>
-      <w:rFonts w:asciiTheme="majorHAnsi" w:cstheme="majorBidi" w:eastAsiaTheme="majorEastAsia" w:hAnsiTheme="majorHAnsi"/>
-      <w:color w:themeColor="accent1" w:val="4F81BD"/>
-      <w:sz w:val="24"/>
-      <w:szCs w:val="24"/>
+      <w:rFonts w:cstheme="majorBidi" w:eastAsiaTheme="majorEastAsia"/>
+      <w:color w:themeColor="text1" w:themeTint="A6" w:val="595959"/>
     </w:rPr>
   </w:style>
   <w:style w:styleId="Heading8" w:type="paragraph">
-    <w:name w:val="Heading 8"/>
+    <w:name w:val="heading 8"/>
     <w:basedOn w:val="Normal"/>
     <w:next w:val="BodyText"/>
+    <w:link w:val="Heading8Char"/>
     <w:uiPriority w:val="9"/>
+    <w:semiHidden/>
     <w:unhideWhenUsed/>
     <w:qFormat/>
+    <w:rsid w:val="00A10FD9"/>
     <w:pPr>
       <w:keepNext/>
       <w:keepLines/>
-      <w:spacing w:after="0" w:before="200"/>
+      <w:spacing w:after="0"/>
       <w:outlineLvl w:val="7"/>
     </w:pPr>
     <w:rPr>
-      <w:rFonts w:asciiTheme="majorHAnsi" w:cstheme="majorBidi" w:eastAsiaTheme="majorEastAsia" w:hAnsiTheme="majorHAnsi"/>
-      <w:color w:themeColor="accent1" w:val="4F81BD"/>
-      <w:sz w:val="24"/>
-      <w:szCs w:val="24"/>
+      <w:rFonts w:cstheme="majorBidi" w:eastAsiaTheme="majorEastAsia"/>
+      <w:i/>
+      <w:iCs/>
+      <w:color w:themeColor="text1" w:themeTint="D8" w:val="272727"/>
     </w:rPr>
   </w:style>
   <w:style w:styleId="Heading9" w:type="paragraph">
-    <w:name w:val="Heading 9"/>
+    <w:name w:val="heading 9"/>
     <w:basedOn w:val="Normal"/>
     <w:next w:val="BodyText"/>
+    <w:link w:val="Heading9Char"/>
     <w:uiPriority w:val="9"/>
+    <w:semiHidden/>
     <w:unhideWhenUsed/>
     <w:qFormat/>
+    <w:rsid w:val="00A10FD9"/>
     <w:pPr>
       <w:keepNext/>
       <w:keepLines/>
-      <w:spacing w:after="0" w:before="200"/>
+      <w:spacing w:after="0"/>
       <w:outlineLvl w:val="8"/>
     </w:pPr>
     <w:rPr>
+      <w:rFonts w:cstheme="majorBidi" w:eastAsiaTheme="majorEastAsia"/>
+      <w:color w:themeColor="text1" w:themeTint="D8" w:val="272727"/>
+    </w:rPr>
+  </w:style>
+  <w:style w:customStyle="1" w:styleId="Heading1Char" w:type="character">
+    <w:name w:val="Heading 1 Char"/>
+    <w:basedOn w:val="DefaultParagraphFont"/>
+    <w:link w:val="Heading1"/>
+    <w:uiPriority w:val="9"/>
+    <w:rsid w:val="00A10FD9"/>
+    <w:rPr>
       <w:rFonts w:asciiTheme="majorHAnsi" w:cstheme="majorBidi" w:eastAsiaTheme="majorEastAsia" w:hAnsiTheme="majorHAnsi"/>
-      <w:color w:themeColor="accent1" w:val="4F81BD"/>
-      <w:sz w:val="24"/>
-      <w:szCs w:val="24"/>
+      <w:color w:themeColor="accent1" w:themeShade="BF" w:val="0F4761"/>
+      <w:sz w:val="40"/>
+      <w:szCs w:val="40"/>
+    </w:rPr>
+  </w:style>
+  <w:style w:customStyle="1" w:styleId="Heading2Char" w:type="character">
+    <w:name w:val="Heading 2 Char"/>
+    <w:basedOn w:val="DefaultParagraphFont"/>
+    <w:link w:val="Heading2"/>
+    <w:uiPriority w:val="9"/>
+    <w:semiHidden/>
+    <w:rsid w:val="00A10FD9"/>
+    <w:rPr>
+      <w:rFonts w:asciiTheme="majorHAnsi" w:cstheme="majorBidi" w:eastAsiaTheme="majorEastAsia" w:hAnsiTheme="majorHAnsi"/>
+      <w:color w:themeColor="accent1" w:themeShade="BF" w:val="0F4761"/>
+      <w:sz w:val="32"/>
+      <w:szCs w:val="32"/>
+    </w:rPr>
+  </w:style>
+  <w:style w:customStyle="1" w:styleId="Heading3Char" w:type="character">
+    <w:name w:val="Heading 3 Char"/>
+    <w:basedOn w:val="DefaultParagraphFont"/>
+    <w:link w:val="Heading3"/>
+    <w:uiPriority w:val="9"/>
+    <w:semiHidden/>
+    <w:rsid w:val="00A10FD9"/>
+    <w:rPr>
+      <w:rFonts w:cstheme="majorBidi" w:eastAsiaTheme="majorEastAsia"/>
+      <w:color w:themeColor="accent1" w:themeShade="BF" w:val="0F4761"/>
+      <w:sz w:val="28"/>
+      <w:szCs w:val="28"/>
+    </w:rPr>
+  </w:style>
+  <w:style w:customStyle="1" w:styleId="Heading4Char" w:type="character">
+    <w:name w:val="Heading 4 Char"/>
+    <w:basedOn w:val="DefaultParagraphFont"/>
+    <w:link w:val="Heading4"/>
+    <w:uiPriority w:val="9"/>
+    <w:semiHidden/>
+    <w:rsid w:val="00A10FD9"/>
+    <w:rPr>
+      <w:rFonts w:cstheme="majorBidi" w:eastAsiaTheme="majorEastAsia"/>
+      <w:i/>
+      <w:iCs/>
+      <w:color w:themeColor="accent1" w:themeShade="BF" w:val="0F4761"/>
+    </w:rPr>
+  </w:style>
+  <w:style w:customStyle="1" w:styleId="Heading5Char" w:type="character">
+    <w:name w:val="Heading 5 Char"/>
+    <w:basedOn w:val="DefaultParagraphFont"/>
+    <w:link w:val="Heading5"/>
+    <w:uiPriority w:val="9"/>
+    <w:semiHidden/>
+    <w:rsid w:val="00A10FD9"/>
+    <w:rPr>
+      <w:rFonts w:cstheme="majorBidi" w:eastAsiaTheme="majorEastAsia"/>
+      <w:color w:themeColor="accent1" w:themeShade="BF" w:val="0F4761"/>
+    </w:rPr>
+  </w:style>
+  <w:style w:customStyle="1" w:styleId="Heading6Char" w:type="character">
+    <w:name w:val="Heading 6 Char"/>
+    <w:basedOn w:val="DefaultParagraphFont"/>
+    <w:link w:val="Heading6"/>
+    <w:uiPriority w:val="9"/>
+    <w:semiHidden/>
+    <w:rsid w:val="00A10FD9"/>
+    <w:rPr>
+      <w:rFonts w:cstheme="majorBidi" w:eastAsiaTheme="majorEastAsia"/>
+      <w:i/>
+      <w:iCs/>
+      <w:color w:themeColor="text1" w:themeTint="A6" w:val="595959"/>
+    </w:rPr>
+  </w:style>
+  <w:style w:customStyle="1" w:styleId="Heading7Char" w:type="character">
+    <w:name w:val="Heading 7 Char"/>
+    <w:basedOn w:val="DefaultParagraphFont"/>
+    <w:link w:val="Heading7"/>
+    <w:uiPriority w:val="9"/>
+    <w:semiHidden/>
+    <w:rsid w:val="00A10FD9"/>
+    <w:rPr>
+      <w:rFonts w:cstheme="majorBidi" w:eastAsiaTheme="majorEastAsia"/>
+      <w:color w:themeColor="text1" w:themeTint="A6" w:val="595959"/>
+    </w:rPr>
+  </w:style>
+  <w:style w:customStyle="1" w:styleId="Heading8Char" w:type="character">
+    <w:name w:val="Heading 8 Char"/>
+    <w:basedOn w:val="DefaultParagraphFont"/>
+    <w:link w:val="Heading8"/>
+    <w:uiPriority w:val="9"/>
+    <w:semiHidden/>
+    <w:rsid w:val="00A10FD9"/>
+    <w:rPr>
+      <w:rFonts w:cstheme="majorBidi" w:eastAsiaTheme="majorEastAsia"/>
+      <w:i/>
+      <w:iCs/>
+      <w:color w:themeColor="text1" w:themeTint="D8" w:val="272727"/>
+    </w:rPr>
+  </w:style>
+  <w:style w:customStyle="1" w:styleId="Heading9Char" w:type="character">
+    <w:name w:val="Heading 9 Char"/>
+    <w:basedOn w:val="DefaultParagraphFont"/>
+    <w:link w:val="Heading9"/>
+    <w:uiPriority w:val="9"/>
+    <w:semiHidden/>
+    <w:rsid w:val="00A10FD9"/>
+    <w:rPr>
+      <w:rFonts w:cstheme="majorBidi" w:eastAsiaTheme="majorEastAsia"/>
+      <w:color w:themeColor="text1" w:themeTint="D8" w:val="272727"/>
     </w:rPr>
   </w:style>
   <w:style w:styleId="BlockText" w:type="paragraph">
@@ -4557,8 +4817,8 @@
   </w:style>
   <w:style w:styleId="FootnoteBlockText" w:type="paragraph">
     <w:name w:val="Footnote Block Text"/>
-    <w:basedOn w:val="Footnote Text"/>
-    <w:next w:val="Footnote Text"/>
+    <w:basedOn w:val="FootnoteText"/>
+    <w:next w:val="FootnoteText"/>
     <w:uiPriority w:val="9"/>
     <w:unhideWhenUsed/>
     <w:qFormat/>
@@ -4596,10 +4856,10 @@
         <w:jc w:val="left"/>
       </w:trPr>
       <w:tcPr>
-        <w:vAlign w:val="bottom"/>
         <w:tcBorders>
           <w:bottom w:val="single"/>
         </w:tcBorders>
+        <w:vAlign w:val="bottom"/>
       </w:tcPr>
     </w:tblStylePr>
   </w:style>
@@ -4715,6 +4975,7 @@
     <w:name w:val="KeywordTok"/>
     <w:basedOn w:val="VerbatimChar"/>
     <w:rPr>
+      <w:b/>
       <w:color w:val="003b4f"/>
       <w:shd w:val="clear" w:fill="f1f3f5"/>
     </w:rPr>
@@ -4819,9 +5080,9 @@
     <w:name w:val="DocumentationTok"/>
     <w:basedOn w:val="VerbatimChar"/>
     <w:rPr>
+      <w:i/>
       <w:color w:val="5e5e5e"/>
       <w:shd w:val="clear" w:fill="f1f3f5"/>
-      <w:i/>
     </w:rPr>
   </w:style>
   <w:style w:type="character" w:customStyle="1" w:styleId="AnnotationTok">
@@ -4836,9 +5097,9 @@
     <w:name w:val="CommentVarTok"/>
     <w:basedOn w:val="VerbatimChar"/>
     <w:rPr>
+      <w:i/>
       <w:color w:val="5e5e5e"/>
       <w:shd w:val="clear" w:fill="f1f3f5"/>
-      <w:i/>
     </w:rPr>
   </w:style>
   <w:style w:type="character" w:customStyle="1" w:styleId="OtherTok">
@@ -4869,6 +5130,7 @@
     <w:name w:val="ControlFlowTok"/>
     <w:basedOn w:val="VerbatimChar"/>
     <w:rPr>
+      <w:b/>
       <w:color w:val="003b4f"/>
       <w:shd w:val="clear" w:fill="f1f3f5"/>
     </w:rPr>
@@ -4933,9 +5195,9 @@
     <w:name w:val="WarningTok"/>
     <w:basedOn w:val="VerbatimChar"/>
     <w:rPr>
+      <w:i/>
       <w:color w:val="5e5e5e"/>
       <w:shd w:val="clear" w:fill="f1f3f5"/>
-      <w:i/>
     </w:rPr>
   </w:style>
   <w:style w:type="character" w:customStyle="1" w:styleId="AlertTok">
@@ -4976,44 +5238,44 @@
         <a:sysClr val="window" lastClr="FFFFFF"/>
       </a:lt1>
       <a:dk2>
-        <a:srgbClr val="1F497D"/>
+        <a:srgbClr val="0E2841"/>
       </a:dk2>
       <a:lt2>
-        <a:srgbClr val="EEECE1"/>
+        <a:srgbClr val="E8E8E8"/>
       </a:lt2>
       <a:accent1>
-        <a:srgbClr val="4F81BD"/>
+        <a:srgbClr val="156082"/>
       </a:accent1>
       <a:accent2>
-        <a:srgbClr val="C0504D"/>
+        <a:srgbClr val="E97132"/>
       </a:accent2>
       <a:accent3>
-        <a:srgbClr val="9BBB59"/>
+        <a:srgbClr val="196B24"/>
       </a:accent3>
       <a:accent4>
-        <a:srgbClr val="8064A2"/>
+        <a:srgbClr val="0F9ED5"/>
       </a:accent4>
       <a:accent5>
-        <a:srgbClr val="4BACC6"/>
+        <a:srgbClr val="A02B93"/>
       </a:accent5>
       <a:accent6>
-        <a:srgbClr val="F79646"/>
+        <a:srgbClr val="4EA72E"/>
       </a:accent6>
       <a:hlink>
-        <a:srgbClr val="0000FF"/>
+        <a:srgbClr val="467886"/>
       </a:hlink>
       <a:folHlink>
-        <a:srgbClr val="800080"/>
+        <a:srgbClr val="96607D"/>
       </a:folHlink>
     </a:clrScheme>
     <a:fontScheme name="Office">
       <a:majorFont>
-        <a:latin typeface="Calibri"/>
+        <a:latin typeface="Aptos Display" panose="02110004020202020204"/>
         <a:ea typeface=""/>
         <a:cs typeface=""/>
-        <a:font script="Jpan" typeface="ＭＳ ゴシック"/>
+        <a:font script="Jpan" typeface="游ゴシック Light"/>
         <a:font script="Hang" typeface="맑은 고딕"/>
-        <a:font script="Hans" typeface="宋体"/>
+        <a:font script="Hans" typeface="等线 Light"/>
         <a:font script="Hant" typeface="新細明體"/>
         <a:font script="Arab" typeface="Times New Roman"/>
         <a:font script="Hebr" typeface="Times New Roman"/>
@@ -5040,14 +5302,32 @@
         <a:font script="Mong" typeface="Mongolian Baiti"/>
         <a:font script="Viet" typeface="Times New Roman"/>
         <a:font script="Uigh" typeface="Microsoft Uighur"/>
+        <a:font script="Geor" typeface="Sylfaen"/>
+        <a:font script="Armn" typeface="Arial"/>
+        <a:font script="Bugi" typeface="Leelawadee UI"/>
+        <a:font script="Bopo" typeface="Microsoft JhengHei"/>
+        <a:font script="Java" typeface="Javanese Text"/>
+        <a:font script="Lisu" typeface="Segoe UI"/>
+        <a:font script="Mymr" typeface="Myanmar Text"/>
+        <a:font script="Nkoo" typeface="Ebrima"/>
+        <a:font script="Olck" typeface="Nirmala UI"/>
+        <a:font script="Osma" typeface="Ebrima"/>
+        <a:font script="Phag" typeface="Phagspa"/>
+        <a:font script="Syrn" typeface="Estrangelo Edessa"/>
+        <a:font script="Syrj" typeface="Estrangelo Edessa"/>
+        <a:font script="Syre" typeface="Estrangelo Edessa"/>
+        <a:font script="Sora" typeface="Nirmala UI"/>
+        <a:font script="Tale" typeface="Microsoft Tai Le"/>
+        <a:font script="Talu" typeface="Microsoft New Tai Lue"/>
+        <a:font script="Tfng" typeface="Ebrima"/>
       </a:majorFont>
       <a:minorFont>
-        <a:latin typeface="Cambria"/>
+        <a:latin typeface="Aptos" panose="02110004020202020204"/>
         <a:ea typeface=""/>
         <a:cs typeface=""/>
-        <a:font script="Jpan" typeface="ＭＳ 明朝"/>
+        <a:font script="Jpan" typeface="游明朝"/>
         <a:font script="Hang" typeface="맑은 고딕"/>
-        <a:font script="Hans" typeface="宋体"/>
+        <a:font script="Hans" typeface="等线"/>
         <a:font script="Hant" typeface="新細明體"/>
         <a:font script="Arab" typeface="Arial"/>
         <a:font script="Hebr" typeface="Arial"/>
@@ -5074,6 +5354,24 @@
         <a:font script="Mong" typeface="Mongolian Baiti"/>
         <a:font script="Viet" typeface="Arial"/>
         <a:font script="Uigh" typeface="Microsoft Uighur"/>
+        <a:font script="Geor" typeface="Sylfaen"/>
+        <a:font script="Armn" typeface="Arial"/>
+        <a:font script="Bugi" typeface="Leelawadee UI"/>
+        <a:font script="Bopo" typeface="Microsoft JhengHei"/>
+        <a:font script="Java" typeface="Javanese Text"/>
+        <a:font script="Lisu" typeface="Segoe UI"/>
+        <a:font script="Mymr" typeface="Myanmar Text"/>
+        <a:font script="Nkoo" typeface="Ebrima"/>
+        <a:font script="Olck" typeface="Nirmala UI"/>
+        <a:font script="Osma" typeface="Ebrima"/>
+        <a:font script="Phag" typeface="Phagspa"/>
+        <a:font script="Syrn" typeface="Estrangelo Edessa"/>
+        <a:font script="Syrj" typeface="Estrangelo Edessa"/>
+        <a:font script="Syre" typeface="Estrangelo Edessa"/>
+        <a:font script="Sora" typeface="Nirmala UI"/>
+        <a:font script="Tale" typeface="Microsoft Tai Le"/>
+        <a:font script="Talu" typeface="Microsoft New Tai Lue"/>
+        <a:font script="Tfng" typeface="Ebrima"/>
       </a:minorFont>
     </a:fontScheme>
     <a:fmtScheme name="Office">
@@ -5085,200 +5383,141 @@
           <a:gsLst>
             <a:gs pos="0">
               <a:schemeClr val="phClr">
-                <a:tint val="50000"/>
-                <a:satMod val="300000"/>
+                <a:lumMod val="110000"/>
+                <a:satMod val="105000"/>
+                <a:tint val="67000"/>
               </a:schemeClr>
             </a:gs>
-            <a:gs pos="35000">
+            <a:gs pos="50000">
               <a:schemeClr val="phClr">
-                <a:tint val="37000"/>
-                <a:satMod val="300000"/>
+                <a:lumMod val="105000"/>
+                <a:satMod val="103000"/>
+                <a:tint val="73000"/>
               </a:schemeClr>
             </a:gs>
             <a:gs pos="100000">
               <a:schemeClr val="phClr">
-                <a:tint val="15000"/>
-                <a:satMod val="350000"/>
+                <a:lumMod val="105000"/>
+                <a:satMod val="109000"/>
+                <a:tint val="81000"/>
               </a:schemeClr>
             </a:gs>
           </a:gsLst>
-          <a:lin ang="16200000" scaled="1"/>
+          <a:lin ang="5400000" scaled="0"/>
         </a:gradFill>
         <a:gradFill rotWithShape="1">
           <a:gsLst>
             <a:gs pos="0">
               <a:schemeClr val="phClr">
-                <a:tint val="100000"/>
+                <a:satMod val="103000"/>
+                <a:lumMod val="102000"/>
+                <a:tint val="94000"/>
+              </a:schemeClr>
+            </a:gs>
+            <a:gs pos="50000">
+              <a:schemeClr val="phClr">
+                <a:satMod val="110000"/>
+                <a:lumMod val="100000"/>
                 <a:shade val="100000"/>
-                <a:satMod val="130000"/>
               </a:schemeClr>
             </a:gs>
             <a:gs pos="100000">
               <a:schemeClr val="phClr">
-                <a:tint val="50000"/>
-                <a:shade val="100000"/>
-                <a:satMod val="350000"/>
+                <a:lumMod val="99000"/>
+                <a:satMod val="120000"/>
+                <a:shade val="78000"/>
               </a:schemeClr>
             </a:gs>
           </a:gsLst>
-          <a:lin ang="16200000" scaled="0"/>
+          <a:lin ang="5400000" scaled="0"/>
         </a:gradFill>
       </a:fillStyleLst>
       <a:lnStyleLst>
-        <a:ln w="9525" cap="flat" cmpd="sng" algn="ctr">
-          <a:solidFill>
-            <a:schemeClr val="phClr">
-              <a:shade val="95000"/>
-              <a:satMod val="105000"/>
-            </a:schemeClr>
-          </a:solidFill>
-          <a:prstDash val="solid"/>
-        </a:ln>
-        <a:ln w="25400" cap="flat" cmpd="sng" algn="ctr">
+        <a:ln w="6350" cap="flat" cmpd="sng" algn="ctr">
           <a:solidFill>
             <a:schemeClr val="phClr"/>
           </a:solidFill>
           <a:prstDash val="solid"/>
+          <a:miter lim="800000"/>
         </a:ln>
-        <a:ln w="38100" cap="flat" cmpd="sng" algn="ctr">
+        <a:ln w="12700" cap="flat" cmpd="sng" algn="ctr">
           <a:solidFill>
             <a:schemeClr val="phClr"/>
           </a:solidFill>
           <a:prstDash val="solid"/>
+          <a:miter lim="800000"/>
+        </a:ln>
+        <a:ln w="19050" cap="flat" cmpd="sng" algn="ctr">
+          <a:solidFill>
+            <a:schemeClr val="phClr"/>
+          </a:solidFill>
+          <a:prstDash val="solid"/>
+          <a:miter lim="800000"/>
         </a:ln>
       </a:lnStyleLst>
       <a:effectStyleLst>
         <a:effectStyle>
+          <a:effectLst/>
+        </a:effectStyle>
+        <a:effectStyle>
+          <a:effectLst/>
+        </a:effectStyle>
+        <a:effectStyle>
           <a:effectLst>
-            <a:outerShdw blurRad="40000" dist="20000" dir="5400000" rotWithShape="0">
+            <a:outerShdw blurRad="57150" dist="19050" dir="5400000" algn="ctr" rotWithShape="0">
               <a:srgbClr val="000000">
-                <a:alpha val="38000"/>
+                <a:alpha val="63000"/>
               </a:srgbClr>
             </a:outerShdw>
           </a:effectLst>
-        </a:effectStyle>
-        <a:effectStyle>
-          <a:effectLst>
-            <a:outerShdw blurRad="40000" dist="23000" dir="5400000" rotWithShape="0">
-              <a:srgbClr val="000000">
-                <a:alpha val="35000"/>
-              </a:srgbClr>
-            </a:outerShdw>
-          </a:effectLst>
-        </a:effectStyle>
-        <a:effectStyle>
-          <a:effectLst>
-            <a:outerShdw blurRad="40000" dist="23000" dir="5400000" rotWithShape="0">
-              <a:srgbClr val="000000">
-                <a:alpha val="35000"/>
-              </a:srgbClr>
-            </a:outerShdw>
-          </a:effectLst>
-          <a:scene3d>
-            <a:camera prst="orthographicFront">
-              <a:rot lat="0" lon="0" rev="0"/>
-            </a:camera>
-            <a:lightRig rig="threePt" dir="t">
-              <a:rot lat="0" lon="0" rev="1200000"/>
-            </a:lightRig>
-          </a:scene3d>
-          <a:sp3d>
-            <a:bevelT w="63500" h="25400"/>
-          </a:sp3d>
         </a:effectStyle>
       </a:effectStyleLst>
       <a:bgFillStyleLst>
         <a:solidFill>
           <a:schemeClr val="phClr"/>
         </a:solidFill>
+        <a:solidFill>
+          <a:schemeClr val="phClr">
+            <a:tint val="95000"/>
+            <a:satMod val="170000"/>
+          </a:schemeClr>
+        </a:solidFill>
         <a:gradFill rotWithShape="1">
           <a:gsLst>
             <a:gs pos="0">
               <a:schemeClr val="phClr">
-                <a:tint val="40000"/>
-                <a:satMod val="350000"/>
+                <a:tint val="93000"/>
+                <a:satMod val="150000"/>
+                <a:shade val="98000"/>
+                <a:lumMod val="102000"/>
               </a:schemeClr>
             </a:gs>
-            <a:gs pos="40000">
+            <a:gs pos="50000">
               <a:schemeClr val="phClr">
-                <a:tint val="45000"/>
-                <a:shade val="99000"/>
-                <a:satMod val="350000"/>
+                <a:tint val="98000"/>
+                <a:satMod val="130000"/>
+                <a:shade val="90000"/>
+                <a:lumMod val="103000"/>
               </a:schemeClr>
             </a:gs>
             <a:gs pos="100000">
               <a:schemeClr val="phClr">
-                <a:shade val="20000"/>
-                <a:satMod val="255000"/>
+                <a:shade val="63000"/>
+                <a:satMod val="120000"/>
               </a:schemeClr>
             </a:gs>
           </a:gsLst>
-          <a:path path="circle">
-            <a:fillToRect l="50000" t="-80000" r="50000" b="180000"/>
-          </a:path>
-        </a:gradFill>
-        <a:gradFill rotWithShape="1">
-          <a:gsLst>
-            <a:gs pos="0">
-              <a:schemeClr val="phClr">
-                <a:tint val="80000"/>
-                <a:satMod val="300000"/>
-              </a:schemeClr>
-            </a:gs>
-            <a:gs pos="100000">
-              <a:schemeClr val="phClr">
-                <a:shade val="30000"/>
-                <a:satMod val="200000"/>
-              </a:schemeClr>
-            </a:gs>
-          </a:gsLst>
-          <a:path path="circle">
-            <a:fillToRect l="50000" t="50000" r="50000" b="50000"/>
-          </a:path>
+          <a:lin ang="5400000" scaled="0"/>
         </a:gradFill>
       </a:bgFillStyleLst>
     </a:fmtScheme>
   </a:themeElements>
-  <a:objectDefaults>
-    <a:spDef>
-      <a:spPr/>
-      <a:bodyPr/>
-      <a:lstStyle/>
-      <a:style>
-        <a:lnRef idx="1">
-          <a:schemeClr val="accent1"/>
-        </a:lnRef>
-        <a:fillRef idx="3">
-          <a:schemeClr val="accent1"/>
-        </a:fillRef>
-        <a:effectRef idx="2">
-          <a:schemeClr val="accent1"/>
-        </a:effectRef>
-        <a:fontRef idx="minor">
-          <a:schemeClr val="lt1"/>
-        </a:fontRef>
-      </a:style>
-    </a:spDef>
-    <a:lnDef>
-      <a:spPr/>
-      <a:bodyPr/>
-      <a:lstStyle/>
-      <a:style>
-        <a:lnRef idx="2">
-          <a:schemeClr val="accent1"/>
-        </a:lnRef>
-        <a:fillRef idx="0">
-          <a:schemeClr val="accent1"/>
-        </a:fillRef>
-        <a:effectRef idx="1">
-          <a:schemeClr val="accent1"/>
-        </a:effectRef>
-        <a:fontRef idx="minor">
-          <a:schemeClr val="tx1"/>
-        </a:fontRef>
-      </a:style>
-    </a:lnDef>
-  </a:objectDefaults>
+  <a:objectDefaults/>
   <a:extraClrSchemeLst/>
+  <a:extLst>
+    <a:ext uri="{05A4C25C-085E-4340-85A3-A5531E510DB2}">
+      <thm15:themeFamily xmlns:thm15="http://schemas.microsoft.com/office/thememl/2012/main" name="Office Theme" id="{2E142A2C-CD16-42D6-873A-C26D2A0506FA}" vid="{1BDDFF52-6CD6-40A5-AB3C-68EB2F1E4D0A}"/>
+    </a:ext>
+  </a:extLst>
 </a:theme>
 </file>
</xml_diff>

<commit_message>
Add stock text to chapter 4
</commit_message>
<xml_diff>
--- a/Quarto_report/Energy_Report_Summer.docx
+++ b/Quarto_report/Energy_Report_Summer.docx
@@ -59,7 +59,7 @@
         <w:pStyle w:val="BodyText"/>
       </w:pPr>
       <w:r>
-        <w:t xml:space="preserve">Date: August 26 2024</w:t>
+        <w:t xml:space="preserve">Date: September 3 2024</w:t>
       </w:r>
     </w:p>
     <w:p>
@@ -220,7 +220,7 @@
         <w:pStyle w:val="FirstParagraph"/>
       </w:pPr>
       <w:r>
-        <w:t xml:space="preserve">We used a large fan in an exterior door to depressurize your house. This allows us to determine the volume of air leakage into the house and to locate bigger air leaks. To find leaks, we used an infrared camera to check for unusually hot and cold spots. We also checked the pressure differences of the rooms to help determine major air leak locations.</w:t>
+        <w:t xml:space="preserve">A blower door test measures the air tightness of a building. We used a specialized fan in an exterior door to generate negative pressure inside your house. The resulting pressure difference between the inside and outside of the house allows us to measure air leakage. To locate the leaks, we used an infrared camera to check for unusually hot and cold spots. We also checked the pressure differences of the rooms to help determine major air leak locations.</w:t>
       </w:r>
     </w:p>
     <w:bookmarkEnd w:id="26"/>
@@ -348,6 +348,907 @@
                 <w:rFonts w:ascii="Calibri" w:hAnsi="Calibri"/>
                 <w:sz w:val="20"/>
               </w:rPr>
+              <w:t xml:space="default">Refrigerator</w:t>
+            </w:r>
+          </w:p>
+        </w:tc>
+        <w:tc>
+          <w:tcPr>
+            <w:tcBorders>
+              <w:top w:val="single" w:space="0" w:color="D3D3D3"/>
+              <w:bottom w:val="single" w:space="0" w:color="D3D3D3"/>
+              <w:start w:val="single" w:space="0" w:color="D3D3D3"/>
+              <w:end w:val="single" w:space="0" w:color="D3D3D3"/>
+            </w:tcBorders>
+          </w:tcPr>
+          <w:p>
+            <w:pPr>
+              <w:spacing w:before="0" w:after="60"/>
+              <w:keepNext/>
+              <w:jc w:val="start"/>
+            </w:pPr>
+            <w:r>
+              <w:rPr>
+                <w:rFonts w:ascii="Calibri" w:hAnsi="Calibri"/>
+                <w:sz w:val="20"/>
+              </w:rPr>
+              <w:t xml:space="default">Replace your refrigerator with a new, EnergyStar certified fridge. Look at the Energy Guide label to compare the energy use of new refrigerators.</w:t>
+            </w:r>
+          </w:p>
+        </w:tc>
+      </w:tr>
+      <w:tr>
+        <w:trPr>
+          <w:cantSplit/>
+        </w:trPr>
+        <w:tc>
+          <w:tcPr>
+            <w:tcBorders>
+              <w:top w:val="single" w:space="0" w:color="D3D3D3"/>
+              <w:bottom w:val="single" w:space="0" w:color="D3D3D3"/>
+              <w:start w:val="single" w:space="0" w:color="D3D3D3"/>
+              <w:end w:val="single" w:space="0" w:color="D3D3D3"/>
+            </w:tcBorders>
+          </w:tcPr>
+          <w:p>
+            <w:pPr>
+              <w:spacing w:before="0" w:after="60"/>
+              <w:keepNext/>
+              <w:jc w:val="start"/>
+            </w:pPr>
+            <w:r>
+              <w:rPr>
+                <w:rFonts w:ascii="Calibri" w:hAnsi="Calibri"/>
+                <w:sz w:val="20"/>
+              </w:rPr>
+              <w:t xml:space="default">Freezer</w:t>
+            </w:r>
+          </w:p>
+        </w:tc>
+        <w:tc>
+          <w:tcPr>
+            <w:tcBorders>
+              <w:top w:val="single" w:space="0" w:color="D3D3D3"/>
+              <w:bottom w:val="single" w:space="0" w:color="D3D3D3"/>
+              <w:start w:val="single" w:space="0" w:color="D3D3D3"/>
+              <w:end w:val="single" w:space="0" w:color="D3D3D3"/>
+            </w:tcBorders>
+          </w:tcPr>
+          <w:p>
+            <w:pPr>
+              <w:spacing w:before="0" w:after="60"/>
+              <w:keepNext/>
+              <w:jc w:val="start"/>
+            </w:pPr>
+            <w:r>
+              <w:rPr>
+                <w:rFonts w:ascii="Calibri" w:hAnsi="Calibri"/>
+                <w:sz w:val="20"/>
+              </w:rPr>
+              <w:t xml:space="default">Replace your freezer with a new, EnergyStar certified freezer. Look at the Energy Guide label to compare the energy use of new freezers.</w:t>
+            </w:r>
+          </w:p>
+        </w:tc>
+      </w:tr>
+      <w:tr>
+        <w:trPr>
+          <w:cantSplit/>
+        </w:trPr>
+        <w:tc>
+          <w:tcPr>
+            <w:tcBorders>
+              <w:top w:val="single" w:space="0" w:color="D3D3D3"/>
+              <w:bottom w:val="single" w:space="0" w:color="D3D3D3"/>
+              <w:start w:val="single" w:space="0" w:color="D3D3D3"/>
+              <w:end w:val="single" w:space="0" w:color="D3D3D3"/>
+            </w:tcBorders>
+          </w:tcPr>
+          <w:p>
+            <w:pPr>
+              <w:spacing w:before="0" w:after="60"/>
+              <w:keepNext/>
+              <w:jc w:val="start"/>
+            </w:pPr>
+            <w:r>
+              <w:rPr>
+                <w:rFonts w:ascii="Calibri" w:hAnsi="Calibri"/>
+                <w:sz w:val="20"/>
+              </w:rPr>
+              <w:t xml:space="default">Induction Stove/Oven</w:t>
+            </w:r>
+          </w:p>
+        </w:tc>
+        <w:tc>
+          <w:tcPr>
+            <w:tcBorders>
+              <w:top w:val="single" w:space="0" w:color="D3D3D3"/>
+              <w:bottom w:val="single" w:space="0" w:color="D3D3D3"/>
+              <w:start w:val="single" w:space="0" w:color="D3D3D3"/>
+              <w:end w:val="single" w:space="0" w:color="D3D3D3"/>
+            </w:tcBorders>
+          </w:tcPr>
+          <w:p>
+            <w:pPr>
+              <w:spacing w:before="0" w:after="60"/>
+              <w:keepNext/>
+              <w:jc w:val="start"/>
+            </w:pPr>
+            <w:r>
+              <w:rPr>
+                <w:rFonts w:ascii="Calibri" w:hAnsi="Calibri"/>
+                <w:sz w:val="20"/>
+              </w:rPr>
+              <w:t xml:space="default">Induction cooking appliances are more efficient and safer than electric or gas ones. There is no risk of carbon monoxide or other harmful combustion gases, and the surface doesn't heat up without a pot or pan on it.</w:t>
+            </w:r>
+          </w:p>
+        </w:tc>
+      </w:tr>
+      <w:tr>
+        <w:trPr>
+          <w:cantSplit/>
+        </w:trPr>
+        <w:tc>
+          <w:tcPr>
+            <w:tcBorders>
+              <w:top w:val="single" w:space="0" w:color="D3D3D3"/>
+              <w:bottom w:val="single" w:space="0" w:color="D3D3D3"/>
+              <w:start w:val="single" w:space="0" w:color="D3D3D3"/>
+              <w:end w:val="single" w:space="0" w:color="D3D3D3"/>
+            </w:tcBorders>
+          </w:tcPr>
+          <w:p>
+            <w:pPr>
+              <w:spacing w:before="0" w:after="60"/>
+              <w:keepNext/>
+              <w:jc w:val="start"/>
+            </w:pPr>
+            <w:r>
+              <w:rPr>
+                <w:rFonts w:ascii="Calibri" w:hAnsi="Calibri"/>
+                <w:sz w:val="20"/>
+              </w:rPr>
+              <w:t xml:space="default">Vapor Barrier</w:t>
+            </w:r>
+          </w:p>
+        </w:tc>
+        <w:tc>
+          <w:tcPr>
+            <w:tcBorders>
+              <w:top w:val="single" w:space="0" w:color="D3D3D3"/>
+              <w:bottom w:val="single" w:space="0" w:color="D3D3D3"/>
+              <w:start w:val="single" w:space="0" w:color="D3D3D3"/>
+              <w:end w:val="single" w:space="0" w:color="D3D3D3"/>
+            </w:tcBorders>
+          </w:tcPr>
+          <w:p>
+            <w:pPr>
+              <w:spacing w:before="0" w:after="60"/>
+              <w:keepNext/>
+              <w:jc w:val="start"/>
+            </w:pPr>
+            <w:r>
+              <w:rPr>
+                <w:rFonts w:ascii="Calibri" w:hAnsi="Calibri"/>
+                <w:sz w:val="20"/>
+              </w:rPr>
+              <w:t xml:space="default">Install a vapor barrier on the basement floor to stop moisture from entering the basement and house.</w:t>
+            </w:r>
+          </w:p>
+        </w:tc>
+      </w:tr>
+      <w:tr>
+        <w:trPr>
+          <w:cantSplit/>
+        </w:trPr>
+        <w:tc>
+          <w:tcPr>
+            <w:tcBorders>
+              <w:top w:val="single" w:space="0" w:color="D3D3D3"/>
+              <w:bottom w:val="single" w:space="0" w:color="D3D3D3"/>
+              <w:start w:val="single" w:space="0" w:color="D3D3D3"/>
+              <w:end w:val="single" w:space="0" w:color="D3D3D3"/>
+            </w:tcBorders>
+          </w:tcPr>
+          <w:p>
+            <w:pPr>
+              <w:spacing w:before="0" w:after="60"/>
+              <w:keepNext/>
+              <w:jc w:val="start"/>
+            </w:pPr>
+            <w:r>
+              <w:rPr>
+                <w:rFonts w:ascii="Calibri" w:hAnsi="Calibri"/>
+                <w:sz w:val="20"/>
+              </w:rPr>
+              <w:t xml:space="default">Spray Foam Basement/Crawlspace Walls</w:t>
+            </w:r>
+          </w:p>
+        </w:tc>
+        <w:tc>
+          <w:tcPr>
+            <w:tcBorders>
+              <w:top w:val="single" w:space="0" w:color="D3D3D3"/>
+              <w:bottom w:val="single" w:space="0" w:color="D3D3D3"/>
+              <w:start w:val="single" w:space="0" w:color="D3D3D3"/>
+              <w:end w:val="single" w:space="0" w:color="D3D3D3"/>
+            </w:tcBorders>
+          </w:tcPr>
+          <w:p>
+            <w:pPr>
+              <w:spacing w:before="0" w:after="60"/>
+              <w:keepNext/>
+              <w:jc w:val="start"/>
+            </w:pPr>
+            <w:r>
+              <w:rPr>
+                <w:rFonts w:ascii="Calibri" w:hAnsi="Calibri"/>
+                <w:sz w:val="20"/>
+              </w:rPr>
+              <w:t xml:space="default">Install spray foam on the basement/crawlspace walls to prevent moisture infiltration and reduce heat loss.</w:t>
+            </w:r>
+          </w:p>
+        </w:tc>
+      </w:tr>
+      <w:tr>
+        <w:trPr>
+          <w:cantSplit/>
+        </w:trPr>
+        <w:tc>
+          <w:tcPr>
+            <w:tcBorders>
+              <w:top w:val="single" w:space="0" w:color="D3D3D3"/>
+              <w:bottom w:val="single" w:space="0" w:color="D3D3D3"/>
+              <w:start w:val="single" w:space="0" w:color="D3D3D3"/>
+              <w:end w:val="single" w:space="0" w:color="D3D3D3"/>
+            </w:tcBorders>
+          </w:tcPr>
+          <w:p>
+            <w:pPr>
+              <w:spacing w:before="0" w:after="60"/>
+              <w:keepNext/>
+              <w:jc w:val="start"/>
+            </w:pPr>
+            <w:r>
+              <w:rPr>
+                <w:rFonts w:ascii="Calibri" w:hAnsi="Calibri"/>
+                <w:sz w:val="20"/>
+              </w:rPr>
+              <w:t xml:space="default">Attic Insulation and Air Sealing</w:t>
+            </w:r>
+          </w:p>
+        </w:tc>
+        <w:tc>
+          <w:tcPr>
+            <w:tcBorders>
+              <w:top w:val="single" w:space="0" w:color="D3D3D3"/>
+              <w:bottom w:val="single" w:space="0" w:color="D3D3D3"/>
+              <w:start w:val="single" w:space="0" w:color="D3D3D3"/>
+              <w:end w:val="single" w:space="0" w:color="D3D3D3"/>
+            </w:tcBorders>
+          </w:tcPr>
+          <w:p>
+            <w:pPr>
+              <w:spacing w:before="0" w:after="60"/>
+              <w:keepNext/>
+              <w:jc w:val="start"/>
+            </w:pPr>
+            <w:r>
+              <w:rPr>
+                <w:rFonts w:ascii="Calibri" w:hAnsi="Calibri"/>
+                <w:sz w:val="20"/>
+              </w:rPr>
+              <w:t xml:space="default">Air seal the attic and insulate it to at least R-60 (18” of loose-fill cellulose insulation).</w:t>
+            </w:r>
+          </w:p>
+        </w:tc>
+      </w:tr>
+      <w:tr>
+        <w:trPr>
+          <w:cantSplit/>
+        </w:trPr>
+        <w:tc>
+          <w:tcPr>
+            <w:tcBorders>
+              <w:top w:val="single" w:space="0" w:color="D3D3D3"/>
+              <w:bottom w:val="single" w:space="0" w:color="D3D3D3"/>
+              <w:start w:val="single" w:space="0" w:color="D3D3D3"/>
+              <w:end w:val="single" w:space="0" w:color="D3D3D3"/>
+            </w:tcBorders>
+          </w:tcPr>
+          <w:p>
+            <w:pPr>
+              <w:spacing w:before="0" w:after="60"/>
+              <w:keepNext/>
+              <w:jc w:val="start"/>
+            </w:pPr>
+            <w:r>
+              <w:rPr>
+                <w:rFonts w:ascii="Calibri" w:hAnsi="Calibri"/>
+                <w:sz w:val="20"/>
+              </w:rPr>
+              <w:t xml:space="default">Blown-in Cellulose Wall Insulation</w:t>
+            </w:r>
+          </w:p>
+        </w:tc>
+        <w:tc>
+          <w:tcPr>
+            <w:tcBorders>
+              <w:top w:val="single" w:space="0" w:color="D3D3D3"/>
+              <w:bottom w:val="single" w:space="0" w:color="D3D3D3"/>
+              <w:start w:val="single" w:space="0" w:color="D3D3D3"/>
+              <w:end w:val="single" w:space="0" w:color="D3D3D3"/>
+            </w:tcBorders>
+          </w:tcPr>
+          <w:p>
+            <w:pPr>
+              <w:spacing w:before="0" w:after="60"/>
+              <w:keepNext/>
+              <w:jc w:val="start"/>
+            </w:pPr>
+            <w:r>
+              <w:rPr>
+                <w:rFonts w:ascii="Calibri" w:hAnsi="Calibri"/>
+                <w:sz w:val="20"/>
+              </w:rPr>
+              <w:t xml:space="default">Insulate the wall stud cavities with dense packed, blown-in cellulose insulation.</w:t>
+            </w:r>
+          </w:p>
+        </w:tc>
+      </w:tr>
+      <w:tr>
+        <w:trPr>
+          <w:cantSplit/>
+        </w:trPr>
+        <w:tc>
+          <w:tcPr>
+            <w:tcBorders>
+              <w:top w:val="single" w:space="0" w:color="D3D3D3"/>
+              <w:bottom w:val="single" w:space="0" w:color="D3D3D3"/>
+              <w:start w:val="single" w:space="0" w:color="D3D3D3"/>
+              <w:end w:val="single" w:space="0" w:color="D3D3D3"/>
+            </w:tcBorders>
+          </w:tcPr>
+          <w:p>
+            <w:pPr>
+              <w:spacing w:before="0" w:after="60"/>
+              <w:keepNext/>
+              <w:jc w:val="start"/>
+            </w:pPr>
+            <w:r>
+              <w:rPr>
+                <w:rFonts w:ascii="Calibri" w:hAnsi="Calibri"/>
+                <w:sz w:val="20"/>
+              </w:rPr>
+              <w:t xml:space="default">Continuous Exterior Wall Insulation</w:t>
+            </w:r>
+          </w:p>
+        </w:tc>
+        <w:tc>
+          <w:tcPr>
+            <w:tcBorders>
+              <w:top w:val="single" w:space="0" w:color="D3D3D3"/>
+              <w:bottom w:val="single" w:space="0" w:color="D3D3D3"/>
+              <w:start w:val="single" w:space="0" w:color="D3D3D3"/>
+              <w:end w:val="single" w:space="0" w:color="D3D3D3"/>
+            </w:tcBorders>
+          </w:tcPr>
+          <w:p>
+            <w:pPr>
+              <w:spacing w:before="0" w:after="60"/>
+              <w:keepNext/>
+              <w:jc w:val="start"/>
+            </w:pPr>
+            <w:r>
+              <w:rPr>
+                <w:rFonts w:ascii="Calibri" w:hAnsi="Calibri"/>
+                <w:sz w:val="20"/>
+              </w:rPr>
+              <w:t xml:space="default">Add a continuous layer of insulation and potentially replace the air and moisture barrier once it becomes time to replace the siding.</w:t>
+            </w:r>
+          </w:p>
+        </w:tc>
+      </w:tr>
+      <w:tr>
+        <w:trPr>
+          <w:cantSplit/>
+        </w:trPr>
+        <w:tc>
+          <w:tcPr>
+            <w:tcBorders>
+              <w:top w:val="single" w:space="0" w:color="D3D3D3"/>
+              <w:bottom w:val="single" w:space="0" w:color="D3D3D3"/>
+              <w:start w:val="single" w:space="0" w:color="D3D3D3"/>
+              <w:end w:val="single" w:space="0" w:color="D3D3D3"/>
+            </w:tcBorders>
+          </w:tcPr>
+          <w:p>
+            <w:pPr>
+              <w:spacing w:before="0" w:after="60"/>
+              <w:keepNext/>
+              <w:jc w:val="start"/>
+            </w:pPr>
+            <w:r>
+              <w:rPr>
+                <w:rFonts w:ascii="Calibri" w:hAnsi="Calibri"/>
+                <w:sz w:val="20"/>
+              </w:rPr>
+              <w:t xml:space="default">Electrical Panel Upgrade</w:t>
+            </w:r>
+          </w:p>
+        </w:tc>
+        <w:tc>
+          <w:tcPr>
+            <w:tcBorders>
+              <w:top w:val="single" w:space="0" w:color="D3D3D3"/>
+              <w:bottom w:val="single" w:space="0" w:color="D3D3D3"/>
+              <w:start w:val="single" w:space="0" w:color="D3D3D3"/>
+              <w:end w:val="single" w:space="0" w:color="D3D3D3"/>
+            </w:tcBorders>
+          </w:tcPr>
+          <w:p>
+            <w:pPr>
+              <w:spacing w:before="0" w:after="60"/>
+              <w:keepNext/>
+              <w:jc w:val="start"/>
+            </w:pPr>
+            <w:r>
+              <w:rPr>
+                <w:rFonts w:ascii="Calibri" w:hAnsi="Calibri"/>
+                <w:sz w:val="20"/>
+              </w:rPr>
+              <w:t xml:space="default">Replace your existing electrical panel to increase the capacity to 200 amps (and address potential safety hazards).</w:t>
+            </w:r>
+          </w:p>
+        </w:tc>
+      </w:tr>
+      <w:tr>
+        <w:trPr>
+          <w:cantSplit/>
+        </w:trPr>
+        <w:tc>
+          <w:tcPr>
+            <w:tcBorders>
+              <w:top w:val="single" w:space="0" w:color="D3D3D3"/>
+              <w:bottom w:val="single" w:space="0" w:color="D3D3D3"/>
+              <w:start w:val="single" w:space="0" w:color="D3D3D3"/>
+              <w:end w:val="single" w:space="0" w:color="D3D3D3"/>
+            </w:tcBorders>
+          </w:tcPr>
+          <w:p>
+            <w:pPr>
+              <w:spacing w:before="0" w:after="60"/>
+              <w:keepNext/>
+              <w:jc w:val="start"/>
+            </w:pPr>
+            <w:r>
+              <w:rPr>
+                <w:rFonts w:ascii="Calibri" w:hAnsi="Calibri"/>
+                <w:sz w:val="20"/>
+              </w:rPr>
+              <w:t xml:space="default">Air Source Heat Pump</w:t>
+            </w:r>
+          </w:p>
+        </w:tc>
+        <w:tc>
+          <w:tcPr>
+            <w:tcBorders>
+              <w:top w:val="single" w:space="0" w:color="D3D3D3"/>
+              <w:bottom w:val="single" w:space="0" w:color="D3D3D3"/>
+              <w:start w:val="single" w:space="0" w:color="D3D3D3"/>
+              <w:end w:val="single" w:space="0" w:color="D3D3D3"/>
+            </w:tcBorders>
+          </w:tcPr>
+          <w:p>
+            <w:pPr>
+              <w:spacing w:before="0" w:after="60"/>
+              <w:keepNext/>
+              <w:jc w:val="start"/>
+            </w:pPr>
+            <w:r>
+              <w:rPr>
+                <w:rFonts w:ascii="Calibri" w:hAnsi="Calibri"/>
+                <w:sz w:val="20"/>
+              </w:rPr>
+              <w:t xml:space="default">Install air source heat pumps and whole-house surge protection.</w:t>
+            </w:r>
+          </w:p>
+        </w:tc>
+      </w:tr>
+      <w:tr>
+        <w:trPr>
+          <w:cantSplit/>
+        </w:trPr>
+        <w:tc>
+          <w:tcPr>
+            <w:tcBorders>
+              <w:top w:val="single" w:space="0" w:color="D3D3D3"/>
+              <w:bottom w:val="single" w:space="0" w:color="D3D3D3"/>
+              <w:start w:val="single" w:space="0" w:color="D3D3D3"/>
+              <w:end w:val="single" w:space="0" w:color="D3D3D3"/>
+            </w:tcBorders>
+          </w:tcPr>
+          <w:p>
+            <w:pPr>
+              <w:spacing w:before="0" w:after="60"/>
+              <w:keepNext/>
+              <w:jc w:val="start"/>
+            </w:pPr>
+            <w:r>
+              <w:rPr>
+                <w:rFonts w:ascii="Calibri" w:hAnsi="Calibri"/>
+                <w:sz w:val="20"/>
+              </w:rPr>
+              <w:t xml:space="default">EV+Charger</w:t>
+            </w:r>
+          </w:p>
+        </w:tc>
+        <w:tc>
+          <w:tcPr>
+            <w:tcBorders>
+              <w:top w:val="single" w:space="0" w:color="D3D3D3"/>
+              <w:bottom w:val="single" w:space="0" w:color="D3D3D3"/>
+              <w:start w:val="single" w:space="0" w:color="D3D3D3"/>
+              <w:end w:val="single" w:space="0" w:color="D3D3D3"/>
+            </w:tcBorders>
+          </w:tcPr>
+          <w:p>
+            <w:pPr>
+              <w:spacing w:before="0" w:after="60"/>
+              <w:keepNext/>
+              <w:jc w:val="start"/>
+            </w:pPr>
+            <w:r>
+              <w:rPr>
+                <w:rFonts w:ascii="Calibri" w:hAnsi="Calibri"/>
+                <w:sz w:val="20"/>
+              </w:rPr>
+              <w:t xml:space="default">An electric vehicle will eliminate your gas costs and reduce fossil fuel dependence. A 2020 study by Consumer Reports found that lifetime ownership costs were significantly lower for EVs, saving between $6,000 - $10,000 over their lifetimes.</w:t>
+            </w:r>
+          </w:p>
+        </w:tc>
+      </w:tr>
+      <w:tr>
+        <w:trPr>
+          <w:cantSplit/>
+        </w:trPr>
+        <w:tc>
+          <w:tcPr>
+            <w:tcBorders>
+              <w:top w:val="single" w:space="0" w:color="D3D3D3"/>
+              <w:bottom w:val="single" w:space="0" w:color="D3D3D3"/>
+              <w:start w:val="single" w:space="0" w:color="D3D3D3"/>
+              <w:end w:val="single" w:space="0" w:color="D3D3D3"/>
+            </w:tcBorders>
+          </w:tcPr>
+          <w:p>
+            <w:pPr>
+              <w:spacing w:before="0" w:after="60"/>
+              <w:keepNext/>
+              <w:jc w:val="start"/>
+            </w:pPr>
+            <w:r>
+              <w:rPr>
+                <w:rFonts w:ascii="Calibri" w:hAnsi="Calibri"/>
+                <w:sz w:val="20"/>
+              </w:rPr>
+              <w:t xml:space="default">Other 1</w:t>
+            </w:r>
+          </w:p>
+        </w:tc>
+        <w:tc>
+          <w:tcPr>
+            <w:tcBorders>
+              <w:top w:val="single" w:space="0" w:color="D3D3D3"/>
+              <w:bottom w:val="single" w:space="0" w:color="D3D3D3"/>
+              <w:start w:val="single" w:space="0" w:color="D3D3D3"/>
+              <w:end w:val="single" w:space="0" w:color="D3D3D3"/>
+            </w:tcBorders>
+          </w:tcPr>
+          <w:p>
+            <w:pPr>
+              <w:spacing w:before="0" w:after="60"/>
+              <w:keepNext/>
+              <w:jc w:val="start"/>
+            </w:pPr>
+            <w:r>
+              <w:rPr>
+                <w:rFonts w:ascii="Calibri" w:hAnsi="Calibri"/>
+                <w:sz w:val="20"/>
+              </w:rPr>
+              <w:t xml:space="default">TYPE HERE (Other 1)</w:t>
+            </w:r>
+          </w:p>
+        </w:tc>
+      </w:tr>
+      <w:tr>
+        <w:trPr>
+          <w:cantSplit/>
+        </w:trPr>
+        <w:tc>
+          <w:tcPr>
+            <w:tcBorders>
+              <w:top w:val="single" w:space="0" w:color="D3D3D3"/>
+              <w:bottom w:val="single" w:space="0" w:color="D3D3D3"/>
+              <w:start w:val="single" w:space="0" w:color="D3D3D3"/>
+              <w:end w:val="single" w:space="0" w:color="D3D3D3"/>
+            </w:tcBorders>
+          </w:tcPr>
+          <w:p>
+            <w:pPr>
+              <w:spacing w:before="0" w:after="60"/>
+              <w:keepNext/>
+              <w:jc w:val="start"/>
+            </w:pPr>
+            <w:r>
+              <w:rPr>
+                <w:rFonts w:ascii="Calibri" w:hAnsi="Calibri"/>
+                <w:sz w:val="20"/>
+              </w:rPr>
+              <w:t xml:space="default">Pipe Insulation</w:t>
+            </w:r>
+          </w:p>
+        </w:tc>
+        <w:tc>
+          <w:tcPr>
+            <w:tcBorders>
+              <w:top w:val="single" w:space="0" w:color="D3D3D3"/>
+              <w:bottom w:val="single" w:space="0" w:color="D3D3D3"/>
+              <w:start w:val="single" w:space="0" w:color="D3D3D3"/>
+              <w:end w:val="single" w:space="0" w:color="D3D3D3"/>
+            </w:tcBorders>
+          </w:tcPr>
+          <w:p>
+            <w:pPr>
+              <w:spacing w:before="0" w:after="60"/>
+              <w:keepNext/>
+              <w:jc w:val="start"/>
+            </w:pPr>
+            <w:r>
+              <w:rPr>
+                <w:rFonts w:ascii="Calibri" w:hAnsi="Calibri"/>
+                <w:sz w:val="20"/>
+              </w:rPr>
+              <w:t xml:space="default">Insulate both hot and cold water pipes that are uninsulated in the basement/crawlspace. This will save energy and prevent condensation.</w:t>
+            </w:r>
+          </w:p>
+        </w:tc>
+      </w:tr>
+      <w:tr>
+        <w:trPr>
+          <w:cantSplit/>
+        </w:trPr>
+        <w:tc>
+          <w:tcPr>
+            <w:tcBorders>
+              <w:top w:val="single" w:space="0" w:color="D3D3D3"/>
+              <w:bottom w:val="single" w:space="0" w:color="D3D3D3"/>
+              <w:start w:val="single" w:space="0" w:color="D3D3D3"/>
+              <w:end w:val="single" w:space="0" w:color="D3D3D3"/>
+            </w:tcBorders>
+          </w:tcPr>
+          <w:p>
+            <w:pPr>
+              <w:spacing w:before="0" w:after="60"/>
+              <w:keepNext/>
+              <w:jc w:val="start"/>
+            </w:pPr>
+            <w:r>
+              <w:rPr>
+                <w:rFonts w:ascii="Calibri" w:hAnsi="Calibri"/>
+                <w:sz w:val="20"/>
+              </w:rPr>
+              <w:t xml:space="default">Whole-House Surge Protection</w:t>
+            </w:r>
+          </w:p>
+        </w:tc>
+        <w:tc>
+          <w:tcPr>
+            <w:tcBorders>
+              <w:top w:val="single" w:space="0" w:color="D3D3D3"/>
+              <w:bottom w:val="single" w:space="0" w:color="D3D3D3"/>
+              <w:start w:val="single" w:space="0" w:color="D3D3D3"/>
+              <w:end w:val="single" w:space="0" w:color="D3D3D3"/>
+            </w:tcBorders>
+          </w:tcPr>
+          <w:p>
+            <w:pPr>
+              <w:spacing w:before="0" w:after="60"/>
+              <w:keepNext/>
+              <w:jc w:val="start"/>
+            </w:pPr>
+            <w:r>
+              <w:rPr>
+                <w:rFonts w:ascii="Calibri" w:hAnsi="Calibri"/>
+                <w:sz w:val="20"/>
+              </w:rPr>
+              <w:t xml:space="default">Upgrade your electrical panel to add whole-house surge protection.</w:t>
+            </w:r>
+          </w:p>
+        </w:tc>
+      </w:tr>
+      <w:tr>
+        <w:trPr>
+          <w:cantSplit/>
+        </w:trPr>
+        <w:tc>
+          <w:tcPr>
+            <w:tcBorders>
+              <w:top w:val="single" w:space="0" w:color="D3D3D3"/>
+              <w:bottom w:val="single" w:space="0" w:color="D3D3D3"/>
+              <w:start w:val="single" w:space="0" w:color="D3D3D3"/>
+              <w:end w:val="single" w:space="0" w:color="D3D3D3"/>
+            </w:tcBorders>
+          </w:tcPr>
+          <w:p>
+            <w:pPr>
+              <w:spacing w:before="0" w:after="60"/>
+              <w:keepNext/>
+              <w:jc w:val="start"/>
+            </w:pPr>
+            <w:r>
+              <w:rPr>
+                <w:rFonts w:ascii="Calibri" w:hAnsi="Calibri"/>
+                <w:sz w:val="20"/>
+              </w:rPr>
+              <w:t xml:space="default">Misc. Air Sealing</w:t>
+            </w:r>
+          </w:p>
+        </w:tc>
+        <w:tc>
+          <w:tcPr>
+            <w:tcBorders>
+              <w:top w:val="single" w:space="0" w:color="D3D3D3"/>
+              <w:bottom w:val="single" w:space="0" w:color="D3D3D3"/>
+              <w:start w:val="single" w:space="0" w:color="D3D3D3"/>
+              <w:end w:val="single" w:space="0" w:color="D3D3D3"/>
+            </w:tcBorders>
+          </w:tcPr>
+          <w:p>
+            <w:pPr>
+              <w:spacing w:before="0" w:after="60"/>
+              <w:keepNext/>
+              <w:jc w:val="start"/>
+            </w:pPr>
+            <w:r>
+              <w:rPr>
+                <w:rFonts w:ascii="Calibri" w:hAnsi="Calibri"/>
+                <w:sz w:val="20"/>
+              </w:rPr>
+              <w:t xml:space="default">We recommend sealing air leaks and weatherstripping exterior doors.</w:t>
+            </w:r>
+          </w:p>
+        </w:tc>
+      </w:tr>
+      <w:tr>
+        <w:trPr>
+          <w:cantSplit/>
+        </w:trPr>
+        <w:tc>
+          <w:tcPr>
+            <w:tcBorders>
+              <w:top w:val="single" w:space="0" w:color="D3D3D3"/>
+              <w:bottom w:val="single" w:space="0" w:color="D3D3D3"/>
+              <w:start w:val="single" w:space="0" w:color="D3D3D3"/>
+              <w:end w:val="single" w:space="0" w:color="D3D3D3"/>
+            </w:tcBorders>
+          </w:tcPr>
+          <w:p>
+            <w:pPr>
+              <w:spacing w:before="0" w:after="60"/>
+              <w:keepNext/>
+              <w:jc w:val="start"/>
+            </w:pPr>
+            <w:r>
+              <w:rPr>
+                <w:rFonts w:ascii="Calibri" w:hAnsi="Calibri"/>
+                <w:sz w:val="20"/>
+              </w:rPr>
+              <w:t xml:space="default">Other 2</w:t>
+            </w:r>
+          </w:p>
+        </w:tc>
+        <w:tc>
+          <w:tcPr>
+            <w:tcBorders>
+              <w:top w:val="single" w:space="0" w:color="D3D3D3"/>
+              <w:bottom w:val="single" w:space="0" w:color="D3D3D3"/>
+              <w:start w:val="single" w:space="0" w:color="D3D3D3"/>
+              <w:end w:val="single" w:space="0" w:color="D3D3D3"/>
+            </w:tcBorders>
+          </w:tcPr>
+          <w:p>
+            <w:pPr>
+              <w:spacing w:before="0" w:after="60"/>
+              <w:keepNext/>
+              <w:jc w:val="start"/>
+            </w:pPr>
+            <w:r>
+              <w:rPr>
+                <w:rFonts w:ascii="Calibri" w:hAnsi="Calibri"/>
+                <w:sz w:val="20"/>
+              </w:rPr>
+              <w:t xml:space="default">TYPE HERE (Other 2)</w:t>
+            </w:r>
+          </w:p>
+        </w:tc>
+      </w:tr>
+      <w:tr>
+        <w:trPr>
+          <w:cantSplit/>
+        </w:trPr>
+        <w:tc>
+          <w:tcPr>
+            <w:tcBorders>
+              <w:top w:val="single" w:space="0" w:color="D3D3D3"/>
+              <w:bottom w:val="single" w:space="0" w:color="D3D3D3"/>
+              <w:start w:val="single" w:space="0" w:color="D3D3D3"/>
+              <w:end w:val="single" w:space="0" w:color="D3D3D3"/>
+            </w:tcBorders>
+          </w:tcPr>
+          <w:p>
+            <w:pPr>
+              <w:spacing w:before="0" w:after="60"/>
+              <w:keepNext/>
+              <w:jc w:val="start"/>
+            </w:pPr>
+            <w:r>
+              <w:rPr>
+                <w:rFonts w:ascii="Calibri" w:hAnsi="Calibri"/>
+                <w:sz w:val="20"/>
+              </w:rPr>
+              <w:t xml:space="default">Other 3</w:t>
+            </w:r>
+          </w:p>
+        </w:tc>
+        <w:tc>
+          <w:tcPr>
+            <w:tcBorders>
+              <w:top w:val="single" w:space="0" w:color="D3D3D3"/>
+              <w:bottom w:val="single" w:space="0" w:color="D3D3D3"/>
+              <w:start w:val="single" w:space="0" w:color="D3D3D3"/>
+              <w:end w:val="single" w:space="0" w:color="D3D3D3"/>
+            </w:tcBorders>
+          </w:tcPr>
+          <w:p>
+            <w:pPr>
+              <w:spacing w:before="0" w:after="60"/>
+              <w:keepNext/>
+              <w:jc w:val="start"/>
+            </w:pPr>
+            <w:r>
+              <w:rPr>
+                <w:rFonts w:ascii="Calibri" w:hAnsi="Calibri"/>
+                <w:sz w:val="20"/>
+              </w:rPr>
+              <w:t xml:space="default">TYPE HERE (Other 3)</w:t>
+            </w:r>
+          </w:p>
+        </w:tc>
+      </w:tr>
+      <w:tr>
+        <w:trPr>
+          <w:cantSplit/>
+        </w:trPr>
+        <w:tc>
+          <w:tcPr>
+            <w:tcBorders>
+              <w:top w:val="single" w:space="0" w:color="D3D3D3"/>
+              <w:bottom w:val="single" w:space="0" w:color="D3D3D3"/>
+              <w:start w:val="single" w:space="0" w:color="D3D3D3"/>
+              <w:end w:val="single" w:space="0" w:color="D3D3D3"/>
+            </w:tcBorders>
+          </w:tcPr>
+          <w:p>
+            <w:pPr>
+              <w:spacing w:before="0" w:after="60"/>
+              <w:keepNext/>
+              <w:jc w:val="start"/>
+            </w:pPr>
+            <w:r>
+              <w:rPr>
+                <w:rFonts w:ascii="Calibri" w:hAnsi="Calibri"/>
+                <w:sz w:val="20"/>
+              </w:rPr>
               <w:t xml:space="default">LEDs</w:t>
             </w:r>
           </w:p>
@@ -401,31 +1302,31 @@
                 <w:rFonts w:ascii="Calibri" w:hAnsi="Calibri"/>
                 <w:sz w:val="20"/>
               </w:rPr>
-              <w:t xml:space="default">High efficiency shower head(s)</w:t>
-            </w:r>
-          </w:p>
-        </w:tc>
-        <w:tc>
-          <w:tcPr>
-            <w:tcBorders>
-              <w:top w:val="single" w:space="0" w:color="D3D3D3"/>
-              <w:bottom w:val="single" w:space="0" w:color="D3D3D3"/>
-              <w:start w:val="single" w:space="0" w:color="D3D3D3"/>
-              <w:end w:val="single" w:space="0" w:color="D3D3D3"/>
-            </w:tcBorders>
-          </w:tcPr>
-          <w:p>
-            <w:pPr>
-              <w:spacing w:before="0" w:after="60"/>
-              <w:keepNext/>
-              <w:jc w:val="start"/>
-            </w:pPr>
-            <w:r>
-              <w:rPr>
-                <w:rFonts w:ascii="Calibri" w:hAnsi="Calibri"/>
-                <w:sz w:val="20"/>
-              </w:rPr>
-              <w:t xml:space="default">Install high efficiency low flow shower heads to reduce the amount of water and energy to heat this water used when showering. This will save a typical home more than $200/year.</w:t>
+              <w:t xml:space="default">High-efficiency Shower Head(s)</w:t>
+            </w:r>
+          </w:p>
+        </w:tc>
+        <w:tc>
+          <w:tcPr>
+            <w:tcBorders>
+              <w:top w:val="single" w:space="0" w:color="D3D3D3"/>
+              <w:bottom w:val="single" w:space="0" w:color="D3D3D3"/>
+              <w:start w:val="single" w:space="0" w:color="D3D3D3"/>
+              <w:end w:val="single" w:space="0" w:color="D3D3D3"/>
+            </w:tcBorders>
+          </w:tcPr>
+          <w:p>
+            <w:pPr>
+              <w:spacing w:before="0" w:after="60"/>
+              <w:keepNext/>
+              <w:jc w:val="start"/>
+            </w:pPr>
+            <w:r>
+              <w:rPr>
+                <w:rFonts w:ascii="Calibri" w:hAnsi="Calibri"/>
+                <w:sz w:val="20"/>
+              </w:rPr>
+              <w:t xml:space="default">Install high-efficiency shower heads to reduce the amount of water and energy to heat the water used when showering.</w:t>
             </w:r>
           </w:p>
         </w:tc>
@@ -531,7 +1432,7 @@
                 <w:rFonts w:ascii="Calibri" w:hAnsi="Calibri"/>
                 <w:sz w:val="20"/>
               </w:rPr>
-              <w:t xml:space="default">Getting insulating window inserts that help air-seal windows and reduce heat loss and gain. There will be a Window Dresser build on Great Cranberry Island September 28th-October 2nd. Sign up at https://windowdressers.org/sign-up-for-inserts/ There will be a Window Dressers build in Eastport November 18 to 25. Contact Pete to sign up: 207-214-4751 or EastportMEEnergy@gmail.com</w:t>
+              <w:t xml:space="default">Window-Dressers insulating window inserts help air-seal windows and reduce heat loss and gain. There will be a Window-Dresser community build on Great Cranberry Island from November 8th through 14th. Sign up at https://windowdressers.org/sign-up-for-inserts/ There will be a Window Dressers build in Eastport from November 18th through 25th. Contact Pete to sign up: 207-214-4751 or EastportMEEnergy@gmail.com</w:t>
             </w:r>
           </w:p>
         </w:tc>
@@ -666,84 +1567,84 @@
                 <w:rFonts w:ascii="Calibri" w:hAnsi="Calibri"/>
                 <w:sz w:val="20"/>
               </w:rPr>
-              <w:t xml:space="default">Bathroom exhaust fan(s)</w:t>
-            </w:r>
-          </w:p>
-        </w:tc>
-        <w:tc>
-          <w:tcPr>
-            <w:tcBorders>
-              <w:top w:val="single" w:space="0" w:color="D3D3D3"/>
-              <w:bottom w:val="single" w:space="0" w:color="D3D3D3"/>
-              <w:start w:val="single" w:space="0" w:color="D3D3D3"/>
-              <w:end w:val="single" w:space="0" w:color="D3D3D3"/>
-            </w:tcBorders>
-          </w:tcPr>
-          <w:p>
-            <w:pPr>
-              <w:spacing w:before="0" w:after="60"/>
-              <w:keepNext/>
-              <w:jc w:val="start"/>
-            </w:pPr>
-            <w:r>
-              <w:rPr>
-                <w:rFonts w:ascii="Calibri" w:hAnsi="Calibri"/>
-                <w:sz w:val="20"/>
-              </w:rPr>
-              <w:t xml:space="default">Bathroom exhaust fans should be rated for at least 50 cubic feet per minute (CFM). We recommend Panasonic WhisperQuiet or similar fans that don’t create excess noise.</w:t>
-            </w:r>
-          </w:p>
-        </w:tc>
-      </w:tr>
-      <w:tr>
-        <w:trPr>
-          <w:cantSplit/>
-        </w:trPr>
-        <w:tc>
-          <w:tcPr>
-            <w:tcBorders>
-              <w:top w:val="single" w:space="0" w:color="D3D3D3"/>
-              <w:bottom w:val="single" w:space="0" w:color="D3D3D3"/>
-              <w:start w:val="single" w:space="0" w:color="D3D3D3"/>
-              <w:end w:val="single" w:space="0" w:color="D3D3D3"/>
-            </w:tcBorders>
-          </w:tcPr>
-          <w:p>
-            <w:pPr>
-              <w:spacing w:before="0" w:after="60"/>
-              <w:keepNext/>
-              <w:jc w:val="start"/>
-            </w:pPr>
-            <w:r>
-              <w:rPr>
-                <w:rFonts w:ascii="Calibri" w:hAnsi="Calibri"/>
-                <w:sz w:val="20"/>
-              </w:rPr>
-              <w:t xml:space="default">Kitchen exhaust fan</w:t>
-            </w:r>
-          </w:p>
-        </w:tc>
-        <w:tc>
-          <w:tcPr>
-            <w:tcBorders>
-              <w:top w:val="single" w:space="0" w:color="D3D3D3"/>
-              <w:bottom w:val="single" w:space="0" w:color="D3D3D3"/>
-              <w:start w:val="single" w:space="0" w:color="D3D3D3"/>
-              <w:end w:val="single" w:space="0" w:color="D3D3D3"/>
-            </w:tcBorders>
-          </w:tcPr>
-          <w:p>
-            <w:pPr>
-              <w:spacing w:before="0" w:after="60"/>
-              <w:keepNext/>
-              <w:jc w:val="start"/>
-            </w:pPr>
-            <w:r>
-              <w:rPr>
-                <w:rFonts w:ascii="Calibri" w:hAnsi="Calibri"/>
-                <w:sz w:val="20"/>
-              </w:rPr>
-              <w:t xml:space="default">We recommend a kitchen exhaust fan to remove harmful combustion gases from your home. A fan can also help with moisture concerns.</w:t>
+              <w:t xml:space="default">Bathroom Exhaust Fan(s)</w:t>
+            </w:r>
+          </w:p>
+        </w:tc>
+        <w:tc>
+          <w:tcPr>
+            <w:tcBorders>
+              <w:top w:val="single" w:space="0" w:color="D3D3D3"/>
+              <w:bottom w:val="single" w:space="0" w:color="D3D3D3"/>
+              <w:start w:val="single" w:space="0" w:color="D3D3D3"/>
+              <w:end w:val="single" w:space="0" w:color="D3D3D3"/>
+            </w:tcBorders>
+          </w:tcPr>
+          <w:p>
+            <w:pPr>
+              <w:spacing w:before="0" w:after="60"/>
+              <w:keepNext/>
+              <w:jc w:val="start"/>
+            </w:pPr>
+            <w:r>
+              <w:rPr>
+                <w:rFonts w:ascii="Calibri" w:hAnsi="Calibri"/>
+                <w:sz w:val="20"/>
+              </w:rPr>
+              <w:t xml:space="default">Bathroom exhaust fans should be rated for at least 80 cubic feet per minute (CFM) if there is a shower. We recommend Panasonic WhisperQuiet or similar fans that don’t create excess noise.</w:t>
+            </w:r>
+          </w:p>
+        </w:tc>
+      </w:tr>
+      <w:tr>
+        <w:trPr>
+          <w:cantSplit/>
+        </w:trPr>
+        <w:tc>
+          <w:tcPr>
+            <w:tcBorders>
+              <w:top w:val="single" w:space="0" w:color="D3D3D3"/>
+              <w:bottom w:val="single" w:space="0" w:color="D3D3D3"/>
+              <w:start w:val="single" w:space="0" w:color="D3D3D3"/>
+              <w:end w:val="single" w:space="0" w:color="D3D3D3"/>
+            </w:tcBorders>
+          </w:tcPr>
+          <w:p>
+            <w:pPr>
+              <w:spacing w:before="0" w:after="60"/>
+              <w:keepNext/>
+              <w:jc w:val="start"/>
+            </w:pPr>
+            <w:r>
+              <w:rPr>
+                <w:rFonts w:ascii="Calibri" w:hAnsi="Calibri"/>
+                <w:sz w:val="20"/>
+              </w:rPr>
+              <w:t xml:space="default">Kitchen Exhaust Fan</w:t>
+            </w:r>
+          </w:p>
+        </w:tc>
+        <w:tc>
+          <w:tcPr>
+            <w:tcBorders>
+              <w:top w:val="single" w:space="0" w:color="D3D3D3"/>
+              <w:bottom w:val="single" w:space="0" w:color="D3D3D3"/>
+              <w:start w:val="single" w:space="0" w:color="D3D3D3"/>
+              <w:end w:val="single" w:space="0" w:color="D3D3D3"/>
+            </w:tcBorders>
+          </w:tcPr>
+          <w:p>
+            <w:pPr>
+              <w:spacing w:before="0" w:after="60"/>
+              <w:keepNext/>
+              <w:jc w:val="start"/>
+            </w:pPr>
+            <w:r>
+              <w:rPr>
+                <w:rFonts w:ascii="Calibri" w:hAnsi="Calibri"/>
+                <w:sz w:val="20"/>
+              </w:rPr>
+              <w:t xml:space="default">We recommend a kitchen exhaust fan to remove harmful combustion gases from your home, which should be rated for at least 100 cubic feet per minute (CFM). A fan can also help with moisture concerns.</w:t>
             </w:r>
           </w:p>
         </w:tc>
@@ -796,7 +1697,7 @@
                 <w:rFonts w:ascii="Calibri" w:hAnsi="Calibri"/>
                 <w:sz w:val="20"/>
               </w:rPr>
-              <w:t xml:space="default">Rooftop solar can provide most or all of your home electrical usage. Contact a solar company for pricing and details specific to your home.</w:t>
+              <w:t xml:space="default">Rooftop solar can supply most or all of your home electrical demands. Contact a solar company for pricing and details specific to your home.</w:t>
             </w:r>
           </w:p>
         </w:tc>
@@ -2956,7 +3857,7 @@
     </w:tbl>
     <w:bookmarkEnd w:id="37"/>
     <w:bookmarkEnd w:id="38"/>
-    <w:bookmarkStart w:id="48" w:name="recommendations"/>
+    <w:bookmarkStart w:id="49" w:name="recommendations"/>
     <w:p>
       <w:pPr>
         <w:pStyle w:val="Heading2"/>
@@ -2991,6 +3892,14 @@
         <w:pStyle w:val="BodyText"/>
       </w:pPr>
       <w:r>
+        <w:t xml:space="preserve">** Auditor to describe.**</w:t>
+      </w:r>
+    </w:p>
+    <w:p>
+      <w:pPr>
+        <w:pStyle w:val="BodyText"/>
+      </w:pPr>
+      <w:r>
         <w:rPr>
           <w:iCs/>
           <w:i/>
@@ -3011,11 +3920,27 @@
         <w:pStyle w:val="BodyText"/>
       </w:pPr>
       <w:r>
+        <w:t xml:space="preserve">Have the furnace and flue inspected and adjusted by a licensed professional. This should be available from your oil or propane delivery company.</w:t>
+      </w:r>
+    </w:p>
+    <w:p>
+      <w:pPr>
+        <w:pStyle w:val="BodyText"/>
+      </w:pPr>
+      <w:r>
         <w:rPr>
           <w:iCs/>
           <w:i/>
         </w:rPr>
-        <w:t xml:space="preserve">Estimated Cost/Benefit</w:t>
+        <w:t xml:space="preserve">Estimated Cost/Benefits/Incentives</w:t>
+      </w:r>
+    </w:p>
+    <w:p>
+      <w:pPr>
+        <w:pStyle w:val="BodyText"/>
+      </w:pPr>
+      <w:r>
+        <w:t xml:space="preserve">A tune-up can improve the efficiency of your furnace/boiler, confirm that it is exhausting properly, and identify areas of concern before they become urgent. If you have a service contract with your fuel delivery company, an annual tune-up is usually included.</w:t>
       </w:r>
     </w:p>
     <w:bookmarkEnd w:id="39"/>
@@ -3045,6 +3970,14 @@
         <w:pStyle w:val="BodyText"/>
       </w:pPr>
       <w:r>
+        <w:t xml:space="preserve">Your shower heads use more water and energy than high-efficiency shower heads, thus costing you more money than necessary. Older shower heads use 2.5 gallons or more every minute, which wastes thousands of gallons of water each year and costs you money for every extra gallon of water heated.</w:t>
+      </w:r>
+    </w:p>
+    <w:p>
+      <w:pPr>
+        <w:pStyle w:val="BodyText"/>
+      </w:pPr>
+      <w:r>
         <w:rPr>
           <w:iCs/>
           <w:i/>
@@ -3057,7 +3990,15 @@
         <w:pStyle w:val="BodyText"/>
       </w:pPr>
       <w:r>
-        <w:t xml:space="preserve">Install high efficiency low flow shower heads to reduce the amount of water and energy to heat this water used when showering. This will save a typical home more than $200/year.</w:t>
+        <w:t xml:space="preserve">Install high-efficiency shower heads to reduce the amount of water and energy to heat the water used when showering. We recommend 1.5 gallon per minute shower heads that will save a gallon or more of water for every minute spent in the shower.</w:t>
+      </w:r>
+    </w:p>
+    <w:p>
+      <w:pPr>
+        <w:pStyle w:val="BodyText"/>
+      </w:pPr>
+      <w:r>
+        <w:t xml:space="preserve">Install high-efficiency shower heads to reduce the amount of water and energy to heat the water used when showering.</w:t>
       </w:r>
     </w:p>
     <w:p>
@@ -3069,7 +4010,15 @@
           <w:iCs/>
           <w:i/>
         </w:rPr>
-        <w:t xml:space="preserve">Estimated Cost/Benefit</w:t>
+        <w:t xml:space="preserve">Estimated Cost/Benefits/Incentives</w:t>
+      </w:r>
+    </w:p>
+    <w:p>
+      <w:pPr>
+        <w:pStyle w:val="BodyText"/>
+      </w:pPr>
+      <w:r>
+        <w:t xml:space="preserve">A typical family will save ~10,000 gallons of water per year and over $100 per year in water heating costs. We provide these for free and have several styles for you to choose from; contact us for some if we did not give you any during the audit.</w:t>
       </w:r>
     </w:p>
     <w:bookmarkEnd w:id="40"/>
@@ -3099,6 +4048,14 @@
         <w:pStyle w:val="BodyText"/>
       </w:pPr>
       <w:r>
+        <w:t xml:space="preserve">Your lighting uses more energy than LED bulbs would. Halogen and incandescent light bulbs use 5-8x more energy than LEDs. This requires significantly more electricity and costs a lot.</w:t>
+      </w:r>
+    </w:p>
+    <w:p>
+      <w:pPr>
+        <w:pStyle w:val="BodyText"/>
+      </w:pPr>
+      <w:r>
         <w:rPr>
           <w:iCs/>
           <w:i/>
@@ -3111,6 +4068,14 @@
         <w:pStyle w:val="BodyText"/>
       </w:pPr>
       <w:r>
+        <w:t xml:space="preserve">Switch your light bulbs to LED light bulbs. LEDs use 80% less energy than incandescent light bulbs which can significantly reduce your electricity bill.</w:t>
+      </w:r>
+    </w:p>
+    <w:p>
+      <w:pPr>
+        <w:pStyle w:val="BodyText"/>
+      </w:pPr>
+      <w:r>
         <w:t xml:space="preserve">Switch your light bulbs to LED light bulbs. LEDs use 80% less energy than incandescent light bulbs which can significantly reduce your electricity bill. We provide free LED light bulbs, contact us for some if we did not give you any during the audit.</w:t>
       </w:r>
     </w:p>
@@ -3123,7 +4088,15 @@
           <w:iCs/>
           <w:i/>
         </w:rPr>
-        <w:t xml:space="preserve">Estimated Cost/Benefit</w:t>
+        <w:t xml:space="preserve">Estimated Cost/Benefits/Incentives</w:t>
+      </w:r>
+    </w:p>
+    <w:p>
+      <w:pPr>
+        <w:pStyle w:val="BodyText"/>
+      </w:pPr>
+      <w:r>
+        <w:t xml:space="preserve">We provide free LED light bulbs; contact us for some if we did not give you any during the audit. Depending on usage, LEDs can save more than $50 a year.</w:t>
       </w:r>
     </w:p>
     <w:bookmarkEnd w:id="41"/>
@@ -3153,6 +4126,14 @@
         <w:pStyle w:val="BodyText"/>
       </w:pPr>
       <w:r>
+        <w:t xml:space="preserve">Your windows are a source of heat loss, reduce your comfort due to cold surface temperatures, and may also cause moisture condensation or frost in the winter.</w:t>
+      </w:r>
+    </w:p>
+    <w:p>
+      <w:pPr>
+        <w:pStyle w:val="BodyText"/>
+      </w:pPr>
+      <w:r>
         <w:rPr>
           <w:iCs/>
           <w:i/>
@@ -3165,7 +4146,21 @@
         <w:pStyle w:val="BodyText"/>
       </w:pPr>
       <w:r>
-        <w:t xml:space="preserve">Getting insulating window inserts that help air-seal windows and reduce heat loss and gain. There will be a Window Dresser build on Great Cranberry Island September 28th-October 2nd. Sign up at https://windowdressers.org/sign-up-for-inserts/ There will be a Window Dressers build in Eastport November 18 to 25. Contact Pete to sign up: 207-214-4751 or EastportMEEnergy@gmail.com</w:t>
+        <w:t xml:space="preserve">WindowDressers insulating window inserts help air-seal windows and reduce heat loss and gain. There will be a WindowDresser community build on Great Cranberry Island from November 9th through 14th. Sign up at https://windowdressers.org/sign-up-for-inserts/ There will be a WindowDressers community build in Eastport from November 18th through 25th. Contact Pete to sign up: 207-214-4751 or EastportMEEnergy@gmail.com</w:t>
+      </w:r>
+      <w:r>
+        <w:t xml:space="preserve"> </w:t>
+      </w:r>
+      <w:r>
+        <w:t xml:space="preserve">WindowDressers are transparent and let in light while stopping drafts. Each insert is made of a custom-made pine frame wrapped on each side with tightly sealed, clear polyolefin film, creating an airspace between the two layers for additional insulation. The insert is finished with a compressible foam weather seal. The foam allows enough give for the inserts to be easily slid into place in the fall and removed in the spring while holding firmly enough to provide a tight, friction-based seal. The inserts are installed inside your existing window frame with no fasteners required and last 5-10 years. They are most effective in the winter, but depending on the window’s exposure, they can sometimes be used in the summer to keep the house cooler.</w:t>
+      </w:r>
+    </w:p>
+    <w:p>
+      <w:pPr>
+        <w:pStyle w:val="BodyText"/>
+      </w:pPr>
+      <w:r>
+        <w:t xml:space="preserve">Window-Dressers insulating window inserts help air-seal windows and reduce heat loss and gain. There will be a Window-Dresser community build on Great Cranberry Island from November 8th through 14th. Sign up at https://windowdressers.org/sign-up-for-inserts/ There will be a Window Dressers build in Eastport from November 18th through 25th. Contact Pete to sign up: 207-214-4751 or EastportMEEnergy@gmail.com</w:t>
       </w:r>
     </w:p>
     <w:p>
@@ -3177,7 +4172,45 @@
           <w:iCs/>
           <w:i/>
         </w:rPr>
-        <w:t xml:space="preserve">Estimated Cost/Benefit</w:t>
+        <w:t xml:space="preserve">Estimated Cost/Benefits/Incentives</w:t>
+      </w:r>
+    </w:p>
+    <w:p>
+      <w:pPr>
+        <w:pStyle w:val="BodyText"/>
+      </w:pPr>
+      <w:r>
+        <w:t xml:space="preserve">Insulating window inserts save 5-10% of your heating costs at less than 1/10th the cost of replacement windows. The overall project cost will depend on the number and size of window inserts. Example prices for 2024: small (20 x 36”) - $36 for natural pine frame, $46 for white; medium (30 x 52”) - $50 for natural pine frame, $64 for white; large (44 x 68”) - $67 for natural pine frame, $88 for white. Adjusted pricing for lower-income households is available from WindowDressers upon request. If plastic is damaged, it can be replaced for $15.</w:t>
+      </w:r>
+      <w:r>
+        <w:t xml:space="preserve"> </w:t>
+      </w:r>
+      <w:r>
+        <w:t xml:space="preserve">Households that order inserts are expected to participate in the Community Build where the inserts are made. You can sign up for a 4-hour shift and learn the simple steps in the insert-building process (no previous experience required, no power tools). Each job has</w:t>
+      </w:r>
+      <w:r>
+        <w:t xml:space="preserve"> </w:t>
+      </w:r>
+      <w:r>
+        <w:t xml:space="preserve">“</w:t>
+      </w:r>
+      <w:r>
+        <w:t xml:space="preserve">jigs</w:t>
+      </w:r>
+      <w:r>
+        <w:t xml:space="preserve">”</w:t>
+      </w:r>
+      <w:r>
+        <w:t xml:space="preserve"> </w:t>
+      </w:r>
+      <w:r>
+        <w:t xml:space="preserve">that make the job easier to do and ensure uniform quality. You will be trained at the beginning of your shift on how to do your task. Volunteering for multiple shifts is encouraged! Mid-shift snacks and a meal are provided to all participants.</w:t>
+      </w:r>
+      <w:r>
+        <w:t xml:space="preserve"> </w:t>
+      </w:r>
+      <w:r>
+        <w:t xml:space="preserve">If you would like to participate, please contact us so we can discuss how the program works and which windows you’d like inserts for.</w:t>
       </w:r>
     </w:p>
     <w:bookmarkEnd w:id="42"/>
@@ -3207,6 +4240,14 @@
         <w:pStyle w:val="BodyText"/>
       </w:pPr>
       <w:r>
+        <w:t xml:space="preserve">** Auditor to describe depending on what their current system is. **</w:t>
+      </w:r>
+    </w:p>
+    <w:p>
+      <w:pPr>
+        <w:pStyle w:val="BodyText"/>
+      </w:pPr>
+      <w:r>
         <w:rPr>
           <w:iCs/>
           <w:i/>
@@ -3219,6 +4260,14 @@
         <w:pStyle w:val="BodyText"/>
       </w:pPr>
       <w:r>
+        <w:t xml:space="preserve">Install a heat pump water heater to provide your hot water for cooking and bathing. This is the most efficient way to heat water and will save hundreds of dollars a year compared to electric resistance, heating oil or propane hot water. It will also help to dehumidify while it’s running. If your current water heater burns oil or propane, this will also remove a source of combustion gases from your house. We also recommend setting the temperature on the water heater at 130°F for more efficient operation.</w:t>
+      </w:r>
+    </w:p>
+    <w:p>
+      <w:pPr>
+        <w:pStyle w:val="BodyText"/>
+      </w:pPr>
+      <w:r>
         <w:t xml:space="preserve">Install a heat pump water heater to provide your hot water for cooking and bathing. This is the most efficient way to heat water and will save hundreds of dollars a year compared to electric resistance, heating oil or propane hot water. It will also help to dehumidify while it’s running. If your current water heater burns oil or propane, this will also remove a source of combustion gases from your home.</w:t>
       </w:r>
     </w:p>
@@ -3231,7 +4280,15 @@
           <w:iCs/>
           <w:i/>
         </w:rPr>
-        <w:t xml:space="preserve">Estimated Cost/Benefit</w:t>
+        <w:t xml:space="preserve">Estimated Cost/Benefits/Incentives</w:t>
+      </w:r>
+    </w:p>
+    <w:p>
+      <w:pPr>
+        <w:pStyle w:val="BodyText"/>
+      </w:pPr>
+      <w:r>
+        <w:t xml:space="preserve">A heat pump water heater uses 70% less electricity than a standard electric water heater. Depending on your income, Efficiency Maine offers a no-cost program for low-income households, or a rebate of up to $1,000 for everyone else, making the equipment cost as little as $400 plus installation. The rebate can be combined with a federal tax credit of 30% of the remaining cost. For more information, you can call Efficiency Maine at 866-376-2463 (Monday to Friday, 8:00 am to 5:00 pm) or visit their website: https://www.efficiencymaine.com/at-home/heat-pump-water-heater-program/</w:t>
       </w:r>
     </w:p>
     <w:bookmarkEnd w:id="43"/>
@@ -3261,6 +4318,14 @@
         <w:pStyle w:val="BodyText"/>
       </w:pPr>
       <w:r>
+        <w:t xml:space="preserve">The house has no gutters, so water runs off your roof and directly onto the ground next to your house. Water that splashes off the ground can damage the exterior of your house. Runoff that is absorbed into the ground can seep into the basement/crawlspace, causing moisture issues there and throughout your house.</w:t>
+      </w:r>
+    </w:p>
+    <w:p>
+      <w:pPr>
+        <w:pStyle w:val="BodyText"/>
+      </w:pPr>
+      <w:r>
         <w:rPr>
           <w:iCs/>
           <w:i/>
@@ -3281,11 +4346,27 @@
         <w:pStyle w:val="BodyText"/>
       </w:pPr>
       <w:r>
+        <w:t xml:space="preserve">Install gutters and downspouts that divert water at least six feet away from the foundation and to where the ground slopes away from the house.</w:t>
+      </w:r>
+    </w:p>
+    <w:p>
+      <w:pPr>
+        <w:pStyle w:val="BodyText"/>
+      </w:pPr>
+      <w:r>
         <w:rPr>
           <w:iCs/>
           <w:i/>
         </w:rPr>
-        <w:t xml:space="preserve">Estimated Cost/Benefit</w:t>
+        <w:t xml:space="preserve">Estimated Cost/Benefits/Incentives</w:t>
+      </w:r>
+    </w:p>
+    <w:p>
+      <w:pPr>
+        <w:pStyle w:val="BodyText"/>
+      </w:pPr>
+      <w:r>
+        <w:t xml:space="preserve">Adding gutters would mitigate moisture damage and save you from having to replace/fix other parts of the house.</w:t>
       </w:r>
     </w:p>
     <w:bookmarkEnd w:id="44"/>
@@ -3315,6 +4396,14 @@
         <w:pStyle w:val="BodyText"/>
       </w:pPr>
       <w:r>
+        <w:t xml:space="preserve">Currently, there is no bathroom exhaust fan, so moisture from the shower, toilet, and sink remains in the house, which can cause moisture issues such as mold.</w:t>
+      </w:r>
+    </w:p>
+    <w:p>
+      <w:pPr>
+        <w:pStyle w:val="BodyText"/>
+      </w:pPr>
+      <w:r>
         <w:rPr>
           <w:iCs/>
           <w:i/>
@@ -3327,7 +4416,15 @@
         <w:pStyle w:val="BodyText"/>
       </w:pPr>
       <w:r>
-        <w:t xml:space="preserve">Bathroom exhaust fans should be rated for at least 50 cubic feet per minute (CFM). We recommend Panasonic WhisperQuiet or similar fans that don’t create excess noise.</w:t>
+        <w:t xml:space="preserve">Bathroom exhaust fans should be rated for at least 80 cubic feet per minute (CFM) if there is a shower. We recommend Panasonic WhisperQuiet or similar fans that don’t create excess noise. They should be installed before the attic is air-sealed and insulated. The fan needs to be ducted outside, so it does not add moisture into the attic.</w:t>
+      </w:r>
+    </w:p>
+    <w:p>
+      <w:pPr>
+        <w:pStyle w:val="BodyText"/>
+      </w:pPr>
+      <w:r>
+        <w:t xml:space="preserve">Bathroom exhaust fans should be rated for at least 80 cubic feet per minute (CFM) if there is a shower. We recommend Panasonic WhisperQuiet or similar fans that don’t create excess noise.</w:t>
       </w:r>
     </w:p>
     <w:p>
@@ -3339,7 +4436,15 @@
           <w:iCs/>
           <w:i/>
         </w:rPr>
-        <w:t xml:space="preserve">Estimated Cost/Benefit</w:t>
+        <w:t xml:space="preserve">Estimated Cost/Benefits/Incentives</w:t>
+      </w:r>
+    </w:p>
+    <w:p>
+      <w:pPr>
+        <w:pStyle w:val="BodyText"/>
+      </w:pPr>
+      <w:r>
+        <w:t xml:space="preserve">The typical fan is around $130 plus the cost of installation.</w:t>
       </w:r>
     </w:p>
     <w:bookmarkEnd w:id="45"/>
@@ -3369,6 +4474,14 @@
         <w:pStyle w:val="BodyText"/>
       </w:pPr>
       <w:r>
+        <w:t xml:space="preserve">Currently, there is no kitchen exhaust fan, so fumes, smoke, and moisture from cooking stay in the house which can cause health concerns.</w:t>
+      </w:r>
+    </w:p>
+    <w:p>
+      <w:pPr>
+        <w:pStyle w:val="BodyText"/>
+      </w:pPr>
+      <w:r>
         <w:rPr>
           <w:iCs/>
           <w:i/>
@@ -3381,7 +4494,15 @@
         <w:pStyle w:val="BodyText"/>
       </w:pPr>
       <w:r>
-        <w:t xml:space="preserve">We recommend a kitchen exhaust fan to remove harmful combustion gases from your home. A fan can also help with moisture concerns.</w:t>
+        <w:t xml:space="preserve">We recommend a kitchen exhaust fan to remove harmful combustion gases from your home, which should be rated for at least 100 cubic feet per minute (CFM). A fan can also help with moisture concerns. A kitchen fan should be ducted to the outdoors. If the ductwork will run through the attic, it should be installed before the attic is air-sealed and insulated.</w:t>
+      </w:r>
+    </w:p>
+    <w:p>
+      <w:pPr>
+        <w:pStyle w:val="BodyText"/>
+      </w:pPr>
+      <w:r>
+        <w:t xml:space="preserve">We recommend a kitchen exhaust fan to remove harmful combustion gases from your home, which should be rated for at least 100 cubic feet per minute (CFM). A fan can also help with moisture concerns.</w:t>
       </w:r>
     </w:p>
     <w:p>
@@ -3393,7 +4514,15 @@
           <w:iCs/>
           <w:i/>
         </w:rPr>
-        <w:t xml:space="preserve">Estimated Cost/Benefit</w:t>
+        <w:t xml:space="preserve">Estimated Cost/Benefits/Incentives</w:t>
+      </w:r>
+    </w:p>
+    <w:p>
+      <w:pPr>
+        <w:pStyle w:val="BodyText"/>
+      </w:pPr>
+      <w:r>
+        <w:t xml:space="preserve">Kitchen range hoods typically cost $150 or more; installation costs depend on the complexity of the exhaust ducting.</w:t>
       </w:r>
     </w:p>
     <w:bookmarkEnd w:id="46"/>
@@ -3423,6 +4552,14 @@
         <w:pStyle w:val="BodyText"/>
       </w:pPr>
       <w:r>
+        <w:t xml:space="preserve">** Auditor to describe (or remove this section).**</w:t>
+      </w:r>
+    </w:p>
+    <w:p>
+      <w:pPr>
+        <w:pStyle w:val="BodyText"/>
+      </w:pPr>
+      <w:r>
         <w:rPr>
           <w:iCs/>
           <w:i/>
@@ -3435,7 +4572,15 @@
         <w:pStyle w:val="BodyText"/>
       </w:pPr>
       <w:r>
-        <w:t xml:space="preserve">Rooftop solar can provide most or all of your home electrical usage. Contact a solar company for pricing and details specific to your home.</w:t>
+        <w:t xml:space="preserve">Rooftop solar can supply most or all of your home electrical demands. Contact a solar company for pricing and details specific to your house.</w:t>
+      </w:r>
+    </w:p>
+    <w:p>
+      <w:pPr>
+        <w:pStyle w:val="BodyText"/>
+      </w:pPr>
+      <w:r>
+        <w:t xml:space="preserve">Rooftop solar can supply most or all of your home electrical demands. Contact a solar company for pricing and details specific to your home.</w:t>
       </w:r>
     </w:p>
     <w:p>
@@ -3447,11 +4592,71 @@
           <w:iCs/>
           <w:i/>
         </w:rPr>
-        <w:t xml:space="preserve">Estimated Cost/Benefit</w:t>
+        <w:t xml:space="preserve">Estimated Cost/Benefits/Incentives</w:t>
+      </w:r>
+    </w:p>
+    <w:p>
+      <w:pPr>
+        <w:pStyle w:val="BodyText"/>
+      </w:pPr>
+      <w:r>
+        <w:t xml:space="preserve">There is a 30% federal tax credit and financing options are available. Battery backup is needed for solar to work during a power outage.</w:t>
       </w:r>
     </w:p>
     <w:bookmarkEnd w:id="47"/>
+    <w:bookmarkStart w:id="48" w:name="additional-resources"/>
+    <w:p>
+      <w:pPr>
+        <w:pStyle w:val="Heading3"/>
+      </w:pPr>
+      <w:r>
+        <w:t xml:space="preserve">4.10 5 Additional Resources</w:t>
+      </w:r>
+    </w:p>
+    <w:p>
+      <w:pPr>
+        <w:pStyle w:val="FirstParagraph"/>
+      </w:pPr>
+      <w:r>
+        <w:t xml:space="preserve">Many home efficiency upgrades are eligible for Efficiency Maine rebates and federal tax credits. Financial incentives vary based on income level and type of occupancy. An overview of all state rebates and federal tax credits can be found here: https://www.efficiencymaine.com/at-home/</w:t>
+      </w:r>
+    </w:p>
+    <w:p>
+      <w:pPr>
+        <w:pStyle w:val="BodyText"/>
+      </w:pPr>
+      <w:r>
+        <w:t xml:space="preserve">You can search for Efficiency Maine registered contractors here: https://www.efficiencymaine.com/at-home/vendor-locator/</w:t>
+      </w:r>
+    </w:p>
+    <w:p>
+      <w:pPr>
+        <w:pStyle w:val="BodyText"/>
+      </w:pPr>
+      <w:r>
+        <w:t xml:space="preserve">Our Maine Energy Upgrade Program team is willing and able to help you sort out the details of incentives and recommend contractors who have done quality work.</w:t>
+      </w:r>
+    </w:p>
+    <w:p>
+      <w:pPr>
+        <w:pStyle w:val="BodyText"/>
+      </w:pPr>
+      <w:r>
+        <w:t xml:space="preserve">**As part of our program, we plan to coordinate with homeowners and contractors to bundle multiple projects together to reduce costs. We will also pay for barging costs for materials, contractor vehicles, and other necessary equipment to make energy upgrades. To qualify for our program, homes must install either a heat pump or heat pump water heater in addition to any other improvements.</w:t>
+      </w:r>
+    </w:p>
     <w:bookmarkEnd w:id="48"/>
+    <w:bookmarkEnd w:id="49"/>
+    <w:bookmarkStart w:id="50" w:name="financing"/>
+    <w:p>
+      <w:pPr>
+        <w:pStyle w:val="Heading2"/>
+      </w:pPr>
+      <w:r>
+        <w:t xml:space="preserve">5 Financing</w:t>
+      </w:r>
+    </w:p>
+    <w:bookmarkEnd w:id="50"/>
     <w:sectPr/>
   </w:body>
 </w:document>

</xml_diff>

<commit_message>
Work on setting up the windows data
</commit_message>
<xml_diff>
--- a/Quarto_report/Energy_Report_Summer.docx
+++ b/Quarto_report/Energy_Report_Summer.docx
@@ -59,7 +59,7 @@
         <w:pStyle w:val="BodyText"/>
       </w:pPr>
       <w:r>
-        <w:t xml:space="preserve">Date: September 3 2024</w:t>
+        <w:t xml:space="preserve">Date: October 16 2024</w:t>
       </w:r>
     </w:p>
     <w:p>
@@ -348,907 +348,6 @@
                 <w:rFonts w:ascii="Calibri" w:hAnsi="Calibri"/>
                 <w:sz w:val="20"/>
               </w:rPr>
-              <w:t xml:space="default">Refrigerator</w:t>
-            </w:r>
-          </w:p>
-        </w:tc>
-        <w:tc>
-          <w:tcPr>
-            <w:tcBorders>
-              <w:top w:val="single" w:space="0" w:color="D3D3D3"/>
-              <w:bottom w:val="single" w:space="0" w:color="D3D3D3"/>
-              <w:start w:val="single" w:space="0" w:color="D3D3D3"/>
-              <w:end w:val="single" w:space="0" w:color="D3D3D3"/>
-            </w:tcBorders>
-          </w:tcPr>
-          <w:p>
-            <w:pPr>
-              <w:spacing w:before="0" w:after="60"/>
-              <w:keepNext/>
-              <w:jc w:val="start"/>
-            </w:pPr>
-            <w:r>
-              <w:rPr>
-                <w:rFonts w:ascii="Calibri" w:hAnsi="Calibri"/>
-                <w:sz w:val="20"/>
-              </w:rPr>
-              <w:t xml:space="default">Replace your refrigerator with a new, EnergyStar certified fridge. Look at the Energy Guide label to compare the energy use of new refrigerators.</w:t>
-            </w:r>
-          </w:p>
-        </w:tc>
-      </w:tr>
-      <w:tr>
-        <w:trPr>
-          <w:cantSplit/>
-        </w:trPr>
-        <w:tc>
-          <w:tcPr>
-            <w:tcBorders>
-              <w:top w:val="single" w:space="0" w:color="D3D3D3"/>
-              <w:bottom w:val="single" w:space="0" w:color="D3D3D3"/>
-              <w:start w:val="single" w:space="0" w:color="D3D3D3"/>
-              <w:end w:val="single" w:space="0" w:color="D3D3D3"/>
-            </w:tcBorders>
-          </w:tcPr>
-          <w:p>
-            <w:pPr>
-              <w:spacing w:before="0" w:after="60"/>
-              <w:keepNext/>
-              <w:jc w:val="start"/>
-            </w:pPr>
-            <w:r>
-              <w:rPr>
-                <w:rFonts w:ascii="Calibri" w:hAnsi="Calibri"/>
-                <w:sz w:val="20"/>
-              </w:rPr>
-              <w:t xml:space="default">Freezer</w:t>
-            </w:r>
-          </w:p>
-        </w:tc>
-        <w:tc>
-          <w:tcPr>
-            <w:tcBorders>
-              <w:top w:val="single" w:space="0" w:color="D3D3D3"/>
-              <w:bottom w:val="single" w:space="0" w:color="D3D3D3"/>
-              <w:start w:val="single" w:space="0" w:color="D3D3D3"/>
-              <w:end w:val="single" w:space="0" w:color="D3D3D3"/>
-            </w:tcBorders>
-          </w:tcPr>
-          <w:p>
-            <w:pPr>
-              <w:spacing w:before="0" w:after="60"/>
-              <w:keepNext/>
-              <w:jc w:val="start"/>
-            </w:pPr>
-            <w:r>
-              <w:rPr>
-                <w:rFonts w:ascii="Calibri" w:hAnsi="Calibri"/>
-                <w:sz w:val="20"/>
-              </w:rPr>
-              <w:t xml:space="default">Replace your freezer with a new, EnergyStar certified freezer. Look at the Energy Guide label to compare the energy use of new freezers.</w:t>
-            </w:r>
-          </w:p>
-        </w:tc>
-      </w:tr>
-      <w:tr>
-        <w:trPr>
-          <w:cantSplit/>
-        </w:trPr>
-        <w:tc>
-          <w:tcPr>
-            <w:tcBorders>
-              <w:top w:val="single" w:space="0" w:color="D3D3D3"/>
-              <w:bottom w:val="single" w:space="0" w:color="D3D3D3"/>
-              <w:start w:val="single" w:space="0" w:color="D3D3D3"/>
-              <w:end w:val="single" w:space="0" w:color="D3D3D3"/>
-            </w:tcBorders>
-          </w:tcPr>
-          <w:p>
-            <w:pPr>
-              <w:spacing w:before="0" w:after="60"/>
-              <w:keepNext/>
-              <w:jc w:val="start"/>
-            </w:pPr>
-            <w:r>
-              <w:rPr>
-                <w:rFonts w:ascii="Calibri" w:hAnsi="Calibri"/>
-                <w:sz w:val="20"/>
-              </w:rPr>
-              <w:t xml:space="default">Induction Stove/Oven</w:t>
-            </w:r>
-          </w:p>
-        </w:tc>
-        <w:tc>
-          <w:tcPr>
-            <w:tcBorders>
-              <w:top w:val="single" w:space="0" w:color="D3D3D3"/>
-              <w:bottom w:val="single" w:space="0" w:color="D3D3D3"/>
-              <w:start w:val="single" w:space="0" w:color="D3D3D3"/>
-              <w:end w:val="single" w:space="0" w:color="D3D3D3"/>
-            </w:tcBorders>
-          </w:tcPr>
-          <w:p>
-            <w:pPr>
-              <w:spacing w:before="0" w:after="60"/>
-              <w:keepNext/>
-              <w:jc w:val="start"/>
-            </w:pPr>
-            <w:r>
-              <w:rPr>
-                <w:rFonts w:ascii="Calibri" w:hAnsi="Calibri"/>
-                <w:sz w:val="20"/>
-              </w:rPr>
-              <w:t xml:space="default">Induction cooking appliances are more efficient and safer than electric or gas ones. There is no risk of carbon monoxide or other harmful combustion gases, and the surface doesn't heat up without a pot or pan on it.</w:t>
-            </w:r>
-          </w:p>
-        </w:tc>
-      </w:tr>
-      <w:tr>
-        <w:trPr>
-          <w:cantSplit/>
-        </w:trPr>
-        <w:tc>
-          <w:tcPr>
-            <w:tcBorders>
-              <w:top w:val="single" w:space="0" w:color="D3D3D3"/>
-              <w:bottom w:val="single" w:space="0" w:color="D3D3D3"/>
-              <w:start w:val="single" w:space="0" w:color="D3D3D3"/>
-              <w:end w:val="single" w:space="0" w:color="D3D3D3"/>
-            </w:tcBorders>
-          </w:tcPr>
-          <w:p>
-            <w:pPr>
-              <w:spacing w:before="0" w:after="60"/>
-              <w:keepNext/>
-              <w:jc w:val="start"/>
-            </w:pPr>
-            <w:r>
-              <w:rPr>
-                <w:rFonts w:ascii="Calibri" w:hAnsi="Calibri"/>
-                <w:sz w:val="20"/>
-              </w:rPr>
-              <w:t xml:space="default">Vapor Barrier</w:t>
-            </w:r>
-          </w:p>
-        </w:tc>
-        <w:tc>
-          <w:tcPr>
-            <w:tcBorders>
-              <w:top w:val="single" w:space="0" w:color="D3D3D3"/>
-              <w:bottom w:val="single" w:space="0" w:color="D3D3D3"/>
-              <w:start w:val="single" w:space="0" w:color="D3D3D3"/>
-              <w:end w:val="single" w:space="0" w:color="D3D3D3"/>
-            </w:tcBorders>
-          </w:tcPr>
-          <w:p>
-            <w:pPr>
-              <w:spacing w:before="0" w:after="60"/>
-              <w:keepNext/>
-              <w:jc w:val="start"/>
-            </w:pPr>
-            <w:r>
-              <w:rPr>
-                <w:rFonts w:ascii="Calibri" w:hAnsi="Calibri"/>
-                <w:sz w:val="20"/>
-              </w:rPr>
-              <w:t xml:space="default">Install a vapor barrier on the basement floor to stop moisture from entering the basement and house.</w:t>
-            </w:r>
-          </w:p>
-        </w:tc>
-      </w:tr>
-      <w:tr>
-        <w:trPr>
-          <w:cantSplit/>
-        </w:trPr>
-        <w:tc>
-          <w:tcPr>
-            <w:tcBorders>
-              <w:top w:val="single" w:space="0" w:color="D3D3D3"/>
-              <w:bottom w:val="single" w:space="0" w:color="D3D3D3"/>
-              <w:start w:val="single" w:space="0" w:color="D3D3D3"/>
-              <w:end w:val="single" w:space="0" w:color="D3D3D3"/>
-            </w:tcBorders>
-          </w:tcPr>
-          <w:p>
-            <w:pPr>
-              <w:spacing w:before="0" w:after="60"/>
-              <w:keepNext/>
-              <w:jc w:val="start"/>
-            </w:pPr>
-            <w:r>
-              <w:rPr>
-                <w:rFonts w:ascii="Calibri" w:hAnsi="Calibri"/>
-                <w:sz w:val="20"/>
-              </w:rPr>
-              <w:t xml:space="default">Spray Foam Basement/Crawlspace Walls</w:t>
-            </w:r>
-          </w:p>
-        </w:tc>
-        <w:tc>
-          <w:tcPr>
-            <w:tcBorders>
-              <w:top w:val="single" w:space="0" w:color="D3D3D3"/>
-              <w:bottom w:val="single" w:space="0" w:color="D3D3D3"/>
-              <w:start w:val="single" w:space="0" w:color="D3D3D3"/>
-              <w:end w:val="single" w:space="0" w:color="D3D3D3"/>
-            </w:tcBorders>
-          </w:tcPr>
-          <w:p>
-            <w:pPr>
-              <w:spacing w:before="0" w:after="60"/>
-              <w:keepNext/>
-              <w:jc w:val="start"/>
-            </w:pPr>
-            <w:r>
-              <w:rPr>
-                <w:rFonts w:ascii="Calibri" w:hAnsi="Calibri"/>
-                <w:sz w:val="20"/>
-              </w:rPr>
-              <w:t xml:space="default">Install spray foam on the basement/crawlspace walls to prevent moisture infiltration and reduce heat loss.</w:t>
-            </w:r>
-          </w:p>
-        </w:tc>
-      </w:tr>
-      <w:tr>
-        <w:trPr>
-          <w:cantSplit/>
-        </w:trPr>
-        <w:tc>
-          <w:tcPr>
-            <w:tcBorders>
-              <w:top w:val="single" w:space="0" w:color="D3D3D3"/>
-              <w:bottom w:val="single" w:space="0" w:color="D3D3D3"/>
-              <w:start w:val="single" w:space="0" w:color="D3D3D3"/>
-              <w:end w:val="single" w:space="0" w:color="D3D3D3"/>
-            </w:tcBorders>
-          </w:tcPr>
-          <w:p>
-            <w:pPr>
-              <w:spacing w:before="0" w:after="60"/>
-              <w:keepNext/>
-              <w:jc w:val="start"/>
-            </w:pPr>
-            <w:r>
-              <w:rPr>
-                <w:rFonts w:ascii="Calibri" w:hAnsi="Calibri"/>
-                <w:sz w:val="20"/>
-              </w:rPr>
-              <w:t xml:space="default">Attic Insulation and Air Sealing</w:t>
-            </w:r>
-          </w:p>
-        </w:tc>
-        <w:tc>
-          <w:tcPr>
-            <w:tcBorders>
-              <w:top w:val="single" w:space="0" w:color="D3D3D3"/>
-              <w:bottom w:val="single" w:space="0" w:color="D3D3D3"/>
-              <w:start w:val="single" w:space="0" w:color="D3D3D3"/>
-              <w:end w:val="single" w:space="0" w:color="D3D3D3"/>
-            </w:tcBorders>
-          </w:tcPr>
-          <w:p>
-            <w:pPr>
-              <w:spacing w:before="0" w:after="60"/>
-              <w:keepNext/>
-              <w:jc w:val="start"/>
-            </w:pPr>
-            <w:r>
-              <w:rPr>
-                <w:rFonts w:ascii="Calibri" w:hAnsi="Calibri"/>
-                <w:sz w:val="20"/>
-              </w:rPr>
-              <w:t xml:space="default">Air seal the attic and insulate it to at least R-60 (18” of loose-fill cellulose insulation).</w:t>
-            </w:r>
-          </w:p>
-        </w:tc>
-      </w:tr>
-      <w:tr>
-        <w:trPr>
-          <w:cantSplit/>
-        </w:trPr>
-        <w:tc>
-          <w:tcPr>
-            <w:tcBorders>
-              <w:top w:val="single" w:space="0" w:color="D3D3D3"/>
-              <w:bottom w:val="single" w:space="0" w:color="D3D3D3"/>
-              <w:start w:val="single" w:space="0" w:color="D3D3D3"/>
-              <w:end w:val="single" w:space="0" w:color="D3D3D3"/>
-            </w:tcBorders>
-          </w:tcPr>
-          <w:p>
-            <w:pPr>
-              <w:spacing w:before="0" w:after="60"/>
-              <w:keepNext/>
-              <w:jc w:val="start"/>
-            </w:pPr>
-            <w:r>
-              <w:rPr>
-                <w:rFonts w:ascii="Calibri" w:hAnsi="Calibri"/>
-                <w:sz w:val="20"/>
-              </w:rPr>
-              <w:t xml:space="default">Blown-in Cellulose Wall Insulation</w:t>
-            </w:r>
-          </w:p>
-        </w:tc>
-        <w:tc>
-          <w:tcPr>
-            <w:tcBorders>
-              <w:top w:val="single" w:space="0" w:color="D3D3D3"/>
-              <w:bottom w:val="single" w:space="0" w:color="D3D3D3"/>
-              <w:start w:val="single" w:space="0" w:color="D3D3D3"/>
-              <w:end w:val="single" w:space="0" w:color="D3D3D3"/>
-            </w:tcBorders>
-          </w:tcPr>
-          <w:p>
-            <w:pPr>
-              <w:spacing w:before="0" w:after="60"/>
-              <w:keepNext/>
-              <w:jc w:val="start"/>
-            </w:pPr>
-            <w:r>
-              <w:rPr>
-                <w:rFonts w:ascii="Calibri" w:hAnsi="Calibri"/>
-                <w:sz w:val="20"/>
-              </w:rPr>
-              <w:t xml:space="default">Insulate the wall stud cavities with dense packed, blown-in cellulose insulation.</w:t>
-            </w:r>
-          </w:p>
-        </w:tc>
-      </w:tr>
-      <w:tr>
-        <w:trPr>
-          <w:cantSplit/>
-        </w:trPr>
-        <w:tc>
-          <w:tcPr>
-            <w:tcBorders>
-              <w:top w:val="single" w:space="0" w:color="D3D3D3"/>
-              <w:bottom w:val="single" w:space="0" w:color="D3D3D3"/>
-              <w:start w:val="single" w:space="0" w:color="D3D3D3"/>
-              <w:end w:val="single" w:space="0" w:color="D3D3D3"/>
-            </w:tcBorders>
-          </w:tcPr>
-          <w:p>
-            <w:pPr>
-              <w:spacing w:before="0" w:after="60"/>
-              <w:keepNext/>
-              <w:jc w:val="start"/>
-            </w:pPr>
-            <w:r>
-              <w:rPr>
-                <w:rFonts w:ascii="Calibri" w:hAnsi="Calibri"/>
-                <w:sz w:val="20"/>
-              </w:rPr>
-              <w:t xml:space="default">Continuous Exterior Wall Insulation</w:t>
-            </w:r>
-          </w:p>
-        </w:tc>
-        <w:tc>
-          <w:tcPr>
-            <w:tcBorders>
-              <w:top w:val="single" w:space="0" w:color="D3D3D3"/>
-              <w:bottom w:val="single" w:space="0" w:color="D3D3D3"/>
-              <w:start w:val="single" w:space="0" w:color="D3D3D3"/>
-              <w:end w:val="single" w:space="0" w:color="D3D3D3"/>
-            </w:tcBorders>
-          </w:tcPr>
-          <w:p>
-            <w:pPr>
-              <w:spacing w:before="0" w:after="60"/>
-              <w:keepNext/>
-              <w:jc w:val="start"/>
-            </w:pPr>
-            <w:r>
-              <w:rPr>
-                <w:rFonts w:ascii="Calibri" w:hAnsi="Calibri"/>
-                <w:sz w:val="20"/>
-              </w:rPr>
-              <w:t xml:space="default">Add a continuous layer of insulation and potentially replace the air and moisture barrier once it becomes time to replace the siding.</w:t>
-            </w:r>
-          </w:p>
-        </w:tc>
-      </w:tr>
-      <w:tr>
-        <w:trPr>
-          <w:cantSplit/>
-        </w:trPr>
-        <w:tc>
-          <w:tcPr>
-            <w:tcBorders>
-              <w:top w:val="single" w:space="0" w:color="D3D3D3"/>
-              <w:bottom w:val="single" w:space="0" w:color="D3D3D3"/>
-              <w:start w:val="single" w:space="0" w:color="D3D3D3"/>
-              <w:end w:val="single" w:space="0" w:color="D3D3D3"/>
-            </w:tcBorders>
-          </w:tcPr>
-          <w:p>
-            <w:pPr>
-              <w:spacing w:before="0" w:after="60"/>
-              <w:keepNext/>
-              <w:jc w:val="start"/>
-            </w:pPr>
-            <w:r>
-              <w:rPr>
-                <w:rFonts w:ascii="Calibri" w:hAnsi="Calibri"/>
-                <w:sz w:val="20"/>
-              </w:rPr>
-              <w:t xml:space="default">Electrical Panel Upgrade</w:t>
-            </w:r>
-          </w:p>
-        </w:tc>
-        <w:tc>
-          <w:tcPr>
-            <w:tcBorders>
-              <w:top w:val="single" w:space="0" w:color="D3D3D3"/>
-              <w:bottom w:val="single" w:space="0" w:color="D3D3D3"/>
-              <w:start w:val="single" w:space="0" w:color="D3D3D3"/>
-              <w:end w:val="single" w:space="0" w:color="D3D3D3"/>
-            </w:tcBorders>
-          </w:tcPr>
-          <w:p>
-            <w:pPr>
-              <w:spacing w:before="0" w:after="60"/>
-              <w:keepNext/>
-              <w:jc w:val="start"/>
-            </w:pPr>
-            <w:r>
-              <w:rPr>
-                <w:rFonts w:ascii="Calibri" w:hAnsi="Calibri"/>
-                <w:sz w:val="20"/>
-              </w:rPr>
-              <w:t xml:space="default">Replace your existing electrical panel to increase the capacity to 200 amps (and address potential safety hazards).</w:t>
-            </w:r>
-          </w:p>
-        </w:tc>
-      </w:tr>
-      <w:tr>
-        <w:trPr>
-          <w:cantSplit/>
-        </w:trPr>
-        <w:tc>
-          <w:tcPr>
-            <w:tcBorders>
-              <w:top w:val="single" w:space="0" w:color="D3D3D3"/>
-              <w:bottom w:val="single" w:space="0" w:color="D3D3D3"/>
-              <w:start w:val="single" w:space="0" w:color="D3D3D3"/>
-              <w:end w:val="single" w:space="0" w:color="D3D3D3"/>
-            </w:tcBorders>
-          </w:tcPr>
-          <w:p>
-            <w:pPr>
-              <w:spacing w:before="0" w:after="60"/>
-              <w:keepNext/>
-              <w:jc w:val="start"/>
-            </w:pPr>
-            <w:r>
-              <w:rPr>
-                <w:rFonts w:ascii="Calibri" w:hAnsi="Calibri"/>
-                <w:sz w:val="20"/>
-              </w:rPr>
-              <w:t xml:space="default">Air Source Heat Pump</w:t>
-            </w:r>
-          </w:p>
-        </w:tc>
-        <w:tc>
-          <w:tcPr>
-            <w:tcBorders>
-              <w:top w:val="single" w:space="0" w:color="D3D3D3"/>
-              <w:bottom w:val="single" w:space="0" w:color="D3D3D3"/>
-              <w:start w:val="single" w:space="0" w:color="D3D3D3"/>
-              <w:end w:val="single" w:space="0" w:color="D3D3D3"/>
-            </w:tcBorders>
-          </w:tcPr>
-          <w:p>
-            <w:pPr>
-              <w:spacing w:before="0" w:after="60"/>
-              <w:keepNext/>
-              <w:jc w:val="start"/>
-            </w:pPr>
-            <w:r>
-              <w:rPr>
-                <w:rFonts w:ascii="Calibri" w:hAnsi="Calibri"/>
-                <w:sz w:val="20"/>
-              </w:rPr>
-              <w:t xml:space="default">Install air source heat pumps and whole-house surge protection.</w:t>
-            </w:r>
-          </w:p>
-        </w:tc>
-      </w:tr>
-      <w:tr>
-        <w:trPr>
-          <w:cantSplit/>
-        </w:trPr>
-        <w:tc>
-          <w:tcPr>
-            <w:tcBorders>
-              <w:top w:val="single" w:space="0" w:color="D3D3D3"/>
-              <w:bottom w:val="single" w:space="0" w:color="D3D3D3"/>
-              <w:start w:val="single" w:space="0" w:color="D3D3D3"/>
-              <w:end w:val="single" w:space="0" w:color="D3D3D3"/>
-            </w:tcBorders>
-          </w:tcPr>
-          <w:p>
-            <w:pPr>
-              <w:spacing w:before="0" w:after="60"/>
-              <w:keepNext/>
-              <w:jc w:val="start"/>
-            </w:pPr>
-            <w:r>
-              <w:rPr>
-                <w:rFonts w:ascii="Calibri" w:hAnsi="Calibri"/>
-                <w:sz w:val="20"/>
-              </w:rPr>
-              <w:t xml:space="default">EV+Charger</w:t>
-            </w:r>
-          </w:p>
-        </w:tc>
-        <w:tc>
-          <w:tcPr>
-            <w:tcBorders>
-              <w:top w:val="single" w:space="0" w:color="D3D3D3"/>
-              <w:bottom w:val="single" w:space="0" w:color="D3D3D3"/>
-              <w:start w:val="single" w:space="0" w:color="D3D3D3"/>
-              <w:end w:val="single" w:space="0" w:color="D3D3D3"/>
-            </w:tcBorders>
-          </w:tcPr>
-          <w:p>
-            <w:pPr>
-              <w:spacing w:before="0" w:after="60"/>
-              <w:keepNext/>
-              <w:jc w:val="start"/>
-            </w:pPr>
-            <w:r>
-              <w:rPr>
-                <w:rFonts w:ascii="Calibri" w:hAnsi="Calibri"/>
-                <w:sz w:val="20"/>
-              </w:rPr>
-              <w:t xml:space="default">An electric vehicle will eliminate your gas costs and reduce fossil fuel dependence. A 2020 study by Consumer Reports found that lifetime ownership costs were significantly lower for EVs, saving between $6,000 - $10,000 over their lifetimes.</w:t>
-            </w:r>
-          </w:p>
-        </w:tc>
-      </w:tr>
-      <w:tr>
-        <w:trPr>
-          <w:cantSplit/>
-        </w:trPr>
-        <w:tc>
-          <w:tcPr>
-            <w:tcBorders>
-              <w:top w:val="single" w:space="0" w:color="D3D3D3"/>
-              <w:bottom w:val="single" w:space="0" w:color="D3D3D3"/>
-              <w:start w:val="single" w:space="0" w:color="D3D3D3"/>
-              <w:end w:val="single" w:space="0" w:color="D3D3D3"/>
-            </w:tcBorders>
-          </w:tcPr>
-          <w:p>
-            <w:pPr>
-              <w:spacing w:before="0" w:after="60"/>
-              <w:keepNext/>
-              <w:jc w:val="start"/>
-            </w:pPr>
-            <w:r>
-              <w:rPr>
-                <w:rFonts w:ascii="Calibri" w:hAnsi="Calibri"/>
-                <w:sz w:val="20"/>
-              </w:rPr>
-              <w:t xml:space="default">Other 1</w:t>
-            </w:r>
-          </w:p>
-        </w:tc>
-        <w:tc>
-          <w:tcPr>
-            <w:tcBorders>
-              <w:top w:val="single" w:space="0" w:color="D3D3D3"/>
-              <w:bottom w:val="single" w:space="0" w:color="D3D3D3"/>
-              <w:start w:val="single" w:space="0" w:color="D3D3D3"/>
-              <w:end w:val="single" w:space="0" w:color="D3D3D3"/>
-            </w:tcBorders>
-          </w:tcPr>
-          <w:p>
-            <w:pPr>
-              <w:spacing w:before="0" w:after="60"/>
-              <w:keepNext/>
-              <w:jc w:val="start"/>
-            </w:pPr>
-            <w:r>
-              <w:rPr>
-                <w:rFonts w:ascii="Calibri" w:hAnsi="Calibri"/>
-                <w:sz w:val="20"/>
-              </w:rPr>
-              <w:t xml:space="default">TYPE HERE (Other 1)</w:t>
-            </w:r>
-          </w:p>
-        </w:tc>
-      </w:tr>
-      <w:tr>
-        <w:trPr>
-          <w:cantSplit/>
-        </w:trPr>
-        <w:tc>
-          <w:tcPr>
-            <w:tcBorders>
-              <w:top w:val="single" w:space="0" w:color="D3D3D3"/>
-              <w:bottom w:val="single" w:space="0" w:color="D3D3D3"/>
-              <w:start w:val="single" w:space="0" w:color="D3D3D3"/>
-              <w:end w:val="single" w:space="0" w:color="D3D3D3"/>
-            </w:tcBorders>
-          </w:tcPr>
-          <w:p>
-            <w:pPr>
-              <w:spacing w:before="0" w:after="60"/>
-              <w:keepNext/>
-              <w:jc w:val="start"/>
-            </w:pPr>
-            <w:r>
-              <w:rPr>
-                <w:rFonts w:ascii="Calibri" w:hAnsi="Calibri"/>
-                <w:sz w:val="20"/>
-              </w:rPr>
-              <w:t xml:space="default">Pipe Insulation</w:t>
-            </w:r>
-          </w:p>
-        </w:tc>
-        <w:tc>
-          <w:tcPr>
-            <w:tcBorders>
-              <w:top w:val="single" w:space="0" w:color="D3D3D3"/>
-              <w:bottom w:val="single" w:space="0" w:color="D3D3D3"/>
-              <w:start w:val="single" w:space="0" w:color="D3D3D3"/>
-              <w:end w:val="single" w:space="0" w:color="D3D3D3"/>
-            </w:tcBorders>
-          </w:tcPr>
-          <w:p>
-            <w:pPr>
-              <w:spacing w:before="0" w:after="60"/>
-              <w:keepNext/>
-              <w:jc w:val="start"/>
-            </w:pPr>
-            <w:r>
-              <w:rPr>
-                <w:rFonts w:ascii="Calibri" w:hAnsi="Calibri"/>
-                <w:sz w:val="20"/>
-              </w:rPr>
-              <w:t xml:space="default">Insulate both hot and cold water pipes that are uninsulated in the basement/crawlspace. This will save energy and prevent condensation.</w:t>
-            </w:r>
-          </w:p>
-        </w:tc>
-      </w:tr>
-      <w:tr>
-        <w:trPr>
-          <w:cantSplit/>
-        </w:trPr>
-        <w:tc>
-          <w:tcPr>
-            <w:tcBorders>
-              <w:top w:val="single" w:space="0" w:color="D3D3D3"/>
-              <w:bottom w:val="single" w:space="0" w:color="D3D3D3"/>
-              <w:start w:val="single" w:space="0" w:color="D3D3D3"/>
-              <w:end w:val="single" w:space="0" w:color="D3D3D3"/>
-            </w:tcBorders>
-          </w:tcPr>
-          <w:p>
-            <w:pPr>
-              <w:spacing w:before="0" w:after="60"/>
-              <w:keepNext/>
-              <w:jc w:val="start"/>
-            </w:pPr>
-            <w:r>
-              <w:rPr>
-                <w:rFonts w:ascii="Calibri" w:hAnsi="Calibri"/>
-                <w:sz w:val="20"/>
-              </w:rPr>
-              <w:t xml:space="default">Whole-House Surge Protection</w:t>
-            </w:r>
-          </w:p>
-        </w:tc>
-        <w:tc>
-          <w:tcPr>
-            <w:tcBorders>
-              <w:top w:val="single" w:space="0" w:color="D3D3D3"/>
-              <w:bottom w:val="single" w:space="0" w:color="D3D3D3"/>
-              <w:start w:val="single" w:space="0" w:color="D3D3D3"/>
-              <w:end w:val="single" w:space="0" w:color="D3D3D3"/>
-            </w:tcBorders>
-          </w:tcPr>
-          <w:p>
-            <w:pPr>
-              <w:spacing w:before="0" w:after="60"/>
-              <w:keepNext/>
-              <w:jc w:val="start"/>
-            </w:pPr>
-            <w:r>
-              <w:rPr>
-                <w:rFonts w:ascii="Calibri" w:hAnsi="Calibri"/>
-                <w:sz w:val="20"/>
-              </w:rPr>
-              <w:t xml:space="default">Upgrade your electrical panel to add whole-house surge protection.</w:t>
-            </w:r>
-          </w:p>
-        </w:tc>
-      </w:tr>
-      <w:tr>
-        <w:trPr>
-          <w:cantSplit/>
-        </w:trPr>
-        <w:tc>
-          <w:tcPr>
-            <w:tcBorders>
-              <w:top w:val="single" w:space="0" w:color="D3D3D3"/>
-              <w:bottom w:val="single" w:space="0" w:color="D3D3D3"/>
-              <w:start w:val="single" w:space="0" w:color="D3D3D3"/>
-              <w:end w:val="single" w:space="0" w:color="D3D3D3"/>
-            </w:tcBorders>
-          </w:tcPr>
-          <w:p>
-            <w:pPr>
-              <w:spacing w:before="0" w:after="60"/>
-              <w:keepNext/>
-              <w:jc w:val="start"/>
-            </w:pPr>
-            <w:r>
-              <w:rPr>
-                <w:rFonts w:ascii="Calibri" w:hAnsi="Calibri"/>
-                <w:sz w:val="20"/>
-              </w:rPr>
-              <w:t xml:space="default">Misc. Air Sealing</w:t>
-            </w:r>
-          </w:p>
-        </w:tc>
-        <w:tc>
-          <w:tcPr>
-            <w:tcBorders>
-              <w:top w:val="single" w:space="0" w:color="D3D3D3"/>
-              <w:bottom w:val="single" w:space="0" w:color="D3D3D3"/>
-              <w:start w:val="single" w:space="0" w:color="D3D3D3"/>
-              <w:end w:val="single" w:space="0" w:color="D3D3D3"/>
-            </w:tcBorders>
-          </w:tcPr>
-          <w:p>
-            <w:pPr>
-              <w:spacing w:before="0" w:after="60"/>
-              <w:keepNext/>
-              <w:jc w:val="start"/>
-            </w:pPr>
-            <w:r>
-              <w:rPr>
-                <w:rFonts w:ascii="Calibri" w:hAnsi="Calibri"/>
-                <w:sz w:val="20"/>
-              </w:rPr>
-              <w:t xml:space="default">We recommend sealing air leaks and weatherstripping exterior doors.</w:t>
-            </w:r>
-          </w:p>
-        </w:tc>
-      </w:tr>
-      <w:tr>
-        <w:trPr>
-          <w:cantSplit/>
-        </w:trPr>
-        <w:tc>
-          <w:tcPr>
-            <w:tcBorders>
-              <w:top w:val="single" w:space="0" w:color="D3D3D3"/>
-              <w:bottom w:val="single" w:space="0" w:color="D3D3D3"/>
-              <w:start w:val="single" w:space="0" w:color="D3D3D3"/>
-              <w:end w:val="single" w:space="0" w:color="D3D3D3"/>
-            </w:tcBorders>
-          </w:tcPr>
-          <w:p>
-            <w:pPr>
-              <w:spacing w:before="0" w:after="60"/>
-              <w:keepNext/>
-              <w:jc w:val="start"/>
-            </w:pPr>
-            <w:r>
-              <w:rPr>
-                <w:rFonts w:ascii="Calibri" w:hAnsi="Calibri"/>
-                <w:sz w:val="20"/>
-              </w:rPr>
-              <w:t xml:space="default">Other 2</w:t>
-            </w:r>
-          </w:p>
-        </w:tc>
-        <w:tc>
-          <w:tcPr>
-            <w:tcBorders>
-              <w:top w:val="single" w:space="0" w:color="D3D3D3"/>
-              <w:bottom w:val="single" w:space="0" w:color="D3D3D3"/>
-              <w:start w:val="single" w:space="0" w:color="D3D3D3"/>
-              <w:end w:val="single" w:space="0" w:color="D3D3D3"/>
-            </w:tcBorders>
-          </w:tcPr>
-          <w:p>
-            <w:pPr>
-              <w:spacing w:before="0" w:after="60"/>
-              <w:keepNext/>
-              <w:jc w:val="start"/>
-            </w:pPr>
-            <w:r>
-              <w:rPr>
-                <w:rFonts w:ascii="Calibri" w:hAnsi="Calibri"/>
-                <w:sz w:val="20"/>
-              </w:rPr>
-              <w:t xml:space="default">TYPE HERE (Other 2)</w:t>
-            </w:r>
-          </w:p>
-        </w:tc>
-      </w:tr>
-      <w:tr>
-        <w:trPr>
-          <w:cantSplit/>
-        </w:trPr>
-        <w:tc>
-          <w:tcPr>
-            <w:tcBorders>
-              <w:top w:val="single" w:space="0" w:color="D3D3D3"/>
-              <w:bottom w:val="single" w:space="0" w:color="D3D3D3"/>
-              <w:start w:val="single" w:space="0" w:color="D3D3D3"/>
-              <w:end w:val="single" w:space="0" w:color="D3D3D3"/>
-            </w:tcBorders>
-          </w:tcPr>
-          <w:p>
-            <w:pPr>
-              <w:spacing w:before="0" w:after="60"/>
-              <w:keepNext/>
-              <w:jc w:val="start"/>
-            </w:pPr>
-            <w:r>
-              <w:rPr>
-                <w:rFonts w:ascii="Calibri" w:hAnsi="Calibri"/>
-                <w:sz w:val="20"/>
-              </w:rPr>
-              <w:t xml:space="default">Other 3</w:t>
-            </w:r>
-          </w:p>
-        </w:tc>
-        <w:tc>
-          <w:tcPr>
-            <w:tcBorders>
-              <w:top w:val="single" w:space="0" w:color="D3D3D3"/>
-              <w:bottom w:val="single" w:space="0" w:color="D3D3D3"/>
-              <w:start w:val="single" w:space="0" w:color="D3D3D3"/>
-              <w:end w:val="single" w:space="0" w:color="D3D3D3"/>
-            </w:tcBorders>
-          </w:tcPr>
-          <w:p>
-            <w:pPr>
-              <w:spacing w:before="0" w:after="60"/>
-              <w:keepNext/>
-              <w:jc w:val="start"/>
-            </w:pPr>
-            <w:r>
-              <w:rPr>
-                <w:rFonts w:ascii="Calibri" w:hAnsi="Calibri"/>
-                <w:sz w:val="20"/>
-              </w:rPr>
-              <w:t xml:space="default">TYPE HERE (Other 3)</w:t>
-            </w:r>
-          </w:p>
-        </w:tc>
-      </w:tr>
-      <w:tr>
-        <w:trPr>
-          <w:cantSplit/>
-        </w:trPr>
-        <w:tc>
-          <w:tcPr>
-            <w:tcBorders>
-              <w:top w:val="single" w:space="0" w:color="D3D3D3"/>
-              <w:bottom w:val="single" w:space="0" w:color="D3D3D3"/>
-              <w:start w:val="single" w:space="0" w:color="D3D3D3"/>
-              <w:end w:val="single" w:space="0" w:color="D3D3D3"/>
-            </w:tcBorders>
-          </w:tcPr>
-          <w:p>
-            <w:pPr>
-              <w:spacing w:before="0" w:after="60"/>
-              <w:keepNext/>
-              <w:jc w:val="start"/>
-            </w:pPr>
-            <w:r>
-              <w:rPr>
-                <w:rFonts w:ascii="Calibri" w:hAnsi="Calibri"/>
-                <w:sz w:val="20"/>
-              </w:rPr>
               <w:t xml:space="default">LEDs</w:t>
             </w:r>
           </w:p>
@@ -1995,6 +1094,59 @@
                 <w:sz w:val="20"/>
               </w:rPr>
               <w:t xml:space="default">NA</w:t>
+            </w:r>
+          </w:p>
+        </w:tc>
+      </w:tr>
+      <w:tr>
+        <w:trPr>
+          <w:cantSplit/>
+        </w:trPr>
+        <w:tc>
+          <w:tcPr>
+            <w:tcBorders>
+              <w:top w:val="single" w:space="0" w:color="D3D3D3"/>
+              <w:bottom w:val="single" w:space="0" w:color="D3D3D3"/>
+              <w:start w:val="single" w:space="0" w:color="D3D3D3"/>
+              <w:end w:val="single" w:space="0" w:color="D3D3D3"/>
+            </w:tcBorders>
+          </w:tcPr>
+          <w:p>
+            <w:pPr>
+              <w:spacing w:before="0" w:after="60"/>
+              <w:keepNext/>
+              <w:jc w:val="start"/>
+            </w:pPr>
+            <w:r>
+              <w:rPr>
+                <w:rFonts w:ascii="Calibri" w:hAnsi="Calibri"/>
+                <w:sz w:val="20"/>
+              </w:rPr>
+              <w:t xml:space="default">Ambient Carbon Monoxide reading</w:t>
+            </w:r>
+          </w:p>
+        </w:tc>
+        <w:tc>
+          <w:tcPr>
+            <w:tcBorders>
+              <w:top w:val="single" w:space="0" w:color="D3D3D3"/>
+              <w:bottom w:val="single" w:space="0" w:color="D3D3D3"/>
+              <w:start w:val="single" w:space="0" w:color="D3D3D3"/>
+              <w:end w:val="single" w:space="0" w:color="D3D3D3"/>
+            </w:tcBorders>
+          </w:tcPr>
+          <w:p>
+            <w:pPr>
+              <w:spacing w:before="0" w:after="60"/>
+              <w:keepNext/>
+              <w:jc w:val="start"/>
+            </w:pPr>
+            <w:r>
+              <w:rPr>
+                <w:rFonts w:ascii="Calibri" w:hAnsi="Calibri"/>
+                <w:sz w:val="20"/>
+              </w:rPr>
+              <w:t xml:space="default">0</w:t>
             </w:r>
           </w:p>
         </w:tc>
@@ -3835,6 +2987,28 @@
             <w:tcBorders>
               <w:top w:val="single" w:sz="16" w:space="0" w:color="D3D3D3"/>
               <w:bottom w:val="single" w:sz="16" w:space="0" w:color="D3D3D3"/>
+            </w:tcBorders>
+          </w:tcPr>
+          <w:p>
+            <w:pPr>
+              <w:spacing w:before="0" w:after="60"/>
+              <w:keepNext/>
+              <w:jc w:val="start"/>
+            </w:pPr>
+            <w:r>
+              <w:rPr>
+                <w:rFonts w:ascii="Calibri" w:hAnsi="Calibri"/>
+                <w:sz w:val="20"/>
+              </w:rPr>
+              <w:t xml:space="default">Type2</w:t>
+            </w:r>
+          </w:p>
+        </w:tc>
+        <w:tc>
+          <w:tcPr>
+            <w:tcBorders>
+              <w:top w:val="single" w:sz="16" w:space="0" w:color="D3D3D3"/>
+              <w:bottom w:val="single" w:sz="16" w:space="0" w:color="D3D3D3"/>
               <w:end w:val="single" w:space="0" w:color="D3D3D3"/>
             </w:tcBorders>
           </w:tcPr>
@@ -3857,7 +3031,7 @@
     </w:tbl>
     <w:bookmarkEnd w:id="37"/>
     <w:bookmarkEnd w:id="38"/>
-    <w:bookmarkStart w:id="66" w:name="recommendations"/>
+    <w:bookmarkStart w:id="48" w:name="recommendations"/>
     <w:p>
       <w:pPr>
         <w:pStyle w:val="Heading2"/>
@@ -4208,13 +3382,13 @@
       </w:r>
     </w:p>
     <w:bookmarkEnd w:id="42"/>
-    <w:bookmarkStart w:id="43" w:name="refrigerator"/>
+    <w:bookmarkStart w:id="43" w:name="heat-pump-water-heater"/>
     <w:p>
       <w:pPr>
         <w:pStyle w:val="Heading3"/>
       </w:pPr>
       <w:r>
-        <w:t xml:space="preserve">4.5 Refrigerator</w:t>
+        <w:t xml:space="preserve">4.5 Heat Pump Water Heater</w:t>
       </w:r>
     </w:p>
     <w:p>
@@ -4234,17 +3408,7 @@
         <w:pStyle w:val="BodyText"/>
       </w:pPr>
       <w:r>
-        <w:t xml:space="preserve">Your refrigerator uses more energy than newer models.</w:t>
-      </w:r>
-      <w:r>
-        <w:t xml:space="preserve"> </w:t>
-      </w:r>
-      <w:r>
-        <w:rPr>
-          <w:bCs/>
-          <w:b/>
-        </w:rPr>
-        <w:t xml:space="preserve">Ideally, the auditor notes the annual energy consumption (kWh) of the existing fridge compared to a new model of similar size.</w:t>
+        <w:t xml:space="preserve">** Auditor to describe depending on what their current system is. **</w:t>
       </w:r>
     </w:p>
     <w:p>
@@ -4264,15 +3428,15 @@
         <w:pStyle w:val="BodyText"/>
       </w:pPr>
       <w:r>
-        <w:t xml:space="preserve">Replace your refrigerator with a new, EnergyStar certified fridge. Look at the Energy Guide label to compare the energy use of new refrigerators.</w:t>
-      </w:r>
-    </w:p>
-    <w:p>
-      <w:pPr>
-        <w:pStyle w:val="BodyText"/>
-      </w:pPr>
-      <w:r>
-        <w:t xml:space="preserve">Replace your refrigerator with a new, EnergyStar certified fridge. Look at the Energy Guide label to compare the energy use of new refrigerators.</w:t>
+        <w:t xml:space="preserve">Install a heat pump water heater to provide your hot water for cooking and bathing. This is the most efficient way to heat water and will save hundreds of dollars a year compared to electric resistance, heating oil or propane hot water. It will also help to dehumidify while it’s running. If your current water heater burns oil or propane, this will also remove a source of combustion gases from your house.</w:t>
+      </w:r>
+    </w:p>
+    <w:p>
+      <w:pPr>
+        <w:pStyle w:val="BodyText"/>
+      </w:pPr>
+      <w:r>
+        <w:t xml:space="preserve">Install a heat pump water heater to provide your hot water for cooking and bathing. This is the most efficient way to heat water and will save hundreds of dollars a year compared to electric resistance, heating oil or propane hot water. It will also help to dehumidify while it’s running. If your current water heater burns oil or propane, this will also remove a source of combustion gases from your home. We also recommend setting the temperature on the water heater at 130°F for more efficient operation.</w:t>
       </w:r>
     </w:p>
     <w:p>
@@ -4292,40 +3456,17 @@
         <w:pStyle w:val="BodyText"/>
       </w:pPr>
       <w:r>
-        <w:t xml:space="preserve">If you are able to afford the upfront cost of purchasing a new refrigerator, you will recoup significant savings in the long run. Whenever you need to buy a new appliance, consider EnergyStar certified models, which use less energy and are cheaper to run. Remember, it doesn’t save energy if you relocate your existing refrigerator to the basement or garage and continue using it.</w:t>
-      </w:r>
-    </w:p>
-    <w:p>
-      <w:pPr>
-        <w:pStyle w:val="BodyText"/>
-      </w:pPr>
-      <w:r>
-        <w:t xml:space="preserve">** Ideally, auditor locates similar volume fridge online to calculate monthly savings and payback period compared to kill-a-watt meter reading for current refrigerator.</w:t>
-      </w:r>
-      <w:r>
-        <w:t xml:space="preserve"> </w:t>
-      </w:r>
-      <w:r>
-        <w:t xml:space="preserve">“</w:t>
-      </w:r>
-      <w:r>
-        <w:t xml:space="preserve">This example refrigerator would save $XX in electricity each month and pay for itself within XX months.</w:t>
-      </w:r>
-      <w:r>
-        <w:t xml:space="preserve">”</w:t>
-      </w:r>
-      <w:r>
-        <w:t xml:space="preserve">**</w:t>
+        <w:t xml:space="preserve">A heat pump water heater uses 70% less electricity than a standard electric water heater. Depending on your income, Efficiency Maine offers a no-cost program for low-income households, or a rebate of up to $1,000 for everyone else, making the equipment cost as little as $400 plus installation. The rebate can be combined with a federal tax credit of 30% of the remaining cost. For more information, you can call Efficiency Maine at 866-376-2463 (Monday to Friday, 8:00 am to 5:00 pm) or visit their website: https://www.efficiencymaine.com/at-home/heat-pump-water-heater-program/</w:t>
       </w:r>
     </w:p>
     <w:bookmarkEnd w:id="43"/>
-    <w:bookmarkStart w:id="44" w:name="freezer"/>
+    <w:bookmarkStart w:id="44" w:name="gutters"/>
     <w:p>
       <w:pPr>
         <w:pStyle w:val="Heading3"/>
       </w:pPr>
       <w:r>
-        <w:t xml:space="preserve">4.6 Freezer</w:t>
+        <w:t xml:space="preserve">4.6 Gutters</w:t>
       </w:r>
     </w:p>
     <w:p>
@@ -4345,7 +3486,7 @@
         <w:pStyle w:val="BodyText"/>
       </w:pPr>
       <w:r>
-        <w:t xml:space="preserve">Your freezer uses more energy than newer models. Consider how the cost of running the freezer compares to the benefits of keeping it on. **Ideally, the auditor notes the annual energy consumption (kWh) of the existing freezer compared to a new model of similar size.</w:t>
+        <w:t xml:space="preserve">The house has no gutters, so water runs off your roof and directly onto the ground next to your house. Water that splashes off the ground can damage the exterior of your house. Runoff that is absorbed into the ground can seep into the basement/crawlspace, causing moisture issues there and throughout your house.</w:t>
       </w:r>
     </w:p>
     <w:p>
@@ -4365,15 +3506,15 @@
         <w:pStyle w:val="BodyText"/>
       </w:pPr>
       <w:r>
-        <w:t xml:space="preserve">Replace your freezer with a new, EnergyStar certified freezer. Look at the Energy Guide label to compare the energy use of new freezers.</w:t>
-      </w:r>
-    </w:p>
-    <w:p>
-      <w:pPr>
-        <w:pStyle w:val="BodyText"/>
-      </w:pPr>
-      <w:r>
-        <w:t xml:space="preserve">Replace your freezer with a new, EnergyStar certified freezer. Look at the Energy Guide label to compare the energy use of new freezers.</w:t>
+        <w:t xml:space="preserve">Install gutters and downspouts that divert water at least six feet away from the foundation and to where the ground slopes away from the house.</w:t>
+      </w:r>
+    </w:p>
+    <w:p>
+      <w:pPr>
+        <w:pStyle w:val="BodyText"/>
+      </w:pPr>
+      <w:r>
+        <w:t xml:space="preserve">Install gutters and downspouts that divert water at least six feet away from the foundation and to where the ground slopes away from the house.</w:t>
       </w:r>
     </w:p>
     <w:p>
@@ -4393,35 +3534,17 @@
         <w:pStyle w:val="BodyText"/>
       </w:pPr>
       <w:r>
-        <w:t xml:space="preserve">If you are able to afford the upfront cost of purchasing a new freezer, you will recoup significant savings in the long run. Whenever you need to buy a new appliance, consider EnergyStar certified models, which use electricity and are cheaper to run.</w:t>
-      </w:r>
-      <w:r>
-        <w:t xml:space="preserve"> </w:t>
-      </w:r>
-      <w:r>
-        <w:t xml:space="preserve">** Ideally, auditor locates similar volume freezer online to calculate monthly savings and payback period compared to kill-a-watt meter reading for current freezer.</w:t>
-      </w:r>
-      <w:r>
-        <w:t xml:space="preserve"> </w:t>
-      </w:r>
-      <w:r>
-        <w:t xml:space="preserve">“</w:t>
-      </w:r>
-      <w:r>
-        <w:t xml:space="preserve">This example freezer would save $XX in electricity each month and pay for itself within XX months.</w:t>
-      </w:r>
-      <w:r>
-        <w:t xml:space="preserve">”</w:t>
+        <w:t xml:space="preserve">Adding gutters would mitigate moisture damage and save you from having to replace/fix other parts of the house.</w:t>
       </w:r>
     </w:p>
     <w:bookmarkEnd w:id="44"/>
-    <w:bookmarkStart w:id="45" w:name="induction-stove"/>
+    <w:bookmarkStart w:id="45" w:name="bathroom-exhaust-fans"/>
     <w:p>
       <w:pPr>
         <w:pStyle w:val="Heading3"/>
       </w:pPr>
       <w:r>
-        <w:t xml:space="preserve">4.7 Induction Stove</w:t>
+        <w:t xml:space="preserve">4.7 Bathroom exhaust fan(s)</w:t>
       </w:r>
     </w:p>
     <w:p>
@@ -4441,7 +3564,7 @@
         <w:pStyle w:val="BodyText"/>
       </w:pPr>
       <w:r>
-        <w:t xml:space="preserve">Your gas range has the potential to release propane, carbon monoxide, and combustion gases into your house. Gas ranges are also inefficient at transferring heat to your food at 32% efficiency, compared to 85% efficiency for induction cooktops.</w:t>
+        <w:t xml:space="preserve">Currently, there is no bathroom exhaust fan, so moisture from the shower, toilet, and sink remains in the house, which can cause moisture issues such as mold.</w:t>
       </w:r>
     </w:p>
     <w:p>
@@ -4461,15 +3584,15 @@
         <w:pStyle w:val="BodyText"/>
       </w:pPr>
       <w:r>
-        <w:t xml:space="preserve">Induction cooking appliances are more efficient and safer than electric or gas ones. There is no risk of carbon monoxide or other harmful combustion gases, and the surface doesn’t heat up without a pot or pan on it.</w:t>
-      </w:r>
-    </w:p>
-    <w:p>
-      <w:pPr>
-        <w:pStyle w:val="BodyText"/>
-      </w:pPr>
-      <w:r>
-        <w:t xml:space="preserve">Induction cooking appliances are more efficient and safer than electric or gas ones. There is no risk of carbon monoxide or other harmful combustion gases, and the surface doesn’t heat up without a pot or pan on it.</w:t>
+        <w:t xml:space="preserve">Bathroom exhaust fans should be rated for at least 80 cubic feet per minute (CFM) if there is a shower. We recommend Panasonic WhisperQuiet or similar fans that don’t create excess noise.</w:t>
+      </w:r>
+    </w:p>
+    <w:p>
+      <w:pPr>
+        <w:pStyle w:val="BodyText"/>
+      </w:pPr>
+      <w:r>
+        <w:t xml:space="preserve">Bathroom exhaust fans should be rated for at least 80 cubic feet per minute (CFM) if there is a shower. We recommend Panasonic WhisperQuiet or similar fans that don’t create excess noise. They should be installed before the attic is air-sealed and insulated. The fan needs to be ducted outside, so it does not add moisture into the attic.</w:t>
       </w:r>
     </w:p>
     <w:p>
@@ -4489,17 +3612,17 @@
         <w:pStyle w:val="BodyText"/>
       </w:pPr>
       <w:r>
-        <w:t xml:space="preserve">Currently, Efficiency Maine does not offer a rebate for induction stoves. If you’re interested in trying out induction cooking but don’t want to replace your kitchen stove, consider buying a portable induction cooktop, which costs less than $100.</w:t>
+        <w:t xml:space="preserve">The typical fan is around $130 plus the cost of installation.</w:t>
       </w:r>
     </w:p>
     <w:bookmarkEnd w:id="45"/>
-    <w:bookmarkStart w:id="46" w:name="heat-pump-water-heater"/>
+    <w:bookmarkStart w:id="46" w:name="kitchen-exhaust-fans"/>
     <w:p>
       <w:pPr>
         <w:pStyle w:val="Heading3"/>
       </w:pPr>
       <w:r>
-        <w:t xml:space="preserve">4.8 Heat Pump Water Heater</w:t>
+        <w:t xml:space="preserve">4.8 Kitchen exhaust fan(s)</w:t>
       </w:r>
     </w:p>
     <w:p>
@@ -4519,7 +3642,7 @@
         <w:pStyle w:val="BodyText"/>
       </w:pPr>
       <w:r>
-        <w:t xml:space="preserve">** Auditor to describe depending on what their current system is. **</w:t>
+        <w:t xml:space="preserve">Currently, there is no kitchen exhaust fan, so fumes, smoke, and moisture from cooking stay in the house which can cause health concerns.</w:t>
       </w:r>
     </w:p>
     <w:p>
@@ -4539,15 +3662,15 @@
         <w:pStyle w:val="BodyText"/>
       </w:pPr>
       <w:r>
-        <w:t xml:space="preserve">Install a heat pump water heater to provide your hot water for cooking and bathing. This is the most efficient way to heat water and will save hundreds of dollars a year compared to electric resistance, heating oil or propane hot water. It will also help to dehumidify while it’s running. If your current water heater burns oil or propane, this will also remove a source of combustion gases from your house.</w:t>
-      </w:r>
-    </w:p>
-    <w:p>
-      <w:pPr>
-        <w:pStyle w:val="BodyText"/>
-      </w:pPr>
-      <w:r>
-        <w:t xml:space="preserve">Install a heat pump water heater to provide your hot water for cooking and bathing. This is the most efficient way to heat water and will save hundreds of dollars a year compared to electric resistance, heating oil or propane hot water. It will also help to dehumidify while it’s running. If your current water heater burns oil or propane, this will also remove a source of combustion gases from your home. We also recommend setting the temperature on the water heater at 130°F for more efficient operation.</w:t>
+        <w:t xml:space="preserve">We recommend a kitchen exhaust fan to remove harmful combustion gases from your home, which should be rated for at least 100 cubic feet per minute (CFM). A fan can also help with moisture concerns. A kitchen fan should be ducted to the outdoors. If the ductwork will run through the attic, it should be installed before the attic is air-sealed and insulated.</w:t>
+      </w:r>
+    </w:p>
+    <w:p>
+      <w:pPr>
+        <w:pStyle w:val="BodyText"/>
+      </w:pPr>
+      <w:r>
+        <w:t xml:space="preserve">We recommend a kitchen exhaust fan to remove harmful combustion gases from your home, which should be rated for at least 100 cubic feet per minute (CFM). A fan can also help with moisture concerns.</w:t>
       </w:r>
     </w:p>
     <w:p>
@@ -4567,17 +3690,17 @@
         <w:pStyle w:val="BodyText"/>
       </w:pPr>
       <w:r>
-        <w:t xml:space="preserve">A heat pump water heater uses 70% less electricity than a standard electric water heater. Depending on your income, Efficiency Maine offers a no-cost program for low-income households, or a rebate of up to $1,000 for everyone else, making the equipment cost as little as $400 plus installation. The rebate can be combined with a federal tax credit of 30% of the remaining cost. For more information, you can call Efficiency Maine at 866-376-2463 (Monday to Friday, 8:00 am to 5:00 pm) or visit their website: https://www.efficiencymaine.com/at-home/heat-pump-water-heater-program/</w:t>
+        <w:t xml:space="preserve">Kitchen range hoods typically cost $150 or more; installation costs depend on the complexity of the exhaust ducting.</w:t>
       </w:r>
     </w:p>
     <w:bookmarkEnd w:id="46"/>
-    <w:bookmarkStart w:id="47" w:name="gutters"/>
+    <w:bookmarkStart w:id="47" w:name="solar"/>
     <w:p>
       <w:pPr>
         <w:pStyle w:val="Heading3"/>
       </w:pPr>
       <w:r>
-        <w:t xml:space="preserve">4.9 Gutters</w:t>
+        <w:t xml:space="preserve">4.9 Solar</w:t>
       </w:r>
     </w:p>
     <w:p>
@@ -4597,7 +3720,7 @@
         <w:pStyle w:val="BodyText"/>
       </w:pPr>
       <w:r>
-        <w:t xml:space="preserve">The house has no gutters, so water runs off your roof and directly onto the ground next to your house. Water that splashes off the ground can damage the exterior of your house. Runoff that is absorbed into the ground can seep into the basement/crawlspace, causing moisture issues there and throughout your house.</w:t>
+        <w:t xml:space="preserve">** Auditor to describe (or remove this section).**</w:t>
       </w:r>
     </w:p>
     <w:p>
@@ -4617,15 +3740,15 @@
         <w:pStyle w:val="BodyText"/>
       </w:pPr>
       <w:r>
-        <w:t xml:space="preserve">Install gutters and downspouts that divert water at least six feet away from the foundation and to where the ground slopes away from the house.</w:t>
-      </w:r>
-    </w:p>
-    <w:p>
-      <w:pPr>
-        <w:pStyle w:val="BodyText"/>
-      </w:pPr>
-      <w:r>
-        <w:t xml:space="preserve">Install gutters and downspouts that divert water at least six feet away from the foundation and to where the ground slopes away from the house.</w:t>
+        <w:t xml:space="preserve">Rooftop solar can supply most or all of your home electrical demands. Contact a solar company for pricing and details specific to your house.</w:t>
+      </w:r>
+    </w:p>
+    <w:p>
+      <w:pPr>
+        <w:pStyle w:val="BodyText"/>
+      </w:pPr>
+      <w:r>
+        <w:t xml:space="preserve">Rooftop solar can supply most or all of your home electrical demands. Contact a solar company for pricing and details specific to your home.</w:t>
       </w:r>
     </w:p>
     <w:p>
@@ -4645,17 +3768,18 @@
         <w:pStyle w:val="BodyText"/>
       </w:pPr>
       <w:r>
-        <w:t xml:space="preserve">Adding gutters would mitigate moisture damage and save you from having to replace/fix other parts of the house.</w:t>
+        <w:t xml:space="preserve">There is a 30% federal tax credit and financing options are available. Battery backup is needed for solar to work during a power outage.</w:t>
       </w:r>
     </w:p>
     <w:bookmarkEnd w:id="47"/>
-    <w:bookmarkStart w:id="48" w:name="bathroom-exhaust-fans"/>
-    <w:p>
-      <w:pPr>
-        <w:pStyle w:val="Heading3"/>
-      </w:pPr>
-      <w:r>
-        <w:t xml:space="preserve">4.10 Bathroom exhaust fan(s)</w:t>
+    <w:bookmarkEnd w:id="48"/>
+    <w:bookmarkStart w:id="49" w:name="additional-resources"/>
+    <w:p>
+      <w:pPr>
+        <w:pStyle w:val="Heading2"/>
+      </w:pPr>
+      <w:r>
+        <w:t xml:space="preserve">5 Additional Resources</w:t>
       </w:r>
     </w:p>
     <w:p>
@@ -4663,1410 +3787,34 @@
         <w:pStyle w:val="FirstParagraph"/>
       </w:pPr>
       <w:r>
-        <w:rPr>
-          <w:iCs/>
-          <w:i/>
-        </w:rPr>
-        <w:t xml:space="preserve">Problem</w:t>
-      </w:r>
-    </w:p>
-    <w:p>
-      <w:pPr>
-        <w:pStyle w:val="BodyText"/>
-      </w:pPr>
-      <w:r>
-        <w:t xml:space="preserve">Currently, there is no bathroom exhaust fan, so moisture from the shower, toilet, and sink remains in the house, which can cause moisture issues such as mold.</w:t>
-      </w:r>
-    </w:p>
-    <w:p>
-      <w:pPr>
-        <w:pStyle w:val="BodyText"/>
-      </w:pPr>
-      <w:r>
-        <w:rPr>
-          <w:iCs/>
-          <w:i/>
-        </w:rPr>
-        <w:t xml:space="preserve">Recommendation</w:t>
-      </w:r>
-    </w:p>
-    <w:p>
-      <w:pPr>
-        <w:pStyle w:val="BodyText"/>
-      </w:pPr>
-      <w:r>
-        <w:t xml:space="preserve">Bathroom exhaust fans should be rated for at least 80 cubic feet per minute (CFM) if there is a shower. We recommend Panasonic WhisperQuiet or similar fans that don’t create excess noise.</w:t>
-      </w:r>
-    </w:p>
-    <w:p>
-      <w:pPr>
-        <w:pStyle w:val="BodyText"/>
-      </w:pPr>
-      <w:r>
-        <w:t xml:space="preserve">Bathroom exhaust fans should be rated for at least 80 cubic feet per minute (CFM) if there is a shower. We recommend Panasonic WhisperQuiet or similar fans that don’t create excess noise. They should be installed before the attic is air-sealed and insulated. The fan needs to be ducted outside, so it does not add moisture into the attic.</w:t>
-      </w:r>
-    </w:p>
-    <w:p>
-      <w:pPr>
-        <w:pStyle w:val="BodyText"/>
-      </w:pPr>
-      <w:r>
-        <w:rPr>
-          <w:iCs/>
-          <w:i/>
-        </w:rPr>
-        <w:t xml:space="preserve">Estimated Cost/Benefits/Incentives</w:t>
-      </w:r>
-    </w:p>
-    <w:p>
-      <w:pPr>
-        <w:pStyle w:val="BodyText"/>
-      </w:pPr>
-      <w:r>
-        <w:t xml:space="preserve">The typical fan is around $130 plus the cost of installation.</w:t>
-      </w:r>
-    </w:p>
-    <w:bookmarkEnd w:id="48"/>
-    <w:bookmarkStart w:id="49" w:name="kitchen-exhaust-fans"/>
-    <w:p>
-      <w:pPr>
-        <w:pStyle w:val="Heading3"/>
-      </w:pPr>
-      <w:r>
-        <w:t xml:space="preserve">4.11 Kitchen exhaust fan(s)</w:t>
-      </w:r>
-    </w:p>
-    <w:p>
-      <w:pPr>
-        <w:pStyle w:val="FirstParagraph"/>
-      </w:pPr>
-      <w:r>
-        <w:rPr>
-          <w:iCs/>
-          <w:i/>
-        </w:rPr>
-        <w:t xml:space="preserve">Problem</w:t>
-      </w:r>
-    </w:p>
-    <w:p>
-      <w:pPr>
-        <w:pStyle w:val="BodyText"/>
-      </w:pPr>
-      <w:r>
-        <w:t xml:space="preserve">Currently, there is no kitchen exhaust fan, so fumes, smoke, and moisture from cooking stay in the house which can cause health concerns.</w:t>
-      </w:r>
-    </w:p>
-    <w:p>
-      <w:pPr>
-        <w:pStyle w:val="BodyText"/>
-      </w:pPr>
-      <w:r>
-        <w:rPr>
-          <w:iCs/>
-          <w:i/>
-        </w:rPr>
-        <w:t xml:space="preserve">Recommendation</w:t>
-      </w:r>
-    </w:p>
-    <w:p>
-      <w:pPr>
-        <w:pStyle w:val="BodyText"/>
-      </w:pPr>
-      <w:r>
-        <w:t xml:space="preserve">We recommend a kitchen exhaust fan to remove harmful combustion gases from your home, which should be rated for at least 100 cubic feet per minute (CFM). A fan can also help with moisture concerns. A kitchen fan should be ducted to the outdoors. If the ductwork will run through the attic, it should be installed before the attic is air-sealed and insulated.</w:t>
-      </w:r>
-    </w:p>
-    <w:p>
-      <w:pPr>
-        <w:pStyle w:val="BodyText"/>
-      </w:pPr>
-      <w:r>
-        <w:t xml:space="preserve">We recommend a kitchen exhaust fan to remove harmful combustion gases from your home, which should be rated for at least 100 cubic feet per minute (CFM). A fan can also help with moisture concerns.</w:t>
-      </w:r>
-    </w:p>
-    <w:p>
-      <w:pPr>
-        <w:pStyle w:val="BodyText"/>
-      </w:pPr>
-      <w:r>
-        <w:rPr>
-          <w:iCs/>
-          <w:i/>
-        </w:rPr>
-        <w:t xml:space="preserve">Estimated Cost/Benefits/Incentives</w:t>
-      </w:r>
-    </w:p>
-    <w:p>
-      <w:pPr>
-        <w:pStyle w:val="BodyText"/>
-      </w:pPr>
-      <w:r>
-        <w:t xml:space="preserve">Kitchen range hoods typically cost $150 or more; installation costs depend on the complexity of the exhaust ducting.</w:t>
+        <w:t xml:space="preserve">Many home efficiency upgrades are eligible for Efficiency Maine rebates and federal tax credits. Financial incentives vary based on income level and type of occupancy. An overview of all state rebates and federal tax credits can be found here: https://www.efficiencymaine.com/at-home/</w:t>
+      </w:r>
+    </w:p>
+    <w:p>
+      <w:pPr>
+        <w:pStyle w:val="BodyText"/>
+      </w:pPr>
+      <w:r>
+        <w:t xml:space="preserve">You can search for Efficiency Maine registered contractors here: https://www.efficiencymaine.com/at-home/vendor-locator/</w:t>
+      </w:r>
+    </w:p>
+    <w:p>
+      <w:pPr>
+        <w:pStyle w:val="BodyText"/>
+      </w:pPr>
+      <w:r>
+        <w:t xml:space="preserve">Our Maine Energy Upgrade Program team is willing and able to help you sort out the details of incentives and recommend contractors who have done quality work.</w:t>
+      </w:r>
+    </w:p>
+    <w:p>
+      <w:pPr>
+        <w:pStyle w:val="BodyText"/>
+      </w:pPr>
+      <w:r>
+        <w:t xml:space="preserve">**As part of our program, we plan to coordinate with homeowners and contractors to bundle multiple projects together to reduce costs. We will also pay for barging costs for materials, contractor vehicles, and other necessary equipment to make energy upgrades. To qualify for our program, homes must install either a heat pump or heat pump water heater in addition to any other improvements.</w:t>
       </w:r>
     </w:p>
     <w:bookmarkEnd w:id="49"/>
-    <w:bookmarkStart w:id="50" w:name="vapor-barrier"/>
-    <w:p>
-      <w:pPr>
-        <w:pStyle w:val="Heading3"/>
-      </w:pPr>
-      <w:r>
-        <w:t xml:space="preserve">4.12 Vapor Barrier</w:t>
-      </w:r>
-    </w:p>
-    <w:p>
-      <w:pPr>
-        <w:pStyle w:val="FirstParagraph"/>
-      </w:pPr>
-      <w:r>
-        <w:rPr>
-          <w:iCs/>
-          <w:i/>
-        </w:rPr>
-        <w:t xml:space="preserve">Problem</w:t>
-      </w:r>
-    </w:p>
-    <w:p>
-      <w:pPr>
-        <w:pStyle w:val="BodyText"/>
-      </w:pPr>
-      <w:r>
-        <w:t xml:space="preserve">There is excess moisture in the basement/crawlspace, which is evaporating out of the ground. This moisture can enter the house and cause mold, mildew, rot, and air quality issues.</w:t>
-      </w:r>
-    </w:p>
-    <w:p>
-      <w:pPr>
-        <w:pStyle w:val="BodyText"/>
-      </w:pPr>
-      <w:r>
-        <w:rPr>
-          <w:iCs/>
-          <w:i/>
-        </w:rPr>
-        <w:t xml:space="preserve">Recommendation</w:t>
-      </w:r>
-    </w:p>
-    <w:p>
-      <w:pPr>
-        <w:pStyle w:val="BodyText"/>
-      </w:pPr>
-      <w:r>
-        <w:t xml:space="preserve">Install a vapor barrier on the basement floor to stop moisture from entering the basement and house.</w:t>
-      </w:r>
-    </w:p>
-    <w:p>
-      <w:pPr>
-        <w:pStyle w:val="BodyText"/>
-      </w:pPr>
-      <w:r>
-        <w:t xml:space="preserve">Install a vapor barrier on the basement floor to stop moisture from entering the basement and house. Vapor barriers typically consist of either reinforced plastic sheeting or EPDM rubber membrane over a</w:t>
-      </w:r>
-      <w:r>
-        <w:t xml:space="preserve"> </w:t>
-      </w:r>
-      <w:r>
-        <w:t xml:space="preserve">‘</w:t>
-      </w:r>
-      <w:r>
-        <w:t xml:space="preserve">dimple mat</w:t>
-      </w:r>
-      <w:r>
-        <w:t xml:space="preserve">’</w:t>
-      </w:r>
-      <w:r>
-        <w:t xml:space="preserve"> </w:t>
-      </w:r>
-      <w:r>
-        <w:t xml:space="preserve">that allows for drainage below the vapor barrier and prevents rocks from puncturing it. If the basement/crawlspace walls are going to be spray foamed, we recommend the foam go all the way to the floor and overlap the vapor barrier to create a continuous air and moisture barrier.</w:t>
-      </w:r>
-    </w:p>
-    <w:p>
-      <w:pPr>
-        <w:pStyle w:val="BodyText"/>
-      </w:pPr>
-      <w:r>
-        <w:rPr>
-          <w:iCs/>
-          <w:i/>
-        </w:rPr>
-        <w:t xml:space="preserve">Estimated Cost/Benefits/Incentives</w:t>
-      </w:r>
-    </w:p>
-    <w:p>
-      <w:pPr>
-        <w:pStyle w:val="BodyText"/>
-      </w:pPr>
-      <w:r>
-        <w:t xml:space="preserve">Efficiency Maine rebates will cover vapor barriers up to 25% of a weatherization project cost, if done as part of a larger insulation project. Efficiency Maine rebates and other incentives for insulation work can fund up to 80% of the project cost, up to $9,200 when combined with federal tax credits. You can call them at 866-376-2463 (Monday to Friday, 8:00 am to 5:00 pm) or visit their webpage about insulation rebates: https://www.efficiencymaine.com/at-home/insulation-rebates-after-7-31-2023/</w:t>
-      </w:r>
-      <w:r>
-        <w:t xml:space="preserve"> </w:t>
-      </w:r>
-      <w:r>
-        <w:t xml:space="preserve">Most insulation companies install spray foam and vapor barriers. We recommend doing insulation and air sealing work in the basement and attic at the same time and with the same contractor to save money and time and take full advantage of the Efficiency Maine rebates.</w:t>
-      </w:r>
-    </w:p>
-    <w:bookmarkEnd w:id="50"/>
-    <w:bookmarkStart w:id="51" w:name="spray-foam-basement-walls"/>
-    <w:p>
-      <w:pPr>
-        <w:pStyle w:val="Heading3"/>
-      </w:pPr>
-      <w:r>
-        <w:t xml:space="preserve">4.13 Spray foam Basement Walls</w:t>
-      </w:r>
-    </w:p>
-    <w:p>
-      <w:pPr>
-        <w:pStyle w:val="FirstParagraph"/>
-      </w:pPr>
-      <w:r>
-        <w:rPr>
-          <w:iCs/>
-          <w:i/>
-        </w:rPr>
-        <w:t xml:space="preserve">Problem</w:t>
-      </w:r>
-    </w:p>
-    <w:p>
-      <w:pPr>
-        <w:pStyle w:val="BodyText"/>
-      </w:pPr>
-      <w:r>
-        <w:t xml:space="preserve">The basement/crawlspace is uninsulated and used for mechanical equipment and plumbing. The walls are porous and allow moisture into the house and rapidly conduct heat out of the space.</w:t>
-      </w:r>
-    </w:p>
-    <w:p>
-      <w:pPr>
-        <w:pStyle w:val="BodyText"/>
-      </w:pPr>
-      <w:r>
-        <w:rPr>
-          <w:iCs/>
-          <w:i/>
-        </w:rPr>
-        <w:t xml:space="preserve">Recommendation</w:t>
-      </w:r>
-    </w:p>
-    <w:p>
-      <w:pPr>
-        <w:pStyle w:val="BodyText"/>
-      </w:pPr>
-      <w:r>
-        <w:t xml:space="preserve">Install spray foam on the basement/crawlspace walls to prevent moisture infiltration and reduce heat loss.</w:t>
-      </w:r>
-    </w:p>
-    <w:p>
-      <w:pPr>
-        <w:pStyle w:val="BodyText"/>
-      </w:pPr>
-      <w:r>
-        <w:t xml:space="preserve">Install spray foam on the basement/crawlspace walls to prevent moisture infiltration and reduce heat loss. In older homes, most heat loss is due to air leakage. Air sealing is particularly important in the basement or crawlspace (and attic). As warm air rises and leaks out the top of your home, cold air is pulled in at the bottom. This is called the</w:t>
-      </w:r>
-      <w:r>
-        <w:t xml:space="preserve"> </w:t>
-      </w:r>
-      <w:r>
-        <w:t xml:space="preserve">‘</w:t>
-      </w:r>
-      <w:r>
-        <w:t xml:space="preserve">stack effect</w:t>
-      </w:r>
-      <w:r>
-        <w:t xml:space="preserve">’</w:t>
-      </w:r>
-      <w:r>
-        <w:t xml:space="preserve">, and is more pronounced in taller homes. Thus, air sealing is necessary anywhere gaps allow air to move into your house through the basement/crawlspace.</w:t>
-      </w:r>
-    </w:p>
-    <w:p>
-      <w:pPr>
-        <w:pStyle w:val="BodyText"/>
-      </w:pPr>
-      <w:r>
-        <w:t xml:space="preserve">Spray foam should be applied 2-3 inches thick on the walls to seal and insulate them. It is often ideal to install a vapor barrier at the same time as the spray foam insulation. Spray foam generally requires a layer of intumescent (fire-rated) paint over it to meet fire code.</w:t>
-      </w:r>
-    </w:p>
-    <w:p>
-      <w:pPr>
-        <w:pStyle w:val="BodyText"/>
-      </w:pPr>
-      <w:r>
-        <w:rPr>
-          <w:iCs/>
-          <w:i/>
-        </w:rPr>
-        <w:t xml:space="preserve">Estimated Cost/Benefits/Incentives</w:t>
-      </w:r>
-    </w:p>
-    <w:p>
-      <w:pPr>
-        <w:pStyle w:val="BodyText"/>
-      </w:pPr>
-      <w:r>
-        <w:t xml:space="preserve">Installation of spray foam insulation will cost around $5-7 per square foot. Efficiency Maine rebates and other incentives for insulation work can fund up to 80% of the project cost, up to $9,200 when combined with federal tax credits. You can call them at 866-376-2463 (Monday to Friday, 8:00 am to 5:00 pm) or visit their webpage about insulation rebates: https://www.efficiencymaine.com/at-home/insulation-rebates-after-7-31-2023/</w:t>
-      </w:r>
-      <w:r>
-        <w:t xml:space="preserve"> </w:t>
-      </w:r>
-      <w:r>
-        <w:t xml:space="preserve">Most insulation companies install spray foam and vapor barriers. We recommend discussing insulation and air sealing work in the basement, walls, and attic with contractors at the same time to save money and time and take full advantage of the Efficiency Maine rebates.</w:t>
-      </w:r>
-    </w:p>
-    <w:bookmarkEnd w:id="51"/>
-    <w:bookmarkStart w:id="52" w:name="attic-insulation-and-air-sealing"/>
-    <w:p>
-      <w:pPr>
-        <w:pStyle w:val="Heading3"/>
-      </w:pPr>
-      <w:r>
-        <w:t xml:space="preserve">4.14 Attic Insulation and Air Sealing</w:t>
-      </w:r>
-    </w:p>
-    <w:p>
-      <w:pPr>
-        <w:pStyle w:val="FirstParagraph"/>
-      </w:pPr>
-      <w:r>
-        <w:rPr>
-          <w:iCs/>
-          <w:i/>
-        </w:rPr>
-        <w:t xml:space="preserve">Problem</w:t>
-      </w:r>
-    </w:p>
-    <w:p>
-      <w:pPr>
-        <w:pStyle w:val="BodyText"/>
-      </w:pPr>
-      <w:r>
-        <w:t xml:space="preserve">The attic is uninsulated or is missing insulation and the attic could also benefit from air-sealing. These upgrades will reduce draftiness and heat loss in the winter and heat gain in the summer.</w:t>
-      </w:r>
-    </w:p>
-    <w:p>
-      <w:pPr>
-        <w:pStyle w:val="BodyText"/>
-      </w:pPr>
-      <w:r>
-        <w:rPr>
-          <w:iCs/>
-          <w:i/>
-        </w:rPr>
-        <w:t xml:space="preserve">Recommendation</w:t>
-      </w:r>
-    </w:p>
-    <w:p>
-      <w:pPr>
-        <w:pStyle w:val="BodyText"/>
-      </w:pPr>
-      <w:r>
-        <w:t xml:space="preserve">Air seal the attic and insulate it to at least R-60 (18” of loose-fill cellulose insulation). COA has been installing 24” (R-80) of cellulose insulation in attics on our campus. Before the attic is insulated, ensure that any needed bathroom and kitchen fans are installed and that all fans are properly vented to the outside.</w:t>
-      </w:r>
-      <w:r>
-        <w:t xml:space="preserve"> </w:t>
-      </w:r>
-      <w:r>
-        <w:t xml:space="preserve">In older homes, most heat loss is due to air leakage. Air sealing is particularly important in the attic (and basement or crawlspace). As warm air rises and leaks out the top of your home, cold air is pulled in at the bottom. This is called the</w:t>
-      </w:r>
-      <w:r>
-        <w:t xml:space="preserve"> </w:t>
-      </w:r>
-      <w:r>
-        <w:t xml:space="preserve">‘</w:t>
-      </w:r>
-      <w:r>
-        <w:t xml:space="preserve">stack effect</w:t>
-      </w:r>
-      <w:r>
-        <w:t xml:space="preserve">’</w:t>
-      </w:r>
-      <w:r>
-        <w:t xml:space="preserve">, and is more pronounced in taller homes. Thus, air sealing is necessary anywhere gaps allow air to move between your house and the attic. This typically includes gaps around the chimney, electrical penetrations, and wall top plates.</w:t>
-      </w:r>
-    </w:p>
-    <w:p>
-      <w:pPr>
-        <w:pStyle w:val="BodyText"/>
-      </w:pPr>
-      <w:r>
-        <w:t xml:space="preserve">Air seal the attic and insulate it to at least R-60 (18” of loose-fill cellulose insulation).</w:t>
-      </w:r>
-    </w:p>
-    <w:p>
-      <w:pPr>
-        <w:pStyle w:val="BodyText"/>
-      </w:pPr>
-      <w:r>
-        <w:rPr>
-          <w:iCs/>
-          <w:i/>
-        </w:rPr>
-        <w:t xml:space="preserve">Estimated Cost/Benefits/Incentives</w:t>
-      </w:r>
-    </w:p>
-    <w:p>
-      <w:pPr>
-        <w:pStyle w:val="BodyText"/>
-      </w:pPr>
-      <w:r>
-        <w:t xml:space="preserve">Efficiency Maine rebates and other incentives for insulation work can fund up to 80% of the project cost, up to $9,200 when combined with federal tax credits. You can call them at 866-376-2463 (Monday to Friday, 8:00 am to 5:00 pm) or visit their webpage about insulation rebates: https://www.efficiencymaine.com/at-home/insulation-rebates-after-7-31-2023/</w:t>
-      </w:r>
-      <w:r>
-        <w:br/>
-      </w:r>
-      <w:r>
-        <w:t xml:space="preserve">We recommend discussing insulation and air sealing work in the basement, walls, and attic with contractors at the same time to save money and time and take full advantage of the Efficiency Maine rebates.</w:t>
-      </w:r>
-    </w:p>
-    <w:bookmarkEnd w:id="52"/>
-    <w:bookmarkStart w:id="53" w:name="blow-in-cellulose-wall-insulation"/>
-    <w:p>
-      <w:pPr>
-        <w:pStyle w:val="Heading3"/>
-      </w:pPr>
-      <w:r>
-        <w:t xml:space="preserve">4.15 Blow-in cellulose wall insulation</w:t>
-      </w:r>
-    </w:p>
-    <w:p>
-      <w:pPr>
-        <w:pStyle w:val="FirstParagraph"/>
-      </w:pPr>
-      <w:r>
-        <w:rPr>
-          <w:iCs/>
-          <w:i/>
-        </w:rPr>
-        <w:t xml:space="preserve">Problem</w:t>
-      </w:r>
-    </w:p>
-    <w:p>
-      <w:pPr>
-        <w:pStyle w:val="BodyText"/>
-      </w:pPr>
-      <w:r>
-        <w:t xml:space="preserve">The walls of the house are uninsulated, which is a significant source of heat loss.</w:t>
-      </w:r>
-    </w:p>
-    <w:p>
-      <w:pPr>
-        <w:pStyle w:val="BodyText"/>
-      </w:pPr>
-      <w:r>
-        <w:rPr>
-          <w:iCs/>
-          <w:i/>
-        </w:rPr>
-        <w:t xml:space="preserve">Recommendation</w:t>
-      </w:r>
-    </w:p>
-    <w:p>
-      <w:pPr>
-        <w:pStyle w:val="BodyText"/>
-      </w:pPr>
-      <w:r>
-        <w:t xml:space="preserve">Insulate the wall stud cavities with dense packed, blown-in cellulose insulation.</w:t>
-      </w:r>
-    </w:p>
-    <w:p>
-      <w:pPr>
-        <w:pStyle w:val="BodyText"/>
-      </w:pPr>
-      <w:r>
-        <w:t xml:space="preserve">Insulate the wall stud cavities with dense packed, blown-in cellulose insulation. In balloon-framed homes, this can often be done from the attic, otherwise it can be done by drilling holes into the wall cavities from either the inside or outside.</w:t>
-      </w:r>
-    </w:p>
-    <w:p>
-      <w:pPr>
-        <w:pStyle w:val="BodyText"/>
-      </w:pPr>
-      <w:r>
-        <w:rPr>
-          <w:iCs/>
-          <w:i/>
-        </w:rPr>
-        <w:t xml:space="preserve">Estimated Cost/Benefits/Incentives</w:t>
-      </w:r>
-    </w:p>
-    <w:p>
-      <w:pPr>
-        <w:pStyle w:val="BodyText"/>
-      </w:pPr>
-      <w:r>
-        <w:t xml:space="preserve">Efficiency Maine rebates and other incentives for insulation work can fund up to 80% of the project cost, up to $9,200 when combined with federal tax credits. You can call them at 866-376-2463 (Monday to Friday, 8:00 am to 5:00 pm) or visit their webpage about insulation rebates: https://www.efficiencymaine.com/at-home/insulation-rebates-after-7-31-2023/</w:t>
-      </w:r>
-      <w:r>
-        <w:br/>
-      </w:r>
-      <w:r>
-        <w:t xml:space="preserve">This could be combined with other insulation work using the same contractor to save money and time and take full advantage of the Efficiency Maine rebates.</w:t>
-      </w:r>
-    </w:p>
-    <w:bookmarkEnd w:id="53"/>
-    <w:bookmarkStart w:id="54" w:name="continuous-exterior-wall-insulation"/>
-    <w:p>
-      <w:pPr>
-        <w:pStyle w:val="Heading3"/>
-      </w:pPr>
-      <w:r>
-        <w:t xml:space="preserve">4.16 Continuous exterior wall insulation</w:t>
-      </w:r>
-    </w:p>
-    <w:p>
-      <w:pPr>
-        <w:pStyle w:val="FirstParagraph"/>
-      </w:pPr>
-      <w:r>
-        <w:rPr>
-          <w:iCs/>
-          <w:i/>
-        </w:rPr>
-        <w:t xml:space="preserve">Problem</w:t>
-      </w:r>
-    </w:p>
-    <w:p>
-      <w:pPr>
-        <w:pStyle w:val="BodyText"/>
-      </w:pPr>
-      <w:r>
-        <w:t xml:space="preserve">There isn’t continuous insulation between the siding and the exterior walls of the house. Continuous insulation helps create a complete thermal boundary for your house, and it is now an energy code requirement for new houses.</w:t>
-      </w:r>
-    </w:p>
-    <w:p>
-      <w:pPr>
-        <w:pStyle w:val="BodyText"/>
-      </w:pPr>
-      <w:r>
-        <w:rPr>
-          <w:iCs/>
-          <w:i/>
-        </w:rPr>
-        <w:t xml:space="preserve">Recommendation</w:t>
-      </w:r>
-    </w:p>
-    <w:p>
-      <w:pPr>
-        <w:pStyle w:val="BodyText"/>
-      </w:pPr>
-      <w:r>
-        <w:t xml:space="preserve">Add a continuous layer of insulation and potentially replace the air and moisture barrier once it becomes time to replace the siding.</w:t>
-      </w:r>
-    </w:p>
-    <w:p>
-      <w:pPr>
-        <w:pStyle w:val="BodyText"/>
-      </w:pPr>
-      <w:r>
-        <w:t xml:space="preserve">Add a continuous layer of insulation and potentially replace the air and moisture barrier once it becomes time to replace the siding. Add continuous insulation (R-6 or more) under the new siding to keep the house warmer in the winter and cooler in the summer. We recommend TimberHP TimberBoard insulation (produced in Madison, Maine) or Rockwool Comfortboard, but foam board can also be used. Before installing exterior insulation, the contractor can check if insulation is needed between the interior wall studs.</w:t>
-      </w:r>
-    </w:p>
-    <w:p>
-      <w:pPr>
-        <w:pStyle w:val="BodyText"/>
-      </w:pPr>
-      <w:r>
-        <w:rPr>
-          <w:iCs/>
-          <w:i/>
-        </w:rPr>
-        <w:t xml:space="preserve">Estimated Cost/Benefits/Incentives</w:t>
-      </w:r>
-    </w:p>
-    <w:p>
-      <w:pPr>
-        <w:pStyle w:val="BodyText"/>
-      </w:pPr>
-      <w:r>
-        <w:t xml:space="preserve">Efficiency Maine rebates and other incentives for insulation work can fund up to 80% of the project cost, up to $9,200 when combined with federal tax credits. You can call them at 866-376-2463 (Monday to Friday, 8:00 am to 5:00 pm) or visit their webpage about insulation rebates: https://www.efficiencymaine.com/at-home/insulation-rebates-after-7-31-2023/</w:t>
-      </w:r>
-      <w:r>
-        <w:br/>
-      </w:r>
-      <w:r>
-        <w:t xml:space="preserve">This could be combined with other insulation work using the same contractor to save money and time and take full advantage of the Efficiency Maine rebates.</w:t>
-      </w:r>
-    </w:p>
-    <w:bookmarkEnd w:id="54"/>
-    <w:bookmarkStart w:id="55" w:name="electrical-panel-upgrade"/>
-    <w:p>
-      <w:pPr>
-        <w:pStyle w:val="Heading3"/>
-      </w:pPr>
-      <w:r>
-        <w:t xml:space="preserve">4.17 Electrical Panel Upgrade</w:t>
-      </w:r>
-    </w:p>
-    <w:p>
-      <w:pPr>
-        <w:pStyle w:val="FirstParagraph"/>
-      </w:pPr>
-      <w:r>
-        <w:rPr>
-          <w:iCs/>
-          <w:i/>
-        </w:rPr>
-        <w:t xml:space="preserve">Problem</w:t>
-      </w:r>
-    </w:p>
-    <w:p>
-      <w:pPr>
-        <w:pStyle w:val="BodyText"/>
-      </w:pPr>
-      <w:r>
-        <w:t xml:space="preserve">** Auditor to describe.**</w:t>
-      </w:r>
-    </w:p>
-    <w:p>
-      <w:pPr>
-        <w:pStyle w:val="BodyText"/>
-      </w:pPr>
-      <w:r>
-        <w:rPr>
-          <w:iCs/>
-          <w:i/>
-        </w:rPr>
-        <w:t xml:space="preserve">Recommendation</w:t>
-      </w:r>
-    </w:p>
-    <w:p>
-      <w:pPr>
-        <w:pStyle w:val="BodyText"/>
-      </w:pPr>
-      <w:r>
-        <w:t xml:space="preserve">Replace your existing electrical panel to increase the capacity to 200 amps (and address potential safety hazards).</w:t>
-      </w:r>
-    </w:p>
-    <w:p>
-      <w:pPr>
-        <w:pStyle w:val="BodyText"/>
-      </w:pPr>
-      <w:r>
-        <w:t xml:space="preserve">Replace your existing electrical panel to increase the capacity to 200 amps (and address potential safety hazards).</w:t>
-      </w:r>
-    </w:p>
-    <w:p>
-      <w:pPr>
-        <w:pStyle w:val="BodyText"/>
-      </w:pPr>
-      <w:r>
-        <w:rPr>
-          <w:iCs/>
-          <w:i/>
-        </w:rPr>
-        <w:t xml:space="preserve">Estimated Cost/Benefits/Incentives</w:t>
-      </w:r>
-    </w:p>
-    <w:p>
-      <w:pPr>
-        <w:pStyle w:val="BodyText"/>
-      </w:pPr>
-      <w:r>
-        <w:t xml:space="preserve">Costs of electrical components needed to support residential energy upgrades – including panels, sub-panels, branch circuits, and feeders – qualify for a 30% nonrefundable tax credit (up to $600 per item) if they have a capacity of 200 amps or more. This is a also good opportunity for an electrician to install whole-house surge protection, which costs $100-$400. Here are some options: https://www.popularmechanics.com/home/interior-projects/g43140886/best-whole-house-surge-protectors/</w:t>
-      </w:r>
-    </w:p>
-    <w:bookmarkEnd w:id="55"/>
-    <w:bookmarkStart w:id="56" w:name="air-source-heat-pump"/>
-    <w:p>
-      <w:pPr>
-        <w:pStyle w:val="Heading3"/>
-      </w:pPr>
-      <w:r>
-        <w:t xml:space="preserve">4.18 Air Source Heat Pump</w:t>
-      </w:r>
-    </w:p>
-    <w:p>
-      <w:pPr>
-        <w:pStyle w:val="FirstParagraph"/>
-      </w:pPr>
-      <w:r>
-        <w:rPr>
-          <w:iCs/>
-          <w:i/>
-        </w:rPr>
-        <w:t xml:space="preserve">Problem</w:t>
-      </w:r>
-    </w:p>
-    <w:p>
-      <w:pPr>
-        <w:pStyle w:val="BodyText"/>
-      </w:pPr>
-      <w:r>
-        <w:t xml:space="preserve">Combustion heating equipment is expensive, inefficient, and has the potential to release harmful combustion gases like carbon monoxide into the home.</w:t>
-      </w:r>
-    </w:p>
-    <w:p>
-      <w:pPr>
-        <w:pStyle w:val="BodyText"/>
-      </w:pPr>
-      <w:r>
-        <w:rPr>
-          <w:iCs/>
-          <w:i/>
-        </w:rPr>
-        <w:t xml:space="preserve">Recommendation</w:t>
-      </w:r>
-    </w:p>
-    <w:p>
-      <w:pPr>
-        <w:pStyle w:val="BodyText"/>
-      </w:pPr>
-      <w:r>
-        <w:t xml:space="preserve">Install air source heat pumps and whole-house surge protection.</w:t>
-      </w:r>
-    </w:p>
-    <w:p>
-      <w:pPr>
-        <w:pStyle w:val="BodyText"/>
-      </w:pPr>
-      <w:r>
-        <w:t xml:space="preserve">Install air source heat pumps and whole-house surge protection. Air source heat pumps can be up to 300% efficient and heat, cool, and dehumidify your house. A qualified installer will help determine what size system to install and where. Whole-house surge protection will protect your appliances and heat pumps from being damaged by an electrical surge.</w:t>
-      </w:r>
-    </w:p>
-    <w:p>
-      <w:pPr>
-        <w:pStyle w:val="BodyText"/>
-      </w:pPr>
-      <w:r>
-        <w:rPr>
-          <w:iCs/>
-          <w:i/>
-        </w:rPr>
-        <w:t xml:space="preserve">Estimated Cost/Benefits/Incentives</w:t>
-      </w:r>
-    </w:p>
-    <w:p>
-      <w:pPr>
-        <w:pStyle w:val="BodyText"/>
-      </w:pPr>
-      <w:r>
-        <w:t xml:space="preserve">Efficiency Maine rebates can fund up to 80% of the project cost (depending on income level) to install heat pumps, and federal tax credits can cover 30% of the remaining cost (up to $2,000 per year). You can call Efficiency Maine at 866-376-2463 (Monday to Friday, 8:00 am to 5:00 pm) or visit their website: https://www.efficiencymaine.com/at-home/whole-home-heat-pump-incentives/</w:t>
-      </w:r>
-      <w:r>
-        <w:t xml:space="preserve"> </w:t>
-      </w:r>
-      <w:r>
-        <w:t xml:space="preserve">A whole-house surge protection device costs $100-$400 and needs to be installed by an electrician. Here are some options: https://www.popularmechanics.com/home/interior-projects/g43140886/best-whole-house-surge-protectors/</w:t>
-      </w:r>
-    </w:p>
-    <w:bookmarkEnd w:id="56"/>
-    <w:bookmarkStart w:id="57" w:name="electric-vehicle-and-charger"/>
-    <w:p>
-      <w:pPr>
-        <w:pStyle w:val="Heading3"/>
-      </w:pPr>
-      <w:r>
-        <w:t xml:space="preserve">4.19 Electric Vehicle and charger</w:t>
-      </w:r>
-    </w:p>
-    <w:p>
-      <w:pPr>
-        <w:pStyle w:val="FirstParagraph"/>
-      </w:pPr>
-      <w:r>
-        <w:rPr>
-          <w:iCs/>
-          <w:i/>
-        </w:rPr>
-        <w:t xml:space="preserve">Problem</w:t>
-      </w:r>
-    </w:p>
-    <w:p>
-      <w:pPr>
-        <w:pStyle w:val="BodyText"/>
-      </w:pPr>
-      <w:r>
-        <w:t xml:space="preserve">Transportation, and particularly personal vehicles, are the leading cause of emissions in Maine. When you are planning to purchase a new vehicle, please consider a plug-in hybrid or all-electric vehicle.</w:t>
-      </w:r>
-    </w:p>
-    <w:p>
-      <w:pPr>
-        <w:pStyle w:val="BodyText"/>
-      </w:pPr>
-      <w:r>
-        <w:rPr>
-          <w:iCs/>
-          <w:i/>
-        </w:rPr>
-        <w:t xml:space="preserve">Recommendation</w:t>
-      </w:r>
-    </w:p>
-    <w:p>
-      <w:pPr>
-        <w:pStyle w:val="BodyText"/>
-      </w:pPr>
-      <w:r>
-        <w:t xml:space="preserve">An electric vehicle will eliminate your gas costs and reduce fossil fuel dependence. A 2020 study by Consumer Reports found that lifetime ownership costs were significantly lower for EVs, saving between $6,000 - $10,000 over their lifetimes.</w:t>
-      </w:r>
-    </w:p>
-    <w:p>
-      <w:pPr>
-        <w:pStyle w:val="BodyText"/>
-      </w:pPr>
-      <w:r>
-        <w:t xml:space="preserve">An electric vehicle will eliminate your gas costs and reduce fossil fuel dependence. A 2020 study by Consumer Reports found that lifetime ownership costs were significantly lower for EVs, saving between $6,000 - $10,000 over their lifetimes.</w:t>
-      </w:r>
-    </w:p>
-    <w:p>
-      <w:pPr>
-        <w:pStyle w:val="BodyText"/>
-      </w:pPr>
-      <w:r>
-        <w:rPr>
-          <w:iCs/>
-          <w:i/>
-        </w:rPr>
-        <w:t xml:space="preserve">Estimated Cost/Benefits/Incentives</w:t>
-      </w:r>
-    </w:p>
-    <w:p>
-      <w:pPr>
-        <w:pStyle w:val="BodyText"/>
-      </w:pPr>
-      <w:r>
-        <w:t xml:space="preserve">You can review current state and federal financial incentives for electric vehicles here: https://www.electricforall.org/rebates-incentives/</w:t>
-      </w:r>
-    </w:p>
-    <w:bookmarkEnd w:id="57"/>
-    <w:bookmarkStart w:id="58" w:name="solar"/>
-    <w:p>
-      <w:pPr>
-        <w:pStyle w:val="Heading3"/>
-      </w:pPr>
-      <w:r>
-        <w:t xml:space="preserve">4.20 Solar</w:t>
-      </w:r>
-    </w:p>
-    <w:p>
-      <w:pPr>
-        <w:pStyle w:val="FirstParagraph"/>
-      </w:pPr>
-      <w:r>
-        <w:rPr>
-          <w:iCs/>
-          <w:i/>
-        </w:rPr>
-        <w:t xml:space="preserve">Problem</w:t>
-      </w:r>
-    </w:p>
-    <w:p>
-      <w:pPr>
-        <w:pStyle w:val="BodyText"/>
-      </w:pPr>
-      <w:r>
-        <w:t xml:space="preserve">** Auditor to describe (or remove this section).**</w:t>
-      </w:r>
-    </w:p>
-    <w:p>
-      <w:pPr>
-        <w:pStyle w:val="BodyText"/>
-      </w:pPr>
-      <w:r>
-        <w:rPr>
-          <w:iCs/>
-          <w:i/>
-        </w:rPr>
-        <w:t xml:space="preserve">Recommendation</w:t>
-      </w:r>
-    </w:p>
-    <w:p>
-      <w:pPr>
-        <w:pStyle w:val="BodyText"/>
-      </w:pPr>
-      <w:r>
-        <w:t xml:space="preserve">Rooftop solar can supply most or all of your home electrical demands. Contact a solar company for pricing and details specific to your house.</w:t>
-      </w:r>
-    </w:p>
-    <w:p>
-      <w:pPr>
-        <w:pStyle w:val="BodyText"/>
-      </w:pPr>
-      <w:r>
-        <w:t xml:space="preserve">Rooftop solar can supply most or all of your home electrical demands. Contact a solar company for pricing and details specific to your home.</w:t>
-      </w:r>
-    </w:p>
-    <w:p>
-      <w:pPr>
-        <w:pStyle w:val="BodyText"/>
-      </w:pPr>
-      <w:r>
-        <w:rPr>
-          <w:iCs/>
-          <w:i/>
-        </w:rPr>
-        <w:t xml:space="preserve">Estimated Cost/Benefits/Incentives</w:t>
-      </w:r>
-    </w:p>
-    <w:p>
-      <w:pPr>
-        <w:pStyle w:val="BodyText"/>
-      </w:pPr>
-      <w:r>
-        <w:t xml:space="preserve">There is a 30% federal tax credit and financing options are available. Battery backup is needed for solar to work during a power outage.</w:t>
-      </w:r>
-    </w:p>
-    <w:bookmarkEnd w:id="58"/>
-    <w:bookmarkStart w:id="59" w:name="pipe-insulation"/>
-    <w:p>
-      <w:pPr>
-        <w:pStyle w:val="Heading3"/>
-      </w:pPr>
-      <w:r>
-        <w:t xml:space="preserve">4.21 Pipe Insulation</w:t>
-      </w:r>
-    </w:p>
-    <w:p>
-      <w:pPr>
-        <w:pStyle w:val="FirstParagraph"/>
-      </w:pPr>
-      <w:r>
-        <w:rPr>
-          <w:iCs/>
-          <w:i/>
-        </w:rPr>
-        <w:t xml:space="preserve">Problem</w:t>
-      </w:r>
-    </w:p>
-    <w:p>
-      <w:pPr>
-        <w:pStyle w:val="BodyText"/>
-      </w:pPr>
-      <w:r>
-        <w:t xml:space="preserve">Uninsulated water pipes are responsible for heat loss and excess moisture (from condensation) in your basement/crawlspace.</w:t>
-      </w:r>
-    </w:p>
-    <w:p>
-      <w:pPr>
-        <w:pStyle w:val="BodyText"/>
-      </w:pPr>
-      <w:r>
-        <w:rPr>
-          <w:iCs/>
-          <w:i/>
-        </w:rPr>
-        <w:t xml:space="preserve">Recommendation</w:t>
-      </w:r>
-    </w:p>
-    <w:p>
-      <w:pPr>
-        <w:pStyle w:val="BodyText"/>
-      </w:pPr>
-      <w:r>
-        <w:t xml:space="preserve">Insulate both hot and cold water pipes that are uninsulated in the basement/crawlspace. This will save energy and prevent condensation.</w:t>
-      </w:r>
-      <w:r>
-        <w:t xml:space="preserve"> </w:t>
-      </w:r>
-      <w:r>
-        <w:t xml:space="preserve">Insulate both hot and cold water pipes that are uninsulated in the basement/crawlspace. This will save energy and prevent condensation.We recommend foam pipe insulation made of polyethylene or neoprene.</w:t>
-      </w:r>
-    </w:p>
-    <w:p>
-      <w:pPr>
-        <w:pStyle w:val="BodyText"/>
-      </w:pPr>
-      <w:r>
-        <w:rPr>
-          <w:iCs/>
-          <w:i/>
-        </w:rPr>
-        <w:t xml:space="preserve">Estimated Cost/Benefits/Incentives</w:t>
-      </w:r>
-    </w:p>
-    <w:p>
-      <w:pPr>
-        <w:pStyle w:val="BodyText"/>
-      </w:pPr>
-      <w:r>
-        <w:t xml:space="preserve">Insulating water pipes can save 2%-4% on hot water bills and increase the temperature of the water while reducing the time it takes for hot water to reach your tap. Materials cost around $100-200, depending on the length of pipe to insulate. Many people find this to be an easy project to do themselves.</w:t>
-      </w:r>
-    </w:p>
-    <w:bookmarkEnd w:id="59"/>
-    <w:bookmarkStart w:id="60" w:name="whole-house-surge-protection"/>
-    <w:p>
-      <w:pPr>
-        <w:pStyle w:val="Heading3"/>
-      </w:pPr>
-      <w:r>
-        <w:t xml:space="preserve">4.22 Whole House Surge Protection</w:t>
-      </w:r>
-    </w:p>
-    <w:p>
-      <w:pPr>
-        <w:pStyle w:val="FirstParagraph"/>
-      </w:pPr>
-      <w:r>
-        <w:rPr>
-          <w:iCs/>
-          <w:i/>
-        </w:rPr>
-        <w:t xml:space="preserve">Problem</w:t>
-      </w:r>
-    </w:p>
-    <w:p>
-      <w:pPr>
-        <w:pStyle w:val="BodyText"/>
-      </w:pPr>
-      <w:r>
-        <w:t xml:space="preserve">Your house does not have whole-house surge protection. This will protect your large electrical appliances from damage in the case of an electrical surge. Heat pumps, heat pump water heaters, and other electronics are particularly sensitive to electrical surges.</w:t>
-      </w:r>
-    </w:p>
-    <w:p>
-      <w:pPr>
-        <w:pStyle w:val="BodyText"/>
-      </w:pPr>
-      <w:r>
-        <w:rPr>
-          <w:iCs/>
-          <w:i/>
-        </w:rPr>
-        <w:t xml:space="preserve">Recommendation</w:t>
-      </w:r>
-    </w:p>
-    <w:p>
-      <w:pPr>
-        <w:pStyle w:val="BodyText"/>
-      </w:pPr>
-      <w:r>
-        <w:t xml:space="preserve">Upgrade your electrical panel to add whole-house surge protection.</w:t>
-      </w:r>
-      <w:r>
-        <w:t xml:space="preserve"> </w:t>
-      </w:r>
-      <w:r>
-        <w:t xml:space="preserve">Upgrade your electrical panel to add whole-house surge protection.This will help to protect your heat pumps, heat pump water heater, refrigerator, well pump, and other electronics from damage due to lightning or other electrical surges.</w:t>
-      </w:r>
-    </w:p>
-    <w:p>
-      <w:pPr>
-        <w:pStyle w:val="BodyText"/>
-      </w:pPr>
-      <w:r>
-        <w:rPr>
-          <w:iCs/>
-          <w:i/>
-        </w:rPr>
-        <w:t xml:space="preserve">Estimated Cost/Benefits/Incentives</w:t>
-      </w:r>
-    </w:p>
-    <w:p>
-      <w:pPr>
-        <w:pStyle w:val="BodyText"/>
-      </w:pPr>
-      <w:r>
-        <w:t xml:space="preserve">The device costs $100-$400 and needs to be installed by an electrician. Here are some options: https://www.popularmechanics.com/home/interior-projects/g43140886/best-whole-house-surge-protectors/</w:t>
-      </w:r>
-    </w:p>
-    <w:bookmarkEnd w:id="60"/>
-    <w:bookmarkStart w:id="61" w:name="misc.-air-sealing"/>
-    <w:p>
-      <w:pPr>
-        <w:pStyle w:val="Heading3"/>
-      </w:pPr>
-      <w:r>
-        <w:t xml:space="preserve">4.23 Misc. Air Sealing</w:t>
-      </w:r>
-    </w:p>
-    <w:p>
-      <w:pPr>
-        <w:pStyle w:val="FirstParagraph"/>
-      </w:pPr>
-      <w:r>
-        <w:rPr>
-          <w:iCs/>
-          <w:i/>
-        </w:rPr>
-        <w:t xml:space="preserve">Problem</w:t>
-      </w:r>
-    </w:p>
-    <w:p>
-      <w:pPr>
-        <w:pStyle w:val="BodyText"/>
-      </w:pPr>
-      <w:r>
-        <w:t xml:space="preserve">During the blower door test, we noted sources of air leakage in the living areas of your house.</w:t>
-      </w:r>
-      <w:r>
-        <w:t xml:space="preserve"> </w:t>
-      </w:r>
-      <w:r>
-        <w:rPr>
-          <w:bCs/>
-          <w:b/>
-        </w:rPr>
-        <w:t xml:space="preserve">Auditor to detail customized findings.</w:t>
-      </w:r>
-      <w:r>
-        <w:rPr>
-          <w:bCs/>
-          <w:b/>
-        </w:rPr>
-        <w:t xml:space="preserve"> </w:t>
-      </w:r>
-    </w:p>
-    <w:p>
-      <w:pPr>
-        <w:pStyle w:val="BodyText"/>
-      </w:pPr>
-      <w:r>
-        <w:rPr>
-          <w:iCs/>
-          <w:i/>
-        </w:rPr>
-        <w:t xml:space="preserve">Recommendation</w:t>
-      </w:r>
-    </w:p>
-    <w:p>
-      <w:pPr>
-        <w:pStyle w:val="BodyText"/>
-      </w:pPr>
-      <w:r>
-        <w:t xml:space="preserve">We recommend sealing air leaks and weatherstripping exterior doors. In older homes, most heat loss is due to air leakage. WindowDressers insulating window inserts can also help reduce air leakage.</w:t>
-      </w:r>
-    </w:p>
-    <w:p>
-      <w:pPr>
-        <w:pStyle w:val="BodyText"/>
-      </w:pPr>
-      <w:r>
-        <w:t xml:space="preserve">We recommend sealing air leaks and weatherstripping exterior doors.</w:t>
-      </w:r>
-    </w:p>
-    <w:p>
-      <w:pPr>
-        <w:pStyle w:val="BodyText"/>
-      </w:pPr>
-      <w:r>
-        <w:rPr>
-          <w:iCs/>
-          <w:i/>
-        </w:rPr>
-        <w:t xml:space="preserve">Estimated Cost/Benefits/Incentives</w:t>
-      </w:r>
-    </w:p>
-    <w:p>
-      <w:pPr>
-        <w:pStyle w:val="BodyText"/>
-      </w:pPr>
-      <w:r>
-        <w:t xml:space="preserve">Air sealing the air leaks we identified around the living areas of your house can be a DIY solution to lower energy use, or an insulation contractor can seal the leaks when they come to your house for a larger project. Please address any moisture concerns before undertaking significant air sealing efforts.</w:t>
-      </w:r>
-    </w:p>
-    <w:bookmarkEnd w:id="61"/>
-    <w:bookmarkStart w:id="62" w:name="other-1"/>
-    <w:p>
-      <w:pPr>
-        <w:pStyle w:val="Heading3"/>
-      </w:pPr>
-      <w:r>
-        <w:t xml:space="preserve">4.24 Other 1</w:t>
-      </w:r>
-    </w:p>
-    <w:p>
-      <w:pPr>
-        <w:pStyle w:val="FirstParagraph"/>
-      </w:pPr>
-      <w:r>
-        <w:rPr>
-          <w:iCs/>
-          <w:i/>
-        </w:rPr>
-        <w:t xml:space="preserve">Problem</w:t>
-      </w:r>
-    </w:p>
-    <w:p>
-      <w:pPr>
-        <w:pStyle w:val="BodyText"/>
-      </w:pPr>
-      <w:r>
-        <w:rPr>
-          <w:iCs/>
-          <w:i/>
-        </w:rPr>
-        <w:t xml:space="preserve">Recommendation</w:t>
-      </w:r>
-    </w:p>
-    <w:p>
-      <w:pPr>
-        <w:pStyle w:val="BodyText"/>
-      </w:pPr>
-      <w:r>
-        <w:t xml:space="preserve">TYPE HERE (Other 1)</w:t>
-      </w:r>
-    </w:p>
-    <w:p>
-      <w:pPr>
-        <w:pStyle w:val="BodyText"/>
-      </w:pPr>
-      <w:r>
-        <w:rPr>
-          <w:iCs/>
-          <w:i/>
-        </w:rPr>
-        <w:t xml:space="preserve">Estimated Cost/Benefits/Incentives</w:t>
-      </w:r>
-    </w:p>
-    <w:bookmarkEnd w:id="62"/>
-    <w:bookmarkStart w:id="63" w:name="other-2"/>
-    <w:p>
-      <w:pPr>
-        <w:pStyle w:val="Heading3"/>
-      </w:pPr>
-      <w:r>
-        <w:t xml:space="preserve">4.25 Other 2</w:t>
-      </w:r>
-    </w:p>
-    <w:p>
-      <w:pPr>
-        <w:pStyle w:val="FirstParagraph"/>
-      </w:pPr>
-      <w:r>
-        <w:rPr>
-          <w:iCs/>
-          <w:i/>
-        </w:rPr>
-        <w:t xml:space="preserve">Problem</w:t>
-      </w:r>
-    </w:p>
-    <w:p>
-      <w:pPr>
-        <w:pStyle w:val="BodyText"/>
-      </w:pPr>
-      <w:r>
-        <w:rPr>
-          <w:iCs/>
-          <w:i/>
-        </w:rPr>
-        <w:t xml:space="preserve">Recommendation</w:t>
-      </w:r>
-    </w:p>
-    <w:p>
-      <w:pPr>
-        <w:pStyle w:val="BodyText"/>
-      </w:pPr>
-      <w:r>
-        <w:t xml:space="preserve">TYPE HERE (Other 2)</w:t>
-      </w:r>
-    </w:p>
-    <w:p>
-      <w:pPr>
-        <w:pStyle w:val="BodyText"/>
-      </w:pPr>
-      <w:r>
-        <w:rPr>
-          <w:iCs/>
-          <w:i/>
-        </w:rPr>
-        <w:t xml:space="preserve">Estimated Cost/Benefits/Incentives</w:t>
-      </w:r>
-    </w:p>
-    <w:bookmarkEnd w:id="63"/>
-    <w:bookmarkStart w:id="64" w:name="other-3"/>
-    <w:p>
-      <w:pPr>
-        <w:pStyle w:val="Heading3"/>
-      </w:pPr>
-      <w:r>
-        <w:t xml:space="preserve">4.26 Other 3</w:t>
-      </w:r>
-    </w:p>
-    <w:p>
-      <w:pPr>
-        <w:pStyle w:val="FirstParagraph"/>
-      </w:pPr>
-      <w:r>
-        <w:rPr>
-          <w:iCs/>
-          <w:i/>
-        </w:rPr>
-        <w:t xml:space="preserve">Problem</w:t>
-      </w:r>
-    </w:p>
-    <w:p>
-      <w:pPr>
-        <w:pStyle w:val="BodyText"/>
-      </w:pPr>
-      <w:r>
-        <w:rPr>
-          <w:iCs/>
-          <w:i/>
-        </w:rPr>
-        <w:t xml:space="preserve">Recommendation</w:t>
-      </w:r>
-    </w:p>
-    <w:p>
-      <w:pPr>
-        <w:pStyle w:val="BodyText"/>
-      </w:pPr>
-      <w:r>
-        <w:t xml:space="preserve">TYPE HERE (Other 3)</w:t>
-      </w:r>
-    </w:p>
-    <w:p>
-      <w:pPr>
-        <w:pStyle w:val="BodyText"/>
-      </w:pPr>
-      <w:r>
-        <w:rPr>
-          <w:iCs/>
-          <w:i/>
-        </w:rPr>
-        <w:t xml:space="preserve">Estimated Cost/Benefits/Incentives</w:t>
-      </w:r>
-    </w:p>
-    <w:bookmarkEnd w:id="64"/>
-    <w:bookmarkStart w:id="65" w:name="five-additional-resources"/>
-    <w:p>
-      <w:pPr>
-        <w:pStyle w:val="Heading3"/>
-      </w:pPr>
-      <w:r>
-        <w:t xml:space="preserve">4.27 Five Additional Resources</w:t>
-      </w:r>
-    </w:p>
-    <w:p>
-      <w:pPr>
-        <w:pStyle w:val="FirstParagraph"/>
-      </w:pPr>
-      <w:r>
-        <w:t xml:space="preserve">Many home efficiency upgrades are eligible for Efficiency Maine rebates and federal tax credits. Financial incentives vary based on income level and type of occupancy. An overview of all state rebates and federal tax credits can be found here: https://www.efficiencymaine.com/at-home/</w:t>
-      </w:r>
-    </w:p>
-    <w:p>
-      <w:pPr>
-        <w:pStyle w:val="BodyText"/>
-      </w:pPr>
-      <w:r>
-        <w:t xml:space="preserve">You can search for Efficiency Maine registered contractors here: https://www.efficiencymaine.com/at-home/vendor-locator/</w:t>
-      </w:r>
-    </w:p>
-    <w:p>
-      <w:pPr>
-        <w:pStyle w:val="BodyText"/>
-      </w:pPr>
-      <w:r>
-        <w:t xml:space="preserve">Our Maine Energy Upgrade Program team is willing and able to help you sort out the details of incentives and recommend contractors who have done quality work.</w:t>
-      </w:r>
-    </w:p>
-    <w:p>
-      <w:pPr>
-        <w:pStyle w:val="BodyText"/>
-      </w:pPr>
-      <w:r>
-        <w:t xml:space="preserve">**As part of our program, we plan to coordinate with homeowners and contractors to bundle multiple projects together to reduce costs. We will also pay for barging costs for materials, contractor vehicles, and other necessary equipment to make energy upgrades. To qualify for our program, homes must install either a heat pump or heat pump water heater in addition to any other improvements.</w:t>
-      </w:r>
-    </w:p>
-    <w:bookmarkEnd w:id="65"/>
-    <w:bookmarkEnd w:id="66"/>
-    <w:bookmarkStart w:id="67" w:name="financing"/>
-    <w:p>
-      <w:pPr>
-        <w:pStyle w:val="Heading2"/>
-      </w:pPr>
-      <w:r>
-        <w:t xml:space="preserve">5 Financing</w:t>
-      </w:r>
-    </w:p>
-    <w:bookmarkEnd w:id="67"/>
     <w:sectPr/>
   </w:body>
 </w:document>

</xml_diff>

<commit_message>
Finish Blower Door Test Table
</commit_message>
<xml_diff>
--- a/Quarto_report/Energy_Report_Summer.docx
+++ b/Quarto_report/Energy_Report_Summer.docx
@@ -47,7 +47,7 @@
         <w:pStyle w:val="BodyText"/>
       </w:pPr>
       <w:r>
-        <w:t xml:space="preserve">Date: March 10 2025</w:t>
+        <w:t xml:space="preserve">Date: March 21 2025</w:t>
       </w:r>
     </w:p>
     <w:p>
@@ -2796,7 +2796,7 @@
                 <w:rFonts w:ascii="Calibri" w:hAnsi="Calibri"/>
                 <w:sz w:val="20"/>
               </w:rPr>
-              <w:t xml:space="default">7.4</w:t>
+              <w:t xml:space="default">7.43</w:t>
             </w:r>
           </w:p>
         </w:tc>
@@ -2873,7 +2873,7 @@
                 <w:rFonts w:ascii="Calibri" w:hAnsi="Calibri"/>
                 <w:sz w:val="20"/>
               </w:rPr>
-              <w:t xml:space="default">213 under natural conditions.</w:t>
+              <w:t xml:space="default">212.6 under natural conditions. TEST</w:t>
             </w:r>
           </w:p>
         </w:tc>
@@ -2950,7 +2950,7 @@
                 <w:rFonts w:ascii="Calibri" w:hAnsi="Calibri"/>
                 <w:sz w:val="20"/>
               </w:rPr>
-              <w:t xml:space="default">0.44</w:t>
+              <w:t xml:space="default">0.4</w:t>
             </w:r>
           </w:p>
         </w:tc>

</xml_diff>

<commit_message>
Add the ggplot to the report
</commit_message>
<xml_diff>
--- a/Quarto_report/Energy_Report_Summer.docx
+++ b/Quarto_report/Energy_Report_Summer.docx
@@ -47,7 +47,7 @@
         <w:pStyle w:val="BodyText"/>
       </w:pPr>
       <w:r>
-        <w:t xml:space="preserve">Date: March 21 2025</w:t>
+        <w:t xml:space="preserve">Date: April 4 2025</w:t>
       </w:r>
     </w:p>
     <w:p>
@@ -890,7 +890,7 @@
                 <w:rFonts w:ascii="Calibri" w:hAnsi="Calibri"/>
                 <w:sz w:val="20"/>
               </w:rPr>
-              <w:t xml:space="default">A kitchen exhaust fan will remove harmful combustion gases from your home, and should be rated for at least 100 cubic feet per minute (CFM). A fan can also help with moisture concerns.</w:t>
+              <w:t xml:space="default">A kitchen exhaust fan will remove harmful combustion gases from your home and should be rated for at least 100 cubic feet per minute (CFM). A fan can also help with moisture concerns.</w:t>
             </w:r>
           </w:p>
         </w:tc>
@@ -4730,7 +4730,7 @@
         <w:t xml:space="preserve">Recommendation</w:t>
       </w:r>
       <w:r>
-        <w:t xml:space="preserve">A kitchen exhaust fan will remove harmful combustion gases from your home, and should be rated for at least 100 cubic feet per minute (CFM). A fan can also help with moisture concerns.</w:t>
+        <w:t xml:space="preserve">A kitchen exhaust fan will remove harmful combustion gases from your home and should be rated for at least 100 cubic feet per minute (CFM). A fan can also help with moisture concerns.</w:t>
       </w:r>
     </w:p>
     <w:p>

</xml_diff>

<commit_message>
Start automating Section 4
</commit_message>
<xml_diff>
--- a/Quarto_report/Energy_Report_Summer.docx
+++ b/Quarto_report/Energy_Report_Summer.docx
@@ -47,7 +47,7 @@
         <w:pStyle w:val="BodyText"/>
       </w:pPr>
       <w:r>
-        <w:t xml:space="preserve">Date: April 4 2025</w:t>
+        <w:t xml:space="preserve">Date: April 7 2025</w:t>
       </w:r>
     </w:p>
     <w:p>
@@ -1745,7 +1745,7 @@
       </w:tr>
     </w:tbl>
     <w:bookmarkEnd w:id="29"/>
-    <w:bookmarkStart w:id="38" w:name="what-we-found"/>
+    <w:bookmarkStart w:id="41" w:name="what-we-found"/>
     <w:p>
       <w:pPr>
         <w:pStyle w:val="Heading2"/>
@@ -2381,6 +2381,112 @@
           </w:p>
         </w:tc>
       </w:tr>
+      <w:tr>
+        <w:trPr>
+          <w:cantSplit/>
+        </w:trPr>
+        <w:tc>
+          <w:tcPr>
+            <w:tcBorders>
+              <w:top w:val="single" w:space="0" w:color="D3D3D3"/>
+              <w:bottom w:val="single" w:space="0" w:color="D3D3D3"/>
+              <w:start w:val="single" w:space="0" w:color="D3D3D3"/>
+              <w:end w:val="single" w:space="0" w:color="D3D3D3"/>
+            </w:tcBorders>
+          </w:tcPr>
+          <w:p>
+            <w:pPr>
+              <w:spacing w:before="0" w:after="60"/>
+              <w:keepNext/>
+              <w:jc w:val="start"/>
+            </w:pPr>
+            <w:r>
+              <w:rPr>
+                <w:rFonts w:ascii="Calibri" w:hAnsi="Calibri"/>
+                <w:sz w:val="20"/>
+              </w:rPr>
+              <w:t xml:space="default">Exterior doors:</w:t>
+            </w:r>
+          </w:p>
+        </w:tc>
+        <w:tc>
+          <w:tcPr>
+            <w:tcBorders>
+              <w:top w:val="single" w:space="0" w:color="D3D3D3"/>
+              <w:bottom w:val="single" w:space="0" w:color="D3D3D3"/>
+              <w:start w:val="single" w:space="0" w:color="D3D3D3"/>
+              <w:end w:val="single" w:space="0" w:color="D3D3D3"/>
+            </w:tcBorders>
+          </w:tcPr>
+          <w:p>
+            <w:pPr>
+              <w:spacing w:before="0" w:after="60"/>
+              <w:keepNext/>
+              <w:jc w:val="start"/>
+            </w:pPr>
+            <w:r>
+              <w:rPr>
+                <w:rFonts w:ascii="Calibri" w:hAnsi="Calibri"/>
+                <w:sz w:val="20"/>
+              </w:rPr>
+              <w:t xml:space="default">There are 3 insulated wood exterior doors. In fair condition, totaling 53 square feet.</w:t>
+            </w:r>
+          </w:p>
+        </w:tc>
+      </w:tr>
+      <w:tr>
+        <w:trPr>
+          <w:cantSplit/>
+        </w:trPr>
+        <w:tc>
+          <w:tcPr>
+            <w:tcBorders>
+              <w:top w:val="single" w:space="0" w:color="D3D3D3"/>
+              <w:bottom w:val="single" w:space="0" w:color="D3D3D3"/>
+              <w:start w:val="single" w:space="0" w:color="D3D3D3"/>
+              <w:end w:val="single" w:space="0" w:color="D3D3D3"/>
+            </w:tcBorders>
+          </w:tcPr>
+          <w:p>
+            <w:pPr>
+              <w:spacing w:before="0" w:after="60"/>
+              <w:keepNext/>
+              <w:jc w:val="start"/>
+            </w:pPr>
+            <w:r>
+              <w:rPr>
+                <w:rFonts w:ascii="Calibri" w:hAnsi="Calibri"/>
+                <w:sz w:val="20"/>
+              </w:rPr>
+              <w:t xml:space="default">Exterior windows:</w:t>
+            </w:r>
+          </w:p>
+        </w:tc>
+        <w:tc>
+          <w:tcPr>
+            <w:tcBorders>
+              <w:top w:val="single" w:space="0" w:color="D3D3D3"/>
+              <w:bottom w:val="single" w:space="0" w:color="D3D3D3"/>
+              <w:start w:val="single" w:space="0" w:color="D3D3D3"/>
+              <w:end w:val="single" w:space="0" w:color="D3D3D3"/>
+            </w:tcBorders>
+          </w:tcPr>
+          <w:p>
+            <w:pPr>
+              <w:spacing w:before="0" w:after="60"/>
+              <w:keepNext/>
+              <w:jc w:val="start"/>
+            </w:pPr>
+            <w:r>
+              <w:rPr>
+                <w:rFonts w:ascii="Calibri" w:hAnsi="Calibri"/>
+                <w:sz w:val="20"/>
+              </w:rPr>
+              <w:t xml:space="default">There are 8 single paned wood windows. In fair condition, totaling 54 square feet. Moreover there are 7 double paned wood windows. In fair condition, totaling 81 square feet.</w:t>
+            </w:r>
+          </w:p>
+        </w:tc>
+      </w:tr>
     </w:tbl>
     <w:bookmarkEnd w:id="31"/>
     <w:bookmarkStart w:id="32" w:name="interiorliving-space"/>
@@ -2618,7 +2724,7 @@
       </w:tr>
     </w:tbl>
     <w:bookmarkEnd w:id="32"/>
-    <w:bookmarkStart w:id="33" w:name="blower-door-air-leakage-test-1"/>
+    <w:bookmarkStart w:id="36" w:name="blower-door-air-leakage-test-1"/>
     <w:p>
       <w:pPr>
         <w:pStyle w:val="Heading3"/>
@@ -2985,11 +3091,58 @@
         <w:pStyle w:val="BodyText"/>
       </w:pPr>
       <w:r>
+        <w:drawing>
+          <wp:inline>
+            <wp:extent cx="5334000" cy="1777999"/>
+            <wp:effectExtent b="0" l="0" r="0" t="0"/>
+            <wp:docPr descr="" title="" id="34" name="Picture"/>
+            <a:graphic>
+              <a:graphicData uri="http://schemas.openxmlformats.org/drawingml/2006/picture">
+                <pic:pic>
+                  <pic:nvPicPr>
+                    <pic:cNvPr descr="achnatural_ggplot1.png" id="35" name="Picture"/>
+                    <pic:cNvPicPr>
+                      <a:picLocks noChangeArrowheads="1" noChangeAspect="1"/>
+                    </pic:cNvPicPr>
+                  </pic:nvPicPr>
+                  <pic:blipFill>
+                    <a:blip r:embed="rId33"/>
+                    <a:stretch>
+                      <a:fillRect/>
+                    </a:stretch>
+                  </pic:blipFill>
+                  <pic:spPr bwMode="auto">
+                    <a:xfrm>
+                      <a:off x="0" y="0"/>
+                      <a:ext cx="5334000" cy="1777999"/>
+                    </a:xfrm>
+                    <a:prstGeom prst="rect">
+                      <a:avLst/>
+                    </a:prstGeom>
+                    <a:noFill/>
+                    <a:ln w="9525">
+                      <a:noFill/>
+                      <a:headEnd/>
+                      <a:tailEnd/>
+                    </a:ln>
+                  </pic:spPr>
+                </pic:pic>
+              </a:graphicData>
+            </a:graphic>
+          </wp:inline>
+        </w:drawing>
+      </w:r>
+    </w:p>
+    <w:p>
+      <w:pPr>
+        <w:pStyle w:val="BodyText"/>
+      </w:pPr>
+      <w:r>
         <w:t xml:space="preserve">Using a thermal imaging camera, we looked for major air leakage locations and thermal bridging, where heat is bypassing the insulation. There was evidence of ….</w:t>
       </w:r>
     </w:p>
-    <w:bookmarkEnd w:id="33"/>
-    <w:bookmarkStart w:id="34" w:name="attic-1"/>
+    <w:bookmarkEnd w:id="36"/>
+    <w:bookmarkStart w:id="37" w:name="attic-1"/>
     <w:p>
       <w:pPr>
         <w:pStyle w:val="Heading3"/>
@@ -3382,8 +3535,8 @@
         </w:tc>
       </w:tr>
     </w:tbl>
-    <w:bookmarkEnd w:id="34"/>
-    <w:bookmarkStart w:id="35" w:name="basement-1"/>
+    <w:bookmarkEnd w:id="37"/>
+    <w:bookmarkStart w:id="38" w:name="basement-1"/>
     <w:p>
       <w:pPr>
         <w:pStyle w:val="Heading3"/>
@@ -3776,8 +3929,8 @@
         </w:tc>
       </w:tr>
     </w:tbl>
-    <w:bookmarkEnd w:id="35"/>
-    <w:bookmarkStart w:id="36" w:name="electrical-and-mechanical-systems"/>
+    <w:bookmarkEnd w:id="38"/>
+    <w:bookmarkStart w:id="39" w:name="electrical-and-mechanical-systems"/>
     <w:p>
       <w:pPr>
         <w:pStyle w:val="Heading3"/>
@@ -3852,8 +4005,8 @@
         </w:tc>
       </w:tr>
     </w:tbl>
-    <w:bookmarkEnd w:id="36"/>
-    <w:bookmarkStart w:id="37" w:name="energy-bills"/>
+    <w:bookmarkEnd w:id="39"/>
+    <w:bookmarkStart w:id="40" w:name="energy-bills"/>
     <w:p>
       <w:pPr>
         <w:pStyle w:val="Heading3"/>
@@ -3971,9 +4124,9 @@
         </w:tc>
       </w:tr>
     </w:tbl>
-    <w:bookmarkEnd w:id="37"/>
-    <w:bookmarkEnd w:id="38"/>
-    <w:bookmarkStart w:id="66" w:name="recommendations"/>
+    <w:bookmarkEnd w:id="40"/>
+    <w:bookmarkEnd w:id="41"/>
+    <w:bookmarkStart w:id="69" w:name="recommendations"/>
     <w:p>
       <w:pPr>
         <w:pStyle w:val="Heading2"/>
@@ -3982,7 +4135,7 @@
         <w:t xml:space="preserve">4 Recommendations</w:t>
       </w:r>
     </w:p>
-    <w:bookmarkStart w:id="39" w:name="furnaceboiler-tune-up"/>
+    <w:bookmarkStart w:id="42" w:name="furnaceboiler-tune-up"/>
     <w:p>
       <w:pPr>
         <w:pStyle w:val="Heading3"/>
@@ -4049,8 +4202,8 @@
         <w:t xml:space="preserve">A tune-up can improve the efficiency of your furnace/boiler, confirm that it is exhausting properly, and identify areas of concern before they become urgent. If you have a service contract with your fuel delivery company, an annual tune-up is usually included.</w:t>
       </w:r>
     </w:p>
-    <w:bookmarkEnd w:id="39"/>
-    <w:bookmarkStart w:id="40" w:name="high-efficiency-shower-heads"/>
+    <w:bookmarkEnd w:id="42"/>
+    <w:bookmarkStart w:id="43" w:name="high-efficiency-shower-heads"/>
     <w:p>
       <w:pPr>
         <w:pStyle w:val="Heading3"/>
@@ -4115,8 +4268,8 @@
         <w:t xml:space="preserve">A typical family will save ~10,000 gallons of water per year and over $100 per year in water heating costs. We provide these for free and have several styles for you to choose from; contact us for some if we did not give you any during the audit.</w:t>
       </w:r>
     </w:p>
-    <w:bookmarkEnd w:id="40"/>
-    <w:bookmarkStart w:id="41" w:name="leds"/>
+    <w:bookmarkEnd w:id="43"/>
+    <w:bookmarkStart w:id="44" w:name="leds"/>
     <w:p>
       <w:pPr>
         <w:pStyle w:val="Heading3"/>
@@ -4180,8 +4333,8 @@
         <w:t xml:space="preserve">We provide free LED light bulbs; contact us for some if we did not give you any during the audit. Depending on usage, LEDs can save more than $50 a year.</w:t>
       </w:r>
     </w:p>
-    <w:bookmarkEnd w:id="41"/>
-    <w:bookmarkStart w:id="42" w:name="window-dressers"/>
+    <w:bookmarkEnd w:id="44"/>
+    <w:bookmarkStart w:id="45" w:name="window-dressers"/>
     <w:p>
       <w:pPr>
         <w:pStyle w:val="Heading3"/>
@@ -4267,8 +4420,8 @@
         <w:t xml:space="preserve">If you would like to participate, please contact us so we can discuss how the program works and which windows you’d like inserts for.</w:t>
       </w:r>
     </w:p>
-    <w:bookmarkEnd w:id="42"/>
-    <w:bookmarkStart w:id="43" w:name="refrigerator"/>
+    <w:bookmarkEnd w:id="45"/>
+    <w:bookmarkStart w:id="46" w:name="refrigerator"/>
     <w:p>
       <w:pPr>
         <w:pStyle w:val="Heading3"/>
@@ -4349,8 +4502,8 @@
         <w:t xml:space="preserve">**</w:t>
       </w:r>
     </w:p>
-    <w:bookmarkEnd w:id="43"/>
-    <w:bookmarkStart w:id="44" w:name="freezer"/>
+    <w:bookmarkEnd w:id="46"/>
+    <w:bookmarkStart w:id="47" w:name="freezer"/>
     <w:p>
       <w:pPr>
         <w:pStyle w:val="Heading3"/>
@@ -4428,8 +4581,8 @@
         <w:t xml:space="preserve">“This example freezer would save $XX in electricity each month and pay for itself within XX months.”</w:t>
       </w:r>
     </w:p>
-    <w:bookmarkEnd w:id="44"/>
-    <w:bookmarkStart w:id="45" w:name="induction-stoveoven"/>
+    <w:bookmarkEnd w:id="47"/>
+    <w:bookmarkStart w:id="48" w:name="induction-stoveoven"/>
     <w:p>
       <w:pPr>
         <w:pStyle w:val="Heading3"/>
@@ -4493,8 +4646,8 @@
         <w:t xml:space="preserve">Currently, Efficiency Maine does not offer a rebate for induction stoves. If you’re interested in trying out induction cooking but don’t want to replace your kitchen stove, consider buying a portable induction cooktop, which costs less than $100.</w:t>
       </w:r>
     </w:p>
-    <w:bookmarkEnd w:id="45"/>
-    <w:bookmarkStart w:id="46" w:name="heat-pump-water-heater"/>
+    <w:bookmarkEnd w:id="48"/>
+    <w:bookmarkStart w:id="49" w:name="heat-pump-water-heater"/>
     <w:p>
       <w:pPr>
         <w:pStyle w:val="Heading3"/>
@@ -4558,8 +4711,8 @@
         <w:t xml:space="preserve">A heat pump water heater uses 70% less electricity than a standard electric water heater. Depending on your income, Efficiency Maine offers a no-cost program for low-income households, or a rebate of up to $1,000 for everyone else, making the equipment cost as little as $400 plus installation. The rebate can be combined with a federal tax credit of 30% of the remaining cost. For more information, you can call Efficiency Maine at 866-376-2463 (Monday to Friday, 8:00 am to 5:00 pm) or visit their website: https://www.efficiencymaine.com/at-home/heat-pump-water-heater-program/</w:t>
       </w:r>
     </w:p>
-    <w:bookmarkEnd w:id="46"/>
-    <w:bookmarkStart w:id="47" w:name="gutters"/>
+    <w:bookmarkEnd w:id="49"/>
+    <w:bookmarkStart w:id="50" w:name="gutters"/>
     <w:p>
       <w:pPr>
         <w:pStyle w:val="Heading3"/>
@@ -4623,8 +4776,8 @@
         <w:t xml:space="preserve">Adding gutters would mitigate moisture damage and save you from having to replace/fix other parts of the house.</w:t>
       </w:r>
     </w:p>
-    <w:bookmarkEnd w:id="47"/>
-    <w:bookmarkStart w:id="48" w:name="bathroom-exhaust-fans"/>
+    <w:bookmarkEnd w:id="50"/>
+    <w:bookmarkStart w:id="51" w:name="bathroom-exhaust-fans"/>
     <w:p>
       <w:pPr>
         <w:pStyle w:val="Heading3"/>
@@ -4688,8 +4841,8 @@
         <w:t xml:space="preserve">The typical fan is around $130 plus the cost of installation.</w:t>
       </w:r>
     </w:p>
-    <w:bookmarkEnd w:id="48"/>
-    <w:bookmarkStart w:id="49" w:name="kitchen-exhaust-fans"/>
+    <w:bookmarkEnd w:id="51"/>
+    <w:bookmarkStart w:id="52" w:name="kitchen-exhaust-fans"/>
     <w:p>
       <w:pPr>
         <w:pStyle w:val="Heading3"/>
@@ -4753,8 +4906,8 @@
         <w:t xml:space="preserve">Kitchen range hoods typically cost $150 or more; installation costs depend on the complexity of the exhaust ducting.</w:t>
       </w:r>
     </w:p>
-    <w:bookmarkEnd w:id="49"/>
-    <w:bookmarkStart w:id="50" w:name="vapor-barrier"/>
+    <w:bookmarkEnd w:id="52"/>
+    <w:bookmarkStart w:id="53" w:name="vapor-barrier"/>
     <w:p>
       <w:pPr>
         <w:pStyle w:val="Heading3"/>
@@ -4836,8 +4989,8 @@
         <w:t xml:space="preserve">Most insulation companies install spray foam and vapor barriers. We recommend doing insulation and air sealing work in the basement and attic at the same time and with the same contractor to save money and time and take full advantage of the Efficiency Maine rebates.</w:t>
       </w:r>
     </w:p>
-    <w:bookmarkEnd w:id="50"/>
-    <w:bookmarkStart w:id="51" w:name="spray-foam-basement-walls"/>
+    <w:bookmarkEnd w:id="53"/>
+    <w:bookmarkStart w:id="54" w:name="spray-foam-basement-walls"/>
     <w:p>
       <w:pPr>
         <w:pStyle w:val="Heading3"/>
@@ -4924,8 +5077,8 @@
         <w:t xml:space="preserve">Most insulation companies install spray foam and vapor barriers. We recommend discussing insulation and air sealing work in the basement, walls, and attic with contractors at the same time to save money and time and take full advantage of the Efficiency Maine rebates.</w:t>
       </w:r>
     </w:p>
-    <w:bookmarkEnd w:id="51"/>
-    <w:bookmarkStart w:id="52" w:name="attic-insulation-and-air-sealing"/>
+    <w:bookmarkEnd w:id="54"/>
+    <w:bookmarkStart w:id="55" w:name="attic-insulation-and-air-sealing"/>
     <w:p>
       <w:pPr>
         <w:pStyle w:val="Heading3"/>
@@ -4995,8 +5148,8 @@
         <w:t xml:space="preserve">We recommend discussing insulation and air sealing work in the basement, walls, and attic with contractors at the same time to save money and time and take full advantage of the Efficiency Maine rebates.</w:t>
       </w:r>
     </w:p>
-    <w:bookmarkEnd w:id="52"/>
-    <w:bookmarkStart w:id="53" w:name="blow-in-cellulose-wall-insulation"/>
+    <w:bookmarkEnd w:id="55"/>
+    <w:bookmarkStart w:id="56" w:name="blow-in-cellulose-wall-insulation"/>
     <w:p>
       <w:pPr>
         <w:pStyle w:val="Heading3"/>
@@ -5066,8 +5219,8 @@
         <w:t xml:space="preserve">This could be combined with other insulation work using the same contractor to save money and time and take full advantage of the Efficiency Maine rebates.</w:t>
       </w:r>
     </w:p>
-    <w:bookmarkEnd w:id="53"/>
-    <w:bookmarkStart w:id="54" w:name="continuous-exterior-wall-insulation"/>
+    <w:bookmarkEnd w:id="56"/>
+    <w:bookmarkStart w:id="57" w:name="continuous-exterior-wall-insulation"/>
     <w:p>
       <w:pPr>
         <w:pStyle w:val="Heading3"/>
@@ -5137,8 +5290,8 @@
         <w:t xml:space="preserve">This could be combined with other insulation work using the same contractor to save money and time and take full advantage of the Efficiency Maine rebates.</w:t>
       </w:r>
     </w:p>
-    <w:bookmarkEnd w:id="54"/>
-    <w:bookmarkStart w:id="55" w:name="electrical-panel-upgrade"/>
+    <w:bookmarkEnd w:id="57"/>
+    <w:bookmarkStart w:id="58" w:name="electrical-panel-upgrade"/>
     <w:p>
       <w:pPr>
         <w:pStyle w:val="Heading3"/>
@@ -5202,8 +5355,8 @@
         <w:t xml:space="preserve">Costs of electrical components needed to support residential energy upgrades – including panels, sub-panels, branch circuits, and feeders – qualify for a 30% nonrefundable tax credit (up to $600 per item) if they have a capacity of 200 amps or more. This is a also good opportunity for an electrician to install whole-house surge protection, which costs $100-$400. Here are some options: https://www.popularmechanics.com/home/interior-projects/g43140886/best-whole-house-surge-protectors/</w:t>
       </w:r>
     </w:p>
-    <w:bookmarkEnd w:id="55"/>
-    <w:bookmarkStart w:id="56" w:name="air-source-heat-pump"/>
+    <w:bookmarkEnd w:id="58"/>
+    <w:bookmarkStart w:id="59" w:name="air-source-heat-pump"/>
     <w:p>
       <w:pPr>
         <w:pStyle w:val="Heading3"/>
@@ -5273,8 +5426,8 @@
         <w:t xml:space="preserve">A whole-house surge protection device costs $100-$400 and needs to be installed by an electrician. Here are some options: https://www.popularmechanics.com/home/interior-projects/g43140886/best-whole-house-surge-protectors/</w:t>
       </w:r>
     </w:p>
-    <w:bookmarkEnd w:id="56"/>
-    <w:bookmarkStart w:id="57" w:name="electric-vehicle-and-charger"/>
+    <w:bookmarkEnd w:id="59"/>
+    <w:bookmarkStart w:id="60" w:name="electric-vehicle-and-charger"/>
     <w:p>
       <w:pPr>
         <w:pStyle w:val="Heading3"/>
@@ -5338,8 +5491,8 @@
         <w:t xml:space="preserve">You can review current state and federal financial incentives for electric vehicles here: https://www.electricforall.org/rebates-incentives/</w:t>
       </w:r>
     </w:p>
-    <w:bookmarkEnd w:id="57"/>
-    <w:bookmarkStart w:id="58" w:name="solar"/>
+    <w:bookmarkEnd w:id="60"/>
+    <w:bookmarkStart w:id="61" w:name="solar"/>
     <w:p>
       <w:pPr>
         <w:pStyle w:val="Heading3"/>
@@ -5403,8 +5556,8 @@
         <w:t xml:space="preserve">There is a 30% federal tax credit and financing options are available. Battery backup is needed for solar to work during a power outage.</w:t>
       </w:r>
     </w:p>
-    <w:bookmarkEnd w:id="58"/>
-    <w:bookmarkStart w:id="59" w:name="whole-house-surge-protection"/>
+    <w:bookmarkEnd w:id="61"/>
+    <w:bookmarkStart w:id="62" w:name="whole-house-surge-protection"/>
     <w:p>
       <w:pPr>
         <w:pStyle w:val="Heading3"/>
@@ -5468,8 +5621,8 @@
         <w:t xml:space="preserve">The device costs $100-$400 and needs to be installed by an electrician. Here are some options: https://www.popularmechanics.com/home/interior-projects/g43140886/best-whole-house-surge-protectors/</w:t>
       </w:r>
     </w:p>
-    <w:bookmarkEnd w:id="59"/>
-    <w:bookmarkStart w:id="60" w:name="diy.-air-sealing"/>
+    <w:bookmarkEnd w:id="62"/>
+    <w:bookmarkStart w:id="63" w:name="diy.-air-sealing"/>
     <w:p>
       <w:pPr>
         <w:pStyle w:val="Heading3"/>
@@ -5550,8 +5703,8 @@
         <w:t xml:space="preserve">Air sealing the air leaks we identified around the living areas of your house can be a DIY solution to lower energy use, or an insulation contractor can seal the leaks when they come to your house for a larger project. Please address any moisture concerns before undertaking significant air sealing efforts.</w:t>
       </w:r>
     </w:p>
-    <w:bookmarkEnd w:id="60"/>
-    <w:bookmarkStart w:id="61" w:name="other-1"/>
+    <w:bookmarkEnd w:id="63"/>
+    <w:bookmarkStart w:id="64" w:name="other-1"/>
     <w:p>
       <w:pPr>
         <w:pStyle w:val="Heading3"/>
@@ -5604,8 +5757,8 @@
         <w:t xml:space="preserve">Estimated Cost/Benefits/Incentives</w:t>
       </w:r>
     </w:p>
-    <w:bookmarkEnd w:id="61"/>
-    <w:bookmarkStart w:id="62" w:name="other-2"/>
+    <w:bookmarkEnd w:id="64"/>
+    <w:bookmarkStart w:id="65" w:name="other-2"/>
     <w:p>
       <w:pPr>
         <w:pStyle w:val="Heading3"/>
@@ -5658,8 +5811,8 @@
         <w:t xml:space="preserve">Estimated Cost/Benefits/Incentives</w:t>
       </w:r>
     </w:p>
-    <w:bookmarkEnd w:id="62"/>
-    <w:bookmarkStart w:id="63" w:name="whole-house-surge-protection-1"/>
+    <w:bookmarkEnd w:id="65"/>
+    <w:bookmarkStart w:id="66" w:name="whole-house-surge-protection-1"/>
     <w:p>
       <w:pPr>
         <w:pStyle w:val="Heading3"/>
@@ -5731,8 +5884,8 @@
         <w:t xml:space="preserve">The device costs $100-$400 and needs to be installed by an electrician. Here are some options: https://www.popularmechanics.com/home/interior-projects/g43140886/best-whole-house-surge-protectors/</w:t>
       </w:r>
     </w:p>
-    <w:bookmarkEnd w:id="63"/>
-    <w:bookmarkStart w:id="64" w:name="diy.-air-sealing-1"/>
+    <w:bookmarkEnd w:id="66"/>
+    <w:bookmarkStart w:id="67" w:name="diy.-air-sealing-1"/>
     <w:p>
       <w:pPr>
         <w:pStyle w:val="Heading3"/>
@@ -5791,8 +5944,8 @@
         <w:t xml:space="preserve">Air sealing the air leaks we identified around the living areas of your house can be a DIY solution to lower energy use, or an insulation contractor can seal the leaks when they come to your house for a larger project. Please address any moisture concerns before undertaking significant air sealing efforts.</w:t>
       </w:r>
     </w:p>
-    <w:bookmarkEnd w:id="64"/>
-    <w:bookmarkStart w:id="65" w:name="ductwork-air-sealing-and-insulation"/>
+    <w:bookmarkEnd w:id="67"/>
+    <w:bookmarkStart w:id="68" w:name="ductwork-air-sealing-and-insulation"/>
     <w:p>
       <w:pPr>
         <w:pStyle w:val="Heading3"/>
@@ -5857,9 +6010,9 @@
         <w:t xml:space="preserve">), which can pay for 30% of the project cost, subject to an annual maximum of $1200 (shared with other home envelope improvements, like attic and basement projects).</w:t>
       </w:r>
     </w:p>
-    <w:bookmarkEnd w:id="65"/>
-    <w:bookmarkEnd w:id="66"/>
-    <w:bookmarkStart w:id="67" w:name="additional-resources"/>
+    <w:bookmarkEnd w:id="68"/>
+    <w:bookmarkEnd w:id="69"/>
+    <w:bookmarkStart w:id="70" w:name="additional-resources"/>
     <w:p>
       <w:pPr>
         <w:pStyle w:val="Heading2"/>
@@ -5900,7 +6053,7 @@
         <w:t xml:space="preserve">**As part of our program, we plan to coordinate with homeowners and contractors to bundle multiple projects together to reduce costs. We will also pay for barging costs for materials, contractor vehicles, and other necessary equipment to make energy upgrades. To qualify for our program, homes must install either a heat pump or heat pump water heater in addition to any other improvements.</w:t>
       </w:r>
     </w:p>
-    <w:bookmarkEnd w:id="67"/>
+    <w:bookmarkEnd w:id="70"/>
     <w:sectPr/>
   </w:body>
 </w:document>

</xml_diff>

<commit_message>
Make the if else for teh Section 4
</commit_message>
<xml_diff>
--- a/Quarto_report/Energy_Report_Summer.docx
+++ b/Quarto_report/Energy_Report_Summer.docx
@@ -47,7 +47,7 @@
         <w:pStyle w:val="BodyText"/>
       </w:pPr>
       <w:r>
-        <w:t xml:space="preserve">Date: April 7 2025</w:t>
+        <w:t xml:space="preserve">Date: April 8 2025</w:t>
       </w:r>
     </w:p>
     <w:p>
@@ -245,7 +245,7 @@
         <w:pStyle w:val="FirstParagraph"/>
       </w:pPr>
       <w:r>
-        <w:t xml:space="preserve">We recommend the following upgrades for your home. Detailed information about these recommendations and financial resources can be found later in this report.</w:t>
+        <w:t xml:space="preserve">We recommend the following upgrades for your home. Detailed information about these recommendations and financial resources can be found in other sections of this report. These are organized from the least expensive/most cost-effective and easiest interventions to ones that are more challenging to implement.</w:t>
       </w:r>
     </w:p>
     <w:tbl xmlns:w="http://schemas.openxmlformats.org/wordprocessingml/2006/main" xmlns:wp="http://schemas.openxmlformats.org/drawingml/2006/wordprocessingDrawing" xmlns:r="http://schemas.openxmlformats.org/officeDocument/2006/relationships" xmlns:w14="http://schemas.microsoft.com/office/word/2010/wordml">
@@ -731,7 +731,7 @@
                 <w:rFonts w:ascii="Calibri" w:hAnsi="Calibri"/>
                 <w:sz w:val="20"/>
               </w:rPr>
-              <w:t xml:space="default">Install a heat pump water heater to provide your hot water for cooking and bathing. This is the most efficient way to heat water and will save hundreds of dollars a year compared to electric resistance, heating oil or propane hot water. It will also help to dehumidify while it's running. If your current water heater burns oil or propane, this will also remove a source of combustion gases from your home.</w:t>
+              <w:t xml:space="default">Install a heat pump water heater to provide your hot water for cooking and bathing. This is the most efficient way to heat water and will save hundreds of dollars a year compared to electric resistance, heating oil, or propane hot water. It will also help to dehumidify while it's running. If your current water heater burns oil or propane, this will also remove a source of combustion gases from your home.</w:t>
             </w:r>
           </w:p>
         </w:tc>
@@ -4126,7 +4126,7 @@
     </w:tbl>
     <w:bookmarkEnd w:id="40"/>
     <w:bookmarkEnd w:id="41"/>
-    <w:bookmarkStart w:id="69" w:name="recommendations"/>
+    <w:bookmarkStart w:id="70" w:name="recommendations"/>
     <w:p>
       <w:pPr>
         <w:pStyle w:val="Heading2"/>
@@ -4135,6 +4135,14 @@
         <w:t xml:space="preserve">4 Recommendations</w:t>
       </w:r>
     </w:p>
+    <w:p>
+      <w:pPr>
+        <w:pStyle w:val="FirstParagraph"/>
+      </w:pPr>
+      <w:r>
+        <w:t xml:space="preserve">These recommendations are organized from the least expensive/most cost-effective and easiest interventions to ones that are more challenging to implement.</w:t>
+      </w:r>
+    </w:p>
     <w:bookmarkStart w:id="42" w:name="furnaceboiler-tune-up"/>
     <w:p>
       <w:pPr>
@@ -4175,9 +4183,11 @@
         </w:rPr>
         <w:t xml:space="preserve">Recommendation</w:t>
       </w:r>
-      <w:r>
-        <w:t xml:space="preserve"> </w:t>
-      </w:r>
+    </w:p>
+    <w:p>
+      <w:pPr>
+        <w:pStyle w:val="BodyText"/>
+      </w:pPr>
       <w:r>
         <w:t xml:space="preserve">Have the furnace/boiler and flue inspected and adjusted by a licensed professional. This should be available from your fuel delivery company.</w:t>
       </w:r>
@@ -4199,7 +4209,7 @@
         <w:pStyle w:val="BodyText"/>
       </w:pPr>
       <w:r>
-        <w:t xml:space="preserve">A tune-up can improve the efficiency of your furnace/boiler, confirm that it is exhausting properly, and identify areas of concern before they become urgent. If you have a service contract with your fuel delivery company, an annual tune-up is usually included.</w:t>
+        <w:t xml:space="preserve">Test 2 A tune-up can improve the efficiency of your furnace/boiler, confirm that it is exhausting properly, and identify areas of concern before they become urgent. If you have a service contract with your fuel delivery company, an annual tune-up is usually included.</w:t>
       </w:r>
     </w:p>
     <w:bookmarkEnd w:id="42"/>
@@ -4243,9 +4253,11 @@
         </w:rPr>
         <w:t xml:space="preserve">Recommendation</w:t>
       </w:r>
-      <w:r>
-        <w:t xml:space="preserve"> </w:t>
-      </w:r>
+    </w:p>
+    <w:p>
+      <w:pPr>
+        <w:pStyle w:val="BodyText"/>
+      </w:pPr>
       <w:r>
         <w:t xml:space="preserve">Install high-efficiency shower heads to reduce the amount of water and energy to heat the water used when showering.</w:t>
       </w:r>
@@ -4688,7 +4700,7 @@
         <w:t xml:space="preserve">Recommendation</w:t>
       </w:r>
       <w:r>
-        <w:t xml:space="preserve">Install a heat pump water heater to provide your hot water for cooking and bathing. This is the most efficient way to heat water and will save hundreds of dollars a year compared to electric resistance, heating oil or propane hot water. It will also help to dehumidify while it’s running. If your current water heater burns oil or propane, this will also remove a source of combustion gases from your home.</w:t>
+        <w:t xml:space="preserve">Install a heat pump water heater to provide your hot water for cooking and bathing. This is the most efficient way to heat water and will save hundreds of dollars a year compared to electric resistance, heating oil, or propane hot water. It will also help to dehumidify while it’s running. If your current water heater burns oil or propane, this will also remove a source of combustion gases from your home.</w:t>
       </w:r>
     </w:p>
     <w:p>
@@ -5557,13 +5569,13 @@
       </w:r>
     </w:p>
     <w:bookmarkEnd w:id="61"/>
-    <w:bookmarkStart w:id="62" w:name="whole-house-surge-protection"/>
+    <w:bookmarkStart w:id="62" w:name="pipe-insulation"/>
     <w:p>
       <w:pPr>
         <w:pStyle w:val="Heading3"/>
       </w:pPr>
       <w:r>
-        <w:t xml:space="preserve">4.21 Whole House Surge Protection</w:t>
+        <w:t xml:space="preserve">4.21 Pipe Insulation</w:t>
       </w:r>
     </w:p>
     <w:p>
@@ -5583,6 +5595,71 @@
         <w:pStyle w:val="BodyText"/>
       </w:pPr>
       <w:r>
+        <w:t xml:space="preserve">Uninsulated water pipes are responsible for heat loss and excess moisture (from condensation) in your basement/crawlspace.</w:t>
+      </w:r>
+    </w:p>
+    <w:p>
+      <w:pPr>
+        <w:pStyle w:val="BodyText"/>
+      </w:pPr>
+      <w:r>
+        <w:rPr>
+          <w:i/>
+          <w:iCs/>
+        </w:rPr>
+        <w:t xml:space="preserve">Recommendation</w:t>
+      </w:r>
+      <w:r>
+        <w:t xml:space="preserve">Insulate both hot and cold water pipes that are uninsulated in the basement/crawlspace. This will save energy and prevent condensation.We recommend foam pipe insulation made of polyethylene or neoprene.</w:t>
+      </w:r>
+    </w:p>
+    <w:p>
+      <w:pPr>
+        <w:pStyle w:val="BodyText"/>
+      </w:pPr>
+      <w:r>
+        <w:rPr>
+          <w:i/>
+          <w:iCs/>
+        </w:rPr>
+        <w:t xml:space="preserve">Estimated Cost/Benefits/Incentives</w:t>
+      </w:r>
+    </w:p>
+    <w:p>
+      <w:pPr>
+        <w:pStyle w:val="BodyText"/>
+      </w:pPr>
+      <w:r>
+        <w:t xml:space="preserve">Insulating water pipes can save 2%-4% on hot water bills and increase the temperature of the water while reducing the time it takes for hot water to reach your tap. Materials cost around $100-200, depending on the length of pipe to insulate. Many people find this to be an easy project to do themselves.</w:t>
+      </w:r>
+    </w:p>
+    <w:bookmarkEnd w:id="62"/>
+    <w:bookmarkStart w:id="63" w:name="whole-house-surge-protection"/>
+    <w:p>
+      <w:pPr>
+        <w:pStyle w:val="Heading3"/>
+      </w:pPr>
+      <w:r>
+        <w:t xml:space="preserve">4.22 Whole House Surge Protection</w:t>
+      </w:r>
+    </w:p>
+    <w:p>
+      <w:pPr>
+        <w:pStyle w:val="FirstParagraph"/>
+      </w:pPr>
+      <w:r>
+        <w:rPr>
+          <w:i/>
+          <w:iCs/>
+        </w:rPr>
+        <w:t xml:space="preserve">Problem</w:t>
+      </w:r>
+    </w:p>
+    <w:p>
+      <w:pPr>
+        <w:pStyle w:val="BodyText"/>
+      </w:pPr>
+      <w:r>
         <w:t xml:space="preserve">Your house does not have whole-house surge protection. This will protect your large electrical appliances from damage in the case of an electrical surge. Heat pumps, heat pump water heaters, and other electronics are particularly sensitive to electrical surges.</w:t>
       </w:r>
     </w:p>
@@ -5621,14 +5698,14 @@
         <w:t xml:space="preserve">The device costs $100-$400 and needs to be installed by an electrician. Here are some options: https://www.popularmechanics.com/home/interior-projects/g43140886/best-whole-house-surge-protectors/</w:t>
       </w:r>
     </w:p>
-    <w:bookmarkEnd w:id="62"/>
-    <w:bookmarkStart w:id="63" w:name="diy.-air-sealing"/>
+    <w:bookmarkEnd w:id="63"/>
+    <w:bookmarkStart w:id="64" w:name="diy.-air-sealing"/>
     <w:p>
       <w:pPr>
         <w:pStyle w:val="Heading3"/>
       </w:pPr>
       <w:r>
-        <w:t xml:space="preserve">4.22 diy. Air Sealing</w:t>
+        <w:t xml:space="preserve">4.23 diy. Air Sealing</w:t>
       </w:r>
     </w:p>
     <w:p>
@@ -5703,14 +5780,14 @@
         <w:t xml:space="preserve">Air sealing the air leaks we identified around the living areas of your house can be a DIY solution to lower energy use, or an insulation contractor can seal the leaks when they come to your house for a larger project. Please address any moisture concerns before undertaking significant air sealing efforts.</w:t>
       </w:r>
     </w:p>
-    <w:bookmarkEnd w:id="63"/>
-    <w:bookmarkStart w:id="64" w:name="other-1"/>
+    <w:bookmarkEnd w:id="64"/>
+    <w:bookmarkStart w:id="65" w:name="other-1"/>
     <w:p>
       <w:pPr>
         <w:pStyle w:val="Heading3"/>
       </w:pPr>
       <w:r>
-        <w:t xml:space="preserve">4.23 Other 1</w:t>
+        <w:t xml:space="preserve">4.24 Other 1</w:t>
       </w:r>
     </w:p>
     <w:p>
@@ -5757,14 +5834,14 @@
         <w:t xml:space="preserve">Estimated Cost/Benefits/Incentives</w:t>
       </w:r>
     </w:p>
-    <w:bookmarkEnd w:id="64"/>
-    <w:bookmarkStart w:id="65" w:name="other-2"/>
+    <w:bookmarkEnd w:id="65"/>
+    <w:bookmarkStart w:id="66" w:name="other-2"/>
     <w:p>
       <w:pPr>
         <w:pStyle w:val="Heading3"/>
       </w:pPr>
       <w:r>
-        <w:t xml:space="preserve">4.24 Other 2</w:t>
+        <w:t xml:space="preserve">4.25 Other 2</w:t>
       </w:r>
     </w:p>
     <w:p>
@@ -5811,14 +5888,14 @@
         <w:t xml:space="preserve">Estimated Cost/Benefits/Incentives</w:t>
       </w:r>
     </w:p>
-    <w:bookmarkEnd w:id="65"/>
-    <w:bookmarkStart w:id="66" w:name="whole-house-surge-protection-1"/>
+    <w:bookmarkEnd w:id="66"/>
+    <w:bookmarkStart w:id="67" w:name="whole-house-surge-protection-1"/>
     <w:p>
       <w:pPr>
         <w:pStyle w:val="Heading3"/>
       </w:pPr>
       <w:r>
-        <w:t xml:space="preserve">4.25 Whole-House Surge Protection</w:t>
+        <w:t xml:space="preserve">4.26 Whole-House Surge Protection</w:t>
       </w:r>
     </w:p>
     <w:p>
@@ -5884,14 +5961,14 @@
         <w:t xml:space="preserve">The device costs $100-$400 and needs to be installed by an electrician. Here are some options: https://www.popularmechanics.com/home/interior-projects/g43140886/best-whole-house-surge-protectors/</w:t>
       </w:r>
     </w:p>
-    <w:bookmarkEnd w:id="66"/>
-    <w:bookmarkStart w:id="67" w:name="diy.-air-sealing-1"/>
+    <w:bookmarkEnd w:id="67"/>
+    <w:bookmarkStart w:id="68" w:name="diy.-air-sealing-1"/>
     <w:p>
       <w:pPr>
         <w:pStyle w:val="Heading3"/>
       </w:pPr>
       <w:r>
-        <w:t xml:space="preserve">4.26 diy. Air Sealing</w:t>
+        <w:t xml:space="preserve">4.27 diy. Air Sealing</w:t>
       </w:r>
     </w:p>
     <w:p>
@@ -5944,14 +6021,14 @@
         <w:t xml:space="preserve">Air sealing the air leaks we identified around the living areas of your house can be a DIY solution to lower energy use, or an insulation contractor can seal the leaks when they come to your house for a larger project. Please address any moisture concerns before undertaking significant air sealing efforts.</w:t>
       </w:r>
     </w:p>
-    <w:bookmarkEnd w:id="67"/>
-    <w:bookmarkStart w:id="68" w:name="ductwork-air-sealing-and-insulation"/>
+    <w:bookmarkEnd w:id="68"/>
+    <w:bookmarkStart w:id="69" w:name="ductwork-air-sealing-and-insulation"/>
     <w:p>
       <w:pPr>
         <w:pStyle w:val="Heading3"/>
       </w:pPr>
       <w:r>
-        <w:t xml:space="preserve">4.27 Ductwork Air Sealing and Insulation</w:t>
+        <w:t xml:space="preserve">4.28 Ductwork Air Sealing and Insulation</w:t>
       </w:r>
     </w:p>
     <w:p>
@@ -6010,9 +6087,9 @@
         <w:t xml:space="preserve">), which can pay for 30% of the project cost, subject to an annual maximum of $1200 (shared with other home envelope improvements, like attic and basement projects).</w:t>
       </w:r>
     </w:p>
-    <w:bookmarkEnd w:id="68"/>
     <w:bookmarkEnd w:id="69"/>
-    <w:bookmarkStart w:id="70" w:name="additional-resources"/>
+    <w:bookmarkEnd w:id="70"/>
+    <w:bookmarkStart w:id="71" w:name="additional-resources"/>
     <w:p>
       <w:pPr>
         <w:pStyle w:val="Heading2"/>
@@ -6053,7 +6130,7 @@
         <w:t xml:space="preserve">**As part of our program, we plan to coordinate with homeowners and contractors to bundle multiple projects together to reduce costs. We will also pay for barging costs for materials, contractor vehicles, and other necessary equipment to make energy upgrades. To qualify for our program, homes must install either a heat pump or heat pump water heater in addition to any other improvements.</w:t>
       </w:r>
     </w:p>
-    <w:bookmarkEnd w:id="70"/>
+    <w:bookmarkEnd w:id="71"/>
     <w:sectPr/>
   </w:body>
 </w:document>

</xml_diff>

<commit_message>
Finish Automating Section Four
</commit_message>
<xml_diff>
--- a/Quarto_report/Energy_Report_Summer.docx
+++ b/Quarto_report/Energy_Report_Summer.docx
@@ -47,7 +47,7 @@
         <w:pStyle w:val="BodyText"/>
       </w:pPr>
       <w:r>
-        <w:t xml:space="preserve">Date: April 8 2025</w:t>
+        <w:t xml:space="preserve">Date: April 9 2025</w:t>
       </w:r>
     </w:p>
     <w:p>
@@ -1743,6 +1743,112 @@
           </w:p>
         </w:tc>
       </w:tr>
+      <w:tr>
+        <w:trPr>
+          <w:cantSplit/>
+        </w:trPr>
+        <w:tc>
+          <w:tcPr>
+            <w:tcBorders>
+              <w:top w:val="single" w:space="0" w:color="D3D3D3"/>
+              <w:bottom w:val="single" w:space="0" w:color="D3D3D3"/>
+              <w:start w:val="single" w:space="0" w:color="D3D3D3"/>
+              <w:end w:val="single" w:space="0" w:color="D3D3D3"/>
+            </w:tcBorders>
+          </w:tcPr>
+          <w:p>
+            <w:pPr>
+              <w:spacing w:before="0" w:after="60"/>
+              <w:keepNext/>
+              <w:jc w:val="start"/>
+            </w:pPr>
+            <w:r>
+              <w:rPr>
+                <w:rFonts w:ascii="Calibri" w:hAnsi="Calibri"/>
+                <w:sz w:val="20"/>
+              </w:rPr>
+              <w:t xml:space="default">Replace Doors</w:t>
+            </w:r>
+          </w:p>
+        </w:tc>
+        <w:tc>
+          <w:tcPr>
+            <w:tcBorders>
+              <w:top w:val="single" w:space="0" w:color="D3D3D3"/>
+              <w:bottom w:val="single" w:space="0" w:color="D3D3D3"/>
+              <w:start w:val="single" w:space="0" w:color="D3D3D3"/>
+              <w:end w:val="single" w:space="0" w:color="D3D3D3"/>
+            </w:tcBorders>
+          </w:tcPr>
+          <w:p>
+            <w:pPr>
+              <w:spacing w:before="0" w:after="60"/>
+              <w:keepNext/>
+              <w:jc w:val="start"/>
+            </w:pPr>
+            <w:r>
+              <w:rPr>
+                <w:rFonts w:ascii="Calibri" w:hAnsi="Calibri"/>
+                <w:sz w:val="20"/>
+              </w:rPr>
+              <w:t xml:space="default">Replace uninsulated exterior doors and ensure new doors are insulated and properly weatherstripped. We recommend installing doors that are Energy Star certified for 'Northern' climate.</w:t>
+            </w:r>
+          </w:p>
+        </w:tc>
+      </w:tr>
+      <w:tr>
+        <w:trPr>
+          <w:cantSplit/>
+        </w:trPr>
+        <w:tc>
+          <w:tcPr>
+            <w:tcBorders>
+              <w:top w:val="single" w:space="0" w:color="D3D3D3"/>
+              <w:bottom w:val="single" w:space="0" w:color="D3D3D3"/>
+              <w:start w:val="single" w:space="0" w:color="D3D3D3"/>
+              <w:end w:val="single" w:space="0" w:color="D3D3D3"/>
+            </w:tcBorders>
+          </w:tcPr>
+          <w:p>
+            <w:pPr>
+              <w:spacing w:before="0" w:after="60"/>
+              <w:keepNext/>
+              <w:jc w:val="start"/>
+            </w:pPr>
+            <w:r>
+              <w:rPr>
+                <w:rFonts w:ascii="Calibri" w:hAnsi="Calibri"/>
+                <w:sz w:val="20"/>
+              </w:rPr>
+              <w:t xml:space="default">Replace Windows</w:t>
+            </w:r>
+          </w:p>
+        </w:tc>
+        <w:tc>
+          <w:tcPr>
+            <w:tcBorders>
+              <w:top w:val="single" w:space="0" w:color="D3D3D3"/>
+              <w:bottom w:val="single" w:space="0" w:color="D3D3D3"/>
+              <w:start w:val="single" w:space="0" w:color="D3D3D3"/>
+              <w:end w:val="single" w:space="0" w:color="D3D3D3"/>
+            </w:tcBorders>
+          </w:tcPr>
+          <w:p>
+            <w:pPr>
+              <w:spacing w:before="0" w:after="60"/>
+              <w:keepNext/>
+              <w:jc w:val="start"/>
+            </w:pPr>
+            <w:r>
+              <w:rPr>
+                <w:rFonts w:ascii="Calibri" w:hAnsi="Calibri"/>
+                <w:sz w:val="20"/>
+              </w:rPr>
+              <w:t xml:space="default">Replace single-paned windows with double- or triple-paned windows and ensure the frames are airsealed. We recommend installing windows that are Energy Star certified for 'Northern' climate.</w:t>
+            </w:r>
+          </w:p>
+        </w:tc>
+      </w:tr>
     </w:tbl>
     <w:bookmarkEnd w:id="29"/>
     <w:bookmarkStart w:id="41" w:name="what-we-found"/>
@@ -4126,7 +4232,7 @@
     </w:tbl>
     <w:bookmarkEnd w:id="40"/>
     <w:bookmarkEnd w:id="41"/>
-    <w:bookmarkStart w:id="70" w:name="recommendations"/>
+    <w:bookmarkStart w:id="71" w:name="recommendations"/>
     <w:p>
       <w:pPr>
         <w:pStyle w:val="Heading2"/>
@@ -4169,7 +4275,11 @@
         <w:pStyle w:val="BodyText"/>
       </w:pPr>
       <w:r>
-        <w:t xml:space="preserve">** Auditor to describe.**</w:t>
+        <w:rPr>
+          <w:b/>
+          <w:bCs/>
+        </w:rPr>
+        <w:t xml:space="preserve">Auditor to describe</w:t>
       </w:r>
     </w:p>
     <w:p>
@@ -4321,6 +4431,11 @@
         </w:rPr>
         <w:t xml:space="preserve">Recommendation</w:t>
       </w:r>
+    </w:p>
+    <w:p>
+      <w:pPr>
+        <w:pStyle w:val="BodyText"/>
+      </w:pPr>
       <w:r>
         <w:t xml:space="preserve">Switch your light bulbs to LED light bulbs. LEDs use 80% less energy than incandescent light bulbs which can significantly reduce your electricity bill.</w:t>
       </w:r>
@@ -4386,6 +4501,11 @@
         </w:rPr>
         <w:t xml:space="preserve">Recommendation</w:t>
       </w:r>
+    </w:p>
+    <w:p>
+      <w:pPr>
+        <w:pStyle w:val="BodyText"/>
+      </w:pPr>
       <w:r>
         <w:t xml:space="preserve">WindowDressers insulating window inserts help air-seal windows and reduce heat loss and gain.</w:t>
       </w:r>
@@ -4405,29 +4525,33 @@
         <w:pStyle w:val="BodyText"/>
       </w:pPr>
       <w:r>
-        <w:t xml:space="preserve">Insulating window inserts save 5-10% of your heating costs at less than 1/10th the cost of replacement windows. The overall project cost will depend on the number and size of window inserts. Example prices for 2024: small (20 x 36”) - $36 for natural pine frame, $46 for white; medium (30 x 52”) - $50 for natural pine frame, $64 for white; large (44 x 68”) - $67 for natural pine frame, $88 for white. Adjusted pricing for lower-income households is available from WindowDressers upon request. If plastic is damaged, it can be replaced for $15.</w:t>
+        <w:t xml:space="preserve">Insulating window inserts save 5-10% of your heating costs at less than 1/10th the cost of replacement windows. The overall project cost will depend on the number and size of window inserts. Example prices for the 2024 season were: small (20 x 36”) - $36 for natural pine frame, $46 for white; medium (30 x 52”) - $50 for natural pine frame, $64 for white; large (44 x 68”) - $67 for natural pine frame, $88 for white. Adjusted pricing for lower-income households is available from WindowDressers upon request. If plastic is damaged, it can be replaced for $15.</w:t>
+      </w:r>
+    </w:p>
+    <w:p>
+      <w:pPr>
+        <w:pStyle w:val="BodyText"/>
+      </w:pPr>
+      <w:r>
+        <w:t xml:space="preserve">Households that order inserts are expected to participate in the Community Build where the inserts are made. You can sign up for a 4-hour shift and learn the simple steps in the insert-building process (no previous experience required, no power tools). Each job has</w:t>
       </w:r>
       <w:r>
         <w:t xml:space="preserve"> </w:t>
       </w:r>
       <w:r>
-        <w:t xml:space="preserve">Households that order inserts are expected to participate in the Community Build where the inserts are made. You can sign up for a 4-hour shift and learn the simple steps in the insert-building process (no previous experience required, no power tools). Each job has</w:t>
+        <w:t xml:space="preserve">“jigs”</w:t>
       </w:r>
       <w:r>
         <w:t xml:space="preserve"> </w:t>
       </w:r>
       <w:r>
-        <w:t xml:space="preserve">“jigs”</w:t>
-      </w:r>
-      <w:r>
-        <w:t xml:space="preserve"> </w:t>
-      </w:r>
-      <w:r>
         <w:t xml:space="preserve">that make the job easier to do and ensure uniform quality. You will be trained at the beginning of your shift on how to do your task. Volunteering for multiple shifts is encouraged! Mid-shift snacks and a meal are provided to all participants.</w:t>
       </w:r>
-      <w:r>
-        <w:t xml:space="preserve"> </w:t>
-      </w:r>
+    </w:p>
+    <w:p>
+      <w:pPr>
+        <w:pStyle w:val="BodyText"/>
+      </w:pPr>
       <w:r>
         <w:t xml:space="preserve">If you would like to participate, please contact us so we can discuss how the program works and which windows you’d like inserts for.</w:t>
       </w:r>
@@ -4459,7 +4583,19 @@
         <w:pStyle w:val="BodyText"/>
       </w:pPr>
       <w:r>
-        <w:t xml:space="preserve">Your refrigerator uses more energy than newer models. **Ideally, the auditor notes the annual energy consumption (kWh) of the existing fridge compared to a new model of similar size.</w:t>
+        <w:t xml:space="preserve">Your refrigerator uses more energy than newer models.</w:t>
+      </w:r>
+    </w:p>
+    <w:p>
+      <w:pPr>
+        <w:pStyle w:val="BodyText"/>
+      </w:pPr>
+      <w:r>
+        <w:rPr>
+          <w:b/>
+          <w:bCs/>
+        </w:rPr>
+        <w:t xml:space="preserve">Ideally, the auditor notes the annual energy consumption (kWh) of the existing fridge compared to a new model of similar size</w:t>
       </w:r>
     </w:p>
     <w:p>
@@ -4473,6 +4609,11 @@
         </w:rPr>
         <w:t xml:space="preserve">Recommendation</w:t>
       </w:r>
+    </w:p>
+    <w:p>
+      <w:pPr>
+        <w:pStyle w:val="BodyText"/>
+      </w:pPr>
       <w:r>
         <w:t xml:space="preserve">Replace your refrigerator with a new, EnergyStar certified fridge. Look at the Energy Guide label to compare the energy use of new refrigerators.</w:t>
       </w:r>
@@ -4502,16 +4643,7 @@
         <w:pStyle w:val="BodyText"/>
       </w:pPr>
       <w:r>
-        <w:t xml:space="preserve">** Ideally, auditor locates similar volume fridge online to calculate monthly savings and payback period compared to kill-a-watt meter reading for current refrigerator.</w:t>
-      </w:r>
-      <w:r>
-        <w:t xml:space="preserve"> </w:t>
-      </w:r>
-      <w:r>
-        <w:t xml:space="preserve">“This example refrigerator would save $XX in electricity each month and pay for itself within XX months.”</w:t>
-      </w:r>
-      <w:r>
-        <w:t xml:space="preserve">**</w:t>
+        <w:t xml:space="preserve">** Ideally, auditor locates similar volume fridge online to calculate monthly savings and payback period compared to kill-a-watt meter reading for current refrigerator. “This example refrigerator would save $XX in electricity each month and pay for itself within XX months.</w:t>
       </w:r>
     </w:p>
     <w:bookmarkEnd w:id="46"/>
@@ -4541,7 +4673,19 @@
         <w:pStyle w:val="BodyText"/>
       </w:pPr>
       <w:r>
-        <w:t xml:space="preserve">Your freezer uses more energy than newer models. Consider how the cost of running the freezer compares to the benefits of keeping it on. **Ideally, the auditor notes the annual energy consumption (kWh) of the existing freezer compared to a new model of similar size.</w:t>
+        <w:t xml:space="preserve">Your freezer uses more energy than newer models. Consider how the cost of running the freezer compares to the benefits of keeping it on.</w:t>
+      </w:r>
+    </w:p>
+    <w:p>
+      <w:pPr>
+        <w:pStyle w:val="BodyText"/>
+      </w:pPr>
+      <w:r>
+        <w:rPr>
+          <w:b/>
+          <w:bCs/>
+        </w:rPr>
+        <w:t xml:space="preserve">Ideally, the auditor notes the annual energy consumption (kWh) of the existing freezer compared to a new model of similar size</w:t>
       </w:r>
     </w:p>
     <w:p>
@@ -4555,6 +4699,11 @@
         </w:rPr>
         <w:t xml:space="preserve">Recommendation</w:t>
       </w:r>
+    </w:p>
+    <w:p>
+      <w:pPr>
+        <w:pStyle w:val="BodyText"/>
+      </w:pPr>
       <w:r>
         <w:t xml:space="preserve">Replace your freezer with a new, EnergyStar certified freezer. Look at the Energy Guide label to compare the energy use of new freezers.</w:t>
       </w:r>
@@ -4634,6 +4783,11 @@
         </w:rPr>
         <w:t xml:space="preserve">Recommendation</w:t>
       </w:r>
+    </w:p>
+    <w:p>
+      <w:pPr>
+        <w:pStyle w:val="BodyText"/>
+      </w:pPr>
       <w:r>
         <w:t xml:space="preserve">Induction cooking appliances are more efficient and safer than electric or gas ones. There is no risk of carbon monoxide or other harmful combustion gases, and the surface doesn’t heat up without a pot or pan on it.</w:t>
       </w:r>
@@ -4685,7 +4839,11 @@
         <w:pStyle w:val="BodyText"/>
       </w:pPr>
       <w:r>
-        <w:t xml:space="preserve">** Auditor to describe depending on what their current system is. **</w:t>
+        <w:rPr>
+          <w:b/>
+          <w:bCs/>
+        </w:rPr>
+        <w:t xml:space="preserve">Auditor to describe depending on what their current system is</w:t>
       </w:r>
     </w:p>
     <w:p>
@@ -4699,6 +4857,11 @@
         </w:rPr>
         <w:t xml:space="preserve">Recommendation</w:t>
       </w:r>
+    </w:p>
+    <w:p>
+      <w:pPr>
+        <w:pStyle w:val="BodyText"/>
+      </w:pPr>
       <w:r>
         <w:t xml:space="preserve">Install a heat pump water heater to provide your hot water for cooking and bathing. This is the most efficient way to heat water and will save hundreds of dollars a year compared to electric resistance, heating oil, or propane hot water. It will also help to dehumidify while it’s running. If your current water heater burns oil or propane, this will also remove a source of combustion gases from your home.</w:t>
       </w:r>
@@ -4720,7 +4883,7 @@
         <w:pStyle w:val="BodyText"/>
       </w:pPr>
       <w:r>
-        <w:t xml:space="preserve">A heat pump water heater uses 70% less electricity than a standard electric water heater. Depending on your income, Efficiency Maine offers a no-cost program for low-income households, or a rebate of up to $1,000 for everyone else, making the equipment cost as little as $400 plus installation. The rebate can be combined with a federal tax credit of 30% of the remaining cost. For more information, you can call Efficiency Maine at 866-376-2463 (Monday to Friday, 8:00 am to 5:00 pm) or visit their website: https://www.efficiencymaine.com/at-home/heat-pump-water-heater-program/</w:t>
+        <w:t xml:space="preserve">A heat pump water heater uses 70% less electricity than a standard electric water heater. Efficiency Maine offers a rebate of up to $950, making the equipment cost as little as $400 plus installation. The rebate can be combined with a nonrefundable federal tax credit of 30% of the remaining cost of the unit and labor, subject to an annual maximum benefit of $2,000 (shared with other energy property, like heat pumps). For more information, you can call Efficiency Maine at 866-376-2463 (Monday to Friday, 8:00 am to 5:00 pm) or visit their website: https://www.efficiencymaine.com/at-home/heat-pump-water-heater-program/</w:t>
       </w:r>
     </w:p>
     <w:bookmarkEnd w:id="49"/>
@@ -4764,6 +4927,11 @@
         </w:rPr>
         <w:t xml:space="preserve">Recommendation</w:t>
       </w:r>
+    </w:p>
+    <w:p>
+      <w:pPr>
+        <w:pStyle w:val="BodyText"/>
+      </w:pPr>
       <w:r>
         <w:t xml:space="preserve">Install gutters and downspouts that divert water at least six feet away from the foundation and to where the ground slopes away from the house.</w:t>
       </w:r>
@@ -4829,6 +4997,11 @@
         </w:rPr>
         <w:t xml:space="preserve">Recommendation</w:t>
       </w:r>
+    </w:p>
+    <w:p>
+      <w:pPr>
+        <w:pStyle w:val="BodyText"/>
+      </w:pPr>
       <w:r>
         <w:t xml:space="preserve">Bathroom exhaust fans should be rated for at least 80 cubic feet per minute (CFM) if there is a shower. We recommend Panasonic WhisperQuiet or similar fans that don’t create excess noise.</w:t>
       </w:r>
@@ -4894,6 +5067,11 @@
         </w:rPr>
         <w:t xml:space="preserve">Recommendation</w:t>
       </w:r>
+    </w:p>
+    <w:p>
+      <w:pPr>
+        <w:pStyle w:val="BodyText"/>
+      </w:pPr>
       <w:r>
         <w:t xml:space="preserve">A kitchen exhaust fan will remove harmful combustion gases from your home and should be rated for at least 100 cubic feet per minute (CFM). A fan can also help with moisture concerns.</w:t>
       </w:r>
@@ -4959,20 +5137,13 @@
         </w:rPr>
         <w:t xml:space="preserve">Recommendation</w:t>
       </w:r>
-      <w:r>
-        <w:t xml:space="preserve">Install a vapor barrier on the basement floor to stop moisture from entering the basement and house. Vapor barriers typically consist of either reinforced plastic sheeting or EPDM rubber membrane over a</w:t>
-      </w:r>
-      <w:r>
-        <w:t xml:space="preserve"> </w:t>
-      </w:r>
-      <w:r>
-        <w:t xml:space="preserve">‘dimple mat’</w:t>
-      </w:r>
-      <w:r>
-        <w:t xml:space="preserve"> </w:t>
-      </w:r>
-      <w:r>
-        <w:t xml:space="preserve">that allows for drainage below the vapor barrier and prevents rocks from puncturing it. If the basement/crawlspace walls are going to be spray foamed, we recommend the foam go all the way to the floor and overlap the vapor barrier to create a continuous air and moisture barrier.</w:t>
+    </w:p>
+    <w:p>
+      <w:pPr>
+        <w:pStyle w:val="BodyText"/>
+      </w:pPr>
+      <w:r>
+        <w:t xml:space="preserve">Install a vapor barrier on the basement floor to stop moisture from entering the basement and house.</w:t>
       </w:r>
     </w:p>
     <w:p>
@@ -4992,13 +5163,7 @@
         <w:pStyle w:val="BodyText"/>
       </w:pPr>
       <w:r>
-        <w:t xml:space="preserve">Efficiency Maine rebates will cover vapor barriers up to 25% of a weatherization project cost, if done as part of a larger insulation project. Efficiency Maine rebates and other incentives for insulation work can fund up to 80% of the project cost, up to $9,200 when combined with federal tax credits. You can call them at 866-376-2463 (Monday to Friday, 8:00 am to 5:00 pm) or visit their webpage about insulation rebates: https://www.efficiencymaine.com/at-home/insulation-rebates-after-7-31-2023/</w:t>
-      </w:r>
-      <w:r>
-        <w:t xml:space="preserve"> </w:t>
-      </w:r>
-      <w:r>
-        <w:t xml:space="preserve">Most insulation companies install spray foam and vapor barriers. We recommend doing insulation and air sealing work in the basement and attic at the same time and with the same contractor to save money and time and take full advantage of the Efficiency Maine rebates.</w:t>
+        <w:t xml:space="preserve">Efficiency Maine rebates will cover vapor barriers up to 25% of a weatherization project cost, if done as part of a larger insulation project. Most insulation companies can install spray foam and vapor barriers together. Insulation projects in second homes that are heated year round are eligible for an Efficiency Maine rebate of 40% of project cost up to the $4,000 lifetime limit per building. You can call them at 866-376-2463 (Monday to Friday, 8:00 am to 5:00 pm) or visit their webpage about insulation rebates: https://www.efficiencymaine.com/at-home/insulation-rebates/</w:t>
       </w:r>
     </w:p>
     <w:bookmarkEnd w:id="53"/>
@@ -5042,25 +5207,13 @@
         </w:rPr>
         <w:t xml:space="preserve">Recommendation</w:t>
       </w:r>
-      <w:r>
-        <w:t xml:space="preserve">Install spray foam on the basement/crawlspace walls to prevent moisture infiltration and reduce heat loss. In older homes, most heat loss is due to air leakage. Air sealing is particularly important in the basement or crawlspace (and attic). As warm air rises and leaks out the top of your home, cold air is pulled in at the bottom. This is called the</w:t>
-      </w:r>
-      <w:r>
-        <w:t xml:space="preserve"> </w:t>
-      </w:r>
-      <w:r>
-        <w:t xml:space="preserve">‘stack effect’</w:t>
-      </w:r>
-      <w:r>
-        <w:t xml:space="preserve">, and is more pronounced in taller homes. Thus, air sealing is necessary anywhere gaps allow air to move into your house through the basement/crawlspace.</w:t>
-      </w:r>
-    </w:p>
-    <w:p>
-      <w:pPr>
-        <w:pStyle w:val="BodyText"/>
-      </w:pPr>
-      <w:r>
-        <w:t xml:space="preserve">Spray foam should be applied 2-3 inches thick on the walls to seal and insulate them. It is often ideal to install a vapor barrier at the same time as the spray foam insulation. Spray foam generally requires a layer of intumescent (fire-rated) paint over it to meet fire code.</w:t>
+    </w:p>
+    <w:p>
+      <w:pPr>
+        <w:pStyle w:val="BodyText"/>
+      </w:pPr>
+      <w:r>
+        <w:t xml:space="preserve">Install spray foam on the basement/crawlspace walls to prevent moisture infiltration and reduce heat loss.</w:t>
       </w:r>
     </w:p>
     <w:p>
@@ -5080,13 +5233,7 @@
         <w:pStyle w:val="BodyText"/>
       </w:pPr>
       <w:r>
-        <w:t xml:space="preserve">Installation of spray foam insulation will cost around $5-7 per square foot. Efficiency Maine rebates and other incentives for insulation work can fund up to 80% of the project cost, up to $9,200 when combined with federal tax credits. You can call them at 866-376-2463 (Monday to Friday, 8:00 am to 5:00 pm) or visit their webpage about insulation rebates: https://www.efficiencymaine.com/at-home/insulation-rebates-after-7-31-2023/</w:t>
-      </w:r>
-      <w:r>
-        <w:t xml:space="preserve"> </w:t>
-      </w:r>
-      <w:r>
-        <w:t xml:space="preserve">Most insulation companies install spray foam and vapor barriers. We recommend discussing insulation and air sealing work in the basement, walls, and attic with contractors at the same time to save money and time and take full advantage of the Efficiency Maine rebates.</w:t>
+        <w:t xml:space="preserve">Insulation projects in second homes that are heated year round are eligible for an Efficiency Maine rebate of 40% of project cost up to the $4,000 lifetime limit per building. You can call them at 866-376-2463 (Monday to Friday, 8:00 am to 5:00 pm) or visit their webpage about insulation rebates: https://www.efficiencymaine.com/at-home/insulation-rebates/</w:t>
       </w:r>
     </w:p>
     <w:bookmarkEnd w:id="54"/>
@@ -5130,6 +5277,11 @@
         </w:rPr>
         <w:t xml:space="preserve">Recommendation</w:t>
       </w:r>
+    </w:p>
+    <w:p>
+      <w:pPr>
+        <w:pStyle w:val="BodyText"/>
+      </w:pPr>
       <w:r>
         <w:t xml:space="preserve">Air seal the attic and insulate it to at least R-60 (18” of loose-fill cellulose insulation).</w:t>
       </w:r>
@@ -5151,13 +5303,7 @@
         <w:pStyle w:val="BodyText"/>
       </w:pPr>
       <w:r>
-        <w:t xml:space="preserve">Efficiency Maine rebates and other incentives for insulation work can fund up to 80% of the project cost, up to $9,200 when combined with federal tax credits. You can call them at 866-376-2463 (Monday to Friday, 8:00 am to 5:00 pm) or visit their webpage about insulation rebates: https://www.efficiencymaine.com/at-home/insulation-rebates-after-7-31-2023/</w:t>
-      </w:r>
-      <w:r>
-        <w:br/>
-      </w:r>
-      <w:r>
-        <w:t xml:space="preserve">We recommend discussing insulation and air sealing work in the basement, walls, and attic with contractors at the same time to save money and time and take full advantage of the Efficiency Maine rebates.</w:t>
+        <w:t xml:space="preserve">Insulation projects in second homes that are heated year round are eligible for an Efficiency Maine rebate of 40% of project cost up to the $4,000 lifetime limit per building. You can call them at 866-376-2463 (Monday to Friday, 8:00 am to 5:00 pm) or visit their webpage about insulation rebates: https://www.efficiencymaine.com/at-home/insulation-rebates/</w:t>
       </w:r>
     </w:p>
     <w:bookmarkEnd w:id="55"/>
@@ -5201,14 +5347,17 @@
         </w:rPr>
         <w:t xml:space="preserve">Recommendation</w:t>
       </w:r>
-      <w:r>
-        <w:t xml:space="preserve">Insulate the wall stud cavities with dense packed, blown-in cellulose insulation. In balloon-framed homes, this can often be done from the attic, otherwise it can be done by drilling holes into the wall cavities from either the inside or outside.</w:t>
-      </w:r>
-    </w:p>
-    <w:p>
-      <w:pPr>
-        <w:pStyle w:val="BodyText"/>
-      </w:pPr>
+    </w:p>
+    <w:p>
+      <w:pPr>
+        <w:pStyle w:val="BodyText"/>
+      </w:pPr>
+      <w:r>
+        <w:t xml:space="preserve">Insulate the wall stud cavities with dense packed, blown-in cellulose insulation.</w:t>
+      </w:r>
+      <w:r>
+        <w:t xml:space="preserve"> </w:t>
+      </w:r>
       <w:r>
         <w:rPr>
           <w:i/>
@@ -5222,13 +5371,7 @@
         <w:pStyle w:val="BodyText"/>
       </w:pPr>
       <w:r>
-        <w:t xml:space="preserve">Efficiency Maine rebates and other incentives for insulation work can fund up to 80% of the project cost, up to $9,200 when combined with federal tax credits. You can call them at 866-376-2463 (Monday to Friday, 8:00 am to 5:00 pm) or visit their webpage about insulation rebates: https://www.efficiencymaine.com/at-home/insulation-rebates-after-7-31-2023/</w:t>
-      </w:r>
-      <w:r>
-        <w:br/>
-      </w:r>
-      <w:r>
-        <w:t xml:space="preserve">This could be combined with other insulation work using the same contractor to save money and time and take full advantage of the Efficiency Maine rebates.</w:t>
+        <w:t xml:space="preserve">Insulation projects in second homes that are heated year round are eligible for an Efficiency Maine rebate of 40% of project cost up to the $4,000 lifetime limit per building. You can call them at 866-376-2463 (Monday to Friday, 8:00 am to 5:00 pm) or visit their webpage about insulation rebates: https://www.efficiencymaine.com/at-home/insulation-rebates/</w:t>
       </w:r>
     </w:p>
     <w:bookmarkEnd w:id="56"/>
@@ -5272,8 +5415,13 @@
         </w:rPr>
         <w:t xml:space="preserve">Recommendation</w:t>
       </w:r>
-      <w:r>
-        <w:t xml:space="preserve">Add a continuous layer of insulation and potentially replace the air and moisture barrier once it becomes time to replace the siding. Add continuous insulation (R-6 or more) under the new siding to keep the house warmer in the winter and cooler in the summer. We recommend TimberHP TimberBoard insulation (produced in Madison, Maine) or Rockwool Comfortboard, but foam board can also be used. Before installing exterior insulation, the contractor can check if insulation is needed between the interior wall studs.</w:t>
+    </w:p>
+    <w:p>
+      <w:pPr>
+        <w:pStyle w:val="BodyText"/>
+      </w:pPr>
+      <w:r>
+        <w:t xml:space="preserve">Add a continuous layer of insulation and potentially replace the air and moisture barrier once it becomes time to replace the siding.</w:t>
       </w:r>
     </w:p>
     <w:p>
@@ -5293,13 +5441,7 @@
         <w:pStyle w:val="BodyText"/>
       </w:pPr>
       <w:r>
-        <w:t xml:space="preserve">Efficiency Maine rebates and other incentives for insulation work can fund up to 80% of the project cost, up to $9,200 when combined with federal tax credits. You can call them at 866-376-2463 (Monday to Friday, 8:00 am to 5:00 pm) or visit their webpage about insulation rebates: https://www.efficiencymaine.com/at-home/insulation-rebates-after-7-31-2023/</w:t>
-      </w:r>
-      <w:r>
-        <w:br/>
-      </w:r>
-      <w:r>
-        <w:t xml:space="preserve">This could be combined with other insulation work using the same contractor to save money and time and take full advantage of the Efficiency Maine rebates.</w:t>
+        <w:t xml:space="preserve">Insulation projects in second homes that are heated year round are eligible for an Efficiency Maine rebate of 40% of project cost up to the $4,000 lifetime limit per building. You can call them at 866-376-2463 (Monday to Friday, 8:00 am to 5:00 pm) or visit their webpage about insulation rebates: https://www.efficiencymaine.com/at-home/insulation-rebates/</w:t>
       </w:r>
     </w:p>
     <w:bookmarkEnd w:id="57"/>
@@ -5329,7 +5471,11 @@
         <w:pStyle w:val="BodyText"/>
       </w:pPr>
       <w:r>
-        <w:t xml:space="preserve">** Auditor to describe.</w:t>
+        <w:rPr>
+          <w:b/>
+          <w:bCs/>
+        </w:rPr>
+        <w:t xml:space="preserve">Auditor to describe</w:t>
       </w:r>
     </w:p>
     <w:p>
@@ -5343,6 +5489,11 @@
         </w:rPr>
         <w:t xml:space="preserve">Recommendation</w:t>
       </w:r>
+    </w:p>
+    <w:p>
+      <w:pPr>
+        <w:pStyle w:val="BodyText"/>
+      </w:pPr>
       <w:r>
         <w:t xml:space="preserve">Consult with an electrician about replacing your existing electrical panel with a 200 amp panel as you add electrical appliances to your home.</w:t>
       </w:r>
@@ -5364,7 +5515,7 @@
         <w:pStyle w:val="BodyText"/>
       </w:pPr>
       <w:r>
-        <w:t xml:space="preserve">Costs of electrical components needed to support residential energy upgrades – including panels, sub-panels, branch circuits, and feeders – qualify for a 30% nonrefundable tax credit (up to $600 per item) if they have a capacity of 200 amps or more. This is a also good opportunity for an electrician to install whole-house surge protection, which costs $100-$400. Here are some options: https://www.popularmechanics.com/home/interior-projects/g43140886/best-whole-house-surge-protectors/</w:t>
+        <w:t xml:space="preserve">Costs of electrical components needed to support residential energy upgrades – including panels, sub-panels, branch circuits, and feeders – qualify for a 30% nonrefundable tax credit (up to $600 per item) if they have a capacity of 200 amps or more. An electrical panel upgrades also provides a good opportunity for an electrician to install whole-house surge protection, which costs $100-$400. Here are some options: https://www.popularmechanics.com/home/interior-projects/g43140886/best-whole-house-surge-protectors/</w:t>
       </w:r>
     </w:p>
     <w:bookmarkEnd w:id="58"/>
@@ -5408,8 +5559,13 @@
         </w:rPr>
         <w:t xml:space="preserve">Recommendation</w:t>
       </w:r>
-      <w:r>
-        <w:t xml:space="preserve">Install air source heat pumps and whole-house surge protection. Air source heat pumps can be up to 300% efficient and heat, cool, and dehumidify your house. A qualified installer will help determine what size system to install and where. Whole-house surge protection will protect your appliances and heat pumps from being damaged by an electrical surge.</w:t>
+    </w:p>
+    <w:p>
+      <w:pPr>
+        <w:pStyle w:val="BodyText"/>
+      </w:pPr>
+      <w:r>
+        <w:t xml:space="preserve">Install air source heat pumps and whole-house surge protection.</w:t>
       </w:r>
     </w:p>
     <w:p>
@@ -5429,13 +5585,7 @@
         <w:pStyle w:val="BodyText"/>
       </w:pPr>
       <w:r>
-        <w:t xml:space="preserve">Efficiency Maine rebates can fund up to 80% of the project cost (depending on income level) to install heat pumps, and federal tax credits can cover 30% of the remaining cost (up to $2,000 per year). You can call Efficiency Maine at 866-376-2463 (Monday to Friday, 8:00 am to 5:00 pm) or visit their website: https://www.efficiencymaine.com/at-home/whole-home-heat-pump-incentives/</w:t>
-      </w:r>
-      <w:r>
-        <w:t xml:space="preserve"> </w:t>
-      </w:r>
-      <w:r>
-        <w:t xml:space="preserve">A whole-house surge protection device costs $100-$400 and needs to be installed by an electrician. Here are some options: https://www.popularmechanics.com/home/interior-projects/g43140886/best-whole-house-surge-protectors/</w:t>
+        <w:t xml:space="preserve">Efficiency Maine rebates can fund $1,000 per unit up to a lifetime limit per housing unit for $3,000 (depending on income level) to install heat pumps in second homes. The rebate can be combined with a nonrefundable federal tax credit of 30% of the remaining cost of the unit and labor, subject to an annual maximum benefit of $2,000 (shared with other energy property, like a heat pump water heater). You can call Efficiency Maine at 866-376-2463 (Monday to Friday, 8:00 am to 5:00 pm) or visit their website: https://www.efficiencymaine.com/at-home/residential-heat-pump-incentives/</w:t>
       </w:r>
     </w:p>
     <w:bookmarkEnd w:id="59"/>
@@ -5479,6 +5629,11 @@
         </w:rPr>
         <w:t xml:space="preserve">Recommendation</w:t>
       </w:r>
+    </w:p>
+    <w:p>
+      <w:pPr>
+        <w:pStyle w:val="BodyText"/>
+      </w:pPr>
       <w:r>
         <w:t xml:space="preserve">An electric vehicle will eliminate your gas costs and reduce fossil fuel dependence. A 2020 study by Consumer Reports found that lifetime ownership costs were significantly lower for EVs, saving between $6,000 - $10,000 over their lifetimes.</w:t>
       </w:r>
@@ -5530,7 +5685,11 @@
         <w:pStyle w:val="BodyText"/>
       </w:pPr>
       <w:r>
-        <w:t xml:space="preserve">** Auditor to describe (or remove this section).</w:t>
+        <w:rPr>
+          <w:b/>
+          <w:bCs/>
+        </w:rPr>
+        <w:t xml:space="preserve">Auditor to describe (or remove this section)</w:t>
       </w:r>
     </w:p>
     <w:p>
@@ -5544,6 +5703,11 @@
         </w:rPr>
         <w:t xml:space="preserve">Recommendation</w:t>
       </w:r>
+    </w:p>
+    <w:p>
+      <w:pPr>
+        <w:pStyle w:val="BodyText"/>
+      </w:pPr>
       <w:r>
         <w:t xml:space="preserve">Rooftop solar can supply most or all of your home electrical demands. Contact a solar company for pricing and details specific to your home.</w:t>
       </w:r>
@@ -5565,7 +5729,7 @@
         <w:pStyle w:val="BodyText"/>
       </w:pPr>
       <w:r>
-        <w:t xml:space="preserve">There is a 30% federal tax credit and financing options are available. Battery backup is needed for solar to work during a power outage.</w:t>
+        <w:t xml:space="preserve">There is a 30% nonrefundable federal tax credit if you don’t rent your second home to others. Financing options are available. Battery backup is needed for solar to work during a power outage. Information on the federal tax credit: https://www.energy.gov/sites/default/files/2023-03/Homeowners_Guide_to_the_Federal_Tax_Credit_for_Solar_PV.pdf</w:t>
       </w:r>
     </w:p>
     <w:bookmarkEnd w:id="61"/>
@@ -5609,8 +5773,13 @@
         </w:rPr>
         <w:t xml:space="preserve">Recommendation</w:t>
       </w:r>
-      <w:r>
-        <w:t xml:space="preserve">Insulate both hot and cold water pipes that are uninsulated in the basement/crawlspace. This will save energy and prevent condensation.We recommend foam pipe insulation made of polyethylene or neoprene.</w:t>
+    </w:p>
+    <w:p>
+      <w:pPr>
+        <w:pStyle w:val="BodyText"/>
+      </w:pPr>
+      <w:r>
+        <w:t xml:space="preserve">Insulate both hot and cold water pipes that are uninsulated in the basement/crawlspace. This will save energy and prevent condensation.</w:t>
       </w:r>
     </w:p>
     <w:p>
@@ -5674,14 +5843,17 @@
         </w:rPr>
         <w:t xml:space="preserve">Recommendation</w:t>
       </w:r>
-      <w:r>
-        <w:t xml:space="preserve">Seal easy-to-access air leaks and weatherstrip exterior doors.This will help to protect your heat pumps, heat pump water heater, refrigerator, well pump, and other electronics from damage due to lightning or other electrical surges.</w:t>
-      </w:r>
-    </w:p>
-    <w:p>
-      <w:pPr>
-        <w:pStyle w:val="BodyText"/>
-      </w:pPr>
+    </w:p>
+    <w:p>
+      <w:pPr>
+        <w:pStyle w:val="BodyText"/>
+      </w:pPr>
+      <w:r>
+        <w:t xml:space="preserve">Seal easy-to-access air leaks and weatherstrip exterior doors.</w:t>
+      </w:r>
+      <w:r>
+        <w:t xml:space="preserve"> </w:t>
+      </w:r>
       <w:r>
         <w:rPr>
           <w:i/>
@@ -5699,13 +5871,13 @@
       </w:r>
     </w:p>
     <w:bookmarkEnd w:id="63"/>
-    <w:bookmarkStart w:id="64" w:name="diy.-air-sealing"/>
+    <w:bookmarkStart w:id="64" w:name="diy-air-sealing"/>
     <w:p>
       <w:pPr>
         <w:pStyle w:val="Heading3"/>
       </w:pPr>
       <w:r>
-        <w:t xml:space="preserve">4.23 diy. Air Sealing</w:t>
+        <w:t xml:space="preserve">4.23 DIY Air Sealing</w:t>
       </w:r>
     </w:p>
     <w:p>
@@ -5756,8 +5928,13 @@
         </w:rPr>
         <w:t xml:space="preserve">Recommendation</w:t>
       </w:r>
-      <w:r>
-        <w:t xml:space="preserve">TYPE HERE 1</w:t>
+    </w:p>
+    <w:p>
+      <w:pPr>
+        <w:pStyle w:val="BodyText"/>
+      </w:pPr>
+      <w:r>
+        <w:t xml:space="preserve">Air sealing the air leaks we identified around the living areas of your house can be a DIY solution to lower energy use, or an insulation contractor can seal the leaks when they come to your house for a larger project. Please address any moisture concerns before undertaking significant air sealing efforts.</w:t>
       </w:r>
     </w:p>
     <w:p>
@@ -5777,7 +5954,7 @@
         <w:pStyle w:val="BodyText"/>
       </w:pPr>
       <w:r>
-        <w:t xml:space="preserve">Air sealing the air leaks we identified around the living areas of your house can be a DIY solution to lower energy use, or an insulation contractor can seal the leaks when they come to your house for a larger project. Please address any moisture concerns before undertaking significant air sealing efforts.</w:t>
+        <w:t xml:space="preserve">Ductwork insulation projects are not eligible for federal or state funding in second homes.</w:t>
       </w:r>
     </w:p>
     <w:bookmarkEnd w:id="64"/>
@@ -5834,6 +6011,14 @@
         <w:t xml:space="preserve">Estimated Cost/Benefits/Incentives</w:t>
       </w:r>
     </w:p>
+    <w:p>
+      <w:pPr>
+        <w:pStyle w:val="BodyText"/>
+      </w:pPr>
+      <w:r>
+        <w:t xml:space="preserve">** Auditor to describe. Secondary residence, heated year-round **</w:t>
+      </w:r>
+    </w:p>
     <w:bookmarkEnd w:id="65"/>
     <w:bookmarkStart w:id="66" w:name="other-2"/>
     <w:p>
@@ -5888,14 +6073,22 @@
         <w:t xml:space="preserve">Estimated Cost/Benefits/Incentives</w:t>
       </w:r>
     </w:p>
+    <w:p>
+      <w:pPr>
+        <w:pStyle w:val="BodyText"/>
+      </w:pPr>
+      <w:r>
+        <w:t xml:space="preserve">** Auditor to describe. Secondary residence, heated year-round **</w:t>
+      </w:r>
+    </w:p>
     <w:bookmarkEnd w:id="66"/>
-    <w:bookmarkStart w:id="67" w:name="whole-house-surge-protection-1"/>
+    <w:bookmarkStart w:id="67" w:name="ductwork-air-sealing-and-insulation"/>
     <w:p>
       <w:pPr>
         <w:pStyle w:val="Heading3"/>
       </w:pPr>
       <w:r>
-        <w:t xml:space="preserve">4.26 Whole-House Surge Protection</w:t>
+        <w:t xml:space="preserve">4.26 Ductwork Air Sealing and Insulation</w:t>
       </w:r>
     </w:p>
     <w:p>
@@ -5915,7 +6108,7 @@
         <w:pStyle w:val="BodyText"/>
       </w:pPr>
       <w:r>
-        <w:t xml:space="preserve">Your house does not have whole-house surge protection. This will protect your large electrical appliances from damage in the case of an electrical surge. Heat pumps, heat pump water heaters, and other electronics are particularly sensitive to electrical surges.</w:t>
+        <w:t xml:space="preserve">The furnace supply ductwork running through the basement would be more efficient if it were air sealed and insulated. The heated air from the furnace loses a lot of heat to the surroundings on its way to the living space.</w:t>
       </w:r>
     </w:p>
     <w:p>
@@ -5935,15 +6128,7 @@
         <w:pStyle w:val="BodyText"/>
       </w:pPr>
       <w:r>
-        <w:t xml:space="preserve">Upgrade your electrical panel to add whole-house surge protection. This will help to protect your heat pumps, heat pump water heater, refrigerator, well pump, and other electronics from damage due to lightning or other electrical surges.</w:t>
-      </w:r>
-    </w:p>
-    <w:p>
-      <w:pPr>
-        <w:pStyle w:val="BodyText"/>
-      </w:pPr>
-      <w:r>
-        <w:t xml:space="preserve">Seal easy-to-access air leaks and weatherstrip exterior doors.</w:t>
+        <w:t xml:space="preserve">Air seal and insulate all of the supply and return ductwork running through the basement/crawlspace.</w:t>
       </w:r>
       <w:r>
         <w:rPr>
@@ -5958,17 +6143,17 @@
         <w:pStyle w:val="BodyText"/>
       </w:pPr>
       <w:r>
-        <w:t xml:space="preserve">The device costs $100-$400 and needs to be installed by an electrician. Here are some options: https://www.popularmechanics.com/home/interior-projects/g43140886/best-whole-house-surge-protectors/</w:t>
+        <w:t xml:space="preserve">Ductwork insulation projects are not eligible for federal or state funding in second homes.</w:t>
       </w:r>
     </w:p>
     <w:bookmarkEnd w:id="67"/>
-    <w:bookmarkStart w:id="68" w:name="diy.-air-sealing-1"/>
+    <w:bookmarkStart w:id="68" w:name="misc.-air-sealing-and-insulation"/>
     <w:p>
       <w:pPr>
         <w:pStyle w:val="Heading3"/>
       </w:pPr>
       <w:r>
-        <w:t xml:space="preserve">4.27 diy. Air Sealing</w:t>
+        <w:t xml:space="preserve">4.27 Misc. Air Sealing and Insulation</w:t>
       </w:r>
     </w:p>
     <w:p>
@@ -5988,7 +6173,11 @@
         <w:pStyle w:val="BodyText"/>
       </w:pPr>
       <w:r>
-        <w:t xml:space="preserve">During the blower door test, we noted sources of air leakage in the living areas of your house. **Auditor to detail customized findings.</w:t>
+        <w:rPr>
+          <w:b/>
+          <w:bCs/>
+        </w:rPr>
+        <w:t xml:space="preserve">Need a description for the problem</w:t>
       </w:r>
     </w:p>
     <w:p>
@@ -6002,8 +6191,13 @@
         </w:rPr>
         <w:t xml:space="preserve">Recommendation</w:t>
       </w:r>
-      <w:r>
-        <w:t xml:space="preserve">TYPE HERE 1</w:t>
+    </w:p>
+    <w:p>
+      <w:pPr>
+        <w:pStyle w:val="BodyText"/>
+      </w:pPr>
+      <w:r>
+        <w:t xml:space="preserve">Air seal and insulate [insert auditor description - bay window, bulkhead door, chase, kneewall, anything else that is unique to the home and not otherwise covered in another recommendation]</w:t>
       </w:r>
       <w:r>
         <w:rPr>
@@ -6018,17 +6212,17 @@
         <w:pStyle w:val="BodyText"/>
       </w:pPr>
       <w:r>
-        <w:t xml:space="preserve">Air sealing the air leaks we identified around the living areas of your house can be a DIY solution to lower energy use, or an insulation contractor can seal the leaks when they come to your house for a larger project. Please address any moisture concerns before undertaking significant air sealing efforts.</w:t>
+        <w:t xml:space="preserve">As part of a larger insulation project in a second home that is heated year round, this work may be eligible for Efficiency Maine rebates and other incentives for insulation work, up to 40% of the overall cost to weatherize your home (subject to a lifetime limit per building).</w:t>
       </w:r>
     </w:p>
     <w:bookmarkEnd w:id="68"/>
-    <w:bookmarkStart w:id="69" w:name="ductwork-air-sealing-and-insulation"/>
+    <w:bookmarkStart w:id="69" w:name="replace-windows"/>
     <w:p>
       <w:pPr>
         <w:pStyle w:val="Heading3"/>
       </w:pPr>
       <w:r>
-        <w:t xml:space="preserve">4.28 Ductwork Air Sealing and Insulation</w:t>
+        <w:t xml:space="preserve">4.28 Replace Windows</w:t>
       </w:r>
     </w:p>
     <w:p>
@@ -6048,7 +6242,11 @@
         <w:pStyle w:val="BodyText"/>
       </w:pPr>
       <w:r>
-        <w:t xml:space="preserve">The furnace supply ductwork running through the basement would be more efficient if it were air sealed and insulated. The heated air from the furnace loses a lot of heat to the surroundings on its way to the living space.</w:t>
+        <w:rPr>
+          <w:b/>
+          <w:bCs/>
+        </w:rPr>
+        <w:t xml:space="preserve">Need to get the description of the problem</w:t>
       </w:r>
     </w:p>
     <w:p>
@@ -6062,8 +6260,25 @@
         </w:rPr>
         <w:t xml:space="preserve">Recommendation</w:t>
       </w:r>
-      <w:r>
-        <w:t xml:space="preserve">Air seal and insulate all of the supply and return ductwork running through the basement/crawlspace.</w:t>
+    </w:p>
+    <w:p>
+      <w:pPr>
+        <w:pStyle w:val="BodyText"/>
+      </w:pPr>
+      <w:r>
+        <w:t xml:space="preserve">Replace single-paned windows with double- or triple-paned windows and ensure the frames are airsealed. We recommend installing windows that are Energy Star certified for</w:t>
+      </w:r>
+      <w:r>
+        <w:t xml:space="preserve"> </w:t>
+      </w:r>
+      <w:r>
+        <w:t xml:space="preserve">‘Northern’</w:t>
+      </w:r>
+      <w:r>
+        <w:t xml:space="preserve"> </w:t>
+      </w:r>
+      <w:r>
+        <w:t xml:space="preserve">climate.</w:t>
       </w:r>
       <w:r>
         <w:rPr>
@@ -6078,18 +6293,93 @@
         <w:pStyle w:val="BodyText"/>
       </w:pPr>
       <w:r>
-        <w:t xml:space="preserve">Air sealing and insulating ductwork is eligible for a non-refundable federal tax credit (</w:t>
-      </w:r>
-      <w:r>
-        <w:t xml:space="preserve">“Energy Efficient Home Improvement Credit”</w:t>
-      </w:r>
-      <w:r>
-        <w:t xml:space="preserve">), which can pay for 30% of the project cost, subject to an annual maximum of $1200 (shared with other home envelope improvements, like attic and basement projects).</w:t>
+        <w:t xml:space="preserve">New windows are not eligible for federal or state funding in second homes.</w:t>
       </w:r>
     </w:p>
     <w:bookmarkEnd w:id="69"/>
+    <w:bookmarkStart w:id="70" w:name="replace-doors"/>
+    <w:p>
+      <w:pPr>
+        <w:pStyle w:val="Heading3"/>
+      </w:pPr>
+      <w:r>
+        <w:t xml:space="preserve">4.29 Replace Doors</w:t>
+      </w:r>
+    </w:p>
+    <w:p>
+      <w:pPr>
+        <w:pStyle w:val="FirstParagraph"/>
+      </w:pPr>
+      <w:r>
+        <w:rPr>
+          <w:i/>
+          <w:iCs/>
+        </w:rPr>
+        <w:t xml:space="preserve">Problem</w:t>
+      </w:r>
+    </w:p>
+    <w:p>
+      <w:pPr>
+        <w:pStyle w:val="BodyText"/>
+      </w:pPr>
+      <w:r>
+        <w:rPr>
+          <w:b/>
+          <w:bCs/>
+        </w:rPr>
+        <w:t xml:space="preserve">Need to get the description of the problem</w:t>
+      </w:r>
+    </w:p>
+    <w:p>
+      <w:pPr>
+        <w:pStyle w:val="BodyText"/>
+      </w:pPr>
+      <w:r>
+        <w:rPr>
+          <w:i/>
+          <w:iCs/>
+        </w:rPr>
+        <w:t xml:space="preserve">Recommendation</w:t>
+      </w:r>
+    </w:p>
+    <w:p>
+      <w:pPr>
+        <w:pStyle w:val="BodyText"/>
+      </w:pPr>
+      <w:r>
+        <w:t xml:space="preserve">Replace uninsulated exterior doors and ensure new doors are insulated and properly weatherstripped. We recommend installing doors that are Energy Star certified for</w:t>
+      </w:r>
+      <w:r>
+        <w:t xml:space="preserve"> </w:t>
+      </w:r>
+      <w:r>
+        <w:t xml:space="preserve">‘Northern’</w:t>
+      </w:r>
+      <w:r>
+        <w:t xml:space="preserve"> </w:t>
+      </w:r>
+      <w:r>
+        <w:t xml:space="preserve">climate.</w:t>
+      </w:r>
+      <w:r>
+        <w:rPr>
+          <w:i/>
+          <w:iCs/>
+        </w:rPr>
+        <w:t xml:space="preserve">Estimated Costs/Benefits/Incentives</w:t>
+      </w:r>
+    </w:p>
+    <w:p>
+      <w:pPr>
+        <w:pStyle w:val="BodyText"/>
+      </w:pPr>
+      <w:r>
+        <w:t xml:space="preserve">New doors are not eligible for federal or state funding in second homes.</w:t>
+      </w:r>
+    </w:p>
     <w:bookmarkEnd w:id="70"/>
-    <w:bookmarkStart w:id="71" w:name="additional-resources"/>
+    <w:bookmarkEnd w:id="71"/>
+    <w:bookmarkStart w:id="72" w:name="additional-resources"/>
     <w:p>
       <w:pPr>
         <w:pStyle w:val="Heading2"/>
@@ -6130,7 +6420,7 @@
         <w:t xml:space="preserve">**As part of our program, we plan to coordinate with homeowners and contractors to bundle multiple projects together to reduce costs. We will also pay for barging costs for materials, contractor vehicles, and other necessary equipment to make energy upgrades. To qualify for our program, homes must install either a heat pump or heat pump water heater in addition to any other improvements.</w:t>
       </w:r>
     </w:p>
-    <w:bookmarkEnd w:id="71"/>
+    <w:bookmarkEnd w:id="72"/>
     <w:sectPr/>
   </w:body>
 </w:document>

</xml_diff>